<commit_message>
Command and options, folder error
</commit_message>
<xml_diff>
--- a/Manual.docx
+++ b/Manual.docx
@@ -24,12 +24,14 @@
         </w:rPr>
         <w:t>\</w:t>
       </w:r>
+      <w:proofErr w:type="gramStart"/>
       <w:r>
         <w:rPr>
           <w:lang w:val="en-US"/>
         </w:rPr>
         <w:t>folder</w:t>
       </w:r>
+      <w:proofErr w:type="gramEnd"/>
       <w:r>
         <w:rPr>
           <w:lang w:val="en-US"/>
@@ -117,7 +119,14 @@
         <w:rPr>
           <w:lang w:val="en-US"/>
         </w:rPr>
-        <w:t>sqlite3</w:t>
+        <w:t>sqlite</w:t>
+      </w:r>
+      <w:proofErr w:type="gramStart"/>
+      <w:r>
+        <w:rPr>
+          <w:lang w:val="en-US"/>
+        </w:rPr>
+        <w:t>3</w:t>
       </w:r>
       <w:r>
         <w:rPr>
@@ -129,7 +138,14 @@
         <w:rPr>
           <w:lang w:val="en-US"/>
         </w:rPr>
-        <w:t>:memory:;</w:t>
+        <w:t>:</w:t>
+      </w:r>
+      <w:proofErr w:type="gramEnd"/>
+      <w:r>
+        <w:rPr>
+          <w:lang w:val="en-US"/>
+        </w:rPr>
+        <w:t>memory:;</w:t>
       </w:r>
     </w:p>
     <w:p>
@@ -215,7 +231,14 @@
         <w:rPr>
           <w:lang w:val="en-US"/>
         </w:rPr>
-        <w:t xml:space="preserve"> = …</w:t>
+        <w:t xml:space="preserve"> = </w:t>
+      </w:r>
+      <w:proofErr w:type="gramStart"/>
+      <w:r>
+        <w:rPr>
+          <w:lang w:val="en-US"/>
+        </w:rPr>
+        <w:t>…</w:t>
       </w:r>
       <w:r>
         <w:rPr>
@@ -223,6 +246,7 @@
         </w:rPr>
         <w:t>;</w:t>
       </w:r>
+      <w:proofErr w:type="gramEnd"/>
     </w:p>
     <w:p>
       <w:pPr>
@@ -237,6 +261,7 @@
         <w:t xml:space="preserve">Create or use existing database in specified folder (using </w:t>
       </w:r>
       <w:proofErr w:type="spellStart"/>
+      <w:proofErr w:type="gramStart"/>
       <w:r>
         <w:rPr>
           <w:lang w:val="en-US"/>
@@ -244,6 +269,7 @@
         <w:t>folder:foldername</w:t>
       </w:r>
       <w:proofErr w:type="spellEnd"/>
+      <w:proofErr w:type="gramEnd"/>
       <w:r>
         <w:rPr>
           <w:lang w:val="en-US"/>
@@ -273,6 +299,7 @@
         </w:rPr>
         <w:t>\</w:t>
       </w:r>
+      <w:proofErr w:type="gramStart"/>
       <w:r>
         <w:rPr>
           <w:lang w:val="en-US"/>
@@ -285,6 +312,7 @@
         </w:rPr>
         <w:t>ead</w:t>
       </w:r>
+      <w:proofErr w:type="gramEnd"/>
       <w:r>
         <w:rPr>
           <w:lang w:val="en-US"/>
@@ -320,7 +348,21 @@
         <w:rPr>
           <w:lang w:val="en-US"/>
         </w:rPr>
-        <w:t>Read file with data. Two object (data and columns) are created in memory</w:t>
+        <w:t xml:space="preserve">Read file with data. Two </w:t>
+      </w:r>
+      <w:proofErr w:type="gramStart"/>
+      <w:r>
+        <w:rPr>
+          <w:lang w:val="en-US"/>
+        </w:rPr>
+        <w:t>object</w:t>
+      </w:r>
+      <w:proofErr w:type="gramEnd"/>
+      <w:r>
+        <w:rPr>
+          <w:lang w:val="en-US"/>
+        </w:rPr>
+        <w:t xml:space="preserve"> (data and columns) are created in memory</w:t>
       </w:r>
       <w:r>
         <w:rPr>
@@ -351,12 +393,14 @@
         </w:rPr>
         <w:t>\</w:t>
       </w:r>
+      <w:proofErr w:type="gramStart"/>
       <w:r>
         <w:rPr>
           <w:lang w:val="en-US"/>
         </w:rPr>
         <w:t>insert</w:t>
       </w:r>
+      <w:proofErr w:type="gramEnd"/>
       <w:r>
         <w:rPr>
           <w:lang w:val="en-US"/>
@@ -400,9 +444,17 @@
         <w:rPr>
           <w:lang w:val="en-US"/>
         </w:rPr>
-        <w:t xml:space="preserve"> (---sqlite3,---</w:t>
+        <w:t xml:space="preserve"> (---sqlite</w:t>
+      </w:r>
+      <w:proofErr w:type="gramStart"/>
+      <w:r>
+        <w:rPr>
+          <w:lang w:val="en-US"/>
+        </w:rPr>
+        <w:t>3,---</w:t>
       </w:r>
       <w:proofErr w:type="spellStart"/>
+      <w:proofErr w:type="gramEnd"/>
       <w:r>
         <w:rPr>
           <w:lang w:val="en-US"/>
@@ -459,12 +511,14 @@
         </w:rPr>
         <w:t>\</w:t>
       </w:r>
+      <w:proofErr w:type="gramStart"/>
       <w:r>
         <w:rPr>
           <w:lang w:val="en-US"/>
         </w:rPr>
         <w:t>print</w:t>
       </w:r>
+      <w:proofErr w:type="gramEnd"/>
       <w:r>
         <w:rPr>
           <w:lang w:val="en-US"/>
@@ -488,8 +542,16 @@
         <w:rPr>
           <w:lang w:val="en-US"/>
         </w:rPr>
-        <w:t>\print</w:t>
-      </w:r>
+        <w:t>\</w:t>
+      </w:r>
+      <w:proofErr w:type="gramStart"/>
+      <w:r>
+        <w:rPr>
+          <w:lang w:val="en-US"/>
+        </w:rPr>
+        <w:t>print</w:t>
+      </w:r>
+      <w:proofErr w:type="gramEnd"/>
       <w:r>
         <w:rPr>
           <w:lang w:val="en-US"/>
@@ -525,8 +587,16 @@
         <w:rPr>
           <w:lang w:val="en-US"/>
         </w:rPr>
-        <w:t>\print</w:t>
-      </w:r>
+        <w:t>\</w:t>
+      </w:r>
+      <w:proofErr w:type="gramStart"/>
+      <w:r>
+        <w:rPr>
+          <w:lang w:val="en-US"/>
+        </w:rPr>
+        <w:t>print</w:t>
+      </w:r>
+      <w:proofErr w:type="gramEnd"/>
       <w:r>
         <w:rPr>
           <w:lang w:val="en-US"/>
@@ -611,7 +681,54 @@
         <w:rPr>
           <w:lang w:val="en-US"/>
         </w:rPr>
-        <w:t>\print</w:t>
+        <w:t>\</w:t>
+      </w:r>
+      <w:proofErr w:type="gramStart"/>
+      <w:r>
+        <w:rPr>
+          <w:lang w:val="en-US"/>
+        </w:rPr>
+        <w:t>print;</w:t>
+      </w:r>
+      <w:proofErr w:type="gramEnd"/>
+    </w:p>
+    <w:p>
+      <w:pPr>
+        <w:rPr>
+          <w:lang w:val="en-US"/>
+        </w:rPr>
+      </w:pPr>
+      <w:r>
+        <w:rPr>
+          <w:lang w:val="en-US"/>
+        </w:rPr>
+        <w:t>\</w:t>
+      </w:r>
+      <w:proofErr w:type="gramStart"/>
+      <w:r>
+        <w:rPr>
+          <w:lang w:val="en-US"/>
+        </w:rPr>
+        <w:t>print</w:t>
+      </w:r>
+      <w:proofErr w:type="gramEnd"/>
+      <w:r>
+        <w:rPr>
+          <w:lang w:val="en-US"/>
+        </w:rPr>
+        <w:t xml:space="preserve"> </w:t>
+      </w:r>
+      <w:r>
+        <w:rPr>
+          <w:lang w:val="en-US"/>
+        </w:rPr>
+        <w:t>list</w:t>
+      </w:r>
+      <w:r>
+        <w:rPr>
+          <w:lang w:val="en-US"/>
+        </w:rPr>
+        <w:t xml:space="preserve"> 1, 2, 3, …</w:t>
       </w:r>
       <w:r>
         <w:rPr>
@@ -632,12 +749,14 @@
         </w:rPr>
         <w:t>\</w:t>
       </w:r>
+      <w:proofErr w:type="gramStart"/>
       <w:r>
         <w:rPr>
           <w:lang w:val="en-US"/>
         </w:rPr>
         <w:t>print</w:t>
       </w:r>
+      <w:proofErr w:type="gramEnd"/>
       <w:r>
         <w:rPr>
           <w:lang w:val="en-US"/>
@@ -648,50 +767,7 @@
         <w:rPr>
           <w:lang w:val="en-US"/>
         </w:rPr>
-        <w:t>list</w:t>
-      </w:r>
-      <w:r>
-        <w:rPr>
-          <w:lang w:val="en-US"/>
-        </w:rPr>
-        <w:t xml:space="preserve"> 1, 2, 3, …</w:t>
-      </w:r>
-      <w:r>
-        <w:rPr>
-          <w:lang w:val="en-US"/>
-        </w:rPr>
-        <w:t>;</w:t>
-      </w:r>
-    </w:p>
-    <w:p>
-      <w:pPr>
-        <w:rPr>
-          <w:lang w:val="en-US"/>
-        </w:rPr>
-      </w:pPr>
-      <w:r>
-        <w:rPr>
-          <w:lang w:val="en-US"/>
-        </w:rPr>
-        <w:t>\print</w:t>
-      </w:r>
-      <w:r>
-        <w:rPr>
-          <w:lang w:val="en-US"/>
-        </w:rPr>
-        <w:t xml:space="preserve"> </w:t>
-      </w:r>
-      <w:r>
-        <w:rPr>
-          <w:lang w:val="en-US"/>
-        </w:rPr>
-        <w:t>range</w:t>
-      </w:r>
-      <w:r>
-        <w:rPr>
-          <w:lang w:val="en-US"/>
-        </w:rPr>
-        <w:t xml:space="preserve"> from = …, to = …,</w:t>
+        <w:t>range from = …, to = …,</w:t>
       </w:r>
       <w:r>
         <w:rPr>
@@ -742,6 +818,109 @@
           <w:lang w:val="en-US"/>
         </w:rPr>
       </w:pPr>
+      <w:r>
+        <w:rPr>
+          <w:lang w:val="en-US"/>
+        </w:rPr>
+        <w:lastRenderedPageBreak/>
+        <w:t>\</w:t>
+      </w:r>
+      <w:proofErr w:type="gramStart"/>
+      <w:r>
+        <w:rPr>
+          <w:lang w:val="en-US"/>
+        </w:rPr>
+        <w:t>import</w:t>
+      </w:r>
+      <w:proofErr w:type="gramEnd"/>
+      <w:r>
+        <w:rPr>
+          <w:lang w:val="en-US"/>
+        </w:rPr>
+        <w:t xml:space="preserve"> </w:t>
+      </w:r>
+      <w:r>
+        <w:rPr>
+          <w:lang w:val="en-US"/>
+        </w:rPr>
+        <w:t>filename</w:t>
+      </w:r>
+      <w:r>
+        <w:rPr>
+          <w:lang w:val="en-US"/>
+        </w:rPr>
+        <w:t xml:space="preserve"> = …;</w:t>
+      </w:r>
+    </w:p>
+    <w:p>
+      <w:pPr>
+        <w:rPr>
+          <w:lang w:val="en-US"/>
+        </w:rPr>
+      </w:pPr>
+      <w:r>
+        <w:rPr>
+          <w:lang w:val="en-US"/>
+        </w:rPr>
+        <w:t>Import</w:t>
+      </w:r>
+      <w:r>
+        <w:rPr>
+          <w:lang w:val="en-US"/>
+        </w:rPr>
+        <w:t xml:space="preserve"> file with </w:t>
+      </w:r>
+      <w:proofErr w:type="spellStart"/>
+      <w:r>
+        <w:rPr>
+          <w:lang w:val="en-US"/>
+        </w:rPr>
+        <w:t>sqls</w:t>
+      </w:r>
+      <w:proofErr w:type="spellEnd"/>
+      <w:r>
+        <w:rPr>
+          <w:lang w:val="en-US"/>
+        </w:rPr>
+        <w:t xml:space="preserve"> and commands</w:t>
+      </w:r>
+      <w:r>
+        <w:rPr>
+          <w:lang w:val="en-US"/>
+        </w:rPr>
+        <w:t xml:space="preserve">. Two </w:t>
+      </w:r>
+      <w:proofErr w:type="gramStart"/>
+      <w:r>
+        <w:rPr>
+          <w:lang w:val="en-US"/>
+        </w:rPr>
+        <w:t>object</w:t>
+      </w:r>
+      <w:proofErr w:type="gramEnd"/>
+      <w:r>
+        <w:rPr>
+          <w:lang w:val="en-US"/>
+        </w:rPr>
+        <w:t xml:space="preserve"> (data and columns) are created in memory.</w:t>
+      </w:r>
+    </w:p>
+    <w:p>
+      <w:pPr>
+        <w:pBdr>
+          <w:bottom w:val="single" w:sz="6" w:space="1" w:color="auto"/>
+        </w:pBdr>
+        <w:rPr>
+          <w:lang w:val="en-US"/>
+        </w:rPr>
+      </w:pPr>
+    </w:p>
+    <w:p>
+      <w:pPr>
+        <w:rPr>
+          <w:lang w:val="en-US"/>
+        </w:rPr>
+      </w:pPr>
     </w:p>
     <w:p>
       <w:pPr>
@@ -781,14 +960,28 @@
         <w:rPr>
           <w:lang w:val="en-US"/>
         </w:rPr>
-        <w:t>raw_input</w:t>
+        <w:t>raw_</w:t>
+      </w:r>
+      <w:proofErr w:type="gramStart"/>
+      <w:r>
+        <w:rPr>
+          <w:lang w:val="en-US"/>
+        </w:rPr>
+        <w:t>input</w:t>
       </w:r>
       <w:proofErr w:type="spellEnd"/>
       <w:r>
         <w:rPr>
           <w:lang w:val="en-US"/>
         </w:rPr>
-        <w:t>('Folder [%s]' % default)</w:t>
+        <w:t>(</w:t>
+      </w:r>
+      <w:proofErr w:type="gramEnd"/>
+      <w:r>
+        <w:rPr>
+          <w:lang w:val="en-US"/>
+        </w:rPr>
+        <w:t>'Folder [%s]' % default)</w:t>
       </w:r>
     </w:p>
     <w:p>
@@ -1239,17 +1432,17 @@
     <w:lsdException w:name="Unresolved Mention" w:semiHidden="1" w:unhideWhenUsed="1"/>
     <w:lsdException w:name="Smart Link" w:semiHidden="1" w:unhideWhenUsed="1"/>
   </w:latentStyles>
-  <w:style w:type="paragraph" w:default="1" w:styleId="Normln">
+  <w:style w:type="paragraph" w:default="1" w:styleId="Normal">
     <w:name w:val="Normal"/>
     <w:qFormat/>
   </w:style>
-  <w:style w:type="character" w:default="1" w:styleId="Standardnpsmoodstavce">
+  <w:style w:type="character" w:default="1" w:styleId="DefaultParagraphFont">
     <w:name w:val="Default Paragraph Font"/>
     <w:uiPriority w:val="1"/>
     <w:semiHidden/>
     <w:unhideWhenUsed/>
   </w:style>
-  <w:style w:type="table" w:default="1" w:styleId="Normlntabulka">
+  <w:style w:type="table" w:default="1" w:styleId="TableNormal">
     <w:name w:val="Normal Table"/>
     <w:uiPriority w:val="99"/>
     <w:semiHidden/>
@@ -1264,7 +1457,7 @@
       </w:tblCellMar>
     </w:tblPr>
   </w:style>
-  <w:style w:type="numbering" w:default="1" w:styleId="Bezseznamu">
+  <w:style w:type="numbering" w:default="1" w:styleId="NoList">
     <w:name w:val="No List"/>
     <w:uiPriority w:val="99"/>
     <w:semiHidden/>

</xml_diff>

<commit_message>
Command and options - default
</commit_message>
<xml_diff>
--- a/Manual.docx
+++ b/Manual.docx
@@ -24,14 +24,12 @@
         </w:rPr>
         <w:t>\</w:t>
       </w:r>
-      <w:proofErr w:type="gramStart"/>
       <w:r>
         <w:rPr>
           <w:lang w:val="en-US"/>
         </w:rPr>
         <w:t>folder</w:t>
       </w:r>
-      <w:proofErr w:type="gramEnd"/>
       <w:r>
         <w:rPr>
           <w:lang w:val="en-US"/>
@@ -119,14 +117,7 @@
         <w:rPr>
           <w:lang w:val="en-US"/>
         </w:rPr>
-        <w:t>sqlite</w:t>
-      </w:r>
-      <w:proofErr w:type="gramStart"/>
-      <w:r>
-        <w:rPr>
-          <w:lang w:val="en-US"/>
-        </w:rPr>
-        <w:t>3</w:t>
+        <w:t>sqlite3</w:t>
       </w:r>
       <w:r>
         <w:rPr>
@@ -138,14 +129,7 @@
         <w:rPr>
           <w:lang w:val="en-US"/>
         </w:rPr>
-        <w:t>:</w:t>
-      </w:r>
-      <w:proofErr w:type="gramEnd"/>
-      <w:r>
-        <w:rPr>
-          <w:lang w:val="en-US"/>
-        </w:rPr>
-        <w:t>memory:;</w:t>
+        <w:t>:memory:;</w:t>
       </w:r>
     </w:p>
     <w:p>
@@ -231,14 +215,7 @@
         <w:rPr>
           <w:lang w:val="en-US"/>
         </w:rPr>
-        <w:t xml:space="preserve"> = </w:t>
-      </w:r>
-      <w:proofErr w:type="gramStart"/>
-      <w:r>
-        <w:rPr>
-          <w:lang w:val="en-US"/>
-        </w:rPr>
-        <w:t>…</w:t>
+        <w:t xml:space="preserve"> = …</w:t>
       </w:r>
       <w:r>
         <w:rPr>
@@ -246,7 +223,6 @@
         </w:rPr>
         <w:t>;</w:t>
       </w:r>
-      <w:proofErr w:type="gramEnd"/>
     </w:p>
     <w:p>
       <w:pPr>
@@ -261,7 +237,6 @@
         <w:t xml:space="preserve">Create or use existing database in specified folder (using </w:t>
       </w:r>
       <w:proofErr w:type="spellStart"/>
-      <w:proofErr w:type="gramStart"/>
       <w:r>
         <w:rPr>
           <w:lang w:val="en-US"/>
@@ -269,7 +244,6 @@
         <w:t>folder:foldername</w:t>
       </w:r>
       <w:proofErr w:type="spellEnd"/>
-      <w:proofErr w:type="gramEnd"/>
       <w:r>
         <w:rPr>
           <w:lang w:val="en-US"/>
@@ -299,7 +273,6 @@
         </w:rPr>
         <w:t>\</w:t>
       </w:r>
-      <w:proofErr w:type="gramStart"/>
       <w:r>
         <w:rPr>
           <w:lang w:val="en-US"/>
@@ -312,7 +285,6 @@
         </w:rPr>
         <w:t>ead</w:t>
       </w:r>
-      <w:proofErr w:type="gramEnd"/>
       <w:r>
         <w:rPr>
           <w:lang w:val="en-US"/>
@@ -348,21 +320,7 @@
         <w:rPr>
           <w:lang w:val="en-US"/>
         </w:rPr>
-        <w:t xml:space="preserve">Read file with data. Two </w:t>
-      </w:r>
-      <w:proofErr w:type="gramStart"/>
-      <w:r>
-        <w:rPr>
-          <w:lang w:val="en-US"/>
-        </w:rPr>
-        <w:t>object</w:t>
-      </w:r>
-      <w:proofErr w:type="gramEnd"/>
-      <w:r>
-        <w:rPr>
-          <w:lang w:val="en-US"/>
-        </w:rPr>
-        <w:t xml:space="preserve"> (data and columns) are created in memory</w:t>
+        <w:t>Read file with data. Two object (data and columns) are created in memory</w:t>
       </w:r>
       <w:r>
         <w:rPr>
@@ -393,14 +351,12 @@
         </w:rPr>
         <w:t>\</w:t>
       </w:r>
-      <w:proofErr w:type="gramStart"/>
       <w:r>
         <w:rPr>
           <w:lang w:val="en-US"/>
         </w:rPr>
         <w:t>insert</w:t>
       </w:r>
-      <w:proofErr w:type="gramEnd"/>
       <w:r>
         <w:rPr>
           <w:lang w:val="en-US"/>
@@ -444,17 +400,9 @@
         <w:rPr>
           <w:lang w:val="en-US"/>
         </w:rPr>
-        <w:t xml:space="preserve"> (---sqlite</w:t>
-      </w:r>
-      <w:proofErr w:type="gramStart"/>
-      <w:r>
-        <w:rPr>
-          <w:lang w:val="en-US"/>
-        </w:rPr>
-        <w:t>3,---</w:t>
+        <w:t xml:space="preserve"> (---sqlite3,---</w:t>
       </w:r>
       <w:proofErr w:type="spellStart"/>
-      <w:proofErr w:type="gramEnd"/>
       <w:r>
         <w:rPr>
           <w:lang w:val="en-US"/>
@@ -509,16 +457,8 @@
         <w:rPr>
           <w:lang w:val="en-US"/>
         </w:rPr>
-        <w:t>\</w:t>
-      </w:r>
-      <w:proofErr w:type="gramStart"/>
-      <w:r>
-        <w:rPr>
-          <w:lang w:val="en-US"/>
-        </w:rPr>
-        <w:t>print</w:t>
-      </w:r>
-      <w:proofErr w:type="gramEnd"/>
+        <w:t>\print</w:t>
+      </w:r>
       <w:r>
         <w:rPr>
           <w:lang w:val="en-US"/>
@@ -529,29 +469,20 @@
         <w:rPr>
           <w:lang w:val="en-US"/>
         </w:rPr>
-        <w:t>columns;</w:t>
-      </w:r>
-    </w:p>
-    <w:p>
-      <w:pPr>
-        <w:rPr>
-          <w:lang w:val="en-US"/>
-        </w:rPr>
-      </w:pPr>
-      <w:r>
-        <w:rPr>
-          <w:lang w:val="en-US"/>
-        </w:rPr>
-        <w:t>\</w:t>
-      </w:r>
-      <w:proofErr w:type="gramStart"/>
-      <w:r>
-        <w:rPr>
-          <w:lang w:val="en-US"/>
-        </w:rPr>
-        <w:t>print</w:t>
-      </w:r>
-      <w:proofErr w:type="gramEnd"/>
+        <w:t xml:space="preserve">what = </w:t>
+      </w:r>
+      <w:r>
+        <w:rPr>
+          <w:lang w:val="en-US"/>
+        </w:rPr>
+        <w:t>columns</w:t>
+      </w:r>
+      <w:r>
+        <w:rPr>
+          <w:lang w:val="en-US"/>
+        </w:rPr>
+        <w:t>,</w:t>
+      </w:r>
       <w:r>
         <w:rPr>
           <w:lang w:val="en-US"/>
@@ -562,85 +493,39 @@
         <w:rPr>
           <w:lang w:val="en-US"/>
         </w:rPr>
-        <w:t>columns</w:t>
-      </w:r>
-      <w:r>
-        <w:rPr>
-          <w:lang w:val="en-US"/>
-        </w:rPr>
-        <w:t xml:space="preserve"> list</w:t>
-      </w:r>
-      <w:r>
-        <w:rPr>
-          <w:lang w:val="en-US"/>
-        </w:rPr>
-        <w:t xml:space="preserve"> 1, 2, 3, …;</w:t>
-      </w:r>
-    </w:p>
-    <w:p>
-      <w:pPr>
-        <w:rPr>
-          <w:lang w:val="en-US"/>
-        </w:rPr>
-      </w:pPr>
-      <w:r>
-        <w:rPr>
-          <w:lang w:val="en-US"/>
-        </w:rPr>
-        <w:t>\</w:t>
-      </w:r>
-      <w:proofErr w:type="gramStart"/>
-      <w:r>
-        <w:rPr>
-          <w:lang w:val="en-US"/>
-        </w:rPr>
-        <w:t>print</w:t>
-      </w:r>
-      <w:proofErr w:type="gramEnd"/>
-      <w:r>
-        <w:rPr>
-          <w:lang w:val="en-US"/>
-        </w:rPr>
-        <w:t xml:space="preserve"> </w:t>
-      </w:r>
-      <w:r>
-        <w:rPr>
-          <w:lang w:val="en-US"/>
-        </w:rPr>
-        <w:t>columns</w:t>
-      </w:r>
-      <w:r>
-        <w:rPr>
-          <w:lang w:val="en-US"/>
-        </w:rPr>
-        <w:t xml:space="preserve"> </w:t>
-      </w:r>
-      <w:r>
-        <w:rPr>
-          <w:lang w:val="en-US"/>
-        </w:rPr>
-        <w:t>range</w:t>
-      </w:r>
-      <w:r>
-        <w:rPr>
-          <w:lang w:val="en-US"/>
-        </w:rPr>
-        <w:t xml:space="preserve"> from = …, to = …, step = …;</w:t>
-      </w:r>
-    </w:p>
-    <w:p>
-      <w:pPr>
-        <w:rPr>
-          <w:lang w:val="en-US"/>
-        </w:rPr>
-      </w:pPr>
-    </w:p>
-    <w:p>
-      <w:pPr>
-        <w:rPr>
-          <w:lang w:val="en-US"/>
-        </w:rPr>
-      </w:pPr>
+        <w:t>from = …, to = …, step = …</w:t>
+      </w:r>
+      <w:r>
+        <w:rPr>
+          <w:lang w:val="en-US"/>
+        </w:rPr>
+        <w:t xml:space="preserve">, list = </w:t>
+      </w:r>
+      <w:r>
+        <w:rPr>
+          <w:lang w:val="en-US"/>
+        </w:rPr>
+        <w:t>A B C</w:t>
+      </w:r>
+      <w:r>
+        <w:rPr>
+          <w:lang w:val="en-US"/>
+        </w:rPr>
+        <w:t>;</w:t>
+      </w:r>
+    </w:p>
+    <w:p>
+      <w:pPr>
+        <w:rPr>
+          <w:lang w:val="en-US"/>
+        </w:rPr>
+      </w:pPr>
+      <w:r>
+        <w:rPr>
+          <w:lang w:val="en-US"/>
+        </w:rPr>
+        <w:t>\pc from = …, to = …, step = …, list = 1 2 3 4;</w:t>
+      </w:r>
     </w:p>
     <w:p>
       <w:pPr>
@@ -681,37 +566,8 @@
         <w:rPr>
           <w:lang w:val="en-US"/>
         </w:rPr>
-        <w:t>\</w:t>
-      </w:r>
-      <w:proofErr w:type="gramStart"/>
-      <w:r>
-        <w:rPr>
-          <w:lang w:val="en-US"/>
-        </w:rPr>
-        <w:t>print;</w:t>
-      </w:r>
-      <w:proofErr w:type="gramEnd"/>
-    </w:p>
-    <w:p>
-      <w:pPr>
-        <w:rPr>
-          <w:lang w:val="en-US"/>
-        </w:rPr>
-      </w:pPr>
-      <w:r>
-        <w:rPr>
-          <w:lang w:val="en-US"/>
-        </w:rPr>
-        <w:t>\</w:t>
-      </w:r>
-      <w:proofErr w:type="gramStart"/>
-      <w:r>
-        <w:rPr>
-          <w:lang w:val="en-US"/>
-        </w:rPr>
-        <w:t>print</w:t>
-      </w:r>
-      <w:proofErr w:type="gramEnd"/>
+        <w:t>\print</w:t>
+      </w:r>
       <w:r>
         <w:rPr>
           <w:lang w:val="en-US"/>
@@ -722,13 +578,55 @@
         <w:rPr>
           <w:lang w:val="en-US"/>
         </w:rPr>
-        <w:t>list</w:t>
-      </w:r>
-      <w:r>
-        <w:rPr>
-          <w:lang w:val="en-US"/>
-        </w:rPr>
-        <w:t xml:space="preserve"> 1, 2, 3, …</w:t>
+        <w:t xml:space="preserve">what = </w:t>
+      </w:r>
+      <w:r>
+        <w:rPr>
+          <w:lang w:val="en-US"/>
+        </w:rPr>
+        <w:t>data</w:t>
+      </w:r>
+      <w:r>
+        <w:rPr>
+          <w:lang w:val="en-US"/>
+        </w:rPr>
+        <w:t>,</w:t>
+      </w:r>
+      <w:r>
+        <w:rPr>
+          <w:lang w:val="en-US"/>
+        </w:rPr>
+        <w:t xml:space="preserve"> </w:t>
+      </w:r>
+      <w:r>
+        <w:rPr>
+          <w:lang w:val="en-US"/>
+        </w:rPr>
+        <w:t>from = …, to = …,</w:t>
+      </w:r>
+      <w:r>
+        <w:rPr>
+          <w:lang w:val="en-US"/>
+        </w:rPr>
+        <w:t xml:space="preserve"> </w:t>
+      </w:r>
+      <w:r>
+        <w:rPr>
+          <w:lang w:val="en-US"/>
+        </w:rPr>
+        <w:t>step = …</w:t>
+      </w:r>
+      <w:r>
+        <w:rPr>
+          <w:lang w:val="en-US"/>
+        </w:rPr>
+        <w:t>, list = 1 2 3</w:t>
+      </w:r>
+      <w:r>
+        <w:rPr>
+          <w:lang w:val="en-US"/>
+        </w:rPr>
+        <w:t>, columns = A B C</w:t>
       </w:r>
       <w:r>
         <w:rPr>
@@ -736,58 +634,6 @@
         </w:rPr>
         <w:t>;</w:t>
       </w:r>
-    </w:p>
-    <w:p>
-      <w:pPr>
-        <w:rPr>
-          <w:lang w:val="en-US"/>
-        </w:rPr>
-      </w:pPr>
-      <w:r>
-        <w:rPr>
-          <w:lang w:val="en-US"/>
-        </w:rPr>
-        <w:t>\</w:t>
-      </w:r>
-      <w:proofErr w:type="gramStart"/>
-      <w:r>
-        <w:rPr>
-          <w:lang w:val="en-US"/>
-        </w:rPr>
-        <w:t>print</w:t>
-      </w:r>
-      <w:proofErr w:type="gramEnd"/>
-      <w:r>
-        <w:rPr>
-          <w:lang w:val="en-US"/>
-        </w:rPr>
-        <w:t xml:space="preserve"> </w:t>
-      </w:r>
-      <w:r>
-        <w:rPr>
-          <w:lang w:val="en-US"/>
-        </w:rPr>
-        <w:t>range from = …, to = …,</w:t>
-      </w:r>
-      <w:r>
-        <w:rPr>
-          <w:lang w:val="en-US"/>
-        </w:rPr>
-        <w:t xml:space="preserve"> </w:t>
-      </w:r>
-      <w:r>
-        <w:rPr>
-          <w:lang w:val="en-US"/>
-        </w:rPr>
-        <w:t>step = …;</w:t>
-      </w:r>
-    </w:p>
-    <w:p>
-      <w:pPr>
-        <w:rPr>
-          <w:lang w:val="en-US"/>
-        </w:rPr>
-      </w:pPr>
     </w:p>
     <w:p>
       <w:pPr>
@@ -822,22 +668,7 @@
         <w:rPr>
           <w:lang w:val="en-US"/>
         </w:rPr>
-        <w:lastRenderedPageBreak/>
-        <w:t>\</w:t>
-      </w:r>
-      <w:proofErr w:type="gramStart"/>
-      <w:r>
-        <w:rPr>
-          <w:lang w:val="en-US"/>
-        </w:rPr>
-        <w:t>import</w:t>
-      </w:r>
-      <w:proofErr w:type="gramEnd"/>
-      <w:r>
-        <w:rPr>
-          <w:lang w:val="en-US"/>
-        </w:rPr>
-        <w:t xml:space="preserve"> </w:t>
+        <w:t xml:space="preserve">\import </w:t>
       </w:r>
       <w:r>
         <w:rPr>
@@ -862,13 +693,7 @@
         <w:rPr>
           <w:lang w:val="en-US"/>
         </w:rPr>
-        <w:t>Import</w:t>
-      </w:r>
-      <w:r>
-        <w:rPr>
-          <w:lang w:val="en-US"/>
-        </w:rPr>
-        <w:t xml:space="preserve"> file with </w:t>
+        <w:t xml:space="preserve">Import file with </w:t>
       </w:r>
       <w:proofErr w:type="spellStart"/>
       <w:r>
@@ -882,27 +707,7 @@
         <w:rPr>
           <w:lang w:val="en-US"/>
         </w:rPr>
-        <w:t xml:space="preserve"> and commands</w:t>
-      </w:r>
-      <w:r>
-        <w:rPr>
-          <w:lang w:val="en-US"/>
-        </w:rPr>
-        <w:t xml:space="preserve">. Two </w:t>
-      </w:r>
-      <w:proofErr w:type="gramStart"/>
-      <w:r>
-        <w:rPr>
-          <w:lang w:val="en-US"/>
-        </w:rPr>
-        <w:t>object</w:t>
-      </w:r>
-      <w:proofErr w:type="gramEnd"/>
-      <w:r>
-        <w:rPr>
-          <w:lang w:val="en-US"/>
-        </w:rPr>
-        <w:t xml:space="preserve"> (data and columns) are created in memory.</w:t>
+        <w:t xml:space="preserve"> and commands. Two object (data and columns) are created in memory.</w:t>
       </w:r>
     </w:p>
     <w:p>
@@ -960,28 +765,14 @@
         <w:rPr>
           <w:lang w:val="en-US"/>
         </w:rPr>
-        <w:t>raw_</w:t>
-      </w:r>
-      <w:proofErr w:type="gramStart"/>
-      <w:r>
-        <w:rPr>
-          <w:lang w:val="en-US"/>
-        </w:rPr>
-        <w:t>input</w:t>
+        <w:t>raw_input</w:t>
       </w:r>
       <w:proofErr w:type="spellEnd"/>
       <w:r>
         <w:rPr>
           <w:lang w:val="en-US"/>
         </w:rPr>
-        <w:t>(</w:t>
-      </w:r>
-      <w:proofErr w:type="gramEnd"/>
-      <w:r>
-        <w:rPr>
-          <w:lang w:val="en-US"/>
-        </w:rPr>
-        <w:t>'Folder [%s]' % default)</w:t>
+        <w:t>('Folder [%s]' % default)</w:t>
       </w:r>
     </w:p>
     <w:p>
@@ -995,6 +786,7 @@
         <w:rPr>
           <w:lang w:val="en-US"/>
         </w:rPr>
+        <w:lastRenderedPageBreak/>
         <w:t>dir</w:t>
       </w:r>
       <w:proofErr w:type="spellEnd"/>

</xml_diff>

<commit_message>
Command parse rework start
</commit_message>
<xml_diff>
--- a/Manual.docx
+++ b/Manual.docx
@@ -24,12 +24,14 @@
         </w:rPr>
         <w:t>\</w:t>
       </w:r>
+      <w:proofErr w:type="gramStart"/>
       <w:r>
         <w:rPr>
           <w:lang w:val="en-US"/>
         </w:rPr>
         <w:t>folder</w:t>
       </w:r>
+      <w:proofErr w:type="gramEnd"/>
       <w:r>
         <w:rPr>
           <w:lang w:val="en-US"/>
@@ -117,7 +119,14 @@
         <w:rPr>
           <w:lang w:val="en-US"/>
         </w:rPr>
-        <w:t>sqlite3</w:t>
+        <w:t>sqlite</w:t>
+      </w:r>
+      <w:proofErr w:type="gramStart"/>
+      <w:r>
+        <w:rPr>
+          <w:lang w:val="en-US"/>
+        </w:rPr>
+        <w:t>3</w:t>
       </w:r>
       <w:r>
         <w:rPr>
@@ -129,7 +138,14 @@
         <w:rPr>
           <w:lang w:val="en-US"/>
         </w:rPr>
-        <w:t>:memory:;</w:t>
+        <w:t>:</w:t>
+      </w:r>
+      <w:proofErr w:type="gramEnd"/>
+      <w:r>
+        <w:rPr>
+          <w:lang w:val="en-US"/>
+        </w:rPr>
+        <w:t>memory:;</w:t>
       </w:r>
     </w:p>
     <w:p>
@@ -215,7 +231,14 @@
         <w:rPr>
           <w:lang w:val="en-US"/>
         </w:rPr>
-        <w:t xml:space="preserve"> = …</w:t>
+        <w:t xml:space="preserve"> = </w:t>
+      </w:r>
+      <w:proofErr w:type="gramStart"/>
+      <w:r>
+        <w:rPr>
+          <w:lang w:val="en-US"/>
+        </w:rPr>
+        <w:t>…</w:t>
       </w:r>
       <w:r>
         <w:rPr>
@@ -223,6 +246,7 @@
         </w:rPr>
         <w:t>;</w:t>
       </w:r>
+      <w:proofErr w:type="gramEnd"/>
     </w:p>
     <w:p>
       <w:pPr>
@@ -237,6 +261,7 @@
         <w:t xml:space="preserve">Create or use existing database in specified folder (using </w:t>
       </w:r>
       <w:proofErr w:type="spellStart"/>
+      <w:proofErr w:type="gramStart"/>
       <w:r>
         <w:rPr>
           <w:lang w:val="en-US"/>
@@ -244,6 +269,7 @@
         <w:t>folder:foldername</w:t>
       </w:r>
       <w:proofErr w:type="spellEnd"/>
+      <w:proofErr w:type="gramEnd"/>
       <w:r>
         <w:rPr>
           <w:lang w:val="en-US"/>
@@ -273,6 +299,7 @@
         </w:rPr>
         <w:t>\</w:t>
       </w:r>
+      <w:proofErr w:type="gramStart"/>
       <w:r>
         <w:rPr>
           <w:lang w:val="en-US"/>
@@ -285,6 +312,7 @@
         </w:rPr>
         <w:t>ead</w:t>
       </w:r>
+      <w:proofErr w:type="gramEnd"/>
       <w:r>
         <w:rPr>
           <w:lang w:val="en-US"/>
@@ -307,6 +335,12 @@
         <w:rPr>
           <w:lang w:val="en-US"/>
         </w:rPr>
+        <w:t>, delimiter = …</w:t>
+      </w:r>
+      <w:r>
+        <w:rPr>
+          <w:lang w:val="en-US"/>
+        </w:rPr>
         <w:t>;</w:t>
       </w:r>
     </w:p>
@@ -320,7 +354,21 @@
         <w:rPr>
           <w:lang w:val="en-US"/>
         </w:rPr>
-        <w:t>Read file with data. Two object (data and columns) are created in memory</w:t>
+        <w:t xml:space="preserve">Read file with data. Two </w:t>
+      </w:r>
+      <w:proofErr w:type="gramStart"/>
+      <w:r>
+        <w:rPr>
+          <w:lang w:val="en-US"/>
+        </w:rPr>
+        <w:t>object</w:t>
+      </w:r>
+      <w:proofErr w:type="gramEnd"/>
+      <w:r>
+        <w:rPr>
+          <w:lang w:val="en-US"/>
+        </w:rPr>
+        <w:t xml:space="preserve"> (data and columns) are created in memory</w:t>
       </w:r>
       <w:r>
         <w:rPr>
@@ -351,12 +399,14 @@
         </w:rPr>
         <w:t>\</w:t>
       </w:r>
+      <w:proofErr w:type="gramStart"/>
       <w:r>
         <w:rPr>
           <w:lang w:val="en-US"/>
         </w:rPr>
         <w:t>insert</w:t>
       </w:r>
+      <w:proofErr w:type="gramEnd"/>
       <w:r>
         <w:rPr>
           <w:lang w:val="en-US"/>
@@ -400,9 +450,17 @@
         <w:rPr>
           <w:lang w:val="en-US"/>
         </w:rPr>
-        <w:t xml:space="preserve"> (---sqlite3,---</w:t>
-      </w:r>
-      <w:proofErr w:type="spellStart"/>
+        <w:t xml:space="preserve"> (---sqlite</w:t>
+      </w:r>
+      <w:proofErr w:type="gramStart"/>
+      <w:r>
+        <w:rPr>
+          <w:lang w:val="en-US"/>
+        </w:rPr>
+        <w:t>3,---</w:t>
+      </w:r>
+      <w:proofErr w:type="spellStart"/>
+      <w:proofErr w:type="gramEnd"/>
       <w:r>
         <w:rPr>
           <w:lang w:val="en-US"/>
@@ -493,38 +551,160 @@
         <w:rPr>
           <w:lang w:val="en-US"/>
         </w:rPr>
-        <w:t>from = …, to = …, step = …</w:t>
-      </w:r>
-      <w:r>
-        <w:rPr>
-          <w:lang w:val="en-US"/>
-        </w:rPr>
-        <w:t xml:space="preserve">, list = </w:t>
-      </w:r>
-      <w:r>
-        <w:rPr>
-          <w:lang w:val="en-US"/>
-        </w:rPr>
-        <w:t>A B C</w:t>
-      </w:r>
-      <w:r>
-        <w:rPr>
-          <w:lang w:val="en-US"/>
-        </w:rPr>
-        <w:t>;</w:t>
-      </w:r>
-    </w:p>
-    <w:p>
-      <w:pPr>
-        <w:rPr>
-          <w:lang w:val="en-US"/>
-        </w:rPr>
-      </w:pPr>
-      <w:r>
-        <w:rPr>
-          <w:lang w:val="en-US"/>
-        </w:rPr>
-        <w:t>\pc from = …, to = …, step = …, list = 1 2 3 4;</w:t>
+        <w:t xml:space="preserve">columns = A B C (or columns = “A </w:t>
+      </w:r>
+      <w:proofErr w:type="spellStart"/>
+      <w:r>
+        <w:rPr>
+          <w:lang w:val="en-US"/>
+        </w:rPr>
+        <w:t>a</w:t>
+      </w:r>
+      <w:proofErr w:type="spellEnd"/>
+      <w:r>
+        <w:rPr>
+          <w:lang w:val="en-US"/>
+        </w:rPr>
+        <w:t xml:space="preserve">” “B </w:t>
+      </w:r>
+      <w:proofErr w:type="spellStart"/>
+      <w:r>
+        <w:rPr>
+          <w:lang w:val="en-US"/>
+        </w:rPr>
+        <w:t>b</w:t>
+      </w:r>
+      <w:proofErr w:type="spellEnd"/>
+      <w:r>
+        <w:rPr>
+          <w:lang w:val="en-US"/>
+        </w:rPr>
+        <w:t xml:space="preserve">” “C </w:t>
+      </w:r>
+      <w:proofErr w:type="spellStart"/>
+      <w:r>
+        <w:rPr>
+          <w:lang w:val="en-US"/>
+        </w:rPr>
+        <w:t>c</w:t>
+      </w:r>
+      <w:proofErr w:type="spellEnd"/>
+      <w:r>
+        <w:rPr>
+          <w:lang w:val="en-US"/>
+        </w:rPr>
+        <w:t xml:space="preserve">” or columns = [A </w:t>
+      </w:r>
+      <w:proofErr w:type="spellStart"/>
+      <w:r>
+        <w:rPr>
+          <w:lang w:val="en-US"/>
+        </w:rPr>
+        <w:t>a</w:t>
+      </w:r>
+      <w:proofErr w:type="spellEnd"/>
+      <w:r>
+        <w:rPr>
+          <w:lang w:val="en-US"/>
+        </w:rPr>
+        <w:t xml:space="preserve">, B </w:t>
+      </w:r>
+      <w:proofErr w:type="spellStart"/>
+      <w:r>
+        <w:rPr>
+          <w:lang w:val="en-US"/>
+        </w:rPr>
+        <w:t>b</w:t>
+      </w:r>
+      <w:proofErr w:type="spellEnd"/>
+      <w:r>
+        <w:rPr>
+          <w:lang w:val="en-US"/>
+        </w:rPr>
+        <w:t xml:space="preserve">, C c] or columns = </w:t>
+      </w:r>
+      <w:proofErr w:type="gramStart"/>
+      <w:r>
+        <w:rPr>
+          <w:lang w:val="en-US"/>
+        </w:rPr>
+        <w:t>[“ A</w:t>
+      </w:r>
+      <w:proofErr w:type="gramEnd"/>
+      <w:r>
+        <w:rPr>
+          <w:lang w:val="en-US"/>
+        </w:rPr>
+        <w:t xml:space="preserve"> </w:t>
+      </w:r>
+      <w:proofErr w:type="spellStart"/>
+      <w:r>
+        <w:rPr>
+          <w:lang w:val="en-US"/>
+        </w:rPr>
+        <w:t>a</w:t>
+      </w:r>
+      <w:proofErr w:type="spellEnd"/>
+      <w:r>
+        <w:rPr>
+          <w:lang w:val="en-US"/>
+        </w:rPr>
+        <w:t xml:space="preserve"> ”, “ B </w:t>
+      </w:r>
+      <w:proofErr w:type="spellStart"/>
+      <w:r>
+        <w:rPr>
+          <w:lang w:val="en-US"/>
+        </w:rPr>
+        <w:t>b</w:t>
+      </w:r>
+      <w:proofErr w:type="spellEnd"/>
+      <w:r>
+        <w:rPr>
+          <w:lang w:val="en-US"/>
+        </w:rPr>
+        <w:t xml:space="preserve"> “, “ C </w:t>
+      </w:r>
+      <w:proofErr w:type="spellStart"/>
+      <w:r>
+        <w:rPr>
+          <w:lang w:val="en-US"/>
+        </w:rPr>
+        <w:t>c</w:t>
+      </w:r>
+      <w:proofErr w:type="spellEnd"/>
+      <w:r>
+        <w:rPr>
+          <w:lang w:val="en-US"/>
+        </w:rPr>
+        <w:t xml:space="preserve"> “]);</w:t>
+      </w:r>
+    </w:p>
+    <w:p>
+      <w:pPr>
+        <w:rPr>
+          <w:lang w:val="en-US"/>
+        </w:rPr>
+      </w:pPr>
+      <w:r>
+        <w:rPr>
+          <w:lang w:val="en-US"/>
+        </w:rPr>
+        <w:t>\</w:t>
+      </w:r>
+      <w:proofErr w:type="gramStart"/>
+      <w:r>
+        <w:rPr>
+          <w:lang w:val="en-US"/>
+        </w:rPr>
+        <w:t>pc</w:t>
+      </w:r>
+      <w:proofErr w:type="gramEnd"/>
+      <w:r>
+        <w:rPr>
+          <w:lang w:val="en-US"/>
+        </w:rPr>
+        <w:t xml:space="preserve"> from = …, to = …, step = …, list = 1 2 3 4;</w:t>
       </w:r>
     </w:p>
     <w:p>
@@ -626,7 +806,253 @@
         <w:rPr>
           <w:lang w:val="en-US"/>
         </w:rPr>
+        <w:t xml:space="preserve"> (or list = [1,2,3])</w:t>
+      </w:r>
+      <w:r>
+        <w:rPr>
+          <w:lang w:val="en-US"/>
+        </w:rPr>
         <w:t>, columns = A B C</w:t>
+      </w:r>
+      <w:r>
+        <w:rPr>
+          <w:lang w:val="en-US"/>
+        </w:rPr>
+        <w:t xml:space="preserve"> </w:t>
+      </w:r>
+      <w:r>
+        <w:rPr>
+          <w:lang w:val="en-US"/>
+        </w:rPr>
+        <w:t xml:space="preserve">(or columns = “A </w:t>
+      </w:r>
+      <w:proofErr w:type="spellStart"/>
+      <w:r>
+        <w:rPr>
+          <w:lang w:val="en-US"/>
+        </w:rPr>
+        <w:t>a</w:t>
+      </w:r>
+      <w:proofErr w:type="spellEnd"/>
+      <w:r>
+        <w:rPr>
+          <w:lang w:val="en-US"/>
+        </w:rPr>
+        <w:t xml:space="preserve">” “B </w:t>
+      </w:r>
+      <w:proofErr w:type="spellStart"/>
+      <w:r>
+        <w:rPr>
+          <w:lang w:val="en-US"/>
+        </w:rPr>
+        <w:t>b</w:t>
+      </w:r>
+      <w:proofErr w:type="spellEnd"/>
+      <w:r>
+        <w:rPr>
+          <w:lang w:val="en-US"/>
+        </w:rPr>
+        <w:t xml:space="preserve">” “C </w:t>
+      </w:r>
+      <w:proofErr w:type="spellStart"/>
+      <w:r>
+        <w:rPr>
+          <w:lang w:val="en-US"/>
+        </w:rPr>
+        <w:t>c</w:t>
+      </w:r>
+      <w:proofErr w:type="spellEnd"/>
+      <w:r>
+        <w:rPr>
+          <w:lang w:val="en-US"/>
+        </w:rPr>
+        <w:t xml:space="preserve">” or columns = [A </w:t>
+      </w:r>
+      <w:proofErr w:type="spellStart"/>
+      <w:r>
+        <w:rPr>
+          <w:lang w:val="en-US"/>
+        </w:rPr>
+        <w:t>a</w:t>
+      </w:r>
+      <w:proofErr w:type="spellEnd"/>
+      <w:r>
+        <w:rPr>
+          <w:lang w:val="en-US"/>
+        </w:rPr>
+        <w:t>,</w:t>
+      </w:r>
+      <w:r>
+        <w:rPr>
+          <w:lang w:val="en-US"/>
+        </w:rPr>
+        <w:t xml:space="preserve"> </w:t>
+      </w:r>
+      <w:r>
+        <w:rPr>
+          <w:lang w:val="en-US"/>
+        </w:rPr>
+        <w:t xml:space="preserve">B </w:t>
+      </w:r>
+      <w:proofErr w:type="spellStart"/>
+      <w:r>
+        <w:rPr>
+          <w:lang w:val="en-US"/>
+        </w:rPr>
+        <w:t>b</w:t>
+      </w:r>
+      <w:proofErr w:type="spellEnd"/>
+      <w:r>
+        <w:rPr>
+          <w:lang w:val="en-US"/>
+        </w:rPr>
+        <w:t>,</w:t>
+      </w:r>
+      <w:r>
+        <w:rPr>
+          <w:lang w:val="en-US"/>
+        </w:rPr>
+        <w:t xml:space="preserve"> </w:t>
+      </w:r>
+      <w:r>
+        <w:rPr>
+          <w:lang w:val="en-US"/>
+        </w:rPr>
+        <w:t>C c]</w:t>
+      </w:r>
+      <w:r>
+        <w:rPr>
+          <w:lang w:val="en-US"/>
+        </w:rPr>
+        <w:t xml:space="preserve"> </w:t>
+      </w:r>
+      <w:r>
+        <w:rPr>
+          <w:lang w:val="en-US"/>
+        </w:rPr>
+        <w:t xml:space="preserve">or columns = </w:t>
+      </w:r>
+      <w:proofErr w:type="gramStart"/>
+      <w:r>
+        <w:rPr>
+          <w:lang w:val="en-US"/>
+        </w:rPr>
+        <w:t>[</w:t>
+      </w:r>
+      <w:r>
+        <w:rPr>
+          <w:lang w:val="en-US"/>
+        </w:rPr>
+        <w:t>“</w:t>
+      </w:r>
+      <w:r>
+        <w:rPr>
+          <w:lang w:val="en-US"/>
+        </w:rPr>
+        <w:t xml:space="preserve"> </w:t>
+      </w:r>
+      <w:r>
+        <w:rPr>
+          <w:lang w:val="en-US"/>
+        </w:rPr>
+        <w:t>A</w:t>
+      </w:r>
+      <w:proofErr w:type="gramEnd"/>
+      <w:r>
+        <w:rPr>
+          <w:lang w:val="en-US"/>
+        </w:rPr>
+        <w:t xml:space="preserve"> </w:t>
+      </w:r>
+      <w:proofErr w:type="spellStart"/>
+      <w:r>
+        <w:rPr>
+          <w:lang w:val="en-US"/>
+        </w:rPr>
+        <w:t>a</w:t>
+      </w:r>
+      <w:proofErr w:type="spellEnd"/>
+      <w:r>
+        <w:rPr>
+          <w:lang w:val="en-US"/>
+        </w:rPr>
+        <w:t xml:space="preserve"> </w:t>
+      </w:r>
+      <w:r>
+        <w:rPr>
+          <w:lang w:val="en-US"/>
+        </w:rPr>
+        <w:t>”</w:t>
+      </w:r>
+      <w:r>
+        <w:rPr>
+          <w:lang w:val="en-US"/>
+        </w:rPr>
+        <w:t xml:space="preserve">, </w:t>
+      </w:r>
+      <w:r>
+        <w:rPr>
+          <w:lang w:val="en-US"/>
+        </w:rPr>
+        <w:t xml:space="preserve">“ </w:t>
+      </w:r>
+      <w:r>
+        <w:rPr>
+          <w:lang w:val="en-US"/>
+        </w:rPr>
+        <w:t xml:space="preserve">B </w:t>
+      </w:r>
+      <w:proofErr w:type="spellStart"/>
+      <w:r>
+        <w:rPr>
+          <w:lang w:val="en-US"/>
+        </w:rPr>
+        <w:t>b</w:t>
+      </w:r>
+      <w:proofErr w:type="spellEnd"/>
+      <w:r>
+        <w:rPr>
+          <w:lang w:val="en-US"/>
+        </w:rPr>
+        <w:t xml:space="preserve"> “</w:t>
+      </w:r>
+      <w:r>
+        <w:rPr>
+          <w:lang w:val="en-US"/>
+        </w:rPr>
+        <w:t xml:space="preserve">, </w:t>
+      </w:r>
+      <w:r>
+        <w:rPr>
+          <w:lang w:val="en-US"/>
+        </w:rPr>
+        <w:t xml:space="preserve">“ </w:t>
+      </w:r>
+      <w:r>
+        <w:rPr>
+          <w:lang w:val="en-US"/>
+        </w:rPr>
+        <w:t xml:space="preserve">C </w:t>
+      </w:r>
+      <w:proofErr w:type="spellStart"/>
+      <w:r>
+        <w:rPr>
+          <w:lang w:val="en-US"/>
+        </w:rPr>
+        <w:t>c</w:t>
+      </w:r>
+      <w:proofErr w:type="spellEnd"/>
+      <w:r>
+        <w:rPr>
+          <w:lang w:val="en-US"/>
+        </w:rPr>
+        <w:t xml:space="preserve"> “</w:t>
+      </w:r>
+      <w:r>
+        <w:rPr>
+          <w:lang w:val="en-US"/>
+        </w:rPr>
+        <w:t>])</w:t>
       </w:r>
       <w:r>
         <w:rPr>
@@ -668,7 +1094,21 @@
         <w:rPr>
           <w:lang w:val="en-US"/>
         </w:rPr>
-        <w:t xml:space="preserve">\import </w:t>
+        <w:t>\</w:t>
+      </w:r>
+      <w:proofErr w:type="gramStart"/>
+      <w:r>
+        <w:rPr>
+          <w:lang w:val="en-US"/>
+        </w:rPr>
+        <w:t>import</w:t>
+      </w:r>
+      <w:proofErr w:type="gramEnd"/>
+      <w:r>
+        <w:rPr>
+          <w:lang w:val="en-US"/>
+        </w:rPr>
+        <w:t xml:space="preserve"> </w:t>
       </w:r>
       <w:r>
         <w:rPr>
@@ -707,7 +1147,21 @@
         <w:rPr>
           <w:lang w:val="en-US"/>
         </w:rPr>
-        <w:t xml:space="preserve"> and commands. Two object (data and columns) are created in memory.</w:t>
+        <w:t xml:space="preserve"> and commands. Two </w:t>
+      </w:r>
+      <w:proofErr w:type="gramStart"/>
+      <w:r>
+        <w:rPr>
+          <w:lang w:val="en-US"/>
+        </w:rPr>
+        <w:t>object</w:t>
+      </w:r>
+      <w:proofErr w:type="gramEnd"/>
+      <w:r>
+        <w:rPr>
+          <w:lang w:val="en-US"/>
+        </w:rPr>
+        <w:t xml:space="preserve"> (data and columns) are created in memory.</w:t>
       </w:r>
     </w:p>
     <w:p>
@@ -737,6 +1191,7 @@
         <w:rPr>
           <w:lang w:val="en-US"/>
         </w:rPr>
+        <w:lastRenderedPageBreak/>
         <w:t>default = '/default/path/'</w:t>
       </w:r>
     </w:p>
@@ -765,28 +1220,41 @@
         <w:rPr>
           <w:lang w:val="en-US"/>
         </w:rPr>
-        <w:t>raw_input</w:t>
-      </w:r>
-      <w:proofErr w:type="spellEnd"/>
-      <w:r>
-        <w:rPr>
-          <w:lang w:val="en-US"/>
-        </w:rPr>
-        <w:t>('Folder [%s]' % default)</w:t>
-      </w:r>
-    </w:p>
-    <w:p>
-      <w:pPr>
-        <w:rPr>
-          <w:lang w:val="en-US"/>
-        </w:rPr>
-      </w:pPr>
-      <w:proofErr w:type="spellStart"/>
-      <w:r>
-        <w:rPr>
-          <w:lang w:val="en-US"/>
-        </w:rPr>
-        <w:lastRenderedPageBreak/>
+        <w:t>raw_</w:t>
+      </w:r>
+      <w:proofErr w:type="gramStart"/>
+      <w:r>
+        <w:rPr>
+          <w:lang w:val="en-US"/>
+        </w:rPr>
+        <w:t>input</w:t>
+      </w:r>
+      <w:proofErr w:type="spellEnd"/>
+      <w:r>
+        <w:rPr>
+          <w:lang w:val="en-US"/>
+        </w:rPr>
+        <w:t>(</w:t>
+      </w:r>
+      <w:proofErr w:type="gramEnd"/>
+      <w:r>
+        <w:rPr>
+          <w:lang w:val="en-US"/>
+        </w:rPr>
+        <w:t>'Folder [%s]' % default)</w:t>
+      </w:r>
+    </w:p>
+    <w:p>
+      <w:pPr>
+        <w:rPr>
+          <w:lang w:val="en-US"/>
+        </w:rPr>
+      </w:pPr>
+      <w:proofErr w:type="spellStart"/>
+      <w:r>
+        <w:rPr>
+          <w:lang w:val="en-US"/>
+        </w:rPr>
         <w:t>dir</w:t>
       </w:r>
       <w:proofErr w:type="spellEnd"/>
@@ -1224,17 +1692,17 @@
     <w:lsdException w:name="Unresolved Mention" w:semiHidden="1" w:unhideWhenUsed="1"/>
     <w:lsdException w:name="Smart Link" w:semiHidden="1" w:unhideWhenUsed="1"/>
   </w:latentStyles>
-  <w:style w:type="paragraph" w:default="1" w:styleId="Normal">
+  <w:style w:type="paragraph" w:default="1" w:styleId="Normln">
     <w:name w:val="Normal"/>
     <w:qFormat/>
   </w:style>
-  <w:style w:type="character" w:default="1" w:styleId="DefaultParagraphFont">
+  <w:style w:type="character" w:default="1" w:styleId="Standardnpsmoodstavce">
     <w:name w:val="Default Paragraph Font"/>
     <w:uiPriority w:val="1"/>
     <w:semiHidden/>
     <w:unhideWhenUsed/>
   </w:style>
-  <w:style w:type="table" w:default="1" w:styleId="TableNormal">
+  <w:style w:type="table" w:default="1" w:styleId="Normlntabulka">
     <w:name w:val="Normal Table"/>
     <w:uiPriority w:val="99"/>
     <w:semiHidden/>
@@ -1249,7 +1717,7 @@
       </w:tblCellMar>
     </w:tblPr>
   </w:style>
-  <w:style w:type="numbering" w:default="1" w:styleId="NoList">
+  <w:style w:type="numbering" w:default="1" w:styleId="Bezseznamu">
     <w:name w:val="No List"/>
     <w:uiPriority w:val="99"/>
     <w:semiHidden/>

</xml_diff>

<commit_message>
Back to basics: Manual and Docstrings I
</commit_message>
<xml_diff>
--- a/Manual.docx
+++ b/Manual.docx
@@ -8,51 +8,16 @@
           <w:bottom w:val="single" w:sz="6" w:space="1" w:color="auto"/>
         </w:pBdr>
         <w:rPr>
+          <w:highlight w:val="green"/>
           <w:lang w:val="en-US"/>
         </w:rPr>
       </w:pPr>
-    </w:p>
-    <w:p>
-      <w:pPr>
-        <w:rPr>
-          <w:lang w:val="en-US"/>
-        </w:rPr>
-      </w:pPr>
-      <w:r>
-        <w:rPr>
-          <w:lang w:val="en-US"/>
-        </w:rPr>
-        <w:t>\</w:t>
-      </w:r>
-      <w:r>
-        <w:rPr>
-          <w:lang w:val="en-US"/>
-        </w:rPr>
-        <w:t>folder</w:t>
-      </w:r>
-      <w:r>
-        <w:rPr>
-          <w:lang w:val="en-US"/>
-        </w:rPr>
-        <w:t xml:space="preserve"> </w:t>
-      </w:r>
-      <w:r>
-        <w:rPr>
-          <w:lang w:val="en-US"/>
-        </w:rPr>
-        <w:t>foldername</w:t>
-      </w:r>
-      <w:r>
-        <w:rPr>
-          <w:lang w:val="en-US"/>
-        </w:rPr>
-        <w:t xml:space="preserve"> = …</w:t>
-      </w:r>
-      <w:r>
-        <w:rPr>
-          <w:lang w:val="en-US"/>
-        </w:rPr>
-        <w:t>;</w:t>
+      <w:r>
+        <w:rPr>
+          <w:highlight w:val="green"/>
+          <w:lang w:val="en-US"/>
+        </w:rPr>
+        <w:t>ReadSQL.py [-h] [--interactive | --no-interactive] [--multiprocessing | --no-multiprocessing]</w:t>
       </w:r>
     </w:p>
     <w:p>
@@ -66,27 +31,26 @@
       </w:pPr>
       <w:r>
         <w:rPr>
-          <w:lang w:val="en-US"/>
-        </w:rPr>
-        <w:t>R</w:t>
-      </w:r>
-      <w:r>
-        <w:rPr>
-          <w:lang w:val="en-US"/>
-        </w:rPr>
-        <w:t>e</w:t>
-      </w:r>
-      <w:r>
-        <w:rPr>
-          <w:lang w:val="en-US"/>
-        </w:rPr>
-        <w:t>lative or absolute folder where sqlite3 files</w:t>
-      </w:r>
-      <w:r>
-        <w:rPr>
-          <w:lang w:val="en-US"/>
-        </w:rPr>
-        <w:t>, inputs and outputs are placed</w:t>
+          <w:highlight w:val="green"/>
+          <w:lang w:val="en-US"/>
+        </w:rPr>
+        <w:t>[</w:t>
+      </w:r>
+      <w:proofErr w:type="spellStart"/>
+      <w:r>
+        <w:rPr>
+          <w:highlight w:val="green"/>
+          <w:lang w:val="en-US"/>
+        </w:rPr>
+        <w:t>SQL_filenames</w:t>
+      </w:r>
+      <w:proofErr w:type="spellEnd"/>
+      <w:r>
+        <w:rPr>
+          <w:highlight w:val="green"/>
+          <w:lang w:val="en-US"/>
+        </w:rPr>
+        <w:t xml:space="preserve"> ...]</w:t>
       </w:r>
     </w:p>
     <w:p>
@@ -109,31 +73,19 @@
         <w:rPr>
           <w:lang w:val="en-US"/>
         </w:rPr>
-        <w:t>\</w:t>
-      </w:r>
-      <w:r>
-        <w:rPr>
-          <w:lang w:val="en-US"/>
-        </w:rPr>
-        <w:t xml:space="preserve">connect </w:t>
-      </w:r>
-      <w:r>
-        <w:rPr>
-          <w:lang w:val="en-US"/>
-        </w:rPr>
-        <w:t>sqlite3</w:t>
-      </w:r>
-      <w:r>
-        <w:rPr>
-          <w:lang w:val="en-US"/>
-        </w:rPr>
-        <w:t xml:space="preserve"> </w:t>
-      </w:r>
-      <w:r>
-        <w:rPr>
-          <w:lang w:val="en-US"/>
-        </w:rPr>
-        <w:t>:memory:;</w:t>
+        <w:t xml:space="preserve">\load </w:t>
+      </w:r>
+      <w:r>
+        <w:rPr>
+          <w:lang w:val="en-US"/>
+        </w:rPr>
+        <w:t>filename</w:t>
+      </w:r>
+      <w:r>
+        <w:rPr>
+          <w:lang w:val="en-US"/>
+        </w:rPr>
+        <w:t xml:space="preserve"> = …;</w:t>
       </w:r>
     </w:p>
     <w:p>
@@ -146,19 +98,21 @@
         <w:rPr>
           <w:lang w:val="en-US"/>
         </w:rPr>
-        <w:t>Create</w:t>
-      </w:r>
-      <w:r>
-        <w:rPr>
-          <w:lang w:val="en-US"/>
-        </w:rPr>
-        <w:t xml:space="preserve"> </w:t>
-      </w:r>
-      <w:r>
-        <w:rPr>
-          <w:lang w:val="en-US"/>
-        </w:rPr>
-        <w:t>database in memory. Be cautious, save it or loose it.</w:t>
+        <w:t xml:space="preserve">Load file with </w:t>
+      </w:r>
+      <w:proofErr w:type="spellStart"/>
+      <w:r>
+        <w:rPr>
+          <w:lang w:val="en-US"/>
+        </w:rPr>
+        <w:t>sqls</w:t>
+      </w:r>
+      <w:proofErr w:type="spellEnd"/>
+      <w:r>
+        <w:rPr>
+          <w:lang w:val="en-US"/>
+        </w:rPr>
+        <w:t xml:space="preserve"> and commands. Two object (data and columns) are created in memory.</w:t>
       </w:r>
     </w:p>
     <w:p>
@@ -173,58 +127,13 @@
     </w:p>
     <w:p>
       <w:pPr>
+        <w:pBdr>
+          <w:bottom w:val="single" w:sz="6" w:space="1" w:color="auto"/>
+        </w:pBdr>
         <w:rPr>
           <w:lang w:val="en-US"/>
         </w:rPr>
       </w:pPr>
-      <w:r>
-        <w:rPr>
-          <w:lang w:val="en-US"/>
-        </w:rPr>
-        <w:t>\</w:t>
-      </w:r>
-      <w:r>
-        <w:rPr>
-          <w:lang w:val="en-US"/>
-        </w:rPr>
-        <w:t xml:space="preserve"> </w:t>
-      </w:r>
-      <w:r>
-        <w:rPr>
-          <w:lang w:val="en-US"/>
-        </w:rPr>
-        <w:t xml:space="preserve">connect </w:t>
-      </w:r>
-      <w:r>
-        <w:rPr>
-          <w:lang w:val="en-US"/>
-        </w:rPr>
-        <w:t>sqlite3</w:t>
-      </w:r>
-      <w:r>
-        <w:rPr>
-          <w:lang w:val="en-US"/>
-        </w:rPr>
-        <w:t xml:space="preserve"> </w:t>
-      </w:r>
-      <w:r>
-        <w:rPr>
-          <w:lang w:val="en-US"/>
-        </w:rPr>
-        <w:t>filename</w:t>
-      </w:r>
-      <w:r>
-        <w:rPr>
-          <w:lang w:val="en-US"/>
-        </w:rPr>
-        <w:t xml:space="preserve"> = …</w:t>
-      </w:r>
-      <w:r>
-        <w:rPr>
-          <w:lang w:val="en-US"/>
-        </w:rPr>
-        <w:t>;</w:t>
-      </w:r>
     </w:p>
     <w:p>
       <w:pPr>
@@ -236,7 +145,39 @@
         <w:rPr>
           <w:lang w:val="en-US"/>
         </w:rPr>
-        <w:t>Create or use existing database in specified folder (using folder:foldername command)</w:t>
+        <w:t>\</w:t>
+      </w:r>
+      <w:r>
+        <w:rPr>
+          <w:lang w:val="en-US"/>
+        </w:rPr>
+        <w:t>folder</w:t>
+      </w:r>
+      <w:r>
+        <w:rPr>
+          <w:lang w:val="en-US"/>
+        </w:rPr>
+        <w:t xml:space="preserve"> </w:t>
+      </w:r>
+      <w:proofErr w:type="spellStart"/>
+      <w:r>
+        <w:rPr>
+          <w:lang w:val="en-US"/>
+        </w:rPr>
+        <w:t>foldername</w:t>
+      </w:r>
+      <w:proofErr w:type="spellEnd"/>
+      <w:r>
+        <w:rPr>
+          <w:lang w:val="en-US"/>
+        </w:rPr>
+        <w:t xml:space="preserve"> = …</w:t>
+      </w:r>
+      <w:r>
+        <w:rPr>
+          <w:lang w:val="en-US"/>
+        </w:rPr>
+        <w:t>;</w:t>
       </w:r>
     </w:p>
     <w:p>
@@ -248,121 +189,29 @@
           <w:lang w:val="en-US"/>
         </w:rPr>
       </w:pPr>
-    </w:p>
-    <w:p>
-      <w:pPr>
-        <w:rPr>
-          <w:lang w:val="en-US"/>
-        </w:rPr>
-      </w:pPr>
-      <w:r>
-        <w:rPr>
-          <w:lang w:val="en-US"/>
-        </w:rPr>
-        <w:t>\</w:t>
-      </w:r>
-      <w:r>
-        <w:rPr>
-          <w:lang w:val="en-US"/>
-        </w:rPr>
-        <w:t>r</w:t>
-      </w:r>
-      <w:r>
-        <w:rPr>
-          <w:lang w:val="en-US"/>
-        </w:rPr>
-        <w:t>ead</w:t>
-      </w:r>
-      <w:r>
-        <w:rPr>
-          <w:lang w:val="en-US"/>
-        </w:rPr>
-        <w:t xml:space="preserve"> </w:t>
-      </w:r>
-      <w:r>
-        <w:rPr>
-          <w:lang w:val="en-US"/>
-        </w:rPr>
-        <w:t>filename</w:t>
-      </w:r>
-      <w:r>
-        <w:rPr>
-          <w:lang w:val="en-US"/>
-        </w:rPr>
-        <w:t xml:space="preserve"> = …</w:t>
-      </w:r>
-      <w:r>
-        <w:rPr>
-          <w:lang w:val="en-US"/>
-        </w:rPr>
-        <w:t>, delimiter = …</w:t>
-      </w:r>
-      <w:r>
-        <w:rPr>
-          <w:lang w:val="en-US"/>
-        </w:rPr>
-        <w:t xml:space="preserve">, </w:t>
-      </w:r>
-      <w:r>
-        <w:rPr>
-          <w:lang w:val="en-US"/>
-        </w:rPr>
-        <w:t>text_qualifier</w:t>
-      </w:r>
-      <w:r>
-        <w:rPr>
-          <w:lang w:val="en-US"/>
-        </w:rPr>
-        <w:t xml:space="preserve"> = …</w:t>
-      </w:r>
-      <w:r>
-        <w:rPr>
-          <w:lang w:val="en-US"/>
-        </w:rPr>
-        <w:t>, read_columns</w:t>
-      </w:r>
-      <w:r>
-        <w:rPr>
-          <w:lang w:val="en-US"/>
-        </w:rPr>
-        <w:t xml:space="preserve"> = True</w:t>
-      </w:r>
-      <w:r>
-        <w:rPr>
-          <w:lang w:val="en-US"/>
-        </w:rPr>
-        <w:t>, strip_columns</w:t>
-      </w:r>
-      <w:r>
-        <w:rPr>
-          <w:lang w:val="en-US"/>
-        </w:rPr>
-        <w:t xml:space="preserve"> = True, lines = 0</w:t>
-      </w:r>
-      <w:r>
-        <w:rPr>
-          <w:lang w:val="en-US"/>
-        </w:rPr>
-        <w:t>;</w:t>
-      </w:r>
-    </w:p>
-    <w:p>
-      <w:pPr>
-        <w:rPr>
-          <w:lang w:val="en-US"/>
-        </w:rPr>
-      </w:pPr>
-      <w:r>
-        <w:rPr>
-          <w:lang w:val="en-US"/>
-        </w:rPr>
-        <w:t>Read file with data. Two object (data and columns) are created in memory</w:t>
-      </w:r>
-      <w:r>
-        <w:rPr>
-          <w:lang w:val="en-US"/>
-        </w:rPr>
-        <w:t>.</w:t>
+      <w:r>
+        <w:rPr>
+          <w:lang w:val="en-US"/>
+        </w:rPr>
+        <w:t>R</w:t>
+      </w:r>
+      <w:r>
+        <w:rPr>
+          <w:lang w:val="en-US"/>
+        </w:rPr>
+        <w:t>e</w:t>
+      </w:r>
+      <w:r>
+        <w:rPr>
+          <w:lang w:val="en-US"/>
+        </w:rPr>
+        <w:t>lative or absolute folder where sqlite3 files</w:t>
+      </w:r>
+      <w:r>
+        <w:rPr>
+          <w:lang w:val="en-US"/>
+        </w:rPr>
+        <w:t>, inputs and outputs are placed</w:t>
       </w:r>
     </w:p>
     <w:p>
@@ -391,7 +240,19 @@
         <w:rPr>
           <w:lang w:val="en-US"/>
         </w:rPr>
-        <w:t>export</w:t>
+        <w:t xml:space="preserve">connect </w:t>
+      </w:r>
+      <w:r>
+        <w:rPr>
+          <w:lang w:val="en-US"/>
+        </w:rPr>
+        <w:t>sqlite3</w:t>
+      </w:r>
+      <w:r>
+        <w:rPr>
+          <w:lang w:val="en-US"/>
+        </w:rPr>
+        <w:t xml:space="preserve"> (,)</w:t>
       </w:r>
       <w:r>
         <w:rPr>
@@ -403,152 +264,39 @@
         <w:rPr>
           <w:lang w:val="en-US"/>
         </w:rPr>
-        <w:t>filename</w:t>
-      </w:r>
-      <w:r>
-        <w:rPr>
-          <w:lang w:val="en-US"/>
-        </w:rPr>
-        <w:t xml:space="preserve"> = …, delimiter = …, </w:t>
-      </w:r>
-      <w:r>
-        <w:rPr>
-          <w:lang w:val="en-US"/>
-        </w:rPr>
-        <w:t>text_qualifier</w:t>
-      </w:r>
-      <w:r>
-        <w:rPr>
-          <w:lang w:val="en-US"/>
-        </w:rPr>
-        <w:t xml:space="preserve"> = …</w:t>
-      </w:r>
-      <w:r>
-        <w:rPr>
-          <w:lang w:val="en-US"/>
-        </w:rPr>
-        <w:t xml:space="preserve">, </w:t>
-      </w:r>
-      <w:r>
-        <w:rPr>
-          <w:lang w:val="en-US"/>
-        </w:rPr>
-        <w:t>write</w:t>
-      </w:r>
-      <w:r>
-        <w:rPr>
-          <w:lang w:val="en-US"/>
-        </w:rPr>
-        <w:t>_columns</w:t>
-      </w:r>
-      <w:r>
-        <w:rPr>
-          <w:lang w:val="en-US"/>
-        </w:rPr>
-        <w:t xml:space="preserve"> = True</w:t>
-      </w:r>
-      <w:r>
-        <w:rPr>
-          <w:lang w:val="en-US"/>
-        </w:rPr>
-        <w:t>, strip_columns</w:t>
-      </w:r>
-      <w:r>
-        <w:rPr>
-          <w:lang w:val="en-US"/>
-        </w:rPr>
-        <w:t xml:space="preserve"> = True, lines = 0;</w:t>
-      </w:r>
-    </w:p>
-    <w:p>
-      <w:pPr>
-        <w:rPr>
-          <w:lang w:val="en-US"/>
-        </w:rPr>
-      </w:pPr>
-      <w:r>
-        <w:rPr>
-          <w:lang w:val="en-US"/>
-        </w:rPr>
-        <w:t>Export</w:t>
-      </w:r>
-      <w:r>
-        <w:rPr>
-          <w:lang w:val="en-US"/>
-        </w:rPr>
-        <w:t xml:space="preserve"> </w:t>
-      </w:r>
-      <w:r>
-        <w:rPr>
-          <w:lang w:val="en-US"/>
-        </w:rPr>
-        <w:t>data</w:t>
-      </w:r>
-      <w:r>
-        <w:rPr>
-          <w:lang w:val="en-US"/>
-        </w:rPr>
-        <w:t xml:space="preserve"> </w:t>
-      </w:r>
-      <w:r>
-        <w:rPr>
-          <w:lang w:val="en-US"/>
-        </w:rPr>
-        <w:t>to a</w:t>
-      </w:r>
-      <w:r>
-        <w:rPr>
-          <w:lang w:val="en-US"/>
-        </w:rPr>
-        <w:t xml:space="preserve"> </w:t>
-      </w:r>
-      <w:r>
-        <w:rPr>
-          <w:lang w:val="en-US"/>
-        </w:rPr>
-        <w:t>file</w:t>
-      </w:r>
-      <w:r>
-        <w:rPr>
-          <w:lang w:val="en-US"/>
-        </w:rPr>
-        <w:t xml:space="preserve">. </w:t>
-      </w:r>
-      <w:r>
-        <w:rPr>
-          <w:lang w:val="en-US"/>
-        </w:rPr>
-        <w:t>Use</w:t>
-      </w:r>
-      <w:r>
-        <w:rPr>
-          <w:lang w:val="en-US"/>
-        </w:rPr>
-        <w:t xml:space="preserve"> object</w:t>
-      </w:r>
-      <w:r>
-        <w:rPr>
-          <w:lang w:val="en-US"/>
-        </w:rPr>
-        <w:t>s</w:t>
-      </w:r>
-      <w:r>
-        <w:rPr>
-          <w:lang w:val="en-US"/>
-        </w:rPr>
-        <w:t xml:space="preserve"> (data and columns) </w:t>
-      </w:r>
-      <w:r>
-        <w:rPr>
-          <w:lang w:val="en-US"/>
-        </w:rPr>
-        <w:t xml:space="preserve">from </w:t>
-      </w:r>
-      <w:r>
-        <w:rPr>
-          <w:lang w:val="en-US"/>
-        </w:rPr>
-        <w:t>memory.</w:t>
+        <w:t>"filename"</w:t>
+      </w:r>
+      <w:r>
+        <w:rPr>
+          <w:lang w:val="en-US"/>
+        </w:rPr>
+        <w:t xml:space="preserve"> (:memory:)</w:t>
+      </w:r>
+      <w:r>
+        <w:rPr>
+          <w:lang w:val="en-US"/>
+        </w:rPr>
+        <w:t>, "</w:t>
+      </w:r>
+      <w:proofErr w:type="spellStart"/>
+      <w:r>
+        <w:rPr>
+          <w:lang w:val="en-US"/>
+        </w:rPr>
+        <w:t>parse_formats</w:t>
+      </w:r>
+      <w:proofErr w:type="spellEnd"/>
+      <w:r>
+        <w:rPr>
+          <w:lang w:val="en-US"/>
+        </w:rPr>
+        <w:t>"</w:t>
+      </w:r>
+      <w:r>
+        <w:rPr>
+          <w:lang w:val="en-US"/>
+        </w:rPr>
+        <w:t xml:space="preserve"> (False)</w:t>
       </w:r>
     </w:p>
     <w:p>
@@ -560,73 +308,39 @@
           <w:lang w:val="en-US"/>
         </w:rPr>
       </w:pPr>
-    </w:p>
-    <w:p>
-      <w:pPr>
-        <w:rPr>
-          <w:lang w:val="en-US"/>
-        </w:rPr>
-      </w:pPr>
-      <w:r>
-        <w:rPr>
-          <w:lang w:val="en-US"/>
-        </w:rPr>
-        <w:t>\</w:t>
-      </w:r>
-      <w:r>
-        <w:rPr>
-          <w:lang w:val="en-US"/>
-        </w:rPr>
-        <w:t>insert</w:t>
-      </w:r>
-      <w:r>
-        <w:rPr>
-          <w:lang w:val="en-US"/>
-        </w:rPr>
-        <w:t xml:space="preserve"> </w:t>
-      </w:r>
-      <w:r>
-        <w:rPr>
-          <w:lang w:val="en-US"/>
-        </w:rPr>
-        <w:t>tablename</w:t>
-      </w:r>
-      <w:r>
-        <w:rPr>
-          <w:lang w:val="en-US"/>
-        </w:rPr>
-        <w:t xml:space="preserve"> = …</w:t>
-      </w:r>
-      <w:r>
-        <w:rPr>
-          <w:lang w:val="en-US"/>
-        </w:rPr>
-        <w:t>;</w:t>
-      </w:r>
-    </w:p>
-    <w:p>
-      <w:pPr>
-        <w:rPr>
-          <w:lang w:val="en-US"/>
-        </w:rPr>
-      </w:pPr>
-      <w:r>
-        <w:rPr>
-          <w:lang w:val="en-US"/>
-        </w:rPr>
-        <w:t>Insert data in memory (data object) into table in database</w:t>
-      </w:r>
-      <w:r>
-        <w:rPr>
-          <w:lang w:val="en-US"/>
-        </w:rPr>
-        <w:t xml:space="preserve"> (---sqlite3,---mysql,---postg</w:t>
-      </w:r>
-      <w:r>
-        <w:rPr>
-          <w:lang w:val="en-US"/>
-        </w:rPr>
-        <w:t>re commands) using column names. Table MUST be created in advance.</w:t>
+      <w:r>
+        <w:rPr>
+          <w:lang w:val="en-US"/>
+        </w:rPr>
+        <w:t xml:space="preserve">"connect sqlite3", "connect </w:t>
+      </w:r>
+      <w:proofErr w:type="spellStart"/>
+      <w:r>
+        <w:rPr>
+          <w:lang w:val="en-US"/>
+        </w:rPr>
+        <w:t>sqlite</w:t>
+      </w:r>
+      <w:proofErr w:type="spellEnd"/>
+      <w:r>
+        <w:rPr>
+          <w:lang w:val="en-US"/>
+        </w:rPr>
+        <w:t xml:space="preserve">", "connect sql3", "connect </w:t>
+      </w:r>
+      <w:proofErr w:type="spellStart"/>
+      <w:r>
+        <w:rPr>
+          <w:lang w:val="en-US"/>
+        </w:rPr>
+        <w:t>sql</w:t>
+      </w:r>
+      <w:proofErr w:type="spellEnd"/>
+      <w:r>
+        <w:rPr>
+          <w:lang w:val="en-US"/>
+        </w:rPr>
+        <w:t>", "connect s", "c sqlite3",</w:t>
       </w:r>
     </w:p>
     <w:p>
@@ -638,6 +352,68 @@
           <w:lang w:val="en-US"/>
         </w:rPr>
       </w:pPr>
+      <w:r>
+        <w:rPr>
+          <w:lang w:val="en-US"/>
+        </w:rPr>
+        <w:t xml:space="preserve">"c </w:t>
+      </w:r>
+      <w:proofErr w:type="spellStart"/>
+      <w:r>
+        <w:rPr>
+          <w:lang w:val="en-US"/>
+        </w:rPr>
+        <w:t>sqlite</w:t>
+      </w:r>
+      <w:proofErr w:type="spellEnd"/>
+      <w:r>
+        <w:rPr>
+          <w:lang w:val="en-US"/>
+        </w:rPr>
+        <w:t xml:space="preserve">", "c sql3", "c </w:t>
+      </w:r>
+      <w:proofErr w:type="spellStart"/>
+      <w:r>
+        <w:rPr>
+          <w:lang w:val="en-US"/>
+        </w:rPr>
+        <w:t>sql</w:t>
+      </w:r>
+      <w:proofErr w:type="spellEnd"/>
+      <w:r>
+        <w:rPr>
+          <w:lang w:val="en-US"/>
+        </w:rPr>
+        <w:t>", "c s",  "csqlite3", "</w:t>
+      </w:r>
+      <w:proofErr w:type="spellStart"/>
+      <w:r>
+        <w:rPr>
+          <w:lang w:val="en-US"/>
+        </w:rPr>
+        <w:t>csqlite</w:t>
+      </w:r>
+      <w:proofErr w:type="spellEnd"/>
+      <w:r>
+        <w:rPr>
+          <w:lang w:val="en-US"/>
+        </w:rPr>
+        <w:t>", "csql3", "</w:t>
+      </w:r>
+      <w:proofErr w:type="spellStart"/>
+      <w:r>
+        <w:rPr>
+          <w:lang w:val="en-US"/>
+        </w:rPr>
+        <w:t>csql</w:t>
+      </w:r>
+      <w:proofErr w:type="spellEnd"/>
+      <w:r>
+        <w:rPr>
+          <w:lang w:val="en-US"/>
+        </w:rPr>
+        <w:t>", "cs"</w:t>
+      </w:r>
     </w:p>
     <w:p>
       <w:pPr>
@@ -649,7 +425,7 @@
         <w:rPr>
           <w:lang w:val="en-US"/>
         </w:rPr>
-        <w:t>\print</w:t>
+        <w:t>\</w:t>
       </w:r>
       <w:r>
         <w:rPr>
@@ -661,19 +437,13 @@
         <w:rPr>
           <w:lang w:val="en-US"/>
         </w:rPr>
-        <w:t xml:space="preserve">what = </w:t>
-      </w:r>
-      <w:r>
-        <w:rPr>
-          <w:lang w:val="en-US"/>
-        </w:rPr>
-        <w:t>columns</w:t>
-      </w:r>
-      <w:r>
-        <w:rPr>
-          <w:lang w:val="en-US"/>
-        </w:rPr>
-        <w:t>,</w:t>
+        <w:t xml:space="preserve">connect </w:t>
+      </w:r>
+      <w:r>
+        <w:rPr>
+          <w:lang w:val="en-US"/>
+        </w:rPr>
+        <w:t>sqlite3</w:t>
       </w:r>
       <w:r>
         <w:rPr>
@@ -685,7 +455,19 @@
         <w:rPr>
           <w:lang w:val="en-US"/>
         </w:rPr>
-        <w:t>columns = A B C (or columns = “A a” “B b” “C c” or columns = [A a, B b, C c] or columns = [“ A a ”, “ B b “, “ C c “]);</w:t>
+        <w:t>filename</w:t>
+      </w:r>
+      <w:r>
+        <w:rPr>
+          <w:lang w:val="en-US"/>
+        </w:rPr>
+        <w:t xml:space="preserve"> = …</w:t>
+      </w:r>
+      <w:r>
+        <w:rPr>
+          <w:lang w:val="en-US"/>
+        </w:rPr>
+        <w:t>;</w:t>
       </w:r>
     </w:p>
     <w:p>
@@ -698,26 +480,21 @@
         <w:rPr>
           <w:lang w:val="en-US"/>
         </w:rPr>
-        <w:t>\pc from = …, to = …, step = …, list = 1 2 3 4;</w:t>
-      </w:r>
-    </w:p>
-    <w:p>
-      <w:pPr>
-        <w:rPr>
-          <w:lang w:val="en-US"/>
-        </w:rPr>
-      </w:pPr>
-      <w:r>
-        <w:rPr>
-          <w:lang w:val="en-US"/>
-        </w:rPr>
-        <w:t>Print columns in column object</w:t>
-      </w:r>
-      <w:r>
-        <w:rPr>
-          <w:lang w:val="en-US"/>
-        </w:rPr>
-        <w:t>.</w:t>
+        <w:t xml:space="preserve">Create or use existing database in specified folder (using </w:t>
+      </w:r>
+      <w:proofErr w:type="spellStart"/>
+      <w:r>
+        <w:rPr>
+          <w:lang w:val="en-US"/>
+        </w:rPr>
+        <w:t>folder:foldername</w:t>
+      </w:r>
+      <w:proofErr w:type="spellEnd"/>
+      <w:r>
+        <w:rPr>
+          <w:lang w:val="en-US"/>
+        </w:rPr>
+        <w:t xml:space="preserve"> command)</w:t>
       </w:r>
     </w:p>
     <w:p>
@@ -740,7 +517,19 @@
         <w:rPr>
           <w:lang w:val="en-US"/>
         </w:rPr>
-        <w:t>\print</w:t>
+        <w:t>\</w:t>
+      </w:r>
+      <w:r>
+        <w:rPr>
+          <w:lang w:val="en-US"/>
+        </w:rPr>
+        <w:t>r</w:t>
+      </w:r>
+      <w:r>
+        <w:rPr>
+          <w:lang w:val="en-US"/>
+        </w:rPr>
+        <w:t>ead</w:t>
       </w:r>
       <w:r>
         <w:rPr>
@@ -752,91 +541,79 @@
         <w:rPr>
           <w:lang w:val="en-US"/>
         </w:rPr>
-        <w:t xml:space="preserve">what = </w:t>
-      </w:r>
-      <w:r>
-        <w:rPr>
-          <w:lang w:val="en-US"/>
-        </w:rPr>
-        <w:t>data</w:t>
-      </w:r>
-      <w:r>
-        <w:rPr>
-          <w:lang w:val="en-US"/>
-        </w:rPr>
-        <w:t>,</w:t>
-      </w:r>
-      <w:r>
-        <w:rPr>
-          <w:lang w:val="en-US"/>
-        </w:rPr>
-        <w:t xml:space="preserve"> </w:t>
-      </w:r>
-      <w:r>
-        <w:rPr>
-          <w:lang w:val="en-US"/>
-        </w:rPr>
-        <w:t>from = …, to = …,</w:t>
-      </w:r>
-      <w:r>
-        <w:rPr>
-          <w:lang w:val="en-US"/>
-        </w:rPr>
-        <w:t xml:space="preserve"> </w:t>
-      </w:r>
-      <w:r>
-        <w:rPr>
-          <w:lang w:val="en-US"/>
-        </w:rPr>
-        <w:t>step = …</w:t>
-      </w:r>
-      <w:r>
-        <w:rPr>
-          <w:lang w:val="en-US"/>
-        </w:rPr>
-        <w:t>, list = 1 2 3</w:t>
-      </w:r>
-      <w:r>
-        <w:rPr>
-          <w:lang w:val="en-US"/>
-        </w:rPr>
-        <w:t xml:space="preserve"> (or list = [1,2,3])</w:t>
-      </w:r>
-      <w:r>
-        <w:rPr>
-          <w:lang w:val="en-US"/>
-        </w:rPr>
-        <w:t>, columns = A B C</w:t>
-      </w:r>
-      <w:r>
-        <w:rPr>
-          <w:lang w:val="en-US"/>
-        </w:rPr>
-        <w:t xml:space="preserve"> (or columns = “A a” “B b” “C c” or columns = [A a, B b, C c] or columns = [“</w:t>
-      </w:r>
-      <w:r>
-        <w:rPr>
-          <w:lang w:val="en-US"/>
-        </w:rPr>
-        <w:t xml:space="preserve"> </w:t>
-      </w:r>
-      <w:r>
-        <w:rPr>
-          <w:lang w:val="en-US"/>
-        </w:rPr>
-        <w:t>A a</w:t>
-      </w:r>
-      <w:r>
-        <w:rPr>
-          <w:lang w:val="en-US"/>
-        </w:rPr>
-        <w:t xml:space="preserve"> </w:t>
-      </w:r>
-      <w:r>
-        <w:rPr>
-          <w:lang w:val="en-US"/>
-        </w:rPr>
-        <w:t>”, “ B b “, “ C c “])</w:t>
+        <w:t>filename</w:t>
+      </w:r>
+      <w:r>
+        <w:rPr>
+          <w:lang w:val="en-US"/>
+        </w:rPr>
+        <w:t xml:space="preserve"> = …</w:t>
+      </w:r>
+      <w:r>
+        <w:rPr>
+          <w:lang w:val="en-US"/>
+        </w:rPr>
+        <w:t>, delimiter = …</w:t>
+      </w:r>
+      <w:r>
+        <w:rPr>
+          <w:lang w:val="en-US"/>
+        </w:rPr>
+        <w:t xml:space="preserve">, </w:t>
+      </w:r>
+      <w:proofErr w:type="spellStart"/>
+      <w:r>
+        <w:rPr>
+          <w:lang w:val="en-US"/>
+        </w:rPr>
+        <w:t>text_qualifier</w:t>
+      </w:r>
+      <w:proofErr w:type="spellEnd"/>
+      <w:r>
+        <w:rPr>
+          <w:lang w:val="en-US"/>
+        </w:rPr>
+        <w:t xml:space="preserve"> = …</w:t>
+      </w:r>
+      <w:r>
+        <w:rPr>
+          <w:lang w:val="en-US"/>
+        </w:rPr>
+        <w:t xml:space="preserve">, </w:t>
+      </w:r>
+      <w:proofErr w:type="spellStart"/>
+      <w:r>
+        <w:rPr>
+          <w:lang w:val="en-US"/>
+        </w:rPr>
+        <w:t>read_columns</w:t>
+      </w:r>
+      <w:proofErr w:type="spellEnd"/>
+      <w:r>
+        <w:rPr>
+          <w:lang w:val="en-US"/>
+        </w:rPr>
+        <w:t xml:space="preserve"> = True</w:t>
+      </w:r>
+      <w:r>
+        <w:rPr>
+          <w:lang w:val="en-US"/>
+        </w:rPr>
+        <w:t xml:space="preserve">, </w:t>
+      </w:r>
+      <w:proofErr w:type="spellStart"/>
+      <w:r>
+        <w:rPr>
+          <w:lang w:val="en-US"/>
+        </w:rPr>
+        <w:t>strip_columns</w:t>
+      </w:r>
+      <w:proofErr w:type="spellEnd"/>
+      <w:r>
+        <w:rPr>
+          <w:lang w:val="en-US"/>
+        </w:rPr>
+        <w:t xml:space="preserve"> = True, lines = 0</w:t>
       </w:r>
       <w:r>
         <w:rPr>
@@ -855,7 +632,13 @@
         <w:rPr>
           <w:lang w:val="en-US"/>
         </w:rPr>
-        <w:t>Print data in data object.</w:t>
+        <w:t>Read file with data. Two object (data and columns) are created in memory</w:t>
+      </w:r>
+      <w:r>
+        <w:rPr>
+          <w:lang w:val="en-US"/>
+        </w:rPr>
+        <w:t>.</w:t>
       </w:r>
     </w:p>
     <w:p>
@@ -878,20 +661,7 @@
         <w:rPr>
           <w:lang w:val="en-US"/>
         </w:rPr>
-        <w:lastRenderedPageBreak/>
-        <w:t>\</w:t>
-      </w:r>
-      <w:r>
-        <w:rPr>
-          <w:lang w:val="en-US"/>
-        </w:rPr>
-        <w:t>load</w:t>
-      </w:r>
-      <w:r>
-        <w:rPr>
-          <w:lang w:val="en-US"/>
-        </w:rPr>
-        <w:t xml:space="preserve"> </w:t>
+        <w:t xml:space="preserve">\export </w:t>
       </w:r>
       <w:r>
         <w:rPr>
@@ -903,7 +673,67 @@
         <w:rPr>
           <w:lang w:val="en-US"/>
         </w:rPr>
-        <w:t xml:space="preserve"> = …;</w:t>
+        <w:t xml:space="preserve"> = …, delimiter = …, </w:t>
+      </w:r>
+      <w:proofErr w:type="spellStart"/>
+      <w:r>
+        <w:rPr>
+          <w:lang w:val="en-US"/>
+        </w:rPr>
+        <w:t>text_qualifier</w:t>
+      </w:r>
+      <w:proofErr w:type="spellEnd"/>
+      <w:r>
+        <w:rPr>
+          <w:lang w:val="en-US"/>
+        </w:rPr>
+        <w:t xml:space="preserve"> = …</w:t>
+      </w:r>
+      <w:r>
+        <w:rPr>
+          <w:lang w:val="en-US"/>
+        </w:rPr>
+        <w:t xml:space="preserve">, </w:t>
+      </w:r>
+      <w:proofErr w:type="spellStart"/>
+      <w:r>
+        <w:rPr>
+          <w:lang w:val="en-US"/>
+        </w:rPr>
+        <w:t>write</w:t>
+      </w:r>
+      <w:r>
+        <w:rPr>
+          <w:lang w:val="en-US"/>
+        </w:rPr>
+        <w:t>_columns</w:t>
+      </w:r>
+      <w:proofErr w:type="spellEnd"/>
+      <w:r>
+        <w:rPr>
+          <w:lang w:val="en-US"/>
+        </w:rPr>
+        <w:t xml:space="preserve"> = True</w:t>
+      </w:r>
+      <w:r>
+        <w:rPr>
+          <w:lang w:val="en-US"/>
+        </w:rPr>
+        <w:t xml:space="preserve">, </w:t>
+      </w:r>
+      <w:proofErr w:type="spellStart"/>
+      <w:r>
+        <w:rPr>
+          <w:lang w:val="en-US"/>
+        </w:rPr>
+        <w:t>strip_columns</w:t>
+      </w:r>
+      <w:proofErr w:type="spellEnd"/>
+      <w:r>
+        <w:rPr>
+          <w:lang w:val="en-US"/>
+        </w:rPr>
+        <w:t xml:space="preserve"> = True, lines = 0;</w:t>
       </w:r>
     </w:p>
     <w:p>
@@ -916,13 +746,85 @@
         <w:rPr>
           <w:lang w:val="en-US"/>
         </w:rPr>
-        <w:t>Load</w:t>
-      </w:r>
-      <w:r>
-        <w:rPr>
-          <w:lang w:val="en-US"/>
-        </w:rPr>
-        <w:t xml:space="preserve"> file with sqls and commands. Two object (data and columns) are created in memory.</w:t>
+        <w:t>Export</w:t>
+      </w:r>
+      <w:r>
+        <w:rPr>
+          <w:lang w:val="en-US"/>
+        </w:rPr>
+        <w:t xml:space="preserve"> </w:t>
+      </w:r>
+      <w:r>
+        <w:rPr>
+          <w:lang w:val="en-US"/>
+        </w:rPr>
+        <w:t>data</w:t>
+      </w:r>
+      <w:r>
+        <w:rPr>
+          <w:lang w:val="en-US"/>
+        </w:rPr>
+        <w:t xml:space="preserve"> </w:t>
+      </w:r>
+      <w:r>
+        <w:rPr>
+          <w:lang w:val="en-US"/>
+        </w:rPr>
+        <w:t>to a</w:t>
+      </w:r>
+      <w:r>
+        <w:rPr>
+          <w:lang w:val="en-US"/>
+        </w:rPr>
+        <w:t xml:space="preserve"> </w:t>
+      </w:r>
+      <w:r>
+        <w:rPr>
+          <w:lang w:val="en-US"/>
+        </w:rPr>
+        <w:t>file</w:t>
+      </w:r>
+      <w:r>
+        <w:rPr>
+          <w:lang w:val="en-US"/>
+        </w:rPr>
+        <w:t xml:space="preserve">. </w:t>
+      </w:r>
+      <w:r>
+        <w:rPr>
+          <w:lang w:val="en-US"/>
+        </w:rPr>
+        <w:t>Use</w:t>
+      </w:r>
+      <w:r>
+        <w:rPr>
+          <w:lang w:val="en-US"/>
+        </w:rPr>
+        <w:t xml:space="preserve"> object</w:t>
+      </w:r>
+      <w:r>
+        <w:rPr>
+          <w:lang w:val="en-US"/>
+        </w:rPr>
+        <w:t>s</w:t>
+      </w:r>
+      <w:r>
+        <w:rPr>
+          <w:lang w:val="en-US"/>
+        </w:rPr>
+        <w:t xml:space="preserve"> (data and columns) </w:t>
+      </w:r>
+      <w:r>
+        <w:rPr>
+          <w:lang w:val="en-US"/>
+        </w:rPr>
+        <w:t xml:space="preserve">from </w:t>
+      </w:r>
+      <w:r>
+        <w:rPr>
+          <w:lang w:val="en-US"/>
+        </w:rPr>
+        <w:t>memory.</w:t>
       </w:r>
     </w:p>
     <w:p>
@@ -941,6 +843,44 @@
           <w:lang w:val="en-US"/>
         </w:rPr>
       </w:pPr>
+      <w:r>
+        <w:rPr>
+          <w:lang w:val="en-US"/>
+        </w:rPr>
+        <w:t>\</w:t>
+      </w:r>
+      <w:r>
+        <w:rPr>
+          <w:lang w:val="en-US"/>
+        </w:rPr>
+        <w:t>insert</w:t>
+      </w:r>
+      <w:r>
+        <w:rPr>
+          <w:lang w:val="en-US"/>
+        </w:rPr>
+        <w:t xml:space="preserve"> </w:t>
+      </w:r>
+      <w:proofErr w:type="spellStart"/>
+      <w:r>
+        <w:rPr>
+          <w:lang w:val="en-US"/>
+        </w:rPr>
+        <w:t>tablename</w:t>
+      </w:r>
+      <w:proofErr w:type="spellEnd"/>
+      <w:r>
+        <w:rPr>
+          <w:lang w:val="en-US"/>
+        </w:rPr>
+        <w:t xml:space="preserve"> = …</w:t>
+      </w:r>
+      <w:r>
+        <w:rPr>
+          <w:lang w:val="en-US"/>
+        </w:rPr>
+        <w:t>;</w:t>
+      </w:r>
     </w:p>
     <w:p>
       <w:pPr>
@@ -952,21 +892,58 @@
         <w:rPr>
           <w:lang w:val="en-US"/>
         </w:rPr>
-        <w:t>default = '/default/path/'</w:t>
+        <w:t>Insert data in memory (data object) into table in database</w:t>
+      </w:r>
+      <w:r>
+        <w:rPr>
+          <w:lang w:val="en-US"/>
+        </w:rPr>
+        <w:t xml:space="preserve"> (---sqlite3,---</w:t>
+      </w:r>
+      <w:proofErr w:type="spellStart"/>
+      <w:r>
+        <w:rPr>
+          <w:lang w:val="en-US"/>
+        </w:rPr>
+        <w:t>mysql</w:t>
+      </w:r>
+      <w:proofErr w:type="spellEnd"/>
+      <w:r>
+        <w:rPr>
+          <w:lang w:val="en-US"/>
+        </w:rPr>
+        <w:t>,---</w:t>
+      </w:r>
+      <w:proofErr w:type="spellStart"/>
+      <w:r>
+        <w:rPr>
+          <w:lang w:val="en-US"/>
+        </w:rPr>
+        <w:t>postg</w:t>
+      </w:r>
+      <w:r>
+        <w:rPr>
+          <w:lang w:val="en-US"/>
+        </w:rPr>
+        <w:t>re</w:t>
+      </w:r>
+      <w:proofErr w:type="spellEnd"/>
+      <w:r>
+        <w:rPr>
+          <w:lang w:val="en-US"/>
+        </w:rPr>
+        <w:t xml:space="preserve"> commands) using column names. Table MUST be created in advance.</w:t>
       </w:r>
     </w:p>
     <w:p>
       <w:pPr>
+        <w:pBdr>
+          <w:bottom w:val="single" w:sz="6" w:space="1" w:color="auto"/>
+        </w:pBdr>
         <w:rPr>
           <w:lang w:val="en-US"/>
         </w:rPr>
       </w:pPr>
-      <w:r>
-        <w:rPr>
-          <w:lang w:val="en-US"/>
-        </w:rPr>
-        <w:t>dir = raw_input('Folder [%s]' % default)</w:t>
-      </w:r>
     </w:p>
     <w:p>
       <w:pPr>
@@ -978,7 +955,532 @@
         <w:rPr>
           <w:lang w:val="en-US"/>
         </w:rPr>
-        <w:t>dir = dir or default</w:t>
+        <w:t>\print</w:t>
+      </w:r>
+      <w:r>
+        <w:rPr>
+          <w:lang w:val="en-US"/>
+        </w:rPr>
+        <w:t xml:space="preserve"> </w:t>
+      </w:r>
+      <w:r>
+        <w:rPr>
+          <w:lang w:val="en-US"/>
+        </w:rPr>
+        <w:t xml:space="preserve">what = </w:t>
+      </w:r>
+      <w:r>
+        <w:rPr>
+          <w:lang w:val="en-US"/>
+        </w:rPr>
+        <w:t>columns</w:t>
+      </w:r>
+      <w:r>
+        <w:rPr>
+          <w:lang w:val="en-US"/>
+        </w:rPr>
+        <w:t>,</w:t>
+      </w:r>
+      <w:r>
+        <w:rPr>
+          <w:lang w:val="en-US"/>
+        </w:rPr>
+        <w:t xml:space="preserve"> </w:t>
+      </w:r>
+      <w:r>
+        <w:rPr>
+          <w:lang w:val="en-US"/>
+        </w:rPr>
+        <w:t xml:space="preserve">columns = A B C (or columns = “A </w:t>
+      </w:r>
+      <w:proofErr w:type="spellStart"/>
+      <w:r>
+        <w:rPr>
+          <w:lang w:val="en-US"/>
+        </w:rPr>
+        <w:t>a</w:t>
+      </w:r>
+      <w:proofErr w:type="spellEnd"/>
+      <w:r>
+        <w:rPr>
+          <w:lang w:val="en-US"/>
+        </w:rPr>
+        <w:t xml:space="preserve">” “B </w:t>
+      </w:r>
+      <w:proofErr w:type="spellStart"/>
+      <w:r>
+        <w:rPr>
+          <w:lang w:val="en-US"/>
+        </w:rPr>
+        <w:t>b</w:t>
+      </w:r>
+      <w:proofErr w:type="spellEnd"/>
+      <w:r>
+        <w:rPr>
+          <w:lang w:val="en-US"/>
+        </w:rPr>
+        <w:t xml:space="preserve">” “C </w:t>
+      </w:r>
+      <w:proofErr w:type="spellStart"/>
+      <w:r>
+        <w:rPr>
+          <w:lang w:val="en-US"/>
+        </w:rPr>
+        <w:t>c</w:t>
+      </w:r>
+      <w:proofErr w:type="spellEnd"/>
+      <w:r>
+        <w:rPr>
+          <w:lang w:val="en-US"/>
+        </w:rPr>
+        <w:t xml:space="preserve">” or columns = [A </w:t>
+      </w:r>
+      <w:proofErr w:type="spellStart"/>
+      <w:r>
+        <w:rPr>
+          <w:lang w:val="en-US"/>
+        </w:rPr>
+        <w:t>a</w:t>
+      </w:r>
+      <w:proofErr w:type="spellEnd"/>
+      <w:r>
+        <w:rPr>
+          <w:lang w:val="en-US"/>
+        </w:rPr>
+        <w:t xml:space="preserve">, B </w:t>
+      </w:r>
+      <w:proofErr w:type="spellStart"/>
+      <w:r>
+        <w:rPr>
+          <w:lang w:val="en-US"/>
+        </w:rPr>
+        <w:t>b</w:t>
+      </w:r>
+      <w:proofErr w:type="spellEnd"/>
+      <w:r>
+        <w:rPr>
+          <w:lang w:val="en-US"/>
+        </w:rPr>
+        <w:t xml:space="preserve">, C c] or columns = [“ A </w:t>
+      </w:r>
+      <w:proofErr w:type="spellStart"/>
+      <w:r>
+        <w:rPr>
+          <w:lang w:val="en-US"/>
+        </w:rPr>
+        <w:t>a</w:t>
+      </w:r>
+      <w:proofErr w:type="spellEnd"/>
+      <w:r>
+        <w:rPr>
+          <w:lang w:val="en-US"/>
+        </w:rPr>
+        <w:t xml:space="preserve"> ”, “ B </w:t>
+      </w:r>
+      <w:proofErr w:type="spellStart"/>
+      <w:r>
+        <w:rPr>
+          <w:lang w:val="en-US"/>
+        </w:rPr>
+        <w:t>b</w:t>
+      </w:r>
+      <w:proofErr w:type="spellEnd"/>
+      <w:r>
+        <w:rPr>
+          <w:lang w:val="en-US"/>
+        </w:rPr>
+        <w:t xml:space="preserve"> “, “ C </w:t>
+      </w:r>
+      <w:proofErr w:type="spellStart"/>
+      <w:r>
+        <w:rPr>
+          <w:lang w:val="en-US"/>
+        </w:rPr>
+        <w:t>c</w:t>
+      </w:r>
+      <w:proofErr w:type="spellEnd"/>
+      <w:r>
+        <w:rPr>
+          <w:lang w:val="en-US"/>
+        </w:rPr>
+        <w:t xml:space="preserve"> “]);</w:t>
+      </w:r>
+    </w:p>
+    <w:p>
+      <w:pPr>
+        <w:rPr>
+          <w:lang w:val="en-US"/>
+        </w:rPr>
+      </w:pPr>
+      <w:r>
+        <w:rPr>
+          <w:lang w:val="en-US"/>
+        </w:rPr>
+        <w:t>\pc from = …, to = …, step = …, list = 1 2 3 4;</w:t>
+      </w:r>
+    </w:p>
+    <w:p>
+      <w:pPr>
+        <w:rPr>
+          <w:lang w:val="en-US"/>
+        </w:rPr>
+      </w:pPr>
+      <w:r>
+        <w:rPr>
+          <w:lang w:val="en-US"/>
+        </w:rPr>
+        <w:lastRenderedPageBreak/>
+        <w:t>Print columns in column object</w:t>
+      </w:r>
+      <w:r>
+        <w:rPr>
+          <w:lang w:val="en-US"/>
+        </w:rPr>
+        <w:t>.</w:t>
+      </w:r>
+    </w:p>
+    <w:p>
+      <w:pPr>
+        <w:pBdr>
+          <w:bottom w:val="single" w:sz="6" w:space="1" w:color="auto"/>
+        </w:pBdr>
+        <w:rPr>
+          <w:lang w:val="en-US"/>
+        </w:rPr>
+      </w:pPr>
+    </w:p>
+    <w:p>
+      <w:pPr>
+        <w:rPr>
+          <w:lang w:val="en-US"/>
+        </w:rPr>
+      </w:pPr>
+      <w:r>
+        <w:rPr>
+          <w:lang w:val="en-US"/>
+        </w:rPr>
+        <w:t>\print</w:t>
+      </w:r>
+      <w:r>
+        <w:rPr>
+          <w:lang w:val="en-US"/>
+        </w:rPr>
+        <w:t xml:space="preserve"> </w:t>
+      </w:r>
+      <w:r>
+        <w:rPr>
+          <w:lang w:val="en-US"/>
+        </w:rPr>
+        <w:t xml:space="preserve">what = </w:t>
+      </w:r>
+      <w:r>
+        <w:rPr>
+          <w:lang w:val="en-US"/>
+        </w:rPr>
+        <w:t>data</w:t>
+      </w:r>
+      <w:r>
+        <w:rPr>
+          <w:lang w:val="en-US"/>
+        </w:rPr>
+        <w:t>,</w:t>
+      </w:r>
+      <w:r>
+        <w:rPr>
+          <w:lang w:val="en-US"/>
+        </w:rPr>
+        <w:t xml:space="preserve"> </w:t>
+      </w:r>
+      <w:r>
+        <w:rPr>
+          <w:lang w:val="en-US"/>
+        </w:rPr>
+        <w:t>from = …, to = …,</w:t>
+      </w:r>
+      <w:r>
+        <w:rPr>
+          <w:lang w:val="en-US"/>
+        </w:rPr>
+        <w:t xml:space="preserve"> </w:t>
+      </w:r>
+      <w:r>
+        <w:rPr>
+          <w:lang w:val="en-US"/>
+        </w:rPr>
+        <w:t>step = …</w:t>
+      </w:r>
+      <w:r>
+        <w:rPr>
+          <w:lang w:val="en-US"/>
+        </w:rPr>
+        <w:t>, list = 1 2 3</w:t>
+      </w:r>
+      <w:r>
+        <w:rPr>
+          <w:lang w:val="en-US"/>
+        </w:rPr>
+        <w:t xml:space="preserve"> (or list = [1,2,3])</w:t>
+      </w:r>
+      <w:r>
+        <w:rPr>
+          <w:lang w:val="en-US"/>
+        </w:rPr>
+        <w:t>, columns = A B C</w:t>
+      </w:r>
+      <w:r>
+        <w:rPr>
+          <w:lang w:val="en-US"/>
+        </w:rPr>
+        <w:t xml:space="preserve"> (or columns = “A </w:t>
+      </w:r>
+      <w:proofErr w:type="spellStart"/>
+      <w:r>
+        <w:rPr>
+          <w:lang w:val="en-US"/>
+        </w:rPr>
+        <w:t>a</w:t>
+      </w:r>
+      <w:proofErr w:type="spellEnd"/>
+      <w:r>
+        <w:rPr>
+          <w:lang w:val="en-US"/>
+        </w:rPr>
+        <w:t xml:space="preserve">” “B </w:t>
+      </w:r>
+      <w:proofErr w:type="spellStart"/>
+      <w:r>
+        <w:rPr>
+          <w:lang w:val="en-US"/>
+        </w:rPr>
+        <w:t>b</w:t>
+      </w:r>
+      <w:proofErr w:type="spellEnd"/>
+      <w:r>
+        <w:rPr>
+          <w:lang w:val="en-US"/>
+        </w:rPr>
+        <w:t xml:space="preserve">” “C </w:t>
+      </w:r>
+      <w:proofErr w:type="spellStart"/>
+      <w:r>
+        <w:rPr>
+          <w:lang w:val="en-US"/>
+        </w:rPr>
+        <w:t>c</w:t>
+      </w:r>
+      <w:proofErr w:type="spellEnd"/>
+      <w:r>
+        <w:rPr>
+          <w:lang w:val="en-US"/>
+        </w:rPr>
+        <w:t xml:space="preserve">” or columns = [A </w:t>
+      </w:r>
+      <w:proofErr w:type="spellStart"/>
+      <w:r>
+        <w:rPr>
+          <w:lang w:val="en-US"/>
+        </w:rPr>
+        <w:t>a</w:t>
+      </w:r>
+      <w:proofErr w:type="spellEnd"/>
+      <w:r>
+        <w:rPr>
+          <w:lang w:val="en-US"/>
+        </w:rPr>
+        <w:t xml:space="preserve">, B </w:t>
+      </w:r>
+      <w:proofErr w:type="spellStart"/>
+      <w:r>
+        <w:rPr>
+          <w:lang w:val="en-US"/>
+        </w:rPr>
+        <w:t>b</w:t>
+      </w:r>
+      <w:proofErr w:type="spellEnd"/>
+      <w:r>
+        <w:rPr>
+          <w:lang w:val="en-US"/>
+        </w:rPr>
+        <w:t>, C c] or columns = [“</w:t>
+      </w:r>
+      <w:r>
+        <w:rPr>
+          <w:lang w:val="en-US"/>
+        </w:rPr>
+        <w:t xml:space="preserve"> </w:t>
+      </w:r>
+      <w:r>
+        <w:rPr>
+          <w:lang w:val="en-US"/>
+        </w:rPr>
+        <w:t xml:space="preserve">A </w:t>
+      </w:r>
+      <w:proofErr w:type="spellStart"/>
+      <w:r>
+        <w:rPr>
+          <w:lang w:val="en-US"/>
+        </w:rPr>
+        <w:t>a</w:t>
+      </w:r>
+      <w:proofErr w:type="spellEnd"/>
+      <w:r>
+        <w:rPr>
+          <w:lang w:val="en-US"/>
+        </w:rPr>
+        <w:t xml:space="preserve"> </w:t>
+      </w:r>
+      <w:r>
+        <w:rPr>
+          <w:lang w:val="en-US"/>
+        </w:rPr>
+        <w:t xml:space="preserve">”, “ B </w:t>
+      </w:r>
+      <w:proofErr w:type="spellStart"/>
+      <w:r>
+        <w:rPr>
+          <w:lang w:val="en-US"/>
+        </w:rPr>
+        <w:t>b</w:t>
+      </w:r>
+      <w:proofErr w:type="spellEnd"/>
+      <w:r>
+        <w:rPr>
+          <w:lang w:val="en-US"/>
+        </w:rPr>
+        <w:t xml:space="preserve"> “, “ C </w:t>
+      </w:r>
+      <w:proofErr w:type="spellStart"/>
+      <w:r>
+        <w:rPr>
+          <w:lang w:val="en-US"/>
+        </w:rPr>
+        <w:t>c</w:t>
+      </w:r>
+      <w:proofErr w:type="spellEnd"/>
+      <w:r>
+        <w:rPr>
+          <w:lang w:val="en-US"/>
+        </w:rPr>
+        <w:t xml:space="preserve"> “])</w:t>
+      </w:r>
+      <w:r>
+        <w:rPr>
+          <w:lang w:val="en-US"/>
+        </w:rPr>
+        <w:t>;</w:t>
+      </w:r>
+    </w:p>
+    <w:p>
+      <w:pPr>
+        <w:rPr>
+          <w:lang w:val="en-US"/>
+        </w:rPr>
+      </w:pPr>
+      <w:r>
+        <w:rPr>
+          <w:lang w:val="en-US"/>
+        </w:rPr>
+        <w:t>Print data in data object.</w:t>
+      </w:r>
+    </w:p>
+    <w:p>
+      <w:pPr>
+        <w:pBdr>
+          <w:bottom w:val="single" w:sz="6" w:space="1" w:color="auto"/>
+        </w:pBdr>
+        <w:rPr>
+          <w:lang w:val="en-US"/>
+        </w:rPr>
+      </w:pPr>
+    </w:p>
+    <w:p>
+      <w:pPr>
+        <w:rPr>
+          <w:lang w:val="en-US"/>
+        </w:rPr>
+      </w:pPr>
+    </w:p>
+    <w:p>
+      <w:pPr>
+        <w:rPr>
+          <w:lang w:val="en-US"/>
+        </w:rPr>
+      </w:pPr>
+      <w:r>
+        <w:rPr>
+          <w:lang w:val="en-US"/>
+        </w:rPr>
+        <w:t>default = '/default/path/'</w:t>
+      </w:r>
+    </w:p>
+    <w:p>
+      <w:pPr>
+        <w:rPr>
+          <w:lang w:val="en-US"/>
+        </w:rPr>
+      </w:pPr>
+      <w:proofErr w:type="spellStart"/>
+      <w:r>
+        <w:rPr>
+          <w:lang w:val="en-US"/>
+        </w:rPr>
+        <w:t>dir</w:t>
+      </w:r>
+      <w:proofErr w:type="spellEnd"/>
+      <w:r>
+        <w:rPr>
+          <w:lang w:val="en-US"/>
+        </w:rPr>
+        <w:t xml:space="preserve"> = </w:t>
+      </w:r>
+      <w:proofErr w:type="spellStart"/>
+      <w:r>
+        <w:rPr>
+          <w:lang w:val="en-US"/>
+        </w:rPr>
+        <w:t>raw_input</w:t>
+      </w:r>
+      <w:proofErr w:type="spellEnd"/>
+      <w:r>
+        <w:rPr>
+          <w:lang w:val="en-US"/>
+        </w:rPr>
+        <w:t>('Folder [%s]' % default)</w:t>
+      </w:r>
+    </w:p>
+    <w:p>
+      <w:pPr>
+        <w:rPr>
+          <w:lang w:val="en-US"/>
+        </w:rPr>
+      </w:pPr>
+      <w:proofErr w:type="spellStart"/>
+      <w:r>
+        <w:rPr>
+          <w:lang w:val="en-US"/>
+        </w:rPr>
+        <w:t>dir</w:t>
+      </w:r>
+      <w:proofErr w:type="spellEnd"/>
+      <w:r>
+        <w:rPr>
+          <w:lang w:val="en-US"/>
+        </w:rPr>
+        <w:t xml:space="preserve"> = </w:t>
+      </w:r>
+      <w:proofErr w:type="spellStart"/>
+      <w:r>
+        <w:rPr>
+          <w:lang w:val="en-US"/>
+        </w:rPr>
+        <w:t>dir</w:t>
+      </w:r>
+      <w:proofErr w:type="spellEnd"/>
+      <w:r>
+        <w:rPr>
+          <w:lang w:val="en-US"/>
+        </w:rPr>
+        <w:t xml:space="preserve"> or default</w:t>
       </w:r>
     </w:p>
     <w:p>
@@ -1009,8 +1511,64 @@
           <w:szCs w:val="38"/>
           <w:lang w:eastAsia="cs-CZ"/>
         </w:rPr>
-        <w:t>7.1 Connector/Python Connection Arguments</w:t>
-      </w:r>
+        <w:t>7.1 </w:t>
+      </w:r>
+      <w:proofErr w:type="spellStart"/>
+      <w:r>
+        <w:rPr>
+          <w:rFonts w:ascii="Open Sans" w:eastAsia="Times New Roman" w:hAnsi="Open Sans" w:cs="Open Sans"/>
+          <w:color w:val="555555"/>
+          <w:sz w:val="38"/>
+          <w:szCs w:val="38"/>
+          <w:lang w:eastAsia="cs-CZ"/>
+        </w:rPr>
+        <w:t>Connector</w:t>
+      </w:r>
+      <w:proofErr w:type="spellEnd"/>
+      <w:r>
+        <w:rPr>
+          <w:rFonts w:ascii="Open Sans" w:eastAsia="Times New Roman" w:hAnsi="Open Sans" w:cs="Open Sans"/>
+          <w:color w:val="555555"/>
+          <w:sz w:val="38"/>
+          <w:szCs w:val="38"/>
+          <w:lang w:eastAsia="cs-CZ"/>
+        </w:rPr>
+        <w:t xml:space="preserve">/Python </w:t>
+      </w:r>
+      <w:proofErr w:type="spellStart"/>
+      <w:r>
+        <w:rPr>
+          <w:rFonts w:ascii="Open Sans" w:eastAsia="Times New Roman" w:hAnsi="Open Sans" w:cs="Open Sans"/>
+          <w:color w:val="555555"/>
+          <w:sz w:val="38"/>
+          <w:szCs w:val="38"/>
+          <w:lang w:eastAsia="cs-CZ"/>
+        </w:rPr>
+        <w:t>Connection</w:t>
+      </w:r>
+      <w:proofErr w:type="spellEnd"/>
+      <w:r>
+        <w:rPr>
+          <w:rFonts w:ascii="Open Sans" w:eastAsia="Times New Roman" w:hAnsi="Open Sans" w:cs="Open Sans"/>
+          <w:color w:val="555555"/>
+          <w:sz w:val="38"/>
+          <w:szCs w:val="38"/>
+          <w:lang w:eastAsia="cs-CZ"/>
+        </w:rPr>
+        <w:t xml:space="preserve"> </w:t>
+      </w:r>
+      <w:proofErr w:type="spellStart"/>
+      <w:r>
+        <w:rPr>
+          <w:rFonts w:ascii="Open Sans" w:eastAsia="Times New Roman" w:hAnsi="Open Sans" w:cs="Open Sans"/>
+          <w:color w:val="555555"/>
+          <w:sz w:val="38"/>
+          <w:szCs w:val="38"/>
+          <w:lang w:eastAsia="cs-CZ"/>
+        </w:rPr>
+        <w:t>Arguments</w:t>
+      </w:r>
+      <w:proofErr w:type="spellEnd"/>
     </w:p>
     <w:p>
       <w:pPr>
@@ -1033,8 +1591,185 @@
           <w:szCs w:val="21"/>
           <w:lang w:eastAsia="cs-CZ"/>
         </w:rPr>
-        <w:t>A connection with the MySQL server can be established using either the </w:t>
-      </w:r>
+        <w:t xml:space="preserve">A </w:t>
+      </w:r>
+      <w:proofErr w:type="spellStart"/>
+      <w:r>
+        <w:rPr>
+          <w:rFonts w:ascii="Open Sans" w:eastAsia="Times New Roman" w:hAnsi="Open Sans" w:cs="Open Sans"/>
+          <w:color w:val="555555"/>
+          <w:sz w:val="21"/>
+          <w:szCs w:val="21"/>
+          <w:lang w:eastAsia="cs-CZ"/>
+        </w:rPr>
+        <w:t>connection</w:t>
+      </w:r>
+      <w:proofErr w:type="spellEnd"/>
+      <w:r>
+        <w:rPr>
+          <w:rFonts w:ascii="Open Sans" w:eastAsia="Times New Roman" w:hAnsi="Open Sans" w:cs="Open Sans"/>
+          <w:color w:val="555555"/>
+          <w:sz w:val="21"/>
+          <w:szCs w:val="21"/>
+          <w:lang w:eastAsia="cs-CZ"/>
+        </w:rPr>
+        <w:t xml:space="preserve"> </w:t>
+      </w:r>
+      <w:proofErr w:type="spellStart"/>
+      <w:r>
+        <w:rPr>
+          <w:rFonts w:ascii="Open Sans" w:eastAsia="Times New Roman" w:hAnsi="Open Sans" w:cs="Open Sans"/>
+          <w:color w:val="555555"/>
+          <w:sz w:val="21"/>
+          <w:szCs w:val="21"/>
+          <w:lang w:eastAsia="cs-CZ"/>
+        </w:rPr>
+        <w:t>with</w:t>
+      </w:r>
+      <w:proofErr w:type="spellEnd"/>
+      <w:r>
+        <w:rPr>
+          <w:rFonts w:ascii="Open Sans" w:eastAsia="Times New Roman" w:hAnsi="Open Sans" w:cs="Open Sans"/>
+          <w:color w:val="555555"/>
+          <w:sz w:val="21"/>
+          <w:szCs w:val="21"/>
+          <w:lang w:eastAsia="cs-CZ"/>
+        </w:rPr>
+        <w:t xml:space="preserve"> the </w:t>
+      </w:r>
+      <w:proofErr w:type="spellStart"/>
+      <w:r>
+        <w:rPr>
+          <w:rFonts w:ascii="Open Sans" w:eastAsia="Times New Roman" w:hAnsi="Open Sans" w:cs="Open Sans"/>
+          <w:color w:val="555555"/>
+          <w:sz w:val="21"/>
+          <w:szCs w:val="21"/>
+          <w:lang w:eastAsia="cs-CZ"/>
+        </w:rPr>
+        <w:t>MySQL</w:t>
+      </w:r>
+      <w:proofErr w:type="spellEnd"/>
+      <w:r>
+        <w:rPr>
+          <w:rFonts w:ascii="Open Sans" w:eastAsia="Times New Roman" w:hAnsi="Open Sans" w:cs="Open Sans"/>
+          <w:color w:val="555555"/>
+          <w:sz w:val="21"/>
+          <w:szCs w:val="21"/>
+          <w:lang w:eastAsia="cs-CZ"/>
+        </w:rPr>
+        <w:t xml:space="preserve"> server </w:t>
+      </w:r>
+      <w:proofErr w:type="spellStart"/>
+      <w:r>
+        <w:rPr>
+          <w:rFonts w:ascii="Open Sans" w:eastAsia="Times New Roman" w:hAnsi="Open Sans" w:cs="Open Sans"/>
+          <w:color w:val="555555"/>
+          <w:sz w:val="21"/>
+          <w:szCs w:val="21"/>
+          <w:lang w:eastAsia="cs-CZ"/>
+        </w:rPr>
+        <w:t>can</w:t>
+      </w:r>
+      <w:proofErr w:type="spellEnd"/>
+      <w:r>
+        <w:rPr>
+          <w:rFonts w:ascii="Open Sans" w:eastAsia="Times New Roman" w:hAnsi="Open Sans" w:cs="Open Sans"/>
+          <w:color w:val="555555"/>
+          <w:sz w:val="21"/>
+          <w:szCs w:val="21"/>
+          <w:lang w:eastAsia="cs-CZ"/>
+        </w:rPr>
+        <w:t xml:space="preserve"> </w:t>
+      </w:r>
+      <w:proofErr w:type="spellStart"/>
+      <w:r>
+        <w:rPr>
+          <w:rFonts w:ascii="Open Sans" w:eastAsia="Times New Roman" w:hAnsi="Open Sans" w:cs="Open Sans"/>
+          <w:color w:val="555555"/>
+          <w:sz w:val="21"/>
+          <w:szCs w:val="21"/>
+          <w:lang w:eastAsia="cs-CZ"/>
+        </w:rPr>
+        <w:t>be</w:t>
+      </w:r>
+      <w:proofErr w:type="spellEnd"/>
+      <w:r>
+        <w:rPr>
+          <w:rFonts w:ascii="Open Sans" w:eastAsia="Times New Roman" w:hAnsi="Open Sans" w:cs="Open Sans"/>
+          <w:color w:val="555555"/>
+          <w:sz w:val="21"/>
+          <w:szCs w:val="21"/>
+          <w:lang w:eastAsia="cs-CZ"/>
+        </w:rPr>
+        <w:t xml:space="preserve"> </w:t>
+      </w:r>
+      <w:proofErr w:type="spellStart"/>
+      <w:r>
+        <w:rPr>
+          <w:rFonts w:ascii="Open Sans" w:eastAsia="Times New Roman" w:hAnsi="Open Sans" w:cs="Open Sans"/>
+          <w:color w:val="555555"/>
+          <w:sz w:val="21"/>
+          <w:szCs w:val="21"/>
+          <w:lang w:eastAsia="cs-CZ"/>
+        </w:rPr>
+        <w:t>established</w:t>
+      </w:r>
+      <w:proofErr w:type="spellEnd"/>
+      <w:r>
+        <w:rPr>
+          <w:rFonts w:ascii="Open Sans" w:eastAsia="Times New Roman" w:hAnsi="Open Sans" w:cs="Open Sans"/>
+          <w:color w:val="555555"/>
+          <w:sz w:val="21"/>
+          <w:szCs w:val="21"/>
+          <w:lang w:eastAsia="cs-CZ"/>
+        </w:rPr>
+        <w:t xml:space="preserve"> </w:t>
+      </w:r>
+      <w:proofErr w:type="spellStart"/>
+      <w:r>
+        <w:rPr>
+          <w:rFonts w:ascii="Open Sans" w:eastAsia="Times New Roman" w:hAnsi="Open Sans" w:cs="Open Sans"/>
+          <w:color w:val="555555"/>
+          <w:sz w:val="21"/>
+          <w:szCs w:val="21"/>
+          <w:lang w:eastAsia="cs-CZ"/>
+        </w:rPr>
+        <w:t>using</w:t>
+      </w:r>
+      <w:proofErr w:type="spellEnd"/>
+      <w:r>
+        <w:rPr>
+          <w:rFonts w:ascii="Open Sans" w:eastAsia="Times New Roman" w:hAnsi="Open Sans" w:cs="Open Sans"/>
+          <w:color w:val="555555"/>
+          <w:sz w:val="21"/>
+          <w:szCs w:val="21"/>
+          <w:lang w:eastAsia="cs-CZ"/>
+        </w:rPr>
+        <w:t xml:space="preserve"> </w:t>
+      </w:r>
+      <w:proofErr w:type="spellStart"/>
+      <w:r>
+        <w:rPr>
+          <w:rFonts w:ascii="Open Sans" w:eastAsia="Times New Roman" w:hAnsi="Open Sans" w:cs="Open Sans"/>
+          <w:color w:val="555555"/>
+          <w:sz w:val="21"/>
+          <w:szCs w:val="21"/>
+          <w:lang w:eastAsia="cs-CZ"/>
+        </w:rPr>
+        <w:t>either</w:t>
+      </w:r>
+      <w:proofErr w:type="spellEnd"/>
+      <w:r>
+        <w:rPr>
+          <w:rFonts w:ascii="Open Sans" w:eastAsia="Times New Roman" w:hAnsi="Open Sans" w:cs="Open Sans"/>
+          <w:color w:val="555555"/>
+          <w:sz w:val="21"/>
+          <w:szCs w:val="21"/>
+          <w:lang w:eastAsia="cs-CZ"/>
+        </w:rPr>
+        <w:t xml:space="preserve"> the </w:t>
+      </w:r>
+      <w:proofErr w:type="spellStart"/>
       <w:r>
         <w:rPr>
           <w:rFonts w:ascii="Courier New" w:eastAsia="Times New Roman" w:hAnsi="Courier New" w:cs="Courier New"/>
@@ -1044,18 +1779,9 @@
           <w:bdr w:val="none" w:sz="0" w:space="0" w:color="auto" w:frame="1"/>
           <w:lang w:eastAsia="cs-CZ"/>
         </w:rPr>
-        <w:t>mysql.connector.connect()</w:t>
-      </w:r>
-      <w:r>
-        <w:rPr>
-          <w:rFonts w:ascii="Open Sans" w:eastAsia="Times New Roman" w:hAnsi="Open Sans" w:cs="Open Sans"/>
-          <w:color w:val="555555"/>
-          <w:sz w:val="21"/>
-          <w:szCs w:val="21"/>
-          <w:lang w:eastAsia="cs-CZ"/>
-        </w:rPr>
-        <w:t> function or the </w:t>
-      </w:r>
+        <w:t>mysql.connector.connect</w:t>
+      </w:r>
+      <w:proofErr w:type="spellEnd"/>
       <w:r>
         <w:rPr>
           <w:rFonts w:ascii="Courier New" w:eastAsia="Times New Roman" w:hAnsi="Courier New" w:cs="Courier New"/>
@@ -1065,17 +1791,117 @@
           <w:bdr w:val="none" w:sz="0" w:space="0" w:color="auto" w:frame="1"/>
           <w:lang w:eastAsia="cs-CZ"/>
         </w:rPr>
-        <w:t>mysql.connector.MySQLConnection()</w:t>
-      </w:r>
-      <w:r>
-        <w:rPr>
-          <w:rFonts w:ascii="Open Sans" w:eastAsia="Times New Roman" w:hAnsi="Open Sans" w:cs="Open Sans"/>
-          <w:color w:val="555555"/>
-          <w:sz w:val="21"/>
-          <w:szCs w:val="21"/>
-          <w:lang w:eastAsia="cs-CZ"/>
-        </w:rPr>
-        <w:t> class:</w:t>
+        <w:t>()</w:t>
+      </w:r>
+      <w:r>
+        <w:rPr>
+          <w:rFonts w:ascii="Open Sans" w:eastAsia="Times New Roman" w:hAnsi="Open Sans" w:cs="Open Sans"/>
+          <w:color w:val="555555"/>
+          <w:sz w:val="21"/>
+          <w:szCs w:val="21"/>
+          <w:lang w:eastAsia="cs-CZ"/>
+        </w:rPr>
+        <w:t> </w:t>
+      </w:r>
+      <w:proofErr w:type="spellStart"/>
+      <w:r>
+        <w:rPr>
+          <w:rFonts w:ascii="Open Sans" w:eastAsia="Times New Roman" w:hAnsi="Open Sans" w:cs="Open Sans"/>
+          <w:color w:val="555555"/>
+          <w:sz w:val="21"/>
+          <w:szCs w:val="21"/>
+          <w:lang w:eastAsia="cs-CZ"/>
+        </w:rPr>
+        <w:t>function</w:t>
+      </w:r>
+      <w:proofErr w:type="spellEnd"/>
+      <w:r>
+        <w:rPr>
+          <w:rFonts w:ascii="Open Sans" w:eastAsia="Times New Roman" w:hAnsi="Open Sans" w:cs="Open Sans"/>
+          <w:color w:val="555555"/>
+          <w:sz w:val="21"/>
+          <w:szCs w:val="21"/>
+          <w:lang w:eastAsia="cs-CZ"/>
+        </w:rPr>
+        <w:t xml:space="preserve"> </w:t>
+      </w:r>
+      <w:proofErr w:type="spellStart"/>
+      <w:r>
+        <w:rPr>
+          <w:rFonts w:ascii="Open Sans" w:eastAsia="Times New Roman" w:hAnsi="Open Sans" w:cs="Open Sans"/>
+          <w:color w:val="555555"/>
+          <w:sz w:val="21"/>
+          <w:szCs w:val="21"/>
+          <w:lang w:eastAsia="cs-CZ"/>
+        </w:rPr>
+        <w:t>or</w:t>
+      </w:r>
+      <w:proofErr w:type="spellEnd"/>
+      <w:r>
+        <w:rPr>
+          <w:rFonts w:ascii="Open Sans" w:eastAsia="Times New Roman" w:hAnsi="Open Sans" w:cs="Open Sans"/>
+          <w:color w:val="555555"/>
+          <w:sz w:val="21"/>
+          <w:szCs w:val="21"/>
+          <w:lang w:eastAsia="cs-CZ"/>
+        </w:rPr>
+        <w:t xml:space="preserve"> the </w:t>
+      </w:r>
+      <w:proofErr w:type="spellStart"/>
+      <w:r>
+        <w:rPr>
+          <w:rFonts w:ascii="Courier New" w:eastAsia="Times New Roman" w:hAnsi="Courier New" w:cs="Courier New"/>
+          <w:color w:val="000000"/>
+          <w:sz w:val="20"/>
+          <w:szCs w:val="20"/>
+          <w:bdr w:val="none" w:sz="0" w:space="0" w:color="auto" w:frame="1"/>
+          <w:lang w:eastAsia="cs-CZ"/>
+        </w:rPr>
+        <w:t>mysql.connector.MySQLConnection</w:t>
+      </w:r>
+      <w:proofErr w:type="spellEnd"/>
+      <w:r>
+        <w:rPr>
+          <w:rFonts w:ascii="Courier New" w:eastAsia="Times New Roman" w:hAnsi="Courier New" w:cs="Courier New"/>
+          <w:color w:val="000000"/>
+          <w:sz w:val="20"/>
+          <w:szCs w:val="20"/>
+          <w:bdr w:val="none" w:sz="0" w:space="0" w:color="auto" w:frame="1"/>
+          <w:lang w:eastAsia="cs-CZ"/>
+        </w:rPr>
+        <w:t>()</w:t>
+      </w:r>
+      <w:r>
+        <w:rPr>
+          <w:rFonts w:ascii="Open Sans" w:eastAsia="Times New Roman" w:hAnsi="Open Sans" w:cs="Open Sans"/>
+          <w:color w:val="555555"/>
+          <w:sz w:val="21"/>
+          <w:szCs w:val="21"/>
+          <w:lang w:eastAsia="cs-CZ"/>
+        </w:rPr>
+        <w:t> </w:t>
+      </w:r>
+      <w:proofErr w:type="spellStart"/>
+      <w:r>
+        <w:rPr>
+          <w:rFonts w:ascii="Open Sans" w:eastAsia="Times New Roman" w:hAnsi="Open Sans" w:cs="Open Sans"/>
+          <w:color w:val="555555"/>
+          <w:sz w:val="21"/>
+          <w:szCs w:val="21"/>
+          <w:lang w:eastAsia="cs-CZ"/>
+        </w:rPr>
+        <w:t>class</w:t>
+      </w:r>
+      <w:proofErr w:type="spellEnd"/>
+      <w:r>
+        <w:rPr>
+          <w:rFonts w:ascii="Open Sans" w:eastAsia="Times New Roman" w:hAnsi="Open Sans" w:cs="Open Sans"/>
+          <w:color w:val="555555"/>
+          <w:sz w:val="21"/>
+          <w:szCs w:val="21"/>
+          <w:lang w:eastAsia="cs-CZ"/>
+        </w:rPr>
+        <w:t>:</w:t>
       </w:r>
     </w:p>
     <w:p>
@@ -1117,6 +1943,7 @@
           <w:lang w:eastAsia="cs-CZ"/>
         </w:rPr>
       </w:pPr>
+      <w:proofErr w:type="spellStart"/>
       <w:r>
         <w:rPr>
           <w:rFonts w:ascii="Consolas" w:eastAsia="Times New Roman" w:hAnsi="Consolas" w:cs="Courier New"/>
@@ -1126,7 +1953,19 @@
           <w:bdr w:val="none" w:sz="0" w:space="0" w:color="auto" w:frame="1"/>
           <w:lang w:eastAsia="cs-CZ"/>
         </w:rPr>
-        <w:t xml:space="preserve">cnx </w:t>
+        <w:t>cnx</w:t>
+      </w:r>
+      <w:proofErr w:type="spellEnd"/>
+      <w:r>
+        <w:rPr>
+          <w:rFonts w:ascii="Consolas" w:eastAsia="Times New Roman" w:hAnsi="Consolas" w:cs="Courier New"/>
+          <w:color w:val="000000"/>
+          <w:sz w:val="19"/>
+          <w:szCs w:val="19"/>
+          <w:bdr w:val="none" w:sz="0" w:space="0" w:color="auto" w:frame="1"/>
+          <w:lang w:eastAsia="cs-CZ"/>
+        </w:rPr>
+        <w:t xml:space="preserve"> </w:t>
       </w:r>
       <w:r>
         <w:rPr>
@@ -1148,7 +1987,19 @@
           <w:bdr w:val="none" w:sz="0" w:space="0" w:color="auto" w:frame="1"/>
           <w:lang w:eastAsia="cs-CZ"/>
         </w:rPr>
-        <w:t xml:space="preserve"> mysql</w:t>
+        <w:t xml:space="preserve"> </w:t>
+      </w:r>
+      <w:proofErr w:type="spellStart"/>
+      <w:r>
+        <w:rPr>
+          <w:rFonts w:ascii="Consolas" w:eastAsia="Times New Roman" w:hAnsi="Consolas" w:cs="Courier New"/>
+          <w:color w:val="000000"/>
+          <w:sz w:val="19"/>
+          <w:szCs w:val="19"/>
+          <w:bdr w:val="none" w:sz="0" w:space="0" w:color="auto" w:frame="1"/>
+          <w:lang w:eastAsia="cs-CZ"/>
+        </w:rPr>
+        <w:t>mysql</w:t>
       </w:r>
       <w:r>
         <w:rPr>
@@ -1194,6 +2045,7 @@
         </w:rPr>
         <w:t>connect</w:t>
       </w:r>
+      <w:proofErr w:type="spellEnd"/>
       <w:r>
         <w:rPr>
           <w:rFonts w:ascii="Consolas" w:eastAsia="Times New Roman" w:hAnsi="Consolas" w:cs="Courier New"/>
@@ -1236,7 +2088,31 @@
           <w:bdr w:val="none" w:sz="0" w:space="0" w:color="auto" w:frame="1"/>
           <w:lang w:eastAsia="cs-CZ"/>
         </w:rPr>
-        <w:t>'joe'</w:t>
+        <w:t>'</w:t>
+      </w:r>
+      <w:proofErr w:type="spellStart"/>
+      <w:r>
+        <w:rPr>
+          <w:rFonts w:ascii="Consolas" w:eastAsia="Times New Roman" w:hAnsi="Consolas" w:cs="Courier New"/>
+          <w:color w:val="669900"/>
+          <w:sz w:val="19"/>
+          <w:szCs w:val="19"/>
+          <w:bdr w:val="none" w:sz="0" w:space="0" w:color="auto" w:frame="1"/>
+          <w:lang w:eastAsia="cs-CZ"/>
+        </w:rPr>
+        <w:t>joe</w:t>
+      </w:r>
+      <w:proofErr w:type="spellEnd"/>
+      <w:r>
+        <w:rPr>
+          <w:rFonts w:ascii="Consolas" w:eastAsia="Times New Roman" w:hAnsi="Consolas" w:cs="Courier New"/>
+          <w:color w:val="669900"/>
+          <w:sz w:val="19"/>
+          <w:szCs w:val="19"/>
+          <w:bdr w:val="none" w:sz="0" w:space="0" w:color="auto" w:frame="1"/>
+          <w:lang w:eastAsia="cs-CZ"/>
+        </w:rPr>
+        <w:t>'</w:t>
       </w:r>
       <w:r>
         <w:rPr>
@@ -1332,6 +2208,7 @@
           <w:lang w:eastAsia="cs-CZ"/>
         </w:rPr>
       </w:pPr>
+      <w:proofErr w:type="spellStart"/>
       <w:r>
         <w:rPr>
           <w:rFonts w:ascii="Consolas" w:eastAsia="Times New Roman" w:hAnsi="Consolas" w:cs="Courier New"/>
@@ -1341,7 +2218,19 @@
           <w:bdr w:val="none" w:sz="0" w:space="0" w:color="auto" w:frame="1"/>
           <w:lang w:eastAsia="cs-CZ"/>
         </w:rPr>
-        <w:t xml:space="preserve">cnx </w:t>
+        <w:t>cnx</w:t>
+      </w:r>
+      <w:proofErr w:type="spellEnd"/>
+      <w:r>
+        <w:rPr>
+          <w:rFonts w:ascii="Consolas" w:eastAsia="Times New Roman" w:hAnsi="Consolas" w:cs="Courier New"/>
+          <w:color w:val="000000"/>
+          <w:sz w:val="19"/>
+          <w:szCs w:val="19"/>
+          <w:bdr w:val="none" w:sz="0" w:space="0" w:color="auto" w:frame="1"/>
+          <w:lang w:eastAsia="cs-CZ"/>
+        </w:rPr>
+        <w:t xml:space="preserve"> </w:t>
       </w:r>
       <w:r>
         <w:rPr>
@@ -1365,6 +2254,7 @@
         </w:rPr>
         <w:t xml:space="preserve"> </w:t>
       </w:r>
+      <w:proofErr w:type="spellStart"/>
       <w:r>
         <w:rPr>
           <w:rFonts w:ascii="Consolas" w:eastAsia="Times New Roman" w:hAnsi="Consolas" w:cs="Courier New"/>
@@ -1376,6 +2266,7 @@
         </w:rPr>
         <w:t>MySQLConnection</w:t>
       </w:r>
+      <w:proofErr w:type="spellEnd"/>
       <w:r>
         <w:rPr>
           <w:rFonts w:ascii="Consolas" w:eastAsia="Times New Roman" w:hAnsi="Consolas" w:cs="Courier New"/>
@@ -1418,7 +2309,31 @@
           <w:bdr w:val="none" w:sz="0" w:space="0" w:color="auto" w:frame="1"/>
           <w:lang w:eastAsia="cs-CZ"/>
         </w:rPr>
-        <w:t>'joe'</w:t>
+        <w:t>'</w:t>
+      </w:r>
+      <w:proofErr w:type="spellStart"/>
+      <w:r>
+        <w:rPr>
+          <w:rFonts w:ascii="Consolas" w:eastAsia="Times New Roman" w:hAnsi="Consolas" w:cs="Courier New"/>
+          <w:color w:val="669900"/>
+          <w:sz w:val="19"/>
+          <w:szCs w:val="19"/>
+          <w:bdr w:val="none" w:sz="0" w:space="0" w:color="auto" w:frame="1"/>
+          <w:lang w:eastAsia="cs-CZ"/>
+        </w:rPr>
+        <w:t>joe</w:t>
+      </w:r>
+      <w:proofErr w:type="spellEnd"/>
+      <w:r>
+        <w:rPr>
+          <w:rFonts w:ascii="Consolas" w:eastAsia="Times New Roman" w:hAnsi="Consolas" w:cs="Courier New"/>
+          <w:color w:val="669900"/>
+          <w:sz w:val="19"/>
+          <w:szCs w:val="19"/>
+          <w:bdr w:val="none" w:sz="0" w:space="0" w:color="auto" w:frame="1"/>
+          <w:lang w:eastAsia="cs-CZ"/>
+        </w:rPr>
+        <w:t>'</w:t>
       </w:r>
       <w:r>
         <w:rPr>
@@ -1497,7 +2412,557 @@
           <w:szCs w:val="21"/>
           <w:lang w:eastAsia="cs-CZ"/>
         </w:rPr>
-        <w:t>The following table describes the arguments that can be used to initiate a connection. An asterisk (*) following an argument indicates a synonymous argument name, available only for compatibility with other Python MySQL drivers. Oracle recommends not to use these alternative names.</w:t>
+        <w:t xml:space="preserve">The </w:t>
+      </w:r>
+      <w:proofErr w:type="spellStart"/>
+      <w:r>
+        <w:rPr>
+          <w:rFonts w:ascii="Open Sans" w:eastAsia="Times New Roman" w:hAnsi="Open Sans" w:cs="Open Sans"/>
+          <w:color w:val="555555"/>
+          <w:sz w:val="21"/>
+          <w:szCs w:val="21"/>
+          <w:lang w:eastAsia="cs-CZ"/>
+        </w:rPr>
+        <w:t>following</w:t>
+      </w:r>
+      <w:proofErr w:type="spellEnd"/>
+      <w:r>
+        <w:rPr>
+          <w:rFonts w:ascii="Open Sans" w:eastAsia="Times New Roman" w:hAnsi="Open Sans" w:cs="Open Sans"/>
+          <w:color w:val="555555"/>
+          <w:sz w:val="21"/>
+          <w:szCs w:val="21"/>
+          <w:lang w:eastAsia="cs-CZ"/>
+        </w:rPr>
+        <w:t xml:space="preserve"> table </w:t>
+      </w:r>
+      <w:proofErr w:type="spellStart"/>
+      <w:r>
+        <w:rPr>
+          <w:rFonts w:ascii="Open Sans" w:eastAsia="Times New Roman" w:hAnsi="Open Sans" w:cs="Open Sans"/>
+          <w:color w:val="555555"/>
+          <w:sz w:val="21"/>
+          <w:szCs w:val="21"/>
+          <w:lang w:eastAsia="cs-CZ"/>
+        </w:rPr>
+        <w:t>describes</w:t>
+      </w:r>
+      <w:proofErr w:type="spellEnd"/>
+      <w:r>
+        <w:rPr>
+          <w:rFonts w:ascii="Open Sans" w:eastAsia="Times New Roman" w:hAnsi="Open Sans" w:cs="Open Sans"/>
+          <w:color w:val="555555"/>
+          <w:sz w:val="21"/>
+          <w:szCs w:val="21"/>
+          <w:lang w:eastAsia="cs-CZ"/>
+        </w:rPr>
+        <w:t xml:space="preserve"> the </w:t>
+      </w:r>
+      <w:proofErr w:type="spellStart"/>
+      <w:r>
+        <w:rPr>
+          <w:rFonts w:ascii="Open Sans" w:eastAsia="Times New Roman" w:hAnsi="Open Sans" w:cs="Open Sans"/>
+          <w:color w:val="555555"/>
+          <w:sz w:val="21"/>
+          <w:szCs w:val="21"/>
+          <w:lang w:eastAsia="cs-CZ"/>
+        </w:rPr>
+        <w:t>arguments</w:t>
+      </w:r>
+      <w:proofErr w:type="spellEnd"/>
+      <w:r>
+        <w:rPr>
+          <w:rFonts w:ascii="Open Sans" w:eastAsia="Times New Roman" w:hAnsi="Open Sans" w:cs="Open Sans"/>
+          <w:color w:val="555555"/>
+          <w:sz w:val="21"/>
+          <w:szCs w:val="21"/>
+          <w:lang w:eastAsia="cs-CZ"/>
+        </w:rPr>
+        <w:t xml:space="preserve"> </w:t>
+      </w:r>
+      <w:proofErr w:type="spellStart"/>
+      <w:r>
+        <w:rPr>
+          <w:rFonts w:ascii="Open Sans" w:eastAsia="Times New Roman" w:hAnsi="Open Sans" w:cs="Open Sans"/>
+          <w:color w:val="555555"/>
+          <w:sz w:val="21"/>
+          <w:szCs w:val="21"/>
+          <w:lang w:eastAsia="cs-CZ"/>
+        </w:rPr>
+        <w:t>that</w:t>
+      </w:r>
+      <w:proofErr w:type="spellEnd"/>
+      <w:r>
+        <w:rPr>
+          <w:rFonts w:ascii="Open Sans" w:eastAsia="Times New Roman" w:hAnsi="Open Sans" w:cs="Open Sans"/>
+          <w:color w:val="555555"/>
+          <w:sz w:val="21"/>
+          <w:szCs w:val="21"/>
+          <w:lang w:eastAsia="cs-CZ"/>
+        </w:rPr>
+        <w:t xml:space="preserve"> </w:t>
+      </w:r>
+      <w:proofErr w:type="spellStart"/>
+      <w:r>
+        <w:rPr>
+          <w:rFonts w:ascii="Open Sans" w:eastAsia="Times New Roman" w:hAnsi="Open Sans" w:cs="Open Sans"/>
+          <w:color w:val="555555"/>
+          <w:sz w:val="21"/>
+          <w:szCs w:val="21"/>
+          <w:lang w:eastAsia="cs-CZ"/>
+        </w:rPr>
+        <w:t>can</w:t>
+      </w:r>
+      <w:proofErr w:type="spellEnd"/>
+      <w:r>
+        <w:rPr>
+          <w:rFonts w:ascii="Open Sans" w:eastAsia="Times New Roman" w:hAnsi="Open Sans" w:cs="Open Sans"/>
+          <w:color w:val="555555"/>
+          <w:sz w:val="21"/>
+          <w:szCs w:val="21"/>
+          <w:lang w:eastAsia="cs-CZ"/>
+        </w:rPr>
+        <w:t xml:space="preserve"> </w:t>
+      </w:r>
+      <w:proofErr w:type="spellStart"/>
+      <w:r>
+        <w:rPr>
+          <w:rFonts w:ascii="Open Sans" w:eastAsia="Times New Roman" w:hAnsi="Open Sans" w:cs="Open Sans"/>
+          <w:color w:val="555555"/>
+          <w:sz w:val="21"/>
+          <w:szCs w:val="21"/>
+          <w:lang w:eastAsia="cs-CZ"/>
+        </w:rPr>
+        <w:t>be</w:t>
+      </w:r>
+      <w:proofErr w:type="spellEnd"/>
+      <w:r>
+        <w:rPr>
+          <w:rFonts w:ascii="Open Sans" w:eastAsia="Times New Roman" w:hAnsi="Open Sans" w:cs="Open Sans"/>
+          <w:color w:val="555555"/>
+          <w:sz w:val="21"/>
+          <w:szCs w:val="21"/>
+          <w:lang w:eastAsia="cs-CZ"/>
+        </w:rPr>
+        <w:t xml:space="preserve"> </w:t>
+      </w:r>
+      <w:proofErr w:type="spellStart"/>
+      <w:r>
+        <w:rPr>
+          <w:rFonts w:ascii="Open Sans" w:eastAsia="Times New Roman" w:hAnsi="Open Sans" w:cs="Open Sans"/>
+          <w:color w:val="555555"/>
+          <w:sz w:val="21"/>
+          <w:szCs w:val="21"/>
+          <w:lang w:eastAsia="cs-CZ"/>
+        </w:rPr>
+        <w:t>used</w:t>
+      </w:r>
+      <w:proofErr w:type="spellEnd"/>
+      <w:r>
+        <w:rPr>
+          <w:rFonts w:ascii="Open Sans" w:eastAsia="Times New Roman" w:hAnsi="Open Sans" w:cs="Open Sans"/>
+          <w:color w:val="555555"/>
+          <w:sz w:val="21"/>
+          <w:szCs w:val="21"/>
+          <w:lang w:eastAsia="cs-CZ"/>
+        </w:rPr>
+        <w:t xml:space="preserve"> to </w:t>
+      </w:r>
+      <w:proofErr w:type="spellStart"/>
+      <w:r>
+        <w:rPr>
+          <w:rFonts w:ascii="Open Sans" w:eastAsia="Times New Roman" w:hAnsi="Open Sans" w:cs="Open Sans"/>
+          <w:color w:val="555555"/>
+          <w:sz w:val="21"/>
+          <w:szCs w:val="21"/>
+          <w:lang w:eastAsia="cs-CZ"/>
+        </w:rPr>
+        <w:t>initiate</w:t>
+      </w:r>
+      <w:proofErr w:type="spellEnd"/>
+      <w:r>
+        <w:rPr>
+          <w:rFonts w:ascii="Open Sans" w:eastAsia="Times New Roman" w:hAnsi="Open Sans" w:cs="Open Sans"/>
+          <w:color w:val="555555"/>
+          <w:sz w:val="21"/>
+          <w:szCs w:val="21"/>
+          <w:lang w:eastAsia="cs-CZ"/>
+        </w:rPr>
+        <w:t xml:space="preserve"> a </w:t>
+      </w:r>
+      <w:proofErr w:type="spellStart"/>
+      <w:r>
+        <w:rPr>
+          <w:rFonts w:ascii="Open Sans" w:eastAsia="Times New Roman" w:hAnsi="Open Sans" w:cs="Open Sans"/>
+          <w:color w:val="555555"/>
+          <w:sz w:val="21"/>
+          <w:szCs w:val="21"/>
+          <w:lang w:eastAsia="cs-CZ"/>
+        </w:rPr>
+        <w:t>connection</w:t>
+      </w:r>
+      <w:proofErr w:type="spellEnd"/>
+      <w:r>
+        <w:rPr>
+          <w:rFonts w:ascii="Open Sans" w:eastAsia="Times New Roman" w:hAnsi="Open Sans" w:cs="Open Sans"/>
+          <w:color w:val="555555"/>
+          <w:sz w:val="21"/>
+          <w:szCs w:val="21"/>
+          <w:lang w:eastAsia="cs-CZ"/>
+        </w:rPr>
+        <w:t xml:space="preserve">. An </w:t>
+      </w:r>
+      <w:proofErr w:type="spellStart"/>
+      <w:r>
+        <w:rPr>
+          <w:rFonts w:ascii="Open Sans" w:eastAsia="Times New Roman" w:hAnsi="Open Sans" w:cs="Open Sans"/>
+          <w:color w:val="555555"/>
+          <w:sz w:val="21"/>
+          <w:szCs w:val="21"/>
+          <w:lang w:eastAsia="cs-CZ"/>
+        </w:rPr>
+        <w:t>asterisk</w:t>
+      </w:r>
+      <w:proofErr w:type="spellEnd"/>
+      <w:r>
+        <w:rPr>
+          <w:rFonts w:ascii="Open Sans" w:eastAsia="Times New Roman" w:hAnsi="Open Sans" w:cs="Open Sans"/>
+          <w:color w:val="555555"/>
+          <w:sz w:val="21"/>
+          <w:szCs w:val="21"/>
+          <w:lang w:eastAsia="cs-CZ"/>
+        </w:rPr>
+        <w:t xml:space="preserve"> (*) </w:t>
+      </w:r>
+      <w:proofErr w:type="spellStart"/>
+      <w:r>
+        <w:rPr>
+          <w:rFonts w:ascii="Open Sans" w:eastAsia="Times New Roman" w:hAnsi="Open Sans" w:cs="Open Sans"/>
+          <w:color w:val="555555"/>
+          <w:sz w:val="21"/>
+          <w:szCs w:val="21"/>
+          <w:lang w:eastAsia="cs-CZ"/>
+        </w:rPr>
+        <w:t>following</w:t>
+      </w:r>
+      <w:proofErr w:type="spellEnd"/>
+      <w:r>
+        <w:rPr>
+          <w:rFonts w:ascii="Open Sans" w:eastAsia="Times New Roman" w:hAnsi="Open Sans" w:cs="Open Sans"/>
+          <w:color w:val="555555"/>
+          <w:sz w:val="21"/>
+          <w:szCs w:val="21"/>
+          <w:lang w:eastAsia="cs-CZ"/>
+        </w:rPr>
+        <w:t xml:space="preserve"> </w:t>
+      </w:r>
+      <w:proofErr w:type="spellStart"/>
+      <w:r>
+        <w:rPr>
+          <w:rFonts w:ascii="Open Sans" w:eastAsia="Times New Roman" w:hAnsi="Open Sans" w:cs="Open Sans"/>
+          <w:color w:val="555555"/>
+          <w:sz w:val="21"/>
+          <w:szCs w:val="21"/>
+          <w:lang w:eastAsia="cs-CZ"/>
+        </w:rPr>
+        <w:t>an</w:t>
+      </w:r>
+      <w:proofErr w:type="spellEnd"/>
+      <w:r>
+        <w:rPr>
+          <w:rFonts w:ascii="Open Sans" w:eastAsia="Times New Roman" w:hAnsi="Open Sans" w:cs="Open Sans"/>
+          <w:color w:val="555555"/>
+          <w:sz w:val="21"/>
+          <w:szCs w:val="21"/>
+          <w:lang w:eastAsia="cs-CZ"/>
+        </w:rPr>
+        <w:t xml:space="preserve"> argument </w:t>
+      </w:r>
+      <w:proofErr w:type="spellStart"/>
+      <w:r>
+        <w:rPr>
+          <w:rFonts w:ascii="Open Sans" w:eastAsia="Times New Roman" w:hAnsi="Open Sans" w:cs="Open Sans"/>
+          <w:color w:val="555555"/>
+          <w:sz w:val="21"/>
+          <w:szCs w:val="21"/>
+          <w:lang w:eastAsia="cs-CZ"/>
+        </w:rPr>
+        <w:t>indicates</w:t>
+      </w:r>
+      <w:proofErr w:type="spellEnd"/>
+      <w:r>
+        <w:rPr>
+          <w:rFonts w:ascii="Open Sans" w:eastAsia="Times New Roman" w:hAnsi="Open Sans" w:cs="Open Sans"/>
+          <w:color w:val="555555"/>
+          <w:sz w:val="21"/>
+          <w:szCs w:val="21"/>
+          <w:lang w:eastAsia="cs-CZ"/>
+        </w:rPr>
+        <w:t xml:space="preserve"> a </w:t>
+      </w:r>
+      <w:proofErr w:type="spellStart"/>
+      <w:r>
+        <w:rPr>
+          <w:rFonts w:ascii="Open Sans" w:eastAsia="Times New Roman" w:hAnsi="Open Sans" w:cs="Open Sans"/>
+          <w:color w:val="555555"/>
+          <w:sz w:val="21"/>
+          <w:szCs w:val="21"/>
+          <w:lang w:eastAsia="cs-CZ"/>
+        </w:rPr>
+        <w:t>synonymous</w:t>
+      </w:r>
+      <w:proofErr w:type="spellEnd"/>
+      <w:r>
+        <w:rPr>
+          <w:rFonts w:ascii="Open Sans" w:eastAsia="Times New Roman" w:hAnsi="Open Sans" w:cs="Open Sans"/>
+          <w:color w:val="555555"/>
+          <w:sz w:val="21"/>
+          <w:szCs w:val="21"/>
+          <w:lang w:eastAsia="cs-CZ"/>
+        </w:rPr>
+        <w:t xml:space="preserve"> argument </w:t>
+      </w:r>
+      <w:proofErr w:type="spellStart"/>
+      <w:r>
+        <w:rPr>
+          <w:rFonts w:ascii="Open Sans" w:eastAsia="Times New Roman" w:hAnsi="Open Sans" w:cs="Open Sans"/>
+          <w:color w:val="555555"/>
+          <w:sz w:val="21"/>
+          <w:szCs w:val="21"/>
+          <w:lang w:eastAsia="cs-CZ"/>
+        </w:rPr>
+        <w:t>name</w:t>
+      </w:r>
+      <w:proofErr w:type="spellEnd"/>
+      <w:r>
+        <w:rPr>
+          <w:rFonts w:ascii="Open Sans" w:eastAsia="Times New Roman" w:hAnsi="Open Sans" w:cs="Open Sans"/>
+          <w:color w:val="555555"/>
+          <w:sz w:val="21"/>
+          <w:szCs w:val="21"/>
+          <w:lang w:eastAsia="cs-CZ"/>
+        </w:rPr>
+        <w:t xml:space="preserve">, </w:t>
+      </w:r>
+      <w:proofErr w:type="spellStart"/>
+      <w:r>
+        <w:rPr>
+          <w:rFonts w:ascii="Open Sans" w:eastAsia="Times New Roman" w:hAnsi="Open Sans" w:cs="Open Sans"/>
+          <w:color w:val="555555"/>
+          <w:sz w:val="21"/>
+          <w:szCs w:val="21"/>
+          <w:lang w:eastAsia="cs-CZ"/>
+        </w:rPr>
+        <w:t>available</w:t>
+      </w:r>
+      <w:proofErr w:type="spellEnd"/>
+      <w:r>
+        <w:rPr>
+          <w:rFonts w:ascii="Open Sans" w:eastAsia="Times New Roman" w:hAnsi="Open Sans" w:cs="Open Sans"/>
+          <w:color w:val="555555"/>
+          <w:sz w:val="21"/>
+          <w:szCs w:val="21"/>
+          <w:lang w:eastAsia="cs-CZ"/>
+        </w:rPr>
+        <w:t xml:space="preserve"> </w:t>
+      </w:r>
+      <w:proofErr w:type="spellStart"/>
+      <w:r>
+        <w:rPr>
+          <w:rFonts w:ascii="Open Sans" w:eastAsia="Times New Roman" w:hAnsi="Open Sans" w:cs="Open Sans"/>
+          <w:color w:val="555555"/>
+          <w:sz w:val="21"/>
+          <w:szCs w:val="21"/>
+          <w:lang w:eastAsia="cs-CZ"/>
+        </w:rPr>
+        <w:t>only</w:t>
+      </w:r>
+      <w:proofErr w:type="spellEnd"/>
+      <w:r>
+        <w:rPr>
+          <w:rFonts w:ascii="Open Sans" w:eastAsia="Times New Roman" w:hAnsi="Open Sans" w:cs="Open Sans"/>
+          <w:color w:val="555555"/>
+          <w:sz w:val="21"/>
+          <w:szCs w:val="21"/>
+          <w:lang w:eastAsia="cs-CZ"/>
+        </w:rPr>
+        <w:t xml:space="preserve"> for </w:t>
+      </w:r>
+      <w:proofErr w:type="spellStart"/>
+      <w:r>
+        <w:rPr>
+          <w:rFonts w:ascii="Open Sans" w:eastAsia="Times New Roman" w:hAnsi="Open Sans" w:cs="Open Sans"/>
+          <w:color w:val="555555"/>
+          <w:sz w:val="21"/>
+          <w:szCs w:val="21"/>
+          <w:lang w:eastAsia="cs-CZ"/>
+        </w:rPr>
+        <w:t>compatibility</w:t>
+      </w:r>
+      <w:proofErr w:type="spellEnd"/>
+      <w:r>
+        <w:rPr>
+          <w:rFonts w:ascii="Open Sans" w:eastAsia="Times New Roman" w:hAnsi="Open Sans" w:cs="Open Sans"/>
+          <w:color w:val="555555"/>
+          <w:sz w:val="21"/>
+          <w:szCs w:val="21"/>
+          <w:lang w:eastAsia="cs-CZ"/>
+        </w:rPr>
+        <w:t xml:space="preserve"> </w:t>
+      </w:r>
+      <w:proofErr w:type="spellStart"/>
+      <w:r>
+        <w:rPr>
+          <w:rFonts w:ascii="Open Sans" w:eastAsia="Times New Roman" w:hAnsi="Open Sans" w:cs="Open Sans"/>
+          <w:color w:val="555555"/>
+          <w:sz w:val="21"/>
+          <w:szCs w:val="21"/>
+          <w:lang w:eastAsia="cs-CZ"/>
+        </w:rPr>
+        <w:t>with</w:t>
+      </w:r>
+      <w:proofErr w:type="spellEnd"/>
+      <w:r>
+        <w:rPr>
+          <w:rFonts w:ascii="Open Sans" w:eastAsia="Times New Roman" w:hAnsi="Open Sans" w:cs="Open Sans"/>
+          <w:color w:val="555555"/>
+          <w:sz w:val="21"/>
+          <w:szCs w:val="21"/>
+          <w:lang w:eastAsia="cs-CZ"/>
+        </w:rPr>
+        <w:t xml:space="preserve"> </w:t>
+      </w:r>
+      <w:proofErr w:type="spellStart"/>
+      <w:r>
+        <w:rPr>
+          <w:rFonts w:ascii="Open Sans" w:eastAsia="Times New Roman" w:hAnsi="Open Sans" w:cs="Open Sans"/>
+          <w:color w:val="555555"/>
+          <w:sz w:val="21"/>
+          <w:szCs w:val="21"/>
+          <w:lang w:eastAsia="cs-CZ"/>
+        </w:rPr>
+        <w:t>other</w:t>
+      </w:r>
+      <w:proofErr w:type="spellEnd"/>
+      <w:r>
+        <w:rPr>
+          <w:rFonts w:ascii="Open Sans" w:eastAsia="Times New Roman" w:hAnsi="Open Sans" w:cs="Open Sans"/>
+          <w:color w:val="555555"/>
+          <w:sz w:val="21"/>
+          <w:szCs w:val="21"/>
+          <w:lang w:eastAsia="cs-CZ"/>
+        </w:rPr>
+        <w:t xml:space="preserve"> Python </w:t>
+      </w:r>
+      <w:proofErr w:type="spellStart"/>
+      <w:r>
+        <w:rPr>
+          <w:rFonts w:ascii="Open Sans" w:eastAsia="Times New Roman" w:hAnsi="Open Sans" w:cs="Open Sans"/>
+          <w:color w:val="555555"/>
+          <w:sz w:val="21"/>
+          <w:szCs w:val="21"/>
+          <w:lang w:eastAsia="cs-CZ"/>
+        </w:rPr>
+        <w:t>MySQL</w:t>
+      </w:r>
+      <w:proofErr w:type="spellEnd"/>
+      <w:r>
+        <w:rPr>
+          <w:rFonts w:ascii="Open Sans" w:eastAsia="Times New Roman" w:hAnsi="Open Sans" w:cs="Open Sans"/>
+          <w:color w:val="555555"/>
+          <w:sz w:val="21"/>
+          <w:szCs w:val="21"/>
+          <w:lang w:eastAsia="cs-CZ"/>
+        </w:rPr>
+        <w:t xml:space="preserve"> </w:t>
+      </w:r>
+      <w:proofErr w:type="spellStart"/>
+      <w:r>
+        <w:rPr>
+          <w:rFonts w:ascii="Open Sans" w:eastAsia="Times New Roman" w:hAnsi="Open Sans" w:cs="Open Sans"/>
+          <w:color w:val="555555"/>
+          <w:sz w:val="21"/>
+          <w:szCs w:val="21"/>
+          <w:lang w:eastAsia="cs-CZ"/>
+        </w:rPr>
+        <w:t>drivers</w:t>
+      </w:r>
+      <w:proofErr w:type="spellEnd"/>
+      <w:r>
+        <w:rPr>
+          <w:rFonts w:ascii="Open Sans" w:eastAsia="Times New Roman" w:hAnsi="Open Sans" w:cs="Open Sans"/>
+          <w:color w:val="555555"/>
+          <w:sz w:val="21"/>
+          <w:szCs w:val="21"/>
+          <w:lang w:eastAsia="cs-CZ"/>
+        </w:rPr>
+        <w:t xml:space="preserve">. Oracle </w:t>
+      </w:r>
+      <w:proofErr w:type="spellStart"/>
+      <w:r>
+        <w:rPr>
+          <w:rFonts w:ascii="Open Sans" w:eastAsia="Times New Roman" w:hAnsi="Open Sans" w:cs="Open Sans"/>
+          <w:color w:val="555555"/>
+          <w:sz w:val="21"/>
+          <w:szCs w:val="21"/>
+          <w:lang w:eastAsia="cs-CZ"/>
+        </w:rPr>
+        <w:t>recommends</w:t>
+      </w:r>
+      <w:proofErr w:type="spellEnd"/>
+      <w:r>
+        <w:rPr>
+          <w:rFonts w:ascii="Open Sans" w:eastAsia="Times New Roman" w:hAnsi="Open Sans" w:cs="Open Sans"/>
+          <w:color w:val="555555"/>
+          <w:sz w:val="21"/>
+          <w:szCs w:val="21"/>
+          <w:lang w:eastAsia="cs-CZ"/>
+        </w:rPr>
+        <w:t xml:space="preserve"> not to use these </w:t>
+      </w:r>
+      <w:proofErr w:type="spellStart"/>
+      <w:r>
+        <w:rPr>
+          <w:rFonts w:ascii="Open Sans" w:eastAsia="Times New Roman" w:hAnsi="Open Sans" w:cs="Open Sans"/>
+          <w:color w:val="555555"/>
+          <w:sz w:val="21"/>
+          <w:szCs w:val="21"/>
+          <w:lang w:eastAsia="cs-CZ"/>
+        </w:rPr>
+        <w:t>alternative</w:t>
+      </w:r>
+      <w:proofErr w:type="spellEnd"/>
+      <w:r>
+        <w:rPr>
+          <w:rFonts w:ascii="Open Sans" w:eastAsia="Times New Roman" w:hAnsi="Open Sans" w:cs="Open Sans"/>
+          <w:color w:val="555555"/>
+          <w:sz w:val="21"/>
+          <w:szCs w:val="21"/>
+          <w:lang w:eastAsia="cs-CZ"/>
+        </w:rPr>
+        <w:t xml:space="preserve"> </w:t>
+      </w:r>
+      <w:proofErr w:type="spellStart"/>
+      <w:r>
+        <w:rPr>
+          <w:rFonts w:ascii="Open Sans" w:eastAsia="Times New Roman" w:hAnsi="Open Sans" w:cs="Open Sans"/>
+          <w:color w:val="555555"/>
+          <w:sz w:val="21"/>
+          <w:szCs w:val="21"/>
+          <w:lang w:eastAsia="cs-CZ"/>
+        </w:rPr>
+        <w:t>names</w:t>
+      </w:r>
+      <w:proofErr w:type="spellEnd"/>
+      <w:r>
+        <w:rPr>
+          <w:rFonts w:ascii="Open Sans" w:eastAsia="Times New Roman" w:hAnsi="Open Sans" w:cs="Open Sans"/>
+          <w:color w:val="555555"/>
+          <w:sz w:val="21"/>
+          <w:szCs w:val="21"/>
+          <w:lang w:eastAsia="cs-CZ"/>
+        </w:rPr>
+        <w:t>.</w:t>
       </w:r>
     </w:p>
     <w:p>
@@ -1525,7 +2990,91 @@
           <w:bdr w:val="none" w:sz="0" w:space="0" w:color="auto" w:frame="1"/>
           <w:lang w:eastAsia="cs-CZ"/>
         </w:rPr>
-        <w:t>Table 7.1 Connection Arguments for Connector/Python</w:t>
+        <w:t>Table 7.1 </w:t>
+      </w:r>
+      <w:proofErr w:type="spellStart"/>
+      <w:r>
+        <w:rPr>
+          <w:rFonts w:ascii="Open Sans" w:eastAsia="Times New Roman" w:hAnsi="Open Sans" w:cs="Open Sans"/>
+          <w:b/>
+          <w:bCs/>
+          <w:color w:val="555555"/>
+          <w:sz w:val="21"/>
+          <w:szCs w:val="21"/>
+          <w:bdr w:val="none" w:sz="0" w:space="0" w:color="auto" w:frame="1"/>
+          <w:lang w:eastAsia="cs-CZ"/>
+        </w:rPr>
+        <w:t>Connection</w:t>
+      </w:r>
+      <w:proofErr w:type="spellEnd"/>
+      <w:r>
+        <w:rPr>
+          <w:rFonts w:ascii="Open Sans" w:eastAsia="Times New Roman" w:hAnsi="Open Sans" w:cs="Open Sans"/>
+          <w:b/>
+          <w:bCs/>
+          <w:color w:val="555555"/>
+          <w:sz w:val="21"/>
+          <w:szCs w:val="21"/>
+          <w:bdr w:val="none" w:sz="0" w:space="0" w:color="auto" w:frame="1"/>
+          <w:lang w:eastAsia="cs-CZ"/>
+        </w:rPr>
+        <w:t xml:space="preserve"> </w:t>
+      </w:r>
+      <w:proofErr w:type="spellStart"/>
+      <w:r>
+        <w:rPr>
+          <w:rFonts w:ascii="Open Sans" w:eastAsia="Times New Roman" w:hAnsi="Open Sans" w:cs="Open Sans"/>
+          <w:b/>
+          <w:bCs/>
+          <w:color w:val="555555"/>
+          <w:sz w:val="21"/>
+          <w:szCs w:val="21"/>
+          <w:bdr w:val="none" w:sz="0" w:space="0" w:color="auto" w:frame="1"/>
+          <w:lang w:eastAsia="cs-CZ"/>
+        </w:rPr>
+        <w:t>Arguments</w:t>
+      </w:r>
+      <w:proofErr w:type="spellEnd"/>
+      <w:r>
+        <w:rPr>
+          <w:rFonts w:ascii="Open Sans" w:eastAsia="Times New Roman" w:hAnsi="Open Sans" w:cs="Open Sans"/>
+          <w:b/>
+          <w:bCs/>
+          <w:color w:val="555555"/>
+          <w:sz w:val="21"/>
+          <w:szCs w:val="21"/>
+          <w:bdr w:val="none" w:sz="0" w:space="0" w:color="auto" w:frame="1"/>
+          <w:lang w:eastAsia="cs-CZ"/>
+        </w:rPr>
+        <w:t xml:space="preserve"> for </w:t>
+      </w:r>
+      <w:proofErr w:type="spellStart"/>
+      <w:r>
+        <w:rPr>
+          <w:rFonts w:ascii="Open Sans" w:eastAsia="Times New Roman" w:hAnsi="Open Sans" w:cs="Open Sans"/>
+          <w:b/>
+          <w:bCs/>
+          <w:color w:val="555555"/>
+          <w:sz w:val="21"/>
+          <w:szCs w:val="21"/>
+          <w:bdr w:val="none" w:sz="0" w:space="0" w:color="auto" w:frame="1"/>
+          <w:lang w:eastAsia="cs-CZ"/>
+        </w:rPr>
+        <w:t>Connector</w:t>
+      </w:r>
+      <w:proofErr w:type="spellEnd"/>
+      <w:r>
+        <w:rPr>
+          <w:rFonts w:ascii="Open Sans" w:eastAsia="Times New Roman" w:hAnsi="Open Sans" w:cs="Open Sans"/>
+          <w:b/>
+          <w:bCs/>
+          <w:color w:val="555555"/>
+          <w:sz w:val="21"/>
+          <w:szCs w:val="21"/>
+          <w:bdr w:val="none" w:sz="0" w:space="0" w:color="auto" w:frame="1"/>
+          <w:lang w:eastAsia="cs-CZ"/>
+        </w:rPr>
+        <w:t>/Python</w:t>
       </w:r>
     </w:p>
     <w:tbl>
@@ -1670,6 +3219,7 @@
                 <w:lang w:eastAsia="cs-CZ"/>
               </w:rPr>
             </w:pPr>
+            <w:proofErr w:type="spellStart"/>
             <w:r>
               <w:rPr>
                 <w:rFonts w:eastAsia="Times New Roman" w:cs="Times New Roman"/>
@@ -1682,6 +3232,7 @@
               </w:rPr>
               <w:t>Description</w:t>
             </w:r>
+            <w:proofErr w:type="spellEnd"/>
           </w:p>
         </w:tc>
       </w:tr>
@@ -1741,6 +3292,7 @@
               </w:rPr>
               <w:t> (</w:t>
             </w:r>
+            <w:proofErr w:type="spellStart"/>
             <w:r>
               <w:rPr>
                 <w:rFonts w:ascii="Courier New" w:eastAsia="Times New Roman" w:hAnsi="Courier New" w:cs="Courier New"/>
@@ -1752,6 +3304,7 @@
               </w:rPr>
               <w:t>username</w:t>
             </w:r>
+            <w:proofErr w:type="spellEnd"/>
             <w:r>
               <w:rPr>
                 <w:rFonts w:eastAsia="Times New Roman" w:cs="Times New Roman"/>
@@ -1838,7 +3391,117 @@
                 <w:szCs w:val="20"/>
                 <w:lang w:eastAsia="cs-CZ"/>
               </w:rPr>
-              <w:t>The user name used to authenticate with the MySQL server.</w:t>
+              <w:t xml:space="preserve">The user </w:t>
+            </w:r>
+            <w:proofErr w:type="spellStart"/>
+            <w:r>
+              <w:rPr>
+                <w:rFonts w:eastAsia="Times New Roman" w:cs="Times New Roman"/>
+                <w:color w:val="auto"/>
+                <w:sz w:val="20"/>
+                <w:szCs w:val="20"/>
+                <w:lang w:eastAsia="cs-CZ"/>
+              </w:rPr>
+              <w:t>name</w:t>
+            </w:r>
+            <w:proofErr w:type="spellEnd"/>
+            <w:r>
+              <w:rPr>
+                <w:rFonts w:eastAsia="Times New Roman" w:cs="Times New Roman"/>
+                <w:color w:val="auto"/>
+                <w:sz w:val="20"/>
+                <w:szCs w:val="20"/>
+                <w:lang w:eastAsia="cs-CZ"/>
+              </w:rPr>
+              <w:t xml:space="preserve"> </w:t>
+            </w:r>
+            <w:proofErr w:type="spellStart"/>
+            <w:r>
+              <w:rPr>
+                <w:rFonts w:eastAsia="Times New Roman" w:cs="Times New Roman"/>
+                <w:color w:val="auto"/>
+                <w:sz w:val="20"/>
+                <w:szCs w:val="20"/>
+                <w:lang w:eastAsia="cs-CZ"/>
+              </w:rPr>
+              <w:t>used</w:t>
+            </w:r>
+            <w:proofErr w:type="spellEnd"/>
+            <w:r>
+              <w:rPr>
+                <w:rFonts w:eastAsia="Times New Roman" w:cs="Times New Roman"/>
+                <w:color w:val="auto"/>
+                <w:sz w:val="20"/>
+                <w:szCs w:val="20"/>
+                <w:lang w:eastAsia="cs-CZ"/>
+              </w:rPr>
+              <w:t xml:space="preserve"> to </w:t>
+            </w:r>
+            <w:proofErr w:type="spellStart"/>
+            <w:r>
+              <w:rPr>
+                <w:rFonts w:eastAsia="Times New Roman" w:cs="Times New Roman"/>
+                <w:color w:val="auto"/>
+                <w:sz w:val="20"/>
+                <w:szCs w:val="20"/>
+                <w:lang w:eastAsia="cs-CZ"/>
+              </w:rPr>
+              <w:t>authenticate</w:t>
+            </w:r>
+            <w:proofErr w:type="spellEnd"/>
+            <w:r>
+              <w:rPr>
+                <w:rFonts w:eastAsia="Times New Roman" w:cs="Times New Roman"/>
+                <w:color w:val="auto"/>
+                <w:sz w:val="20"/>
+                <w:szCs w:val="20"/>
+                <w:lang w:eastAsia="cs-CZ"/>
+              </w:rPr>
+              <w:t xml:space="preserve"> </w:t>
+            </w:r>
+            <w:proofErr w:type="spellStart"/>
+            <w:r>
+              <w:rPr>
+                <w:rFonts w:eastAsia="Times New Roman" w:cs="Times New Roman"/>
+                <w:color w:val="auto"/>
+                <w:sz w:val="20"/>
+                <w:szCs w:val="20"/>
+                <w:lang w:eastAsia="cs-CZ"/>
+              </w:rPr>
+              <w:t>with</w:t>
+            </w:r>
+            <w:proofErr w:type="spellEnd"/>
+            <w:r>
+              <w:rPr>
+                <w:rFonts w:eastAsia="Times New Roman" w:cs="Times New Roman"/>
+                <w:color w:val="auto"/>
+                <w:sz w:val="20"/>
+                <w:szCs w:val="20"/>
+                <w:lang w:eastAsia="cs-CZ"/>
+              </w:rPr>
+              <w:t xml:space="preserve"> the </w:t>
+            </w:r>
+            <w:proofErr w:type="spellStart"/>
+            <w:r>
+              <w:rPr>
+                <w:rFonts w:eastAsia="Times New Roman" w:cs="Times New Roman"/>
+                <w:color w:val="auto"/>
+                <w:sz w:val="20"/>
+                <w:szCs w:val="20"/>
+                <w:lang w:eastAsia="cs-CZ"/>
+              </w:rPr>
+              <w:t>MySQL</w:t>
+            </w:r>
+            <w:proofErr w:type="spellEnd"/>
+            <w:r>
+              <w:rPr>
+                <w:rFonts w:eastAsia="Times New Roman" w:cs="Times New Roman"/>
+                <w:color w:val="auto"/>
+                <w:sz w:val="20"/>
+                <w:szCs w:val="20"/>
+                <w:lang w:eastAsia="cs-CZ"/>
+              </w:rPr>
+              <w:t xml:space="preserve"> server.</w:t>
             </w:r>
           </w:p>
         </w:tc>
@@ -1876,6 +3539,7 @@
                 <w:lang w:eastAsia="cs-CZ"/>
               </w:rPr>
             </w:pPr>
+            <w:proofErr w:type="spellStart"/>
             <w:r>
               <w:rPr>
                 <w:rFonts w:ascii="Courier New" w:eastAsia="Times New Roman" w:hAnsi="Courier New" w:cs="Courier New"/>
@@ -1887,6 +3551,7 @@
               </w:rPr>
               <w:t>password</w:t>
             </w:r>
+            <w:proofErr w:type="spellEnd"/>
             <w:r>
               <w:rPr>
                 <w:rFonts w:eastAsia="Times New Roman" w:cs="Times New Roman"/>
@@ -1899,6 +3564,7 @@
               </w:rPr>
               <w:t> (</w:t>
             </w:r>
+            <w:proofErr w:type="spellStart"/>
             <w:r>
               <w:rPr>
                 <w:rFonts w:ascii="Courier New" w:eastAsia="Times New Roman" w:hAnsi="Courier New" w:cs="Courier New"/>
@@ -1910,6 +3576,7 @@
               </w:rPr>
               <w:t>passwd</w:t>
             </w:r>
+            <w:proofErr w:type="spellEnd"/>
             <w:r>
               <w:rPr>
                 <w:rFonts w:eastAsia="Times New Roman" w:cs="Times New Roman"/>
@@ -1996,7 +3663,95 @@
                 <w:szCs w:val="20"/>
                 <w:lang w:eastAsia="cs-CZ"/>
               </w:rPr>
-              <w:t>The password to authenticate the user with the MySQL server.</w:t>
+              <w:t xml:space="preserve">The </w:t>
+            </w:r>
+            <w:proofErr w:type="spellStart"/>
+            <w:r>
+              <w:rPr>
+                <w:rFonts w:eastAsia="Times New Roman" w:cs="Times New Roman"/>
+                <w:color w:val="auto"/>
+                <w:sz w:val="20"/>
+                <w:szCs w:val="20"/>
+                <w:lang w:eastAsia="cs-CZ"/>
+              </w:rPr>
+              <w:t>password</w:t>
+            </w:r>
+            <w:proofErr w:type="spellEnd"/>
+            <w:r>
+              <w:rPr>
+                <w:rFonts w:eastAsia="Times New Roman" w:cs="Times New Roman"/>
+                <w:color w:val="auto"/>
+                <w:sz w:val="20"/>
+                <w:szCs w:val="20"/>
+                <w:lang w:eastAsia="cs-CZ"/>
+              </w:rPr>
+              <w:t xml:space="preserve"> to </w:t>
+            </w:r>
+            <w:proofErr w:type="spellStart"/>
+            <w:r>
+              <w:rPr>
+                <w:rFonts w:eastAsia="Times New Roman" w:cs="Times New Roman"/>
+                <w:color w:val="auto"/>
+                <w:sz w:val="20"/>
+                <w:szCs w:val="20"/>
+                <w:lang w:eastAsia="cs-CZ"/>
+              </w:rPr>
+              <w:t>authenticate</w:t>
+            </w:r>
+            <w:proofErr w:type="spellEnd"/>
+            <w:r>
+              <w:rPr>
+                <w:rFonts w:eastAsia="Times New Roman" w:cs="Times New Roman"/>
+                <w:color w:val="auto"/>
+                <w:sz w:val="20"/>
+                <w:szCs w:val="20"/>
+                <w:lang w:eastAsia="cs-CZ"/>
+              </w:rPr>
+              <w:t xml:space="preserve"> the user </w:t>
+            </w:r>
+            <w:proofErr w:type="spellStart"/>
+            <w:r>
+              <w:rPr>
+                <w:rFonts w:eastAsia="Times New Roman" w:cs="Times New Roman"/>
+                <w:color w:val="auto"/>
+                <w:sz w:val="20"/>
+                <w:szCs w:val="20"/>
+                <w:lang w:eastAsia="cs-CZ"/>
+              </w:rPr>
+              <w:t>with</w:t>
+            </w:r>
+            <w:proofErr w:type="spellEnd"/>
+            <w:r>
+              <w:rPr>
+                <w:rFonts w:eastAsia="Times New Roman" w:cs="Times New Roman"/>
+                <w:color w:val="auto"/>
+                <w:sz w:val="20"/>
+                <w:szCs w:val="20"/>
+                <w:lang w:eastAsia="cs-CZ"/>
+              </w:rPr>
+              <w:t xml:space="preserve"> the </w:t>
+            </w:r>
+            <w:proofErr w:type="spellStart"/>
+            <w:r>
+              <w:rPr>
+                <w:rFonts w:eastAsia="Times New Roman" w:cs="Times New Roman"/>
+                <w:color w:val="auto"/>
+                <w:sz w:val="20"/>
+                <w:szCs w:val="20"/>
+                <w:lang w:eastAsia="cs-CZ"/>
+              </w:rPr>
+              <w:t>MySQL</w:t>
+            </w:r>
+            <w:proofErr w:type="spellEnd"/>
+            <w:r>
+              <w:rPr>
+                <w:rFonts w:eastAsia="Times New Roman" w:cs="Times New Roman"/>
+                <w:color w:val="auto"/>
+                <w:sz w:val="20"/>
+                <w:szCs w:val="20"/>
+                <w:lang w:eastAsia="cs-CZ"/>
+              </w:rPr>
+              <w:t xml:space="preserve"> server.</w:t>
             </w:r>
           </w:p>
         </w:tc>
@@ -2165,7 +3920,51 @@
                 <w:szCs w:val="20"/>
                 <w:lang w:eastAsia="cs-CZ"/>
               </w:rPr>
-              <w:t>For Multi-Factor Authentication (MFA) / FIDO; </w:t>
+              <w:t xml:space="preserve">For </w:t>
+            </w:r>
+            <w:proofErr w:type="spellStart"/>
+            <w:r>
+              <w:rPr>
+                <w:rFonts w:eastAsia="Times New Roman" w:cs="Times New Roman"/>
+                <w:color w:val="auto"/>
+                <w:sz w:val="20"/>
+                <w:szCs w:val="20"/>
+                <w:lang w:eastAsia="cs-CZ"/>
+              </w:rPr>
+              <w:t>Multi-Factor</w:t>
+            </w:r>
+            <w:proofErr w:type="spellEnd"/>
+            <w:r>
+              <w:rPr>
+                <w:rFonts w:eastAsia="Times New Roman" w:cs="Times New Roman"/>
+                <w:color w:val="auto"/>
+                <w:sz w:val="20"/>
+                <w:szCs w:val="20"/>
+                <w:lang w:eastAsia="cs-CZ"/>
+              </w:rPr>
+              <w:t xml:space="preserve"> </w:t>
+            </w:r>
+            <w:proofErr w:type="spellStart"/>
+            <w:r>
+              <w:rPr>
+                <w:rFonts w:eastAsia="Times New Roman" w:cs="Times New Roman"/>
+                <w:color w:val="auto"/>
+                <w:sz w:val="20"/>
+                <w:szCs w:val="20"/>
+                <w:lang w:eastAsia="cs-CZ"/>
+              </w:rPr>
+              <w:t>Authentication</w:t>
+            </w:r>
+            <w:proofErr w:type="spellEnd"/>
+            <w:r>
+              <w:rPr>
+                <w:rFonts w:eastAsia="Times New Roman" w:cs="Times New Roman"/>
+                <w:color w:val="auto"/>
+                <w:sz w:val="20"/>
+                <w:szCs w:val="20"/>
+                <w:lang w:eastAsia="cs-CZ"/>
+              </w:rPr>
+              <w:t xml:space="preserve"> (MFA) / FIDO; </w:t>
             </w:r>
             <w:r>
               <w:rPr>
@@ -2186,8 +3985,31 @@
                 <w:szCs w:val="20"/>
                 <w:lang w:eastAsia="cs-CZ"/>
               </w:rPr>
-              <w:t> is an alias for </w:t>
-            </w:r>
+              <w:t xml:space="preserve"> is </w:t>
+            </w:r>
+            <w:proofErr w:type="spellStart"/>
+            <w:r>
+              <w:rPr>
+                <w:rFonts w:eastAsia="Times New Roman" w:cs="Times New Roman"/>
+                <w:color w:val="auto"/>
+                <w:sz w:val="20"/>
+                <w:szCs w:val="20"/>
+                <w:lang w:eastAsia="cs-CZ"/>
+              </w:rPr>
+              <w:t>an</w:t>
+            </w:r>
+            <w:proofErr w:type="spellEnd"/>
+            <w:r>
+              <w:rPr>
+                <w:rFonts w:eastAsia="Times New Roman" w:cs="Times New Roman"/>
+                <w:color w:val="auto"/>
+                <w:sz w:val="20"/>
+                <w:szCs w:val="20"/>
+                <w:lang w:eastAsia="cs-CZ"/>
+              </w:rPr>
+              <w:t xml:space="preserve"> alias for </w:t>
+            </w:r>
+            <w:proofErr w:type="spellStart"/>
             <w:r>
               <w:rPr>
                 <w:rFonts w:ascii="Courier New" w:eastAsia="Times New Roman" w:hAnsi="Courier New" w:cs="Courier New"/>
@@ -2199,15 +4021,38 @@
               </w:rPr>
               <w:t>password</w:t>
             </w:r>
-            <w:r>
-              <w:rPr>
-                <w:rFonts w:eastAsia="Times New Roman" w:cs="Times New Roman"/>
-                <w:color w:val="auto"/>
-                <w:sz w:val="20"/>
-                <w:szCs w:val="20"/>
-                <w:lang w:eastAsia="cs-CZ"/>
-              </w:rPr>
-              <w:t>. Added in 8.0.28.</w:t>
+            <w:proofErr w:type="spellEnd"/>
+            <w:r>
+              <w:rPr>
+                <w:rFonts w:eastAsia="Times New Roman" w:cs="Times New Roman"/>
+                <w:color w:val="auto"/>
+                <w:sz w:val="20"/>
+                <w:szCs w:val="20"/>
+                <w:lang w:eastAsia="cs-CZ"/>
+              </w:rPr>
+              <w:t xml:space="preserve">. </w:t>
+            </w:r>
+            <w:proofErr w:type="spellStart"/>
+            <w:r>
+              <w:rPr>
+                <w:rFonts w:eastAsia="Times New Roman" w:cs="Times New Roman"/>
+                <w:color w:val="auto"/>
+                <w:sz w:val="20"/>
+                <w:szCs w:val="20"/>
+                <w:lang w:eastAsia="cs-CZ"/>
+              </w:rPr>
+              <w:t>Added</w:t>
+            </w:r>
+            <w:proofErr w:type="spellEnd"/>
+            <w:r>
+              <w:rPr>
+                <w:rFonts w:eastAsia="Times New Roman" w:cs="Times New Roman"/>
+                <w:color w:val="auto"/>
+                <w:sz w:val="20"/>
+                <w:szCs w:val="20"/>
+                <w:lang w:eastAsia="cs-CZ"/>
+              </w:rPr>
+              <w:t xml:space="preserve"> in 8.0.28.</w:t>
             </w:r>
           </w:p>
         </w:tc>
@@ -2268,6 +4113,7 @@
               </w:rPr>
               <w:t> (</w:t>
             </w:r>
+            <w:proofErr w:type="spellStart"/>
             <w:r>
               <w:rPr>
                 <w:rFonts w:ascii="Courier New" w:eastAsia="Times New Roman" w:hAnsi="Courier New" w:cs="Courier New"/>
@@ -2279,6 +4125,7 @@
               </w:rPr>
               <w:t>db</w:t>
             </w:r>
+            <w:proofErr w:type="spellEnd"/>
             <w:r>
               <w:rPr>
                 <w:rFonts w:eastAsia="Times New Roman" w:cs="Times New Roman"/>
@@ -2365,7 +4212,95 @@
                 <w:szCs w:val="20"/>
                 <w:lang w:eastAsia="cs-CZ"/>
               </w:rPr>
-              <w:t>The database name to use when connecting with the MySQL server.</w:t>
+              <w:t xml:space="preserve">The database </w:t>
+            </w:r>
+            <w:proofErr w:type="spellStart"/>
+            <w:r>
+              <w:rPr>
+                <w:rFonts w:eastAsia="Times New Roman" w:cs="Times New Roman"/>
+                <w:color w:val="auto"/>
+                <w:sz w:val="20"/>
+                <w:szCs w:val="20"/>
+                <w:lang w:eastAsia="cs-CZ"/>
+              </w:rPr>
+              <w:t>name</w:t>
+            </w:r>
+            <w:proofErr w:type="spellEnd"/>
+            <w:r>
+              <w:rPr>
+                <w:rFonts w:eastAsia="Times New Roman" w:cs="Times New Roman"/>
+                <w:color w:val="auto"/>
+                <w:sz w:val="20"/>
+                <w:szCs w:val="20"/>
+                <w:lang w:eastAsia="cs-CZ"/>
+              </w:rPr>
+              <w:t xml:space="preserve"> to use when </w:t>
+            </w:r>
+            <w:proofErr w:type="spellStart"/>
+            <w:r>
+              <w:rPr>
+                <w:rFonts w:eastAsia="Times New Roman" w:cs="Times New Roman"/>
+                <w:color w:val="auto"/>
+                <w:sz w:val="20"/>
+                <w:szCs w:val="20"/>
+                <w:lang w:eastAsia="cs-CZ"/>
+              </w:rPr>
+              <w:t>connecting</w:t>
+            </w:r>
+            <w:proofErr w:type="spellEnd"/>
+            <w:r>
+              <w:rPr>
+                <w:rFonts w:eastAsia="Times New Roman" w:cs="Times New Roman"/>
+                <w:color w:val="auto"/>
+                <w:sz w:val="20"/>
+                <w:szCs w:val="20"/>
+                <w:lang w:eastAsia="cs-CZ"/>
+              </w:rPr>
+              <w:t xml:space="preserve"> </w:t>
+            </w:r>
+            <w:proofErr w:type="spellStart"/>
+            <w:r>
+              <w:rPr>
+                <w:rFonts w:eastAsia="Times New Roman" w:cs="Times New Roman"/>
+                <w:color w:val="auto"/>
+                <w:sz w:val="20"/>
+                <w:szCs w:val="20"/>
+                <w:lang w:eastAsia="cs-CZ"/>
+              </w:rPr>
+              <w:t>with</w:t>
+            </w:r>
+            <w:proofErr w:type="spellEnd"/>
+            <w:r>
+              <w:rPr>
+                <w:rFonts w:eastAsia="Times New Roman" w:cs="Times New Roman"/>
+                <w:color w:val="auto"/>
+                <w:sz w:val="20"/>
+                <w:szCs w:val="20"/>
+                <w:lang w:eastAsia="cs-CZ"/>
+              </w:rPr>
+              <w:t xml:space="preserve"> the </w:t>
+            </w:r>
+            <w:proofErr w:type="spellStart"/>
+            <w:r>
+              <w:rPr>
+                <w:rFonts w:eastAsia="Times New Roman" w:cs="Times New Roman"/>
+                <w:color w:val="auto"/>
+                <w:sz w:val="20"/>
+                <w:szCs w:val="20"/>
+                <w:lang w:eastAsia="cs-CZ"/>
+              </w:rPr>
+              <w:t>MySQL</w:t>
+            </w:r>
+            <w:proofErr w:type="spellEnd"/>
+            <w:r>
+              <w:rPr>
+                <w:rFonts w:eastAsia="Times New Roman" w:cs="Times New Roman"/>
+                <w:color w:val="auto"/>
+                <w:sz w:val="20"/>
+                <w:szCs w:val="20"/>
+                <w:lang w:eastAsia="cs-CZ"/>
+              </w:rPr>
+              <w:t xml:space="preserve"> server.</w:t>
             </w:r>
           </w:p>
         </w:tc>
@@ -2496,7 +4431,95 @@
                 <w:szCs w:val="20"/>
                 <w:lang w:eastAsia="cs-CZ"/>
               </w:rPr>
-              <w:t>The host name or IP address of the MySQL server.</w:t>
+              <w:t xml:space="preserve">The host </w:t>
+            </w:r>
+            <w:proofErr w:type="spellStart"/>
+            <w:r>
+              <w:rPr>
+                <w:rFonts w:eastAsia="Times New Roman" w:cs="Times New Roman"/>
+                <w:color w:val="auto"/>
+                <w:sz w:val="20"/>
+                <w:szCs w:val="20"/>
+                <w:lang w:eastAsia="cs-CZ"/>
+              </w:rPr>
+              <w:t>name</w:t>
+            </w:r>
+            <w:proofErr w:type="spellEnd"/>
+            <w:r>
+              <w:rPr>
+                <w:rFonts w:eastAsia="Times New Roman" w:cs="Times New Roman"/>
+                <w:color w:val="auto"/>
+                <w:sz w:val="20"/>
+                <w:szCs w:val="20"/>
+                <w:lang w:eastAsia="cs-CZ"/>
+              </w:rPr>
+              <w:t xml:space="preserve"> </w:t>
+            </w:r>
+            <w:proofErr w:type="spellStart"/>
+            <w:r>
+              <w:rPr>
+                <w:rFonts w:eastAsia="Times New Roman" w:cs="Times New Roman"/>
+                <w:color w:val="auto"/>
+                <w:sz w:val="20"/>
+                <w:szCs w:val="20"/>
+                <w:lang w:eastAsia="cs-CZ"/>
+              </w:rPr>
+              <w:t>or</w:t>
+            </w:r>
+            <w:proofErr w:type="spellEnd"/>
+            <w:r>
+              <w:rPr>
+                <w:rFonts w:eastAsia="Times New Roman" w:cs="Times New Roman"/>
+                <w:color w:val="auto"/>
+                <w:sz w:val="20"/>
+                <w:szCs w:val="20"/>
+                <w:lang w:eastAsia="cs-CZ"/>
+              </w:rPr>
+              <w:t xml:space="preserve"> IP </w:t>
+            </w:r>
+            <w:proofErr w:type="spellStart"/>
+            <w:r>
+              <w:rPr>
+                <w:rFonts w:eastAsia="Times New Roman" w:cs="Times New Roman"/>
+                <w:color w:val="auto"/>
+                <w:sz w:val="20"/>
+                <w:szCs w:val="20"/>
+                <w:lang w:eastAsia="cs-CZ"/>
+              </w:rPr>
+              <w:t>address</w:t>
+            </w:r>
+            <w:proofErr w:type="spellEnd"/>
+            <w:r>
+              <w:rPr>
+                <w:rFonts w:eastAsia="Times New Roman" w:cs="Times New Roman"/>
+                <w:color w:val="auto"/>
+                <w:sz w:val="20"/>
+                <w:szCs w:val="20"/>
+                <w:lang w:eastAsia="cs-CZ"/>
+              </w:rPr>
+              <w:t xml:space="preserve"> of the </w:t>
+            </w:r>
+            <w:proofErr w:type="spellStart"/>
+            <w:r>
+              <w:rPr>
+                <w:rFonts w:eastAsia="Times New Roman" w:cs="Times New Roman"/>
+                <w:color w:val="auto"/>
+                <w:sz w:val="20"/>
+                <w:szCs w:val="20"/>
+                <w:lang w:eastAsia="cs-CZ"/>
+              </w:rPr>
+              <w:t>MySQL</w:t>
+            </w:r>
+            <w:proofErr w:type="spellEnd"/>
+            <w:r>
+              <w:rPr>
+                <w:rFonts w:eastAsia="Times New Roman" w:cs="Times New Roman"/>
+                <w:color w:val="auto"/>
+                <w:sz w:val="20"/>
+                <w:szCs w:val="20"/>
+                <w:lang w:eastAsia="cs-CZ"/>
+              </w:rPr>
+              <w:t xml:space="preserve"> server.</w:t>
             </w:r>
           </w:p>
         </w:tc>
@@ -2627,7 +4650,117 @@
                 <w:szCs w:val="20"/>
                 <w:lang w:eastAsia="cs-CZ"/>
               </w:rPr>
-              <w:t>The TCP/IP port of the MySQL server. Must be an integer.</w:t>
+              <w:t xml:space="preserve">The TCP/IP port of the </w:t>
+            </w:r>
+            <w:proofErr w:type="spellStart"/>
+            <w:r>
+              <w:rPr>
+                <w:rFonts w:eastAsia="Times New Roman" w:cs="Times New Roman"/>
+                <w:color w:val="auto"/>
+                <w:sz w:val="20"/>
+                <w:szCs w:val="20"/>
+                <w:lang w:eastAsia="cs-CZ"/>
+              </w:rPr>
+              <w:t>MySQL</w:t>
+            </w:r>
+            <w:proofErr w:type="spellEnd"/>
+            <w:r>
+              <w:rPr>
+                <w:rFonts w:eastAsia="Times New Roman" w:cs="Times New Roman"/>
+                <w:color w:val="auto"/>
+                <w:sz w:val="20"/>
+                <w:szCs w:val="20"/>
+                <w:lang w:eastAsia="cs-CZ"/>
+              </w:rPr>
+              <w:t xml:space="preserve"> server. </w:t>
+            </w:r>
+            <w:proofErr w:type="spellStart"/>
+            <w:r>
+              <w:rPr>
+                <w:rFonts w:eastAsia="Times New Roman" w:cs="Times New Roman"/>
+                <w:color w:val="auto"/>
+                <w:sz w:val="20"/>
+                <w:szCs w:val="20"/>
+                <w:lang w:eastAsia="cs-CZ"/>
+              </w:rPr>
+              <w:t>Must</w:t>
+            </w:r>
+            <w:proofErr w:type="spellEnd"/>
+            <w:r>
+              <w:rPr>
+                <w:rFonts w:eastAsia="Times New Roman" w:cs="Times New Roman"/>
+                <w:color w:val="auto"/>
+                <w:sz w:val="20"/>
+                <w:szCs w:val="20"/>
+                <w:lang w:eastAsia="cs-CZ"/>
+              </w:rPr>
+              <w:t xml:space="preserve"> </w:t>
+            </w:r>
+            <w:proofErr w:type="spellStart"/>
+            <w:r>
+              <w:rPr>
+                <w:rFonts w:eastAsia="Times New Roman" w:cs="Times New Roman"/>
+                <w:color w:val="auto"/>
+                <w:sz w:val="20"/>
+                <w:szCs w:val="20"/>
+                <w:lang w:eastAsia="cs-CZ"/>
+              </w:rPr>
+              <w:t>be</w:t>
+            </w:r>
+            <w:proofErr w:type="spellEnd"/>
+            <w:r>
+              <w:rPr>
+                <w:rFonts w:eastAsia="Times New Roman" w:cs="Times New Roman"/>
+                <w:color w:val="auto"/>
+                <w:sz w:val="20"/>
+                <w:szCs w:val="20"/>
+                <w:lang w:eastAsia="cs-CZ"/>
+              </w:rPr>
+              <w:t xml:space="preserve"> </w:t>
+            </w:r>
+            <w:proofErr w:type="spellStart"/>
+            <w:r>
+              <w:rPr>
+                <w:rFonts w:eastAsia="Times New Roman" w:cs="Times New Roman"/>
+                <w:color w:val="auto"/>
+                <w:sz w:val="20"/>
+                <w:szCs w:val="20"/>
+                <w:lang w:eastAsia="cs-CZ"/>
+              </w:rPr>
+              <w:t>an</w:t>
+            </w:r>
+            <w:proofErr w:type="spellEnd"/>
+            <w:r>
+              <w:rPr>
+                <w:rFonts w:eastAsia="Times New Roman" w:cs="Times New Roman"/>
+                <w:color w:val="auto"/>
+                <w:sz w:val="20"/>
+                <w:szCs w:val="20"/>
+                <w:lang w:eastAsia="cs-CZ"/>
+              </w:rPr>
+              <w:t xml:space="preserve"> </w:t>
+            </w:r>
+            <w:proofErr w:type="spellStart"/>
+            <w:r>
+              <w:rPr>
+                <w:rFonts w:eastAsia="Times New Roman" w:cs="Times New Roman"/>
+                <w:color w:val="auto"/>
+                <w:sz w:val="20"/>
+                <w:szCs w:val="20"/>
+                <w:lang w:eastAsia="cs-CZ"/>
+              </w:rPr>
+              <w:t>integer</w:t>
+            </w:r>
+            <w:proofErr w:type="spellEnd"/>
+            <w:r>
+              <w:rPr>
+                <w:rFonts w:eastAsia="Times New Roman" w:cs="Times New Roman"/>
+                <w:color w:val="auto"/>
+                <w:sz w:val="20"/>
+                <w:szCs w:val="20"/>
+                <w:lang w:eastAsia="cs-CZ"/>
+              </w:rPr>
+              <w:t>.</w:t>
             </w:r>
           </w:p>
         </w:tc>
@@ -3046,14 +5179,14 @@
     <w:lsdException w:name="Unresolved Mention" w:semiHidden="1" w:unhideWhenUsed="1"/>
     <w:lsdException w:name="Smart Link" w:semiHidden="1" w:unhideWhenUsed="1"/>
   </w:latentStyles>
-  <w:style w:type="paragraph" w:default="1" w:styleId="Normal">
+  <w:style w:type="paragraph" w:default="1" w:styleId="Normln">
     <w:name w:val="Normal"/>
     <w:qFormat/>
   </w:style>
-  <w:style w:type="paragraph" w:styleId="Heading2">
+  <w:style w:type="paragraph" w:styleId="Nadpis2">
     <w:name w:val="heading 2"/>
-    <w:basedOn w:val="Normal"/>
-    <w:link w:val="Heading2Char"/>
+    <w:basedOn w:val="Normln"/>
+    <w:link w:val="Nadpis2Char"/>
     <w:uiPriority w:val="9"/>
     <w:qFormat/>
     <w:rsid w:val="00E34FD3"/>
@@ -3071,13 +5204,13 @@
       <w:lang w:eastAsia="cs-CZ"/>
     </w:rPr>
   </w:style>
-  <w:style w:type="character" w:default="1" w:styleId="DefaultParagraphFont">
+  <w:style w:type="character" w:default="1" w:styleId="Standardnpsmoodstavce">
     <w:name w:val="Default Paragraph Font"/>
     <w:uiPriority w:val="1"/>
     <w:semiHidden/>
     <w:unhideWhenUsed/>
   </w:style>
-  <w:style w:type="table" w:default="1" w:styleId="TableNormal">
+  <w:style w:type="table" w:default="1" w:styleId="Normlntabulka">
     <w:name w:val="Normal Table"/>
     <w:uiPriority w:val="99"/>
     <w:semiHidden/>
@@ -3092,16 +5225,16 @@
       </w:tblCellMar>
     </w:tblPr>
   </w:style>
-  <w:style w:type="numbering" w:default="1" w:styleId="NoList">
+  <w:style w:type="numbering" w:default="1" w:styleId="Bezseznamu">
     <w:name w:val="No List"/>
     <w:uiPriority w:val="99"/>
     <w:semiHidden/>
     <w:unhideWhenUsed/>
   </w:style>
-  <w:style w:type="character" w:customStyle="1" w:styleId="Heading2Char">
-    <w:name w:val="Heading 2 Char"/>
-    <w:basedOn w:val="DefaultParagraphFont"/>
-    <w:link w:val="Heading2"/>
+  <w:style w:type="character" w:customStyle="1" w:styleId="Nadpis2Char">
+    <w:name w:val="Nadpis 2 Char"/>
+    <w:basedOn w:val="Standardnpsmoodstavce"/>
+    <w:link w:val="Nadpis2"/>
     <w:uiPriority w:val="9"/>
     <w:rsid w:val="00E34FD3"/>
     <w:rPr>
@@ -3114,9 +5247,9 @@
       <w:lang w:eastAsia="cs-CZ"/>
     </w:rPr>
   </w:style>
-  <w:style w:type="paragraph" w:styleId="NormalWeb">
+  <w:style w:type="paragraph" w:styleId="Normlnweb">
     <w:name w:val="Normal (Web)"/>
-    <w:basedOn w:val="Normal"/>
+    <w:basedOn w:val="Normln"/>
     <w:uiPriority w:val="99"/>
     <w:semiHidden/>
     <w:unhideWhenUsed/>
@@ -3130,9 +5263,9 @@
       <w:lang w:eastAsia="cs-CZ"/>
     </w:rPr>
   </w:style>
-  <w:style w:type="character" w:styleId="HTMLCode">
+  <w:style w:type="character" w:styleId="KdHTML">
     <w:name w:val="HTML Code"/>
-    <w:basedOn w:val="DefaultParagraphFont"/>
+    <w:basedOn w:val="Standardnpsmoodstavce"/>
     <w:uiPriority w:val="99"/>
     <w:semiHidden/>
     <w:unhideWhenUsed/>
@@ -3143,10 +5276,10 @@
       <w:szCs w:val="20"/>
     </w:rPr>
   </w:style>
-  <w:style w:type="paragraph" w:styleId="HTMLPreformatted">
+  <w:style w:type="paragraph" w:styleId="FormtovanvHTML">
     <w:name w:val="HTML Preformatted"/>
-    <w:basedOn w:val="Normal"/>
-    <w:link w:val="HTMLPreformattedChar"/>
+    <w:basedOn w:val="Normln"/>
+    <w:link w:val="FormtovanvHTMLChar"/>
     <w:uiPriority w:val="99"/>
     <w:semiHidden/>
     <w:unhideWhenUsed/>
@@ -3180,10 +5313,10 @@
       <w:lang w:eastAsia="cs-CZ"/>
     </w:rPr>
   </w:style>
-  <w:style w:type="character" w:customStyle="1" w:styleId="HTMLPreformattedChar">
-    <w:name w:val="HTML Preformatted Char"/>
-    <w:basedOn w:val="DefaultParagraphFont"/>
-    <w:link w:val="HTMLPreformatted"/>
+  <w:style w:type="character" w:customStyle="1" w:styleId="FormtovanvHTMLChar">
+    <w:name w:val="Formátovaný v HTML Char"/>
+    <w:basedOn w:val="Standardnpsmoodstavce"/>
+    <w:link w:val="FormtovanvHTML"/>
     <w:uiPriority w:val="99"/>
     <w:semiHidden/>
     <w:rsid w:val="00E34FD3"/>
@@ -3197,12 +5330,12 @@
   </w:style>
   <w:style w:type="character" w:customStyle="1" w:styleId="token">
     <w:name w:val="token"/>
-    <w:basedOn w:val="DefaultParagraphFont"/>
+    <w:basedOn w:val="Standardnpsmoodstavce"/>
     <w:rsid w:val="00E34FD3"/>
   </w:style>
   <w:style w:type="paragraph" w:customStyle="1" w:styleId="Title1">
     <w:name w:val="Title1"/>
-    <w:basedOn w:val="Normal"/>
+    <w:basedOn w:val="Normln"/>
     <w:rsid w:val="00E34FD3"/>
     <w:pPr>
       <w:spacing w:before="100" w:beforeAutospacing="1" w:after="100" w:afterAutospacing="1" w:line="240" w:lineRule="auto"/>

</xml_diff>

<commit_message>
Function do_sql() with datas, output and logger
</commit_message>
<xml_diff>
--- a/Manual.docx
+++ b/Manual.docx
@@ -1,6 +1,6 @@
 
 <file path=word/document.xml><?xml version="1.0" encoding="utf-8"?>
-<w:document xmlns:wpc="http://schemas.microsoft.com/office/word/2010/wordprocessingCanvas" xmlns:cx="http://schemas.microsoft.com/office/drawing/2014/chartex" xmlns:cx1="http://schemas.microsoft.com/office/drawing/2015/9/8/chartex" xmlns:cx2="http://schemas.microsoft.com/office/drawing/2015/10/21/chartex" xmlns:cx3="http://schemas.microsoft.com/office/drawing/2016/5/9/chartex" xmlns:cx4="http://schemas.microsoft.com/office/drawing/2016/5/10/chartex" xmlns:cx5="http://schemas.microsoft.com/office/drawing/2016/5/11/chartex" xmlns:cx6="http://schemas.microsoft.com/office/drawing/2016/5/12/chartex" xmlns:cx7="http://schemas.microsoft.com/office/drawing/2016/5/13/chartex" xmlns:cx8="http://schemas.microsoft.com/office/drawing/2016/5/14/chartex" xmlns:mc="http://schemas.openxmlformats.org/markup-compatibility/2006" xmlns:aink="http://schemas.microsoft.com/office/drawing/2016/ink" xmlns:am3d="http://schemas.microsoft.com/office/drawing/2017/model3d" xmlns:o="urn:schemas-microsoft-com:office:office" xmlns:r="http://schemas.openxmlformats.org/officeDocument/2006/relationships" xmlns:m="http://schemas.openxmlformats.org/officeDocument/2006/math" xmlns:v="urn:schemas-microsoft-com:vml" xmlns:wp14="http://schemas.microsoft.com/office/word/2010/wordprocessingDrawing" xmlns:wp="http://schemas.openxmlformats.org/drawingml/2006/wordprocessingDrawing" xmlns:w10="urn:schemas-microsoft-com:office:word" xmlns:w="http://schemas.openxmlformats.org/wordprocessingml/2006/main" xmlns:w14="http://schemas.microsoft.com/office/word/2010/wordml" xmlns:w15="http://schemas.microsoft.com/office/word/2012/wordml" xmlns:w16cex="http://schemas.microsoft.com/office/word/2018/wordml/cex" xmlns:w16cid="http://schemas.microsoft.com/office/word/2016/wordml/cid" xmlns:w16="http://schemas.microsoft.com/office/word/2018/wordml" xmlns:w16sdtdh="http://schemas.microsoft.com/office/word/2020/wordml/sdtdatahash" xmlns:w16se="http://schemas.microsoft.com/office/word/2015/wordml/symex" xmlns:wpg="http://schemas.microsoft.com/office/word/2010/wordprocessingGroup" xmlns:wpi="http://schemas.microsoft.com/office/word/2010/wordprocessingInk" xmlns:wne="http://schemas.microsoft.com/office/word/2006/wordml" xmlns:wps="http://schemas.microsoft.com/office/word/2010/wordprocessingShape" mc:Ignorable="w14 w15 w16se w16cid w16 w16cex w16sdtdh wp14">
+<w:document xmlns:wpc="http://schemas.microsoft.com/office/word/2010/wordprocessingCanvas" xmlns:cx="http://schemas.microsoft.com/office/drawing/2014/chartex" xmlns:cx1="http://schemas.microsoft.com/office/drawing/2015/9/8/chartex" xmlns:cx2="http://schemas.microsoft.com/office/drawing/2015/10/21/chartex" xmlns:cx3="http://schemas.microsoft.com/office/drawing/2016/5/9/chartex" xmlns:cx4="http://schemas.microsoft.com/office/drawing/2016/5/10/chartex" xmlns:cx5="http://schemas.microsoft.com/office/drawing/2016/5/11/chartex" xmlns:cx6="http://schemas.microsoft.com/office/drawing/2016/5/12/chartex" xmlns:cx7="http://schemas.microsoft.com/office/drawing/2016/5/13/chartex" xmlns:cx8="http://schemas.microsoft.com/office/drawing/2016/5/14/chartex" xmlns:mc="http://schemas.openxmlformats.org/markup-compatibility/2006" xmlns:aink="http://schemas.microsoft.com/office/drawing/2016/ink" xmlns:am3d="http://schemas.microsoft.com/office/drawing/2017/model3d" xmlns:o="urn:schemas-microsoft-com:office:office" xmlns:oel="http://schemas.microsoft.com/office/2019/extlst" xmlns:r="http://schemas.openxmlformats.org/officeDocument/2006/relationships" xmlns:m="http://schemas.openxmlformats.org/officeDocument/2006/math" xmlns:v="urn:schemas-microsoft-com:vml" xmlns:wp14="http://schemas.microsoft.com/office/word/2010/wordprocessingDrawing" xmlns:wp="http://schemas.openxmlformats.org/drawingml/2006/wordprocessingDrawing" xmlns:w10="urn:schemas-microsoft-com:office:word" xmlns:w="http://schemas.openxmlformats.org/wordprocessingml/2006/main" xmlns:w14="http://schemas.microsoft.com/office/word/2010/wordml" xmlns:w15="http://schemas.microsoft.com/office/word/2012/wordml" xmlns:w16cex="http://schemas.microsoft.com/office/word/2018/wordml/cex" xmlns:w16cid="http://schemas.microsoft.com/office/word/2016/wordml/cid" xmlns:w16="http://schemas.microsoft.com/office/word/2018/wordml" xmlns:w16sdtdh="http://schemas.microsoft.com/office/word/2020/wordml/sdtdatahash" xmlns:w16se="http://schemas.microsoft.com/office/word/2015/wordml/symex" xmlns:wpg="http://schemas.microsoft.com/office/word/2010/wordprocessingGroup" xmlns:wpi="http://schemas.microsoft.com/office/word/2010/wordprocessingInk" xmlns:wne="http://schemas.microsoft.com/office/word/2006/wordml" xmlns:wps="http://schemas.microsoft.com/office/word/2010/wordprocessingShape" mc:Ignorable="w14 w15 w16se w16cid w16 w16cex w16sdtdh wp14">
   <w:body>
     <w:p>
       <w:pPr>
@@ -65,58 +65,6 @@
     </w:p>
     <w:p>
       <w:pPr>
-        <w:rPr>
-          <w:lang w:val="en-US"/>
-        </w:rPr>
-      </w:pPr>
-      <w:r>
-        <w:rPr>
-          <w:lang w:val="en-US"/>
-        </w:rPr>
-        <w:t xml:space="preserve">\load </w:t>
-      </w:r>
-      <w:r>
-        <w:rPr>
-          <w:lang w:val="en-US"/>
-        </w:rPr>
-        <w:t>filename</w:t>
-      </w:r>
-      <w:r>
-        <w:rPr>
-          <w:lang w:val="en-US"/>
-        </w:rPr>
-        <w:t xml:space="preserve"> = …;</w:t>
-      </w:r>
-    </w:p>
-    <w:p>
-      <w:pPr>
-        <w:rPr>
-          <w:lang w:val="en-US"/>
-        </w:rPr>
-      </w:pPr>
-      <w:r>
-        <w:rPr>
-          <w:lang w:val="en-US"/>
-        </w:rPr>
-        <w:t xml:space="preserve">Load file with </w:t>
-      </w:r>
-      <w:proofErr w:type="spellStart"/>
-      <w:r>
-        <w:rPr>
-          <w:lang w:val="en-US"/>
-        </w:rPr>
-        <w:t>sqls</w:t>
-      </w:r>
-      <w:proofErr w:type="spellEnd"/>
-      <w:r>
-        <w:rPr>
-          <w:lang w:val="en-US"/>
-        </w:rPr>
-        <w:t xml:space="preserve"> and commands. Two object (data and columns) are created in memory.</w:t>
-      </w:r>
-    </w:p>
-    <w:p>
-      <w:pPr>
         <w:pBdr>
           <w:bottom w:val="single" w:sz="6" w:space="1" w:color="auto"/>
         </w:pBdr>
@@ -127,6 +75,377 @@
     </w:p>
     <w:p>
       <w:pPr>
+        <w:pStyle w:val="Nadpis2"/>
+        <w:rPr>
+          <w:lang w:val="en-US"/>
+        </w:rPr>
+      </w:pPr>
+      <w:r>
+        <w:rPr>
+          <w:lang w:val="en-US"/>
+        </w:rPr>
+        <w:t>Command “folder”</w:t>
+      </w:r>
+    </w:p>
+    <w:p>
+      <w:pPr>
+        <w:rPr>
+          <w:lang w:val="en-US"/>
+        </w:rPr>
+      </w:pPr>
+      <w:r>
+        <w:rPr>
+          <w:lang w:val="en-US"/>
+        </w:rPr>
+        <w:t>\</w:t>
+      </w:r>
+      <w:proofErr w:type="gramStart"/>
+      <w:r>
+        <w:rPr>
+          <w:lang w:val="en-US"/>
+        </w:rPr>
+        <w:t>folder</w:t>
+      </w:r>
+      <w:proofErr w:type="gramEnd"/>
+      <w:r>
+        <w:rPr>
+          <w:lang w:val="en-US"/>
+        </w:rPr>
+        <w:t xml:space="preserve"> (f)</w:t>
+      </w:r>
+      <w:r>
+        <w:rPr>
+          <w:lang w:val="en-US"/>
+        </w:rPr>
+        <w:t xml:space="preserve"> </w:t>
+      </w:r>
+      <w:r>
+        <w:rPr>
+          <w:lang w:val="en-US"/>
+        </w:rPr>
+        <w:t>[</w:t>
+      </w:r>
+      <w:proofErr w:type="spellStart"/>
+      <w:r>
+        <w:rPr>
+          <w:lang w:val="en-US"/>
+        </w:rPr>
+        <w:t>foldername</w:t>
+      </w:r>
+      <w:proofErr w:type="spellEnd"/>
+      <w:r>
+        <w:rPr>
+          <w:lang w:val="en-US"/>
+        </w:rPr>
+        <w:t xml:space="preserve"> </w:t>
+      </w:r>
+      <w:r>
+        <w:rPr>
+          <w:lang w:val="en-US"/>
+        </w:rPr>
+        <w:t xml:space="preserve">(f / </w:t>
+      </w:r>
+      <w:proofErr w:type="spellStart"/>
+      <w:r>
+        <w:rPr>
+          <w:lang w:val="en-US"/>
+        </w:rPr>
+        <w:t>fn</w:t>
+      </w:r>
+      <w:proofErr w:type="spellEnd"/>
+      <w:r>
+        <w:rPr>
+          <w:lang w:val="en-US"/>
+        </w:rPr>
+        <w:t>) =]</w:t>
+      </w:r>
+      <w:r>
+        <w:rPr>
+          <w:lang w:val="en-US"/>
+        </w:rPr>
+        <w:t xml:space="preserve"> …</w:t>
+      </w:r>
+      <w:r>
+        <w:rPr>
+          <w:lang w:val="en-US"/>
+        </w:rPr>
+        <w:t>;</w:t>
+      </w:r>
+    </w:p>
+    <w:p>
+      <w:pPr>
+        <w:rPr>
+          <w:lang w:val="en-US"/>
+        </w:rPr>
+      </w:pPr>
+      <w:r>
+        <w:rPr>
+          <w:lang w:val="en-US"/>
+        </w:rPr>
+        <w:t xml:space="preserve">Relative or absolute folder where sqlite3 files, inputs and outputs </w:t>
+      </w:r>
+      <w:proofErr w:type="gramStart"/>
+      <w:r>
+        <w:rPr>
+          <w:lang w:val="en-US"/>
+        </w:rPr>
+        <w:t>are placed</w:t>
+      </w:r>
+      <w:proofErr w:type="gramEnd"/>
+      <w:r>
+        <w:rPr>
+          <w:lang w:val="en-US"/>
+        </w:rPr>
+        <w:t>.</w:t>
+      </w:r>
+    </w:p>
+    <w:p>
+      <w:pPr>
+        <w:rPr>
+          <w:lang w:val="en-US"/>
+        </w:rPr>
+      </w:pPr>
+      <w:r>
+        <w:rPr>
+          <w:lang w:val="en-US"/>
+        </w:rPr>
+        <w:t>As path separator, use “\” (e.g. “c:\”) or “/” (e.g. “~</w:t>
+      </w:r>
+      <w:proofErr w:type="gramStart"/>
+      <w:r>
+        <w:rPr>
+          <w:lang w:val="en-US"/>
+        </w:rPr>
+        <w:t>/..</w:t>
+      </w:r>
+      <w:proofErr w:type="gramEnd"/>
+      <w:r>
+        <w:rPr>
+          <w:lang w:val="en-US"/>
+        </w:rPr>
+        <w:t>”) in Windows or Linux.</w:t>
+      </w:r>
+    </w:p>
+    <w:p>
+      <w:pPr>
+        <w:pStyle w:val="Odstavecseseznamem"/>
+        <w:numPr>
+          <w:ilvl w:val="0"/>
+          <w:numId w:val="2"/>
+        </w:numPr>
+        <w:ind w:left="360"/>
+        <w:rPr>
+          <w:lang w:val="en-US"/>
+        </w:rPr>
+      </w:pPr>
+      <w:r>
+        <w:rPr>
+          <w:lang w:val="en-US"/>
+        </w:rPr>
+        <w:t>Examples:</w:t>
+      </w:r>
+    </w:p>
+    <w:p>
+      <w:pPr>
+        <w:rPr>
+          <w:lang w:val="en-US"/>
+        </w:rPr>
+      </w:pPr>
+      <w:r>
+        <w:rPr>
+          <w:lang w:val="en-US"/>
+        </w:rPr>
+        <w:t>\f ~;</w:t>
+      </w:r>
+      <w:r>
+        <w:rPr>
+          <w:lang w:val="en-US"/>
+        </w:rPr>
+        <w:tab/>
+      </w:r>
+      <w:r>
+        <w:rPr>
+          <w:lang w:val="en-US"/>
+        </w:rPr>
+        <w:t xml:space="preserve">\# go to home </w:t>
+      </w:r>
+      <w:proofErr w:type="gramStart"/>
+      <w:r>
+        <w:rPr>
+          <w:lang w:val="en-US"/>
+        </w:rPr>
+        <w:t>directory</w:t>
+      </w:r>
+      <w:r>
+        <w:rPr>
+          <w:lang w:val="en-US"/>
+        </w:rPr>
+        <w:t>;</w:t>
+      </w:r>
+      <w:proofErr w:type="gramEnd"/>
+    </w:p>
+    <w:p>
+      <w:pPr>
+        <w:rPr>
+          <w:lang w:val="en-US"/>
+        </w:rPr>
+      </w:pPr>
+      <w:r>
+        <w:rPr>
+          <w:lang w:val="en-US"/>
+        </w:rPr>
+        <w:t xml:space="preserve">\f </w:t>
+      </w:r>
+      <w:r>
+        <w:rPr>
+          <w:lang w:val="en-US"/>
+        </w:rPr>
+        <w:t>%TEMP%</w:t>
+      </w:r>
+      <w:r>
+        <w:rPr>
+          <w:lang w:val="en-US"/>
+        </w:rPr>
+        <w:t>;</w:t>
+      </w:r>
+      <w:r>
+        <w:rPr>
+          <w:lang w:val="en-US"/>
+        </w:rPr>
+        <w:tab/>
+      </w:r>
+      <w:r>
+        <w:rPr>
+          <w:lang w:val="en-US"/>
+        </w:rPr>
+        <w:t xml:space="preserve">\# go to </w:t>
+      </w:r>
+      <w:r>
+        <w:rPr>
+          <w:lang w:val="en-US"/>
+        </w:rPr>
+        <w:t>temp</w:t>
+      </w:r>
+      <w:r>
+        <w:rPr>
+          <w:lang w:val="en-US"/>
+        </w:rPr>
+        <w:t xml:space="preserve"> </w:t>
+      </w:r>
+      <w:proofErr w:type="gramStart"/>
+      <w:r>
+        <w:rPr>
+          <w:lang w:val="en-US"/>
+        </w:rPr>
+        <w:t>directory;</w:t>
+      </w:r>
+      <w:proofErr w:type="gramEnd"/>
+    </w:p>
+    <w:p>
+      <w:pPr>
+        <w:rPr>
+          <w:lang w:val="en-US"/>
+        </w:rPr>
+      </w:pPr>
+      <w:r>
+        <w:rPr>
+          <w:lang w:val="en-US"/>
+        </w:rPr>
+        <w:t>\f</w:t>
+      </w:r>
+      <w:proofErr w:type="gramStart"/>
+      <w:r>
+        <w:rPr>
+          <w:lang w:val="en-US"/>
+        </w:rPr>
+        <w:t xml:space="preserve"> ..</w:t>
+      </w:r>
+      <w:proofErr w:type="gramEnd"/>
+      <w:r>
+        <w:rPr>
+          <w:lang w:val="en-US"/>
+        </w:rPr>
+        <w:t>;</w:t>
+      </w:r>
+      <w:r>
+        <w:rPr>
+          <w:lang w:val="en-US"/>
+        </w:rPr>
+        <w:tab/>
+      </w:r>
+      <w:r>
+        <w:rPr>
+          <w:lang w:val="en-US"/>
+        </w:rPr>
+        <w:t xml:space="preserve">\# go to </w:t>
+      </w:r>
+      <w:r>
+        <w:rPr>
+          <w:lang w:val="en-US"/>
+        </w:rPr>
+        <w:t>parent</w:t>
+      </w:r>
+      <w:r>
+        <w:rPr>
+          <w:lang w:val="en-US"/>
+        </w:rPr>
+        <w:t xml:space="preserve"> directory;</w:t>
+      </w:r>
+    </w:p>
+    <w:p>
+      <w:pPr>
+        <w:pStyle w:val="Odstavecseseznamem"/>
+        <w:numPr>
+          <w:ilvl w:val="0"/>
+          <w:numId w:val="2"/>
+        </w:numPr>
+        <w:ind w:left="360"/>
+        <w:rPr>
+          <w:lang w:val="en-US"/>
+        </w:rPr>
+      </w:pPr>
+      <w:r>
+        <w:rPr>
+          <w:lang w:val="en-US"/>
+        </w:rPr>
+        <w:t>Result:</w:t>
+      </w:r>
+    </w:p>
+    <w:p>
+      <w:pPr>
+        <w:rPr>
+          <w:lang w:val="en-US"/>
+        </w:rPr>
+      </w:pPr>
+      <w:r>
+        <w:rPr>
+          <w:highlight w:val="green"/>
+          <w:lang w:val="en-US"/>
+        </w:rPr>
+        <w:t>Using folder 'C:\#Git'.</w:t>
+      </w:r>
+    </w:p>
+    <w:p>
+      <w:pPr>
+        <w:pStyle w:val="Odstavecseseznamem"/>
+        <w:numPr>
+          <w:ilvl w:val="0"/>
+          <w:numId w:val="2"/>
+        </w:numPr>
+        <w:ind w:left="360"/>
+        <w:rPr>
+          <w:lang w:val="en-US"/>
+        </w:rPr>
+      </w:pPr>
+      <w:r>
+        <w:rPr>
+          <w:lang w:val="en-US"/>
+        </w:rPr>
+        <w:t>Error:</w:t>
+      </w:r>
+    </w:p>
+    <w:p>
+      <w:pPr>
         <w:pBdr>
           <w:bottom w:val="single" w:sz="6" w:space="1" w:color="auto"/>
         </w:pBdr>
@@ -134,50 +453,12 @@
           <w:lang w:val="en-US"/>
         </w:rPr>
       </w:pPr>
-    </w:p>
-    <w:p>
-      <w:pPr>
-        <w:rPr>
-          <w:lang w:val="en-US"/>
-        </w:rPr>
-      </w:pPr>
-      <w:r>
-        <w:rPr>
-          <w:lang w:val="en-US"/>
-        </w:rPr>
-        <w:t>\</w:t>
-      </w:r>
-      <w:r>
-        <w:rPr>
-          <w:lang w:val="en-US"/>
-        </w:rPr>
-        <w:t>folder</w:t>
-      </w:r>
-      <w:r>
-        <w:rPr>
-          <w:lang w:val="en-US"/>
-        </w:rPr>
-        <w:t xml:space="preserve"> </w:t>
-      </w:r>
-      <w:proofErr w:type="spellStart"/>
-      <w:r>
-        <w:rPr>
-          <w:lang w:val="en-US"/>
-        </w:rPr>
-        <w:t>foldername</w:t>
-      </w:r>
-      <w:proofErr w:type="spellEnd"/>
-      <w:r>
-        <w:rPr>
-          <w:lang w:val="en-US"/>
-        </w:rPr>
-        <w:t xml:space="preserve"> = …</w:t>
-      </w:r>
-      <w:r>
-        <w:rPr>
-          <w:lang w:val="en-US"/>
-        </w:rPr>
-        <w:t>;</w:t>
+      <w:r>
+        <w:rPr>
+          <w:highlight w:val="red"/>
+          <w:lang w:val="en-US"/>
+        </w:rPr>
+        <w:t>Folder '~/' does not exist. Using current folder 'C:\#Git\ReadSQL'.</w:t>
       </w:r>
     </w:p>
     <w:p>
@@ -189,29 +470,85 @@
           <w:lang w:val="en-US"/>
         </w:rPr>
       </w:pPr>
-      <w:r>
-        <w:rPr>
-          <w:lang w:val="en-US"/>
-        </w:rPr>
-        <w:t>R</w:t>
-      </w:r>
-      <w:r>
-        <w:rPr>
-          <w:lang w:val="en-US"/>
-        </w:rPr>
-        <w:t>e</w:t>
-      </w:r>
-      <w:r>
-        <w:rPr>
-          <w:lang w:val="en-US"/>
-        </w:rPr>
-        <w:t>lative or absolute folder where sqlite3 files</w:t>
-      </w:r>
-      <w:r>
-        <w:rPr>
-          <w:lang w:val="en-US"/>
-        </w:rPr>
-        <w:t>, inputs and outputs are placed</w:t>
+    </w:p>
+    <w:p>
+      <w:pPr>
+        <w:rPr>
+          <w:lang w:val="en-US"/>
+        </w:rPr>
+      </w:pPr>
+      <w:r>
+        <w:rPr>
+          <w:lang w:val="en-US"/>
+        </w:rPr>
+        <w:t>\</w:t>
+      </w:r>
+      <w:proofErr w:type="gramStart"/>
+      <w:r>
+        <w:rPr>
+          <w:lang w:val="en-US"/>
+        </w:rPr>
+        <w:t>load</w:t>
+      </w:r>
+      <w:proofErr w:type="gramEnd"/>
+      <w:r>
+        <w:rPr>
+          <w:lang w:val="en-US"/>
+        </w:rPr>
+        <w:t xml:space="preserve"> </w:t>
+      </w:r>
+      <w:r>
+        <w:rPr>
+          <w:lang w:val="en-US"/>
+        </w:rPr>
+        <w:t>filename</w:t>
+      </w:r>
+      <w:r>
+        <w:rPr>
+          <w:lang w:val="en-US"/>
+        </w:rPr>
+        <w:t xml:space="preserve"> = …;</w:t>
+      </w:r>
+    </w:p>
+    <w:p>
+      <w:pPr>
+        <w:rPr>
+          <w:lang w:val="en-US"/>
+        </w:rPr>
+      </w:pPr>
+      <w:r>
+        <w:rPr>
+          <w:lang w:val="en-US"/>
+        </w:rPr>
+        <w:t xml:space="preserve">Load file with </w:t>
+      </w:r>
+      <w:proofErr w:type="spellStart"/>
+      <w:r>
+        <w:rPr>
+          <w:lang w:val="en-US"/>
+        </w:rPr>
+        <w:t>sqls</w:t>
+      </w:r>
+      <w:proofErr w:type="spellEnd"/>
+      <w:r>
+        <w:rPr>
+          <w:lang w:val="en-US"/>
+        </w:rPr>
+        <w:t xml:space="preserve"> and commands. Two </w:t>
+      </w:r>
+      <w:proofErr w:type="gramStart"/>
+      <w:r>
+        <w:rPr>
+          <w:lang w:val="en-US"/>
+        </w:rPr>
+        <w:t>object</w:t>
+      </w:r>
+      <w:proofErr w:type="gramEnd"/>
+      <w:r>
+        <w:rPr>
+          <w:lang w:val="en-US"/>
+        </w:rPr>
+        <w:t xml:space="preserve"> (data and columns) are created in memory.</w:t>
       </w:r>
     </w:p>
     <w:p>
@@ -226,81 +563,6 @@
     </w:p>
     <w:p>
       <w:pPr>
-        <w:rPr>
-          <w:lang w:val="en-US"/>
-        </w:rPr>
-      </w:pPr>
-      <w:r>
-        <w:rPr>
-          <w:lang w:val="en-US"/>
-        </w:rPr>
-        <w:t>\</w:t>
-      </w:r>
-      <w:r>
-        <w:rPr>
-          <w:lang w:val="en-US"/>
-        </w:rPr>
-        <w:t xml:space="preserve">connect </w:t>
-      </w:r>
-      <w:r>
-        <w:rPr>
-          <w:lang w:val="en-US"/>
-        </w:rPr>
-        <w:t>sqlite3</w:t>
-      </w:r>
-      <w:r>
-        <w:rPr>
-          <w:lang w:val="en-US"/>
-        </w:rPr>
-        <w:t xml:space="preserve"> (,)</w:t>
-      </w:r>
-      <w:r>
-        <w:rPr>
-          <w:lang w:val="en-US"/>
-        </w:rPr>
-        <w:t xml:space="preserve"> </w:t>
-      </w:r>
-      <w:r>
-        <w:rPr>
-          <w:lang w:val="en-US"/>
-        </w:rPr>
-        <w:t>"filename"</w:t>
-      </w:r>
-      <w:r>
-        <w:rPr>
-          <w:lang w:val="en-US"/>
-        </w:rPr>
-        <w:t xml:space="preserve"> (:memory:)</w:t>
-      </w:r>
-      <w:r>
-        <w:rPr>
-          <w:lang w:val="en-US"/>
-        </w:rPr>
-        <w:t>, "</w:t>
-      </w:r>
-      <w:proofErr w:type="spellStart"/>
-      <w:r>
-        <w:rPr>
-          <w:lang w:val="en-US"/>
-        </w:rPr>
-        <w:t>parse_formats</w:t>
-      </w:r>
-      <w:proofErr w:type="spellEnd"/>
-      <w:r>
-        <w:rPr>
-          <w:lang w:val="en-US"/>
-        </w:rPr>
-        <w:t>"</w:t>
-      </w:r>
-      <w:r>
-        <w:rPr>
-          <w:lang w:val="en-US"/>
-        </w:rPr>
-        <w:t xml:space="preserve"> (False)</w:t>
-      </w:r>
-    </w:p>
-    <w:p>
-      <w:pPr>
         <w:pBdr>
           <w:bottom w:val="single" w:sz="6" w:space="1" w:color="auto"/>
         </w:pBdr>
@@ -308,39 +570,94 @@
           <w:lang w:val="en-US"/>
         </w:rPr>
       </w:pPr>
-      <w:r>
-        <w:rPr>
-          <w:lang w:val="en-US"/>
-        </w:rPr>
-        <w:t xml:space="preserve">"connect sqlite3", "connect </w:t>
-      </w:r>
-      <w:proofErr w:type="spellStart"/>
-      <w:r>
-        <w:rPr>
-          <w:lang w:val="en-US"/>
-        </w:rPr>
-        <w:t>sqlite</w:t>
-      </w:r>
-      <w:proofErr w:type="spellEnd"/>
-      <w:r>
-        <w:rPr>
-          <w:lang w:val="en-US"/>
-        </w:rPr>
-        <w:t xml:space="preserve">", "connect sql3", "connect </w:t>
-      </w:r>
-      <w:proofErr w:type="spellStart"/>
-      <w:r>
-        <w:rPr>
-          <w:lang w:val="en-US"/>
-        </w:rPr>
-        <w:t>sql</w:t>
-      </w:r>
-      <w:proofErr w:type="spellEnd"/>
-      <w:r>
-        <w:rPr>
-          <w:lang w:val="en-US"/>
-        </w:rPr>
-        <w:t>", "connect s", "c sqlite3",</w:t>
+    </w:p>
+    <w:p>
+      <w:pPr>
+        <w:rPr>
+          <w:lang w:val="en-US"/>
+        </w:rPr>
+      </w:pPr>
+      <w:r>
+        <w:rPr>
+          <w:lang w:val="en-US"/>
+        </w:rPr>
+        <w:t>\</w:t>
+      </w:r>
+      <w:r>
+        <w:rPr>
+          <w:lang w:val="en-US"/>
+        </w:rPr>
+        <w:t xml:space="preserve">connect </w:t>
+      </w:r>
+      <w:r>
+        <w:rPr>
+          <w:lang w:val="en-US"/>
+        </w:rPr>
+        <w:t>sqlite3</w:t>
+      </w:r>
+      <w:r>
+        <w:rPr>
+          <w:lang w:val="en-US"/>
+        </w:rPr>
+        <w:t xml:space="preserve"> (,)</w:t>
+      </w:r>
+      <w:r>
+        <w:rPr>
+          <w:lang w:val="en-US"/>
+        </w:rPr>
+        <w:t xml:space="preserve"> </w:t>
+      </w:r>
+      <w:r>
+        <w:rPr>
+          <w:lang w:val="en-US"/>
+        </w:rPr>
+        <w:t>"filename"</w:t>
+      </w:r>
+      <w:r>
+        <w:rPr>
+          <w:lang w:val="en-US"/>
+        </w:rPr>
+        <w:t xml:space="preserve"> </w:t>
+      </w:r>
+      <w:proofErr w:type="gramStart"/>
+      <w:r>
+        <w:rPr>
+          <w:lang w:val="en-US"/>
+        </w:rPr>
+        <w:t>(:memory</w:t>
+      </w:r>
+      <w:proofErr w:type="gramEnd"/>
+      <w:r>
+        <w:rPr>
+          <w:lang w:val="en-US"/>
+        </w:rPr>
+        <w:t>:)</w:t>
+      </w:r>
+      <w:r>
+        <w:rPr>
+          <w:lang w:val="en-US"/>
+        </w:rPr>
+        <w:t>, "</w:t>
+      </w:r>
+      <w:proofErr w:type="spellStart"/>
+      <w:r>
+        <w:rPr>
+          <w:lang w:val="en-US"/>
+        </w:rPr>
+        <w:t>parse_formats</w:t>
+      </w:r>
+      <w:proofErr w:type="spellEnd"/>
+      <w:r>
+        <w:rPr>
+          <w:lang w:val="en-US"/>
+        </w:rPr>
+        <w:t>"</w:t>
+      </w:r>
+      <w:r>
+        <w:rPr>
+          <w:lang w:val="en-US"/>
+        </w:rPr>
+        <w:t xml:space="preserve"> (False)</w:t>
       </w:r>
     </w:p>
     <w:p>
@@ -356,7 +673,21 @@
         <w:rPr>
           <w:lang w:val="en-US"/>
         </w:rPr>
-        <w:t xml:space="preserve">"c </w:t>
+        <w:t>"</w:t>
+      </w:r>
+      <w:proofErr w:type="gramStart"/>
+      <w:r>
+        <w:rPr>
+          <w:lang w:val="en-US"/>
+        </w:rPr>
+        <w:t>connect</w:t>
+      </w:r>
+      <w:proofErr w:type="gramEnd"/>
+      <w:r>
+        <w:rPr>
+          <w:lang w:val="en-US"/>
+        </w:rPr>
+        <w:t xml:space="preserve"> sqlite3", "connect </w:t>
       </w:r>
       <w:proofErr w:type="spellStart"/>
       <w:r>
@@ -370,7 +701,7 @@
         <w:rPr>
           <w:lang w:val="en-US"/>
         </w:rPr>
-        <w:t xml:space="preserve">", "c sql3", "c </w:t>
+        <w:t xml:space="preserve">", "connect sql3", "connect </w:t>
       </w:r>
       <w:proofErr w:type="spellStart"/>
       <w:r>
@@ -384,117 +715,7 @@
         <w:rPr>
           <w:lang w:val="en-US"/>
         </w:rPr>
-        <w:t>", "c s",  "csqlite3", "</w:t>
-      </w:r>
-      <w:proofErr w:type="spellStart"/>
-      <w:r>
-        <w:rPr>
-          <w:lang w:val="en-US"/>
-        </w:rPr>
-        <w:t>csqlite</w:t>
-      </w:r>
-      <w:proofErr w:type="spellEnd"/>
-      <w:r>
-        <w:rPr>
-          <w:lang w:val="en-US"/>
-        </w:rPr>
-        <w:t>", "csql3", "</w:t>
-      </w:r>
-      <w:proofErr w:type="spellStart"/>
-      <w:r>
-        <w:rPr>
-          <w:lang w:val="en-US"/>
-        </w:rPr>
-        <w:t>csql</w:t>
-      </w:r>
-      <w:proofErr w:type="spellEnd"/>
-      <w:r>
-        <w:rPr>
-          <w:lang w:val="en-US"/>
-        </w:rPr>
-        <w:t>", "cs"</w:t>
-      </w:r>
-    </w:p>
-    <w:p>
-      <w:pPr>
-        <w:rPr>
-          <w:lang w:val="en-US"/>
-        </w:rPr>
-      </w:pPr>
-      <w:r>
-        <w:rPr>
-          <w:lang w:val="en-US"/>
-        </w:rPr>
-        <w:t>\</w:t>
-      </w:r>
-      <w:r>
-        <w:rPr>
-          <w:lang w:val="en-US"/>
-        </w:rPr>
-        <w:t xml:space="preserve"> </w:t>
-      </w:r>
-      <w:r>
-        <w:rPr>
-          <w:lang w:val="en-US"/>
-        </w:rPr>
-        <w:t xml:space="preserve">connect </w:t>
-      </w:r>
-      <w:r>
-        <w:rPr>
-          <w:lang w:val="en-US"/>
-        </w:rPr>
-        <w:t>sqlite3</w:t>
-      </w:r>
-      <w:r>
-        <w:rPr>
-          <w:lang w:val="en-US"/>
-        </w:rPr>
-        <w:t xml:space="preserve"> </w:t>
-      </w:r>
-      <w:r>
-        <w:rPr>
-          <w:lang w:val="en-US"/>
-        </w:rPr>
-        <w:t>filename</w:t>
-      </w:r>
-      <w:r>
-        <w:rPr>
-          <w:lang w:val="en-US"/>
-        </w:rPr>
-        <w:t xml:space="preserve"> = …</w:t>
-      </w:r>
-      <w:r>
-        <w:rPr>
-          <w:lang w:val="en-US"/>
-        </w:rPr>
-        <w:t>;</w:t>
-      </w:r>
-    </w:p>
-    <w:p>
-      <w:pPr>
-        <w:rPr>
-          <w:lang w:val="en-US"/>
-        </w:rPr>
-      </w:pPr>
-      <w:r>
-        <w:rPr>
-          <w:lang w:val="en-US"/>
-        </w:rPr>
-        <w:t xml:space="preserve">Create or use existing database in specified folder (using </w:t>
-      </w:r>
-      <w:proofErr w:type="spellStart"/>
-      <w:r>
-        <w:rPr>
-          <w:lang w:val="en-US"/>
-        </w:rPr>
-        <w:t>folder:foldername</w:t>
-      </w:r>
-      <w:proofErr w:type="spellEnd"/>
-      <w:r>
-        <w:rPr>
-          <w:lang w:val="en-US"/>
-        </w:rPr>
-        <w:t xml:space="preserve"> command)</w:t>
+        <w:t>", "connect s", "c sqlite3",</w:t>
       </w:r>
     </w:p>
     <w:p>
@@ -506,6 +727,82 @@
           <w:lang w:val="en-US"/>
         </w:rPr>
       </w:pPr>
+      <w:r>
+        <w:rPr>
+          <w:lang w:val="en-US"/>
+        </w:rPr>
+        <w:t xml:space="preserve">"c </w:t>
+      </w:r>
+      <w:proofErr w:type="spellStart"/>
+      <w:r>
+        <w:rPr>
+          <w:lang w:val="en-US"/>
+        </w:rPr>
+        <w:t>sqlite</w:t>
+      </w:r>
+      <w:proofErr w:type="spellEnd"/>
+      <w:r>
+        <w:rPr>
+          <w:lang w:val="en-US"/>
+        </w:rPr>
+        <w:t xml:space="preserve">", "c sql3", "c </w:t>
+      </w:r>
+      <w:proofErr w:type="spellStart"/>
+      <w:r>
+        <w:rPr>
+          <w:lang w:val="en-US"/>
+        </w:rPr>
+        <w:t>sql</w:t>
+      </w:r>
+      <w:proofErr w:type="spellEnd"/>
+      <w:r>
+        <w:rPr>
+          <w:lang w:val="en-US"/>
+        </w:rPr>
+        <w:t>", "c s</w:t>
+      </w:r>
+      <w:proofErr w:type="gramStart"/>
+      <w:r>
+        <w:rPr>
+          <w:lang w:val="en-US"/>
+        </w:rPr>
+        <w:t>",  "</w:t>
+      </w:r>
+      <w:proofErr w:type="gramEnd"/>
+      <w:r>
+        <w:rPr>
+          <w:lang w:val="en-US"/>
+        </w:rPr>
+        <w:t>csqlite3", "</w:t>
+      </w:r>
+      <w:proofErr w:type="spellStart"/>
+      <w:r>
+        <w:rPr>
+          <w:lang w:val="en-US"/>
+        </w:rPr>
+        <w:t>csqlite</w:t>
+      </w:r>
+      <w:proofErr w:type="spellEnd"/>
+      <w:r>
+        <w:rPr>
+          <w:lang w:val="en-US"/>
+        </w:rPr>
+        <w:t>", "csql3", "</w:t>
+      </w:r>
+      <w:proofErr w:type="spellStart"/>
+      <w:r>
+        <w:rPr>
+          <w:lang w:val="en-US"/>
+        </w:rPr>
+        <w:t>csql</w:t>
+      </w:r>
+      <w:proofErr w:type="spellEnd"/>
+      <w:r>
+        <w:rPr>
+          <w:lang w:val="en-US"/>
+        </w:rPr>
+        <w:t>", "cs"</w:t>
+      </w:r>
     </w:p>
     <w:p>
       <w:pPr>
@@ -523,20 +820,34 @@
         <w:rPr>
           <w:lang w:val="en-US"/>
         </w:rPr>
-        <w:t>r</w:t>
-      </w:r>
-      <w:r>
-        <w:rPr>
-          <w:lang w:val="en-US"/>
-        </w:rPr>
-        <w:t>ead</w:t>
-      </w:r>
-      <w:r>
-        <w:rPr>
-          <w:lang w:val="en-US"/>
-        </w:rPr>
         <w:t xml:space="preserve"> </w:t>
       </w:r>
+      <w:proofErr w:type="gramStart"/>
+      <w:r>
+        <w:rPr>
+          <w:lang w:val="en-US"/>
+        </w:rPr>
+        <w:t>connect</w:t>
+      </w:r>
+      <w:proofErr w:type="gramEnd"/>
+      <w:r>
+        <w:rPr>
+          <w:lang w:val="en-US"/>
+        </w:rPr>
+        <w:t xml:space="preserve"> </w:t>
+      </w:r>
+      <w:r>
+        <w:rPr>
+          <w:lang w:val="en-US"/>
+        </w:rPr>
+        <w:t>sqlite3</w:t>
+      </w:r>
+      <w:r>
+        <w:rPr>
+          <w:lang w:val="en-US"/>
+        </w:rPr>
+        <w:t xml:space="preserve"> </w:t>
+      </w:r>
       <w:r>
         <w:rPr>
           <w:lang w:val="en-US"/>
@@ -548,72 +859,6 @@
           <w:lang w:val="en-US"/>
         </w:rPr>
         <w:t xml:space="preserve"> = …</w:t>
-      </w:r>
-      <w:r>
-        <w:rPr>
-          <w:lang w:val="en-US"/>
-        </w:rPr>
-        <w:t>, delimiter = …</w:t>
-      </w:r>
-      <w:r>
-        <w:rPr>
-          <w:lang w:val="en-US"/>
-        </w:rPr>
-        <w:t xml:space="preserve">, </w:t>
-      </w:r>
-      <w:proofErr w:type="spellStart"/>
-      <w:r>
-        <w:rPr>
-          <w:lang w:val="en-US"/>
-        </w:rPr>
-        <w:t>text_qualifier</w:t>
-      </w:r>
-      <w:proofErr w:type="spellEnd"/>
-      <w:r>
-        <w:rPr>
-          <w:lang w:val="en-US"/>
-        </w:rPr>
-        <w:t xml:space="preserve"> = …</w:t>
-      </w:r>
-      <w:r>
-        <w:rPr>
-          <w:lang w:val="en-US"/>
-        </w:rPr>
-        <w:t xml:space="preserve">, </w:t>
-      </w:r>
-      <w:proofErr w:type="spellStart"/>
-      <w:r>
-        <w:rPr>
-          <w:lang w:val="en-US"/>
-        </w:rPr>
-        <w:t>read_columns</w:t>
-      </w:r>
-      <w:proofErr w:type="spellEnd"/>
-      <w:r>
-        <w:rPr>
-          <w:lang w:val="en-US"/>
-        </w:rPr>
-        <w:t xml:space="preserve"> = True</w:t>
-      </w:r>
-      <w:r>
-        <w:rPr>
-          <w:lang w:val="en-US"/>
-        </w:rPr>
-        <w:t xml:space="preserve">, </w:t>
-      </w:r>
-      <w:proofErr w:type="spellStart"/>
-      <w:r>
-        <w:rPr>
-          <w:lang w:val="en-US"/>
-        </w:rPr>
-        <w:t>strip_columns</w:t>
-      </w:r>
-      <w:proofErr w:type="spellEnd"/>
-      <w:r>
-        <w:rPr>
-          <w:lang w:val="en-US"/>
-        </w:rPr>
-        <w:t xml:space="preserve"> = True, lines = 0</w:t>
       </w:r>
       <w:r>
         <w:rPr>
@@ -632,13 +877,23 @@
         <w:rPr>
           <w:lang w:val="en-US"/>
         </w:rPr>
-        <w:t>Read file with data. Two object (data and columns) are created in memory</w:t>
-      </w:r>
-      <w:r>
-        <w:rPr>
-          <w:lang w:val="en-US"/>
-        </w:rPr>
-        <w:t>.</w:t>
+        <w:t xml:space="preserve">Create or use existing database in specified folder (using </w:t>
+      </w:r>
+      <w:proofErr w:type="spellStart"/>
+      <w:proofErr w:type="gramStart"/>
+      <w:r>
+        <w:rPr>
+          <w:lang w:val="en-US"/>
+        </w:rPr>
+        <w:t>folder:foldername</w:t>
+      </w:r>
+      <w:proofErr w:type="spellEnd"/>
+      <w:proofErr w:type="gramEnd"/>
+      <w:r>
+        <w:rPr>
+          <w:lang w:val="en-US"/>
+        </w:rPr>
+        <w:t xml:space="preserve"> command)</w:t>
       </w:r>
     </w:p>
     <w:p>
@@ -661,7 +916,27 @@
         <w:rPr>
           <w:lang w:val="en-US"/>
         </w:rPr>
-        <w:t xml:space="preserve">\export </w:t>
+        <w:t>\</w:t>
+      </w:r>
+      <w:proofErr w:type="gramStart"/>
+      <w:r>
+        <w:rPr>
+          <w:lang w:val="en-US"/>
+        </w:rPr>
+        <w:t>r</w:t>
+      </w:r>
+      <w:r>
+        <w:rPr>
+          <w:lang w:val="en-US"/>
+        </w:rPr>
+        <w:t>ead</w:t>
+      </w:r>
+      <w:proofErr w:type="gramEnd"/>
+      <w:r>
+        <w:rPr>
+          <w:lang w:val="en-US"/>
+        </w:rPr>
+        <w:t xml:space="preserve"> </w:t>
       </w:r>
       <w:r>
         <w:rPr>
@@ -673,7 +948,19 @@
         <w:rPr>
           <w:lang w:val="en-US"/>
         </w:rPr>
-        <w:t xml:space="preserve"> = …, delimiter = …, </w:t>
+        <w:t xml:space="preserve"> = …</w:t>
+      </w:r>
+      <w:r>
+        <w:rPr>
+          <w:lang w:val="en-US"/>
+        </w:rPr>
+        <w:t>, delimiter = …</w:t>
+      </w:r>
+      <w:r>
+        <w:rPr>
+          <w:lang w:val="en-US"/>
+        </w:rPr>
+        <w:t xml:space="preserve">, </w:t>
       </w:r>
       <w:proofErr w:type="spellStart"/>
       <w:r>
@@ -700,13 +987,7 @@
         <w:rPr>
           <w:lang w:val="en-US"/>
         </w:rPr>
-        <w:t>write</w:t>
-      </w:r>
-      <w:r>
-        <w:rPr>
-          <w:lang w:val="en-US"/>
-        </w:rPr>
-        <w:t>_columns</w:t>
+        <w:t>read_columns</w:t>
       </w:r>
       <w:proofErr w:type="spellEnd"/>
       <w:r>
@@ -733,7 +1014,13 @@
         <w:rPr>
           <w:lang w:val="en-US"/>
         </w:rPr>
-        <w:t xml:space="preserve"> = True, lines = 0;</w:t>
+        <w:t xml:space="preserve"> = True, lines = 0</w:t>
+      </w:r>
+      <w:r>
+        <w:rPr>
+          <w:lang w:val="en-US"/>
+        </w:rPr>
+        <w:t>;</w:t>
       </w:r>
     </w:p>
     <w:p>
@@ -746,85 +1033,27 @@
         <w:rPr>
           <w:lang w:val="en-US"/>
         </w:rPr>
-        <w:t>Export</w:t>
-      </w:r>
-      <w:r>
-        <w:rPr>
-          <w:lang w:val="en-US"/>
-        </w:rPr>
-        <w:t xml:space="preserve"> </w:t>
-      </w:r>
-      <w:r>
-        <w:rPr>
-          <w:lang w:val="en-US"/>
-        </w:rPr>
-        <w:t>data</w:t>
-      </w:r>
-      <w:r>
-        <w:rPr>
-          <w:lang w:val="en-US"/>
-        </w:rPr>
-        <w:t xml:space="preserve"> </w:t>
-      </w:r>
-      <w:r>
-        <w:rPr>
-          <w:lang w:val="en-US"/>
-        </w:rPr>
-        <w:t>to a</w:t>
-      </w:r>
-      <w:r>
-        <w:rPr>
-          <w:lang w:val="en-US"/>
-        </w:rPr>
-        <w:t xml:space="preserve"> </w:t>
-      </w:r>
-      <w:r>
-        <w:rPr>
-          <w:lang w:val="en-US"/>
-        </w:rPr>
-        <w:t>file</w:t>
-      </w:r>
-      <w:r>
-        <w:rPr>
-          <w:lang w:val="en-US"/>
-        </w:rPr>
-        <w:t xml:space="preserve">. </w:t>
-      </w:r>
-      <w:r>
-        <w:rPr>
-          <w:lang w:val="en-US"/>
-        </w:rPr>
-        <w:t>Use</w:t>
-      </w:r>
-      <w:r>
-        <w:rPr>
-          <w:lang w:val="en-US"/>
-        </w:rPr>
-        <w:t xml:space="preserve"> object</w:t>
-      </w:r>
-      <w:r>
-        <w:rPr>
-          <w:lang w:val="en-US"/>
-        </w:rPr>
-        <w:t>s</w:t>
-      </w:r>
-      <w:r>
-        <w:rPr>
-          <w:lang w:val="en-US"/>
-        </w:rPr>
-        <w:t xml:space="preserve"> (data and columns) </w:t>
-      </w:r>
-      <w:r>
-        <w:rPr>
-          <w:lang w:val="en-US"/>
-        </w:rPr>
-        <w:t xml:space="preserve">from </w:t>
-      </w:r>
-      <w:r>
-        <w:rPr>
-          <w:lang w:val="en-US"/>
-        </w:rPr>
-        <w:t>memory.</w:t>
+        <w:t xml:space="preserve">Read file with data. Two </w:t>
+      </w:r>
+      <w:proofErr w:type="gramStart"/>
+      <w:r>
+        <w:rPr>
+          <w:lang w:val="en-US"/>
+        </w:rPr>
+        <w:t>object</w:t>
+      </w:r>
+      <w:proofErr w:type="gramEnd"/>
+      <w:r>
+        <w:rPr>
+          <w:lang w:val="en-US"/>
+        </w:rPr>
+        <w:t xml:space="preserve"> (data and columns) are created in memory</w:t>
+      </w:r>
+      <w:r>
+        <w:rPr>
+          <w:lang w:val="en-US"/>
+        </w:rPr>
+        <w:t>.</w:t>
       </w:r>
     </w:p>
     <w:p>
@@ -849,24 +1078,38 @@
         </w:rPr>
         <w:t>\</w:t>
       </w:r>
-      <w:r>
-        <w:rPr>
-          <w:lang w:val="en-US"/>
-        </w:rPr>
-        <w:t>insert</w:t>
-      </w:r>
+      <w:proofErr w:type="gramStart"/>
+      <w:r>
+        <w:rPr>
+          <w:lang w:val="en-US"/>
+        </w:rPr>
+        <w:t>export</w:t>
+      </w:r>
+      <w:proofErr w:type="gramEnd"/>
       <w:r>
         <w:rPr>
           <w:lang w:val="en-US"/>
         </w:rPr>
         <w:t xml:space="preserve"> </w:t>
       </w:r>
-      <w:proofErr w:type="spellStart"/>
-      <w:r>
-        <w:rPr>
-          <w:lang w:val="en-US"/>
-        </w:rPr>
-        <w:t>tablename</w:t>
+      <w:r>
+        <w:rPr>
+          <w:lang w:val="en-US"/>
+        </w:rPr>
+        <w:t>filename</w:t>
+      </w:r>
+      <w:r>
+        <w:rPr>
+          <w:lang w:val="en-US"/>
+        </w:rPr>
+        <w:t xml:space="preserve"> = …, delimiter = …, </w:t>
+      </w:r>
+      <w:proofErr w:type="spellStart"/>
+      <w:r>
+        <w:rPr>
+          <w:lang w:val="en-US"/>
+        </w:rPr>
+        <w:t>text_qualifier</w:t>
       </w:r>
       <w:proofErr w:type="spellEnd"/>
       <w:r>
@@ -879,7 +1122,47 @@
         <w:rPr>
           <w:lang w:val="en-US"/>
         </w:rPr>
-        <w:t>;</w:t>
+        <w:t xml:space="preserve">, </w:t>
+      </w:r>
+      <w:proofErr w:type="spellStart"/>
+      <w:r>
+        <w:rPr>
+          <w:lang w:val="en-US"/>
+        </w:rPr>
+        <w:t>write</w:t>
+      </w:r>
+      <w:r>
+        <w:rPr>
+          <w:lang w:val="en-US"/>
+        </w:rPr>
+        <w:t>_columns</w:t>
+      </w:r>
+      <w:proofErr w:type="spellEnd"/>
+      <w:r>
+        <w:rPr>
+          <w:lang w:val="en-US"/>
+        </w:rPr>
+        <w:t xml:space="preserve"> = True</w:t>
+      </w:r>
+      <w:r>
+        <w:rPr>
+          <w:lang w:val="en-US"/>
+        </w:rPr>
+        <w:t xml:space="preserve">, </w:t>
+      </w:r>
+      <w:proofErr w:type="spellStart"/>
+      <w:r>
+        <w:rPr>
+          <w:lang w:val="en-US"/>
+        </w:rPr>
+        <w:t>strip_columns</w:t>
+      </w:r>
+      <w:proofErr w:type="spellEnd"/>
+      <w:r>
+        <w:rPr>
+          <w:lang w:val="en-US"/>
+        </w:rPr>
+        <w:t xml:space="preserve"> = True, lines = 0;</w:t>
       </w:r>
     </w:p>
     <w:p>
@@ -892,47 +1175,85 @@
         <w:rPr>
           <w:lang w:val="en-US"/>
         </w:rPr>
-        <w:t>Insert data in memory (data object) into table in database</w:t>
-      </w:r>
-      <w:r>
-        <w:rPr>
-          <w:lang w:val="en-US"/>
-        </w:rPr>
-        <w:t xml:space="preserve"> (---sqlite3,---</w:t>
-      </w:r>
-      <w:proofErr w:type="spellStart"/>
-      <w:r>
-        <w:rPr>
-          <w:lang w:val="en-US"/>
-        </w:rPr>
-        <w:t>mysql</w:t>
-      </w:r>
-      <w:proofErr w:type="spellEnd"/>
-      <w:r>
-        <w:rPr>
-          <w:lang w:val="en-US"/>
-        </w:rPr>
-        <w:t>,---</w:t>
-      </w:r>
-      <w:proofErr w:type="spellStart"/>
-      <w:r>
-        <w:rPr>
-          <w:lang w:val="en-US"/>
-        </w:rPr>
-        <w:t>postg</w:t>
-      </w:r>
-      <w:r>
-        <w:rPr>
-          <w:lang w:val="en-US"/>
-        </w:rPr>
-        <w:t>re</w:t>
-      </w:r>
-      <w:proofErr w:type="spellEnd"/>
-      <w:r>
-        <w:rPr>
-          <w:lang w:val="en-US"/>
-        </w:rPr>
-        <w:t xml:space="preserve"> commands) using column names. Table MUST be created in advance.</w:t>
+        <w:t>Export</w:t>
+      </w:r>
+      <w:r>
+        <w:rPr>
+          <w:lang w:val="en-US"/>
+        </w:rPr>
+        <w:t xml:space="preserve"> </w:t>
+      </w:r>
+      <w:r>
+        <w:rPr>
+          <w:lang w:val="en-US"/>
+        </w:rPr>
+        <w:t>data</w:t>
+      </w:r>
+      <w:r>
+        <w:rPr>
+          <w:lang w:val="en-US"/>
+        </w:rPr>
+        <w:t xml:space="preserve"> </w:t>
+      </w:r>
+      <w:r>
+        <w:rPr>
+          <w:lang w:val="en-US"/>
+        </w:rPr>
+        <w:t>to a</w:t>
+      </w:r>
+      <w:r>
+        <w:rPr>
+          <w:lang w:val="en-US"/>
+        </w:rPr>
+        <w:t xml:space="preserve"> </w:t>
+      </w:r>
+      <w:r>
+        <w:rPr>
+          <w:lang w:val="en-US"/>
+        </w:rPr>
+        <w:t>file</w:t>
+      </w:r>
+      <w:r>
+        <w:rPr>
+          <w:lang w:val="en-US"/>
+        </w:rPr>
+        <w:t xml:space="preserve">. </w:t>
+      </w:r>
+      <w:r>
+        <w:rPr>
+          <w:lang w:val="en-US"/>
+        </w:rPr>
+        <w:t>Use</w:t>
+      </w:r>
+      <w:r>
+        <w:rPr>
+          <w:lang w:val="en-US"/>
+        </w:rPr>
+        <w:t xml:space="preserve"> object</w:t>
+      </w:r>
+      <w:r>
+        <w:rPr>
+          <w:lang w:val="en-US"/>
+        </w:rPr>
+        <w:t>s</w:t>
+      </w:r>
+      <w:r>
+        <w:rPr>
+          <w:lang w:val="en-US"/>
+        </w:rPr>
+        <w:t xml:space="preserve"> (data and columns) </w:t>
+      </w:r>
+      <w:r>
+        <w:rPr>
+          <w:lang w:val="en-US"/>
+        </w:rPr>
+        <w:t xml:space="preserve">from </w:t>
+      </w:r>
+      <w:r>
+        <w:rPr>
+          <w:lang w:val="en-US"/>
+        </w:rPr>
+        <w:t>memory.</w:t>
       </w:r>
     </w:p>
     <w:p>
@@ -955,155 +1276,41 @@
         <w:rPr>
           <w:lang w:val="en-US"/>
         </w:rPr>
-        <w:t>\print</w:t>
-      </w:r>
+        <w:t>\</w:t>
+      </w:r>
+      <w:proofErr w:type="gramStart"/>
+      <w:r>
+        <w:rPr>
+          <w:lang w:val="en-US"/>
+        </w:rPr>
+        <w:t>insert</w:t>
+      </w:r>
+      <w:proofErr w:type="gramEnd"/>
       <w:r>
         <w:rPr>
           <w:lang w:val="en-US"/>
         </w:rPr>
         <w:t xml:space="preserve"> </w:t>
       </w:r>
-      <w:r>
-        <w:rPr>
-          <w:lang w:val="en-US"/>
-        </w:rPr>
-        <w:t xml:space="preserve">what = </w:t>
-      </w:r>
-      <w:r>
-        <w:rPr>
-          <w:lang w:val="en-US"/>
-        </w:rPr>
-        <w:t>columns</w:t>
-      </w:r>
-      <w:r>
-        <w:rPr>
-          <w:lang w:val="en-US"/>
-        </w:rPr>
-        <w:t>,</w:t>
-      </w:r>
-      <w:r>
-        <w:rPr>
-          <w:lang w:val="en-US"/>
-        </w:rPr>
-        <w:t xml:space="preserve"> </w:t>
-      </w:r>
-      <w:r>
-        <w:rPr>
-          <w:lang w:val="en-US"/>
-        </w:rPr>
-        <w:t xml:space="preserve">columns = A B C (or columns = “A </w:t>
-      </w:r>
-      <w:proofErr w:type="spellStart"/>
-      <w:r>
-        <w:rPr>
-          <w:lang w:val="en-US"/>
-        </w:rPr>
-        <w:t>a</w:t>
-      </w:r>
-      <w:proofErr w:type="spellEnd"/>
-      <w:r>
-        <w:rPr>
-          <w:lang w:val="en-US"/>
-        </w:rPr>
-        <w:t xml:space="preserve">” “B </w:t>
-      </w:r>
-      <w:proofErr w:type="spellStart"/>
-      <w:r>
-        <w:rPr>
-          <w:lang w:val="en-US"/>
-        </w:rPr>
-        <w:t>b</w:t>
-      </w:r>
-      <w:proofErr w:type="spellEnd"/>
-      <w:r>
-        <w:rPr>
-          <w:lang w:val="en-US"/>
-        </w:rPr>
-        <w:t xml:space="preserve">” “C </w:t>
-      </w:r>
-      <w:proofErr w:type="spellStart"/>
-      <w:r>
-        <w:rPr>
-          <w:lang w:val="en-US"/>
-        </w:rPr>
-        <w:t>c</w:t>
-      </w:r>
-      <w:proofErr w:type="spellEnd"/>
-      <w:r>
-        <w:rPr>
-          <w:lang w:val="en-US"/>
-        </w:rPr>
-        <w:t xml:space="preserve">” or columns = [A </w:t>
-      </w:r>
-      <w:proofErr w:type="spellStart"/>
-      <w:r>
-        <w:rPr>
-          <w:lang w:val="en-US"/>
-        </w:rPr>
-        <w:t>a</w:t>
-      </w:r>
-      <w:proofErr w:type="spellEnd"/>
-      <w:r>
-        <w:rPr>
-          <w:lang w:val="en-US"/>
-        </w:rPr>
-        <w:t xml:space="preserve">, B </w:t>
-      </w:r>
-      <w:proofErr w:type="spellStart"/>
-      <w:r>
-        <w:rPr>
-          <w:lang w:val="en-US"/>
-        </w:rPr>
-        <w:t>b</w:t>
-      </w:r>
-      <w:proofErr w:type="spellEnd"/>
-      <w:r>
-        <w:rPr>
-          <w:lang w:val="en-US"/>
-        </w:rPr>
-        <w:t xml:space="preserve">, C c] or columns = [“ A </w:t>
-      </w:r>
-      <w:proofErr w:type="spellStart"/>
-      <w:r>
-        <w:rPr>
-          <w:lang w:val="en-US"/>
-        </w:rPr>
-        <w:t>a</w:t>
-      </w:r>
-      <w:proofErr w:type="spellEnd"/>
-      <w:r>
-        <w:rPr>
-          <w:lang w:val="en-US"/>
-        </w:rPr>
-        <w:t xml:space="preserve"> ”, “ B </w:t>
-      </w:r>
-      <w:proofErr w:type="spellStart"/>
-      <w:r>
-        <w:rPr>
-          <w:lang w:val="en-US"/>
-        </w:rPr>
-        <w:t>b</w:t>
-      </w:r>
-      <w:proofErr w:type="spellEnd"/>
-      <w:r>
-        <w:rPr>
-          <w:lang w:val="en-US"/>
-        </w:rPr>
-        <w:t xml:space="preserve"> “, “ C </w:t>
-      </w:r>
-      <w:proofErr w:type="spellStart"/>
-      <w:r>
-        <w:rPr>
-          <w:lang w:val="en-US"/>
-        </w:rPr>
-        <w:t>c</w:t>
-      </w:r>
-      <w:proofErr w:type="spellEnd"/>
-      <w:r>
-        <w:rPr>
-          <w:lang w:val="en-US"/>
-        </w:rPr>
-        <w:t xml:space="preserve"> “]);</w:t>
+      <w:proofErr w:type="spellStart"/>
+      <w:r>
+        <w:rPr>
+          <w:lang w:val="en-US"/>
+        </w:rPr>
+        <w:t>tablename</w:t>
+      </w:r>
+      <w:proofErr w:type="spellEnd"/>
+      <w:r>
+        <w:rPr>
+          <w:lang w:val="en-US"/>
+        </w:rPr>
+        <w:t xml:space="preserve"> = …</w:t>
+      </w:r>
+      <w:r>
+        <w:rPr>
+          <w:lang w:val="en-US"/>
+        </w:rPr>
+        <w:t>;</w:t>
       </w:r>
     </w:p>
     <w:p>
@@ -1116,27 +1323,69 @@
         <w:rPr>
           <w:lang w:val="en-US"/>
         </w:rPr>
-        <w:t>\pc from = …, to = …, step = …, list = 1 2 3 4;</w:t>
-      </w:r>
-    </w:p>
-    <w:p>
-      <w:pPr>
-        <w:rPr>
-          <w:lang w:val="en-US"/>
-        </w:rPr>
-      </w:pPr>
-      <w:r>
-        <w:rPr>
-          <w:lang w:val="en-US"/>
-        </w:rPr>
-        <w:lastRenderedPageBreak/>
-        <w:t>Print columns in column object</w:t>
-      </w:r>
-      <w:r>
-        <w:rPr>
-          <w:lang w:val="en-US"/>
-        </w:rPr>
-        <w:t>.</w:t>
+        <w:t>Insert data in memory (data object) into table in database</w:t>
+      </w:r>
+      <w:r>
+        <w:rPr>
+          <w:lang w:val="en-US"/>
+        </w:rPr>
+        <w:t xml:space="preserve"> (---sqlite</w:t>
+      </w:r>
+      <w:proofErr w:type="gramStart"/>
+      <w:r>
+        <w:rPr>
+          <w:lang w:val="en-US"/>
+        </w:rPr>
+        <w:t>3,---</w:t>
+      </w:r>
+      <w:proofErr w:type="spellStart"/>
+      <w:proofErr w:type="gramEnd"/>
+      <w:r>
+        <w:rPr>
+          <w:lang w:val="en-US"/>
+        </w:rPr>
+        <w:t>mysql</w:t>
+      </w:r>
+      <w:proofErr w:type="spellEnd"/>
+      <w:r>
+        <w:rPr>
+          <w:lang w:val="en-US"/>
+        </w:rPr>
+        <w:t>,---</w:t>
+      </w:r>
+      <w:proofErr w:type="spellStart"/>
+      <w:r>
+        <w:rPr>
+          <w:lang w:val="en-US"/>
+        </w:rPr>
+        <w:t>postg</w:t>
+      </w:r>
+      <w:r>
+        <w:rPr>
+          <w:lang w:val="en-US"/>
+        </w:rPr>
+        <w:t>re</w:t>
+      </w:r>
+      <w:proofErr w:type="spellEnd"/>
+      <w:r>
+        <w:rPr>
+          <w:lang w:val="en-US"/>
+        </w:rPr>
+        <w:t xml:space="preserve"> commands) using column names. Table MUST </w:t>
+      </w:r>
+      <w:proofErr w:type="gramStart"/>
+      <w:r>
+        <w:rPr>
+          <w:lang w:val="en-US"/>
+        </w:rPr>
+        <w:t>be created</w:t>
+      </w:r>
+      <w:proofErr w:type="gramEnd"/>
+      <w:r>
+        <w:rPr>
+          <w:lang w:val="en-US"/>
+        </w:rPr>
+        <w:t xml:space="preserve"> in advance.</w:t>
       </w:r>
     </w:p>
     <w:p>
@@ -1177,7 +1426,7 @@
         <w:rPr>
           <w:lang w:val="en-US"/>
         </w:rPr>
-        <w:t>data</w:t>
+        <w:t>columns</w:t>
       </w:r>
       <w:r>
         <w:rPr>
@@ -1195,44 +1444,92 @@
         <w:rPr>
           <w:lang w:val="en-US"/>
         </w:rPr>
-        <w:t>from = …, to = …,</w:t>
-      </w:r>
+        <w:t xml:space="preserve">columns = A B C (or columns = “A </w:t>
+      </w:r>
+      <w:proofErr w:type="spellStart"/>
+      <w:r>
+        <w:rPr>
+          <w:lang w:val="en-US"/>
+        </w:rPr>
+        <w:t>a</w:t>
+      </w:r>
+      <w:proofErr w:type="spellEnd"/>
+      <w:r>
+        <w:rPr>
+          <w:lang w:val="en-US"/>
+        </w:rPr>
+        <w:t xml:space="preserve">” “B </w:t>
+      </w:r>
+      <w:proofErr w:type="spellStart"/>
+      <w:r>
+        <w:rPr>
+          <w:lang w:val="en-US"/>
+        </w:rPr>
+        <w:t>b</w:t>
+      </w:r>
+      <w:proofErr w:type="spellEnd"/>
+      <w:r>
+        <w:rPr>
+          <w:lang w:val="en-US"/>
+        </w:rPr>
+        <w:t xml:space="preserve">” “C </w:t>
+      </w:r>
+      <w:proofErr w:type="spellStart"/>
+      <w:r>
+        <w:rPr>
+          <w:lang w:val="en-US"/>
+        </w:rPr>
+        <w:t>c</w:t>
+      </w:r>
+      <w:proofErr w:type="spellEnd"/>
+      <w:r>
+        <w:rPr>
+          <w:lang w:val="en-US"/>
+        </w:rPr>
+        <w:t xml:space="preserve">” or columns = [A </w:t>
+      </w:r>
+      <w:proofErr w:type="spellStart"/>
+      <w:r>
+        <w:rPr>
+          <w:lang w:val="en-US"/>
+        </w:rPr>
+        <w:t>a</w:t>
+      </w:r>
+      <w:proofErr w:type="spellEnd"/>
+      <w:r>
+        <w:rPr>
+          <w:lang w:val="en-US"/>
+        </w:rPr>
+        <w:t xml:space="preserve">, B </w:t>
+      </w:r>
+      <w:proofErr w:type="spellStart"/>
+      <w:r>
+        <w:rPr>
+          <w:lang w:val="en-US"/>
+        </w:rPr>
+        <w:t>b</w:t>
+      </w:r>
+      <w:proofErr w:type="spellEnd"/>
+      <w:r>
+        <w:rPr>
+          <w:lang w:val="en-US"/>
+        </w:rPr>
+        <w:t xml:space="preserve">, C c] or columns = </w:t>
+      </w:r>
+      <w:proofErr w:type="gramStart"/>
+      <w:r>
+        <w:rPr>
+          <w:lang w:val="en-US"/>
+        </w:rPr>
+        <w:t>[“ A</w:t>
+      </w:r>
+      <w:proofErr w:type="gramEnd"/>
       <w:r>
         <w:rPr>
           <w:lang w:val="en-US"/>
         </w:rPr>
         <w:t xml:space="preserve"> </w:t>
       </w:r>
-      <w:r>
-        <w:rPr>
-          <w:lang w:val="en-US"/>
-        </w:rPr>
-        <w:t>step = …</w:t>
-      </w:r>
-      <w:r>
-        <w:rPr>
-          <w:lang w:val="en-US"/>
-        </w:rPr>
-        <w:t>, list = 1 2 3</w:t>
-      </w:r>
-      <w:r>
-        <w:rPr>
-          <w:lang w:val="en-US"/>
-        </w:rPr>
-        <w:t xml:space="preserve"> (or list = [1,2,3])</w:t>
-      </w:r>
-      <w:r>
-        <w:rPr>
-          <w:lang w:val="en-US"/>
-        </w:rPr>
-        <w:t>, columns = A B C</w:t>
-      </w:r>
-      <w:r>
-        <w:rPr>
-          <w:lang w:val="en-US"/>
-        </w:rPr>
-        <w:t xml:space="preserve"> (or columns = “A </w:t>
-      </w:r>
       <w:proofErr w:type="spellStart"/>
       <w:r>
         <w:rPr>
@@ -1245,7 +1542,7 @@
         <w:rPr>
           <w:lang w:val="en-US"/>
         </w:rPr>
-        <w:t xml:space="preserve">” “B </w:t>
+        <w:t xml:space="preserve"> ”, “ B </w:t>
       </w:r>
       <w:proofErr w:type="spellStart"/>
       <w:r>
@@ -1259,7 +1556,7 @@
         <w:rPr>
           <w:lang w:val="en-US"/>
         </w:rPr>
-        <w:t xml:space="preserve">” “C </w:t>
+        <w:t xml:space="preserve"> “, “ C </w:t>
       </w:r>
       <w:proofErr w:type="spellStart"/>
       <w:r>
@@ -1273,101 +1570,7 @@
         <w:rPr>
           <w:lang w:val="en-US"/>
         </w:rPr>
-        <w:t xml:space="preserve">” or columns = [A </w:t>
-      </w:r>
-      <w:proofErr w:type="spellStart"/>
-      <w:r>
-        <w:rPr>
-          <w:lang w:val="en-US"/>
-        </w:rPr>
-        <w:t>a</w:t>
-      </w:r>
-      <w:proofErr w:type="spellEnd"/>
-      <w:r>
-        <w:rPr>
-          <w:lang w:val="en-US"/>
-        </w:rPr>
-        <w:t xml:space="preserve">, B </w:t>
-      </w:r>
-      <w:proofErr w:type="spellStart"/>
-      <w:r>
-        <w:rPr>
-          <w:lang w:val="en-US"/>
-        </w:rPr>
-        <w:t>b</w:t>
-      </w:r>
-      <w:proofErr w:type="spellEnd"/>
-      <w:r>
-        <w:rPr>
-          <w:lang w:val="en-US"/>
-        </w:rPr>
-        <w:t>, C c] or columns = [“</w:t>
-      </w:r>
-      <w:r>
-        <w:rPr>
-          <w:lang w:val="en-US"/>
-        </w:rPr>
-        <w:t xml:space="preserve"> </w:t>
-      </w:r>
-      <w:r>
-        <w:rPr>
-          <w:lang w:val="en-US"/>
-        </w:rPr>
-        <w:t xml:space="preserve">A </w:t>
-      </w:r>
-      <w:proofErr w:type="spellStart"/>
-      <w:r>
-        <w:rPr>
-          <w:lang w:val="en-US"/>
-        </w:rPr>
-        <w:t>a</w:t>
-      </w:r>
-      <w:proofErr w:type="spellEnd"/>
-      <w:r>
-        <w:rPr>
-          <w:lang w:val="en-US"/>
-        </w:rPr>
-        <w:t xml:space="preserve"> </w:t>
-      </w:r>
-      <w:r>
-        <w:rPr>
-          <w:lang w:val="en-US"/>
-        </w:rPr>
-        <w:t xml:space="preserve">”, “ B </w:t>
-      </w:r>
-      <w:proofErr w:type="spellStart"/>
-      <w:r>
-        <w:rPr>
-          <w:lang w:val="en-US"/>
-        </w:rPr>
-        <w:t>b</w:t>
-      </w:r>
-      <w:proofErr w:type="spellEnd"/>
-      <w:r>
-        <w:rPr>
-          <w:lang w:val="en-US"/>
-        </w:rPr>
-        <w:t xml:space="preserve"> “, “ C </w:t>
-      </w:r>
-      <w:proofErr w:type="spellStart"/>
-      <w:r>
-        <w:rPr>
-          <w:lang w:val="en-US"/>
-        </w:rPr>
-        <w:t>c</w:t>
-      </w:r>
-      <w:proofErr w:type="spellEnd"/>
-      <w:r>
-        <w:rPr>
-          <w:lang w:val="en-US"/>
-        </w:rPr>
-        <w:t xml:space="preserve"> “])</w:t>
-      </w:r>
-      <w:r>
-        <w:rPr>
-          <w:lang w:val="en-US"/>
-        </w:rPr>
-        <w:t>;</w:t>
+        <w:t xml:space="preserve"> “]);</w:t>
       </w:r>
     </w:p>
     <w:p>
@@ -1380,7 +1583,40 @@
         <w:rPr>
           <w:lang w:val="en-US"/>
         </w:rPr>
-        <w:t>Print data in data object.</w:t>
+        <w:t>\</w:t>
+      </w:r>
+      <w:proofErr w:type="gramStart"/>
+      <w:r>
+        <w:rPr>
+          <w:lang w:val="en-US"/>
+        </w:rPr>
+        <w:t>pc</w:t>
+      </w:r>
+      <w:proofErr w:type="gramEnd"/>
+      <w:r>
+        <w:rPr>
+          <w:lang w:val="en-US"/>
+        </w:rPr>
+        <w:t xml:space="preserve"> from = …, to = …, step = …, list = 1 2 3 4;</w:t>
+      </w:r>
+    </w:p>
+    <w:p>
+      <w:pPr>
+        <w:rPr>
+          <w:lang w:val="en-US"/>
+        </w:rPr>
+      </w:pPr>
+      <w:r>
+        <w:rPr>
+          <w:lang w:val="en-US"/>
+        </w:rPr>
+        <w:t>Print columns in column object</w:t>
+      </w:r>
+      <w:r>
+        <w:rPr>
+          <w:lang w:val="en-US"/>
+        </w:rPr>
+        <w:t>.</w:t>
       </w:r>
     </w:p>
     <w:p>
@@ -1399,6 +1635,220 @@
           <w:lang w:val="en-US"/>
         </w:rPr>
       </w:pPr>
+      <w:r>
+        <w:rPr>
+          <w:lang w:val="en-US"/>
+        </w:rPr>
+        <w:t>\print</w:t>
+      </w:r>
+      <w:r>
+        <w:rPr>
+          <w:lang w:val="en-US"/>
+        </w:rPr>
+        <w:t xml:space="preserve"> </w:t>
+      </w:r>
+      <w:r>
+        <w:rPr>
+          <w:lang w:val="en-US"/>
+        </w:rPr>
+        <w:t xml:space="preserve">what = </w:t>
+      </w:r>
+      <w:r>
+        <w:rPr>
+          <w:lang w:val="en-US"/>
+        </w:rPr>
+        <w:t>data</w:t>
+      </w:r>
+      <w:r>
+        <w:rPr>
+          <w:lang w:val="en-US"/>
+        </w:rPr>
+        <w:t>,</w:t>
+      </w:r>
+      <w:r>
+        <w:rPr>
+          <w:lang w:val="en-US"/>
+        </w:rPr>
+        <w:t xml:space="preserve"> </w:t>
+      </w:r>
+      <w:r>
+        <w:rPr>
+          <w:lang w:val="en-US"/>
+        </w:rPr>
+        <w:t>from = …, to = …,</w:t>
+      </w:r>
+      <w:r>
+        <w:rPr>
+          <w:lang w:val="en-US"/>
+        </w:rPr>
+        <w:t xml:space="preserve"> </w:t>
+      </w:r>
+      <w:r>
+        <w:rPr>
+          <w:lang w:val="en-US"/>
+        </w:rPr>
+        <w:t>step = …</w:t>
+      </w:r>
+      <w:r>
+        <w:rPr>
+          <w:lang w:val="en-US"/>
+        </w:rPr>
+        <w:t>, list = 1 2 3</w:t>
+      </w:r>
+      <w:r>
+        <w:rPr>
+          <w:lang w:val="en-US"/>
+        </w:rPr>
+        <w:t xml:space="preserve"> (or list = [1,2,3])</w:t>
+      </w:r>
+      <w:r>
+        <w:rPr>
+          <w:lang w:val="en-US"/>
+        </w:rPr>
+        <w:t>, columns = A B C</w:t>
+      </w:r>
+      <w:r>
+        <w:rPr>
+          <w:lang w:val="en-US"/>
+        </w:rPr>
+        <w:t xml:space="preserve"> (or columns = “A </w:t>
+      </w:r>
+      <w:proofErr w:type="spellStart"/>
+      <w:r>
+        <w:rPr>
+          <w:lang w:val="en-US"/>
+        </w:rPr>
+        <w:t>a</w:t>
+      </w:r>
+      <w:proofErr w:type="spellEnd"/>
+      <w:r>
+        <w:rPr>
+          <w:lang w:val="en-US"/>
+        </w:rPr>
+        <w:t xml:space="preserve">” “B </w:t>
+      </w:r>
+      <w:proofErr w:type="spellStart"/>
+      <w:r>
+        <w:rPr>
+          <w:lang w:val="en-US"/>
+        </w:rPr>
+        <w:t>b</w:t>
+      </w:r>
+      <w:proofErr w:type="spellEnd"/>
+      <w:r>
+        <w:rPr>
+          <w:lang w:val="en-US"/>
+        </w:rPr>
+        <w:t xml:space="preserve">” “C </w:t>
+      </w:r>
+      <w:proofErr w:type="spellStart"/>
+      <w:r>
+        <w:rPr>
+          <w:lang w:val="en-US"/>
+        </w:rPr>
+        <w:t>c</w:t>
+      </w:r>
+      <w:proofErr w:type="spellEnd"/>
+      <w:r>
+        <w:rPr>
+          <w:lang w:val="en-US"/>
+        </w:rPr>
+        <w:t xml:space="preserve">” or columns = [A </w:t>
+      </w:r>
+      <w:proofErr w:type="spellStart"/>
+      <w:r>
+        <w:rPr>
+          <w:lang w:val="en-US"/>
+        </w:rPr>
+        <w:t>a</w:t>
+      </w:r>
+      <w:proofErr w:type="spellEnd"/>
+      <w:r>
+        <w:rPr>
+          <w:lang w:val="en-US"/>
+        </w:rPr>
+        <w:t xml:space="preserve">, B </w:t>
+      </w:r>
+      <w:proofErr w:type="spellStart"/>
+      <w:r>
+        <w:rPr>
+          <w:lang w:val="en-US"/>
+        </w:rPr>
+        <w:t>b</w:t>
+      </w:r>
+      <w:proofErr w:type="spellEnd"/>
+      <w:r>
+        <w:rPr>
+          <w:lang w:val="en-US"/>
+        </w:rPr>
+        <w:t>, C c] or columns = [“</w:t>
+      </w:r>
+      <w:r>
+        <w:rPr>
+          <w:lang w:val="en-US"/>
+        </w:rPr>
+        <w:t xml:space="preserve"> </w:t>
+      </w:r>
+      <w:r>
+        <w:rPr>
+          <w:lang w:val="en-US"/>
+        </w:rPr>
+        <w:t xml:space="preserve">A </w:t>
+      </w:r>
+      <w:proofErr w:type="spellStart"/>
+      <w:r>
+        <w:rPr>
+          <w:lang w:val="en-US"/>
+        </w:rPr>
+        <w:t>a</w:t>
+      </w:r>
+      <w:proofErr w:type="spellEnd"/>
+      <w:r>
+        <w:rPr>
+          <w:lang w:val="en-US"/>
+        </w:rPr>
+        <w:t xml:space="preserve"> </w:t>
+      </w:r>
+      <w:r>
+        <w:rPr>
+          <w:lang w:val="en-US"/>
+        </w:rPr>
+        <w:t xml:space="preserve">”, “ B </w:t>
+      </w:r>
+      <w:proofErr w:type="spellStart"/>
+      <w:r>
+        <w:rPr>
+          <w:lang w:val="en-US"/>
+        </w:rPr>
+        <w:t>b</w:t>
+      </w:r>
+      <w:proofErr w:type="spellEnd"/>
+      <w:r>
+        <w:rPr>
+          <w:lang w:val="en-US"/>
+        </w:rPr>
+        <w:t xml:space="preserve"> “, “ C </w:t>
+      </w:r>
+      <w:proofErr w:type="spellStart"/>
+      <w:r>
+        <w:rPr>
+          <w:lang w:val="en-US"/>
+        </w:rPr>
+        <w:t>c</w:t>
+      </w:r>
+      <w:proofErr w:type="spellEnd"/>
+      <w:r>
+        <w:rPr>
+          <w:lang w:val="en-US"/>
+        </w:rPr>
+        <w:t xml:space="preserve"> “])</w:t>
+      </w:r>
+      <w:r>
+        <w:rPr>
+          <w:lang w:val="en-US"/>
+        </w:rPr>
+        <w:t>;</w:t>
+      </w:r>
     </w:p>
     <w:p>
       <w:pPr>
@@ -1410,11 +1860,41 @@
         <w:rPr>
           <w:lang w:val="en-US"/>
         </w:rPr>
-        <w:t>default = '/default/path/'</w:t>
+        <w:t>Print data in data object.</w:t>
       </w:r>
     </w:p>
     <w:p>
       <w:pPr>
+        <w:pBdr>
+          <w:bottom w:val="single" w:sz="6" w:space="1" w:color="auto"/>
+        </w:pBdr>
+        <w:rPr>
+          <w:lang w:val="en-US"/>
+        </w:rPr>
+      </w:pPr>
+    </w:p>
+    <w:p>
+      <w:pPr>
+        <w:rPr>
+          <w:lang w:val="en-US"/>
+        </w:rPr>
+      </w:pPr>
+    </w:p>
+    <w:p>
+      <w:pPr>
+        <w:rPr>
+          <w:lang w:val="en-US"/>
+        </w:rPr>
+      </w:pPr>
+      <w:r>
+        <w:rPr>
+          <w:lang w:val="en-US"/>
+        </w:rPr>
+        <w:t>default = '/default/path/'</w:t>
+      </w:r>
+    </w:p>
+    <w:p>
+      <w:pPr>
         <w:rPr>
           <w:lang w:val="en-US"/>
         </w:rPr>
@@ -1438,14 +1918,28 @@
         <w:rPr>
           <w:lang w:val="en-US"/>
         </w:rPr>
-        <w:t>raw_input</w:t>
-      </w:r>
-      <w:proofErr w:type="spellEnd"/>
-      <w:r>
-        <w:rPr>
-          <w:lang w:val="en-US"/>
-        </w:rPr>
-        <w:t>('Folder [%s]' % default)</w:t>
+        <w:t>raw_</w:t>
+      </w:r>
+      <w:proofErr w:type="gramStart"/>
+      <w:r>
+        <w:rPr>
+          <w:lang w:val="en-US"/>
+        </w:rPr>
+        <w:t>input</w:t>
+      </w:r>
+      <w:proofErr w:type="spellEnd"/>
+      <w:r>
+        <w:rPr>
+          <w:lang w:val="en-US"/>
+        </w:rPr>
+        <w:t>(</w:t>
+      </w:r>
+      <w:proofErr w:type="gramEnd"/>
+      <w:r>
+        <w:rPr>
+          <w:lang w:val="en-US"/>
+        </w:rPr>
+        <w:t>'Folder [%s]' % default)</w:t>
       </w:r>
     </w:p>
     <w:p>
@@ -1770,6 +2264,7 @@
         <w:t xml:space="preserve"> the </w:t>
       </w:r>
       <w:proofErr w:type="spellStart"/>
+      <w:proofErr w:type="gramStart"/>
       <w:r>
         <w:rPr>
           <w:rFonts w:ascii="Courier New" w:eastAsia="Times New Roman" w:hAnsi="Courier New" w:cs="Courier New"/>
@@ -1779,7 +2274,19 @@
           <w:bdr w:val="none" w:sz="0" w:space="0" w:color="auto" w:frame="1"/>
           <w:lang w:eastAsia="cs-CZ"/>
         </w:rPr>
-        <w:t>mysql.connector.connect</w:t>
+        <w:t>mysql.connector</w:t>
+      </w:r>
+      <w:proofErr w:type="gramEnd"/>
+      <w:r>
+        <w:rPr>
+          <w:rFonts w:ascii="Courier New" w:eastAsia="Times New Roman" w:hAnsi="Courier New" w:cs="Courier New"/>
+          <w:color w:val="000000"/>
+          <w:sz w:val="20"/>
+          <w:szCs w:val="20"/>
+          <w:bdr w:val="none" w:sz="0" w:space="0" w:color="auto" w:frame="1"/>
+          <w:lang w:eastAsia="cs-CZ"/>
+        </w:rPr>
+        <w:t>.connect</w:t>
       </w:r>
       <w:proofErr w:type="spellEnd"/>
       <w:r>
@@ -1990,6 +2497,7 @@
         <w:t xml:space="preserve"> </w:t>
       </w:r>
       <w:proofErr w:type="spellStart"/>
+      <w:proofErr w:type="gramStart"/>
       <w:r>
         <w:rPr>
           <w:rFonts w:ascii="Consolas" w:eastAsia="Times New Roman" w:hAnsi="Consolas" w:cs="Courier New"/>
@@ -2023,6 +2531,7 @@
         </w:rPr>
         <w:t>connector</w:t>
       </w:r>
+      <w:proofErr w:type="gramEnd"/>
       <w:r>
         <w:rPr>
           <w:rFonts w:ascii="Consolas" w:eastAsia="Times New Roman" w:hAnsi="Consolas" w:cs="Courier New"/>
@@ -2255,6 +2764,7 @@
         <w:t xml:space="preserve"> </w:t>
       </w:r>
       <w:proofErr w:type="spellStart"/>
+      <w:proofErr w:type="gramStart"/>
       <w:r>
         <w:rPr>
           <w:rFonts w:ascii="Consolas" w:eastAsia="Times New Roman" w:hAnsi="Consolas" w:cs="Courier New"/>
@@ -2278,6 +2788,7 @@
         </w:rPr>
         <w:t>(</w:t>
       </w:r>
+      <w:proofErr w:type="gramEnd"/>
       <w:r>
         <w:rPr>
           <w:rFonts w:ascii="Consolas" w:eastAsia="Times New Roman" w:hAnsi="Consolas" w:cs="Courier New"/>
@@ -2990,6 +3501,7 @@
           <w:bdr w:val="none" w:sz="0" w:space="0" w:color="auto" w:frame="1"/>
           <w:lang w:eastAsia="cs-CZ"/>
         </w:rPr>
+        <w:lastRenderedPageBreak/>
         <w:t>Table 7.1 </w:t>
       </w:r>
       <w:proofErr w:type="spellStart"/>
@@ -4781,6 +5293,219 @@
     </w:sectPr>
   </w:body>
 </w:document>
+</file>
+
+<file path=word/numbering.xml><?xml version="1.0" encoding="utf-8"?>
+<w:numbering xmlns:wpc="http://schemas.microsoft.com/office/word/2010/wordprocessingCanvas" xmlns:cx="http://schemas.microsoft.com/office/drawing/2014/chartex" xmlns:cx1="http://schemas.microsoft.com/office/drawing/2015/9/8/chartex" xmlns:cx2="http://schemas.microsoft.com/office/drawing/2015/10/21/chartex" xmlns:cx3="http://schemas.microsoft.com/office/drawing/2016/5/9/chartex" xmlns:cx4="http://schemas.microsoft.com/office/drawing/2016/5/10/chartex" xmlns:cx5="http://schemas.microsoft.com/office/drawing/2016/5/11/chartex" xmlns:cx6="http://schemas.microsoft.com/office/drawing/2016/5/12/chartex" xmlns:cx7="http://schemas.microsoft.com/office/drawing/2016/5/13/chartex" xmlns:cx8="http://schemas.microsoft.com/office/drawing/2016/5/14/chartex" xmlns:mc="http://schemas.openxmlformats.org/markup-compatibility/2006" xmlns:aink="http://schemas.microsoft.com/office/drawing/2016/ink" xmlns:am3d="http://schemas.microsoft.com/office/drawing/2017/model3d" xmlns:o="urn:schemas-microsoft-com:office:office" xmlns:oel="http://schemas.microsoft.com/office/2019/extlst" xmlns:r="http://schemas.openxmlformats.org/officeDocument/2006/relationships" xmlns:m="http://schemas.openxmlformats.org/officeDocument/2006/math" xmlns:v="urn:schemas-microsoft-com:vml" xmlns:wp14="http://schemas.microsoft.com/office/word/2010/wordprocessingDrawing" xmlns:wp="http://schemas.openxmlformats.org/drawingml/2006/wordprocessingDrawing" xmlns:w10="urn:schemas-microsoft-com:office:word" xmlns:w="http://schemas.openxmlformats.org/wordprocessingml/2006/main" xmlns:w14="http://schemas.microsoft.com/office/word/2010/wordml" xmlns:w15="http://schemas.microsoft.com/office/word/2012/wordml" xmlns:w16cex="http://schemas.microsoft.com/office/word/2018/wordml/cex" xmlns:w16cid="http://schemas.microsoft.com/office/word/2016/wordml/cid" xmlns:w16="http://schemas.microsoft.com/office/word/2018/wordml" xmlns:w16sdtdh="http://schemas.microsoft.com/office/word/2020/wordml/sdtdatahash" xmlns:w16se="http://schemas.microsoft.com/office/word/2015/wordml/symex" xmlns:wpg="http://schemas.microsoft.com/office/word/2010/wordprocessingGroup" xmlns:wpi="http://schemas.microsoft.com/office/word/2010/wordprocessingInk" xmlns:wne="http://schemas.microsoft.com/office/word/2006/wordml" xmlns:wps="http://schemas.microsoft.com/office/word/2010/wordprocessingShape" mc:Ignorable="w14 w15 w16se w16cid w16 w16cex w16sdtdh wp14">
+  <w:abstractNum w:abstractNumId="0" w15:restartNumberingAfterBreak="0">
+    <w:nsid w:val="25782532"/>
+    <w:multiLevelType w:val="hybridMultilevel"/>
+    <w:tmpl w:val="530EC6B2"/>
+    <w:lvl w:ilvl="0" w:tplc="04050001">
+      <w:start w:val="1"/>
+      <w:numFmt w:val="bullet"/>
+      <w:lvlText w:val=""/>
+      <w:lvlJc w:val="left"/>
+      <w:pPr>
+        <w:ind w:left="720" w:hanging="360"/>
+      </w:pPr>
+      <w:rPr>
+        <w:rFonts w:ascii="Symbol" w:hAnsi="Symbol" w:hint="default"/>
+      </w:rPr>
+    </w:lvl>
+    <w:lvl w:ilvl="1" w:tplc="04050003" w:tentative="1">
+      <w:start w:val="1"/>
+      <w:numFmt w:val="bullet"/>
+      <w:lvlText w:val="o"/>
+      <w:lvlJc w:val="left"/>
+      <w:pPr>
+        <w:ind w:left="1440" w:hanging="360"/>
+      </w:pPr>
+      <w:rPr>
+        <w:rFonts w:ascii="Courier New" w:hAnsi="Courier New" w:cs="Courier New" w:hint="default"/>
+      </w:rPr>
+    </w:lvl>
+    <w:lvl w:ilvl="2" w:tplc="04050005" w:tentative="1">
+      <w:start w:val="1"/>
+      <w:numFmt w:val="bullet"/>
+      <w:lvlText w:val=""/>
+      <w:lvlJc w:val="left"/>
+      <w:pPr>
+        <w:ind w:left="2160" w:hanging="360"/>
+      </w:pPr>
+      <w:rPr>
+        <w:rFonts w:ascii="Wingdings" w:hAnsi="Wingdings" w:hint="default"/>
+      </w:rPr>
+    </w:lvl>
+    <w:lvl w:ilvl="3" w:tplc="04050001" w:tentative="1">
+      <w:start w:val="1"/>
+      <w:numFmt w:val="bullet"/>
+      <w:lvlText w:val=""/>
+      <w:lvlJc w:val="left"/>
+      <w:pPr>
+        <w:ind w:left="2880" w:hanging="360"/>
+      </w:pPr>
+      <w:rPr>
+        <w:rFonts w:ascii="Symbol" w:hAnsi="Symbol" w:hint="default"/>
+      </w:rPr>
+    </w:lvl>
+    <w:lvl w:ilvl="4" w:tplc="04050003" w:tentative="1">
+      <w:start w:val="1"/>
+      <w:numFmt w:val="bullet"/>
+      <w:lvlText w:val="o"/>
+      <w:lvlJc w:val="left"/>
+      <w:pPr>
+        <w:ind w:left="3600" w:hanging="360"/>
+      </w:pPr>
+      <w:rPr>
+        <w:rFonts w:ascii="Courier New" w:hAnsi="Courier New" w:cs="Courier New" w:hint="default"/>
+      </w:rPr>
+    </w:lvl>
+    <w:lvl w:ilvl="5" w:tplc="04050005" w:tentative="1">
+      <w:start w:val="1"/>
+      <w:numFmt w:val="bullet"/>
+      <w:lvlText w:val=""/>
+      <w:lvlJc w:val="left"/>
+      <w:pPr>
+        <w:ind w:left="4320" w:hanging="360"/>
+      </w:pPr>
+      <w:rPr>
+        <w:rFonts w:ascii="Wingdings" w:hAnsi="Wingdings" w:hint="default"/>
+      </w:rPr>
+    </w:lvl>
+    <w:lvl w:ilvl="6" w:tplc="04050001" w:tentative="1">
+      <w:start w:val="1"/>
+      <w:numFmt w:val="bullet"/>
+      <w:lvlText w:val=""/>
+      <w:lvlJc w:val="left"/>
+      <w:pPr>
+        <w:ind w:left="5040" w:hanging="360"/>
+      </w:pPr>
+      <w:rPr>
+        <w:rFonts w:ascii="Symbol" w:hAnsi="Symbol" w:hint="default"/>
+      </w:rPr>
+    </w:lvl>
+    <w:lvl w:ilvl="7" w:tplc="04050003" w:tentative="1">
+      <w:start w:val="1"/>
+      <w:numFmt w:val="bullet"/>
+      <w:lvlText w:val="o"/>
+      <w:lvlJc w:val="left"/>
+      <w:pPr>
+        <w:ind w:left="5760" w:hanging="360"/>
+      </w:pPr>
+      <w:rPr>
+        <w:rFonts w:ascii="Courier New" w:hAnsi="Courier New" w:cs="Courier New" w:hint="default"/>
+      </w:rPr>
+    </w:lvl>
+    <w:lvl w:ilvl="8" w:tplc="04050005" w:tentative="1">
+      <w:start w:val="1"/>
+      <w:numFmt w:val="bullet"/>
+      <w:lvlText w:val=""/>
+      <w:lvlJc w:val="left"/>
+      <w:pPr>
+        <w:ind w:left="6480" w:hanging="360"/>
+      </w:pPr>
+      <w:rPr>
+        <w:rFonts w:ascii="Wingdings" w:hAnsi="Wingdings" w:hint="default"/>
+      </w:rPr>
+    </w:lvl>
+  </w:abstractNum>
+  <w:abstractNum w:abstractNumId="1" w15:restartNumberingAfterBreak="0">
+    <w:nsid w:val="27360290"/>
+    <w:multiLevelType w:val="hybridMultilevel"/>
+    <w:tmpl w:val="516E70D2"/>
+    <w:lvl w:ilvl="0" w:tplc="62640C96">
+      <w:start w:val="1"/>
+      <w:numFmt w:val="decimal"/>
+      <w:lvlText w:val="%1)"/>
+      <w:lvlJc w:val="left"/>
+      <w:pPr>
+        <w:ind w:left="720" w:hanging="360"/>
+      </w:pPr>
+      <w:rPr>
+        <w:rFonts w:hint="default"/>
+      </w:rPr>
+    </w:lvl>
+    <w:lvl w:ilvl="1" w:tplc="04050019" w:tentative="1">
+      <w:start w:val="1"/>
+      <w:numFmt w:val="lowerLetter"/>
+      <w:lvlText w:val="%2."/>
+      <w:lvlJc w:val="left"/>
+      <w:pPr>
+        <w:ind w:left="1440" w:hanging="360"/>
+      </w:pPr>
+    </w:lvl>
+    <w:lvl w:ilvl="2" w:tplc="0405001B" w:tentative="1">
+      <w:start w:val="1"/>
+      <w:numFmt w:val="lowerRoman"/>
+      <w:lvlText w:val="%3."/>
+      <w:lvlJc w:val="right"/>
+      <w:pPr>
+        <w:ind w:left="2160" w:hanging="180"/>
+      </w:pPr>
+    </w:lvl>
+    <w:lvl w:ilvl="3" w:tplc="0405000F" w:tentative="1">
+      <w:start w:val="1"/>
+      <w:numFmt w:val="decimal"/>
+      <w:lvlText w:val="%4."/>
+      <w:lvlJc w:val="left"/>
+      <w:pPr>
+        <w:ind w:left="2880" w:hanging="360"/>
+      </w:pPr>
+    </w:lvl>
+    <w:lvl w:ilvl="4" w:tplc="04050019" w:tentative="1">
+      <w:start w:val="1"/>
+      <w:numFmt w:val="lowerLetter"/>
+      <w:lvlText w:val="%5."/>
+      <w:lvlJc w:val="left"/>
+      <w:pPr>
+        <w:ind w:left="3600" w:hanging="360"/>
+      </w:pPr>
+    </w:lvl>
+    <w:lvl w:ilvl="5" w:tplc="0405001B" w:tentative="1">
+      <w:start w:val="1"/>
+      <w:numFmt w:val="lowerRoman"/>
+      <w:lvlText w:val="%6."/>
+      <w:lvlJc w:val="right"/>
+      <w:pPr>
+        <w:ind w:left="4320" w:hanging="180"/>
+      </w:pPr>
+    </w:lvl>
+    <w:lvl w:ilvl="6" w:tplc="0405000F" w:tentative="1">
+      <w:start w:val="1"/>
+      <w:numFmt w:val="decimal"/>
+      <w:lvlText w:val="%7."/>
+      <w:lvlJc w:val="left"/>
+      <w:pPr>
+        <w:ind w:left="5040" w:hanging="360"/>
+      </w:pPr>
+    </w:lvl>
+    <w:lvl w:ilvl="7" w:tplc="04050019" w:tentative="1">
+      <w:start w:val="1"/>
+      <w:numFmt w:val="lowerLetter"/>
+      <w:lvlText w:val="%8."/>
+      <w:lvlJc w:val="left"/>
+      <w:pPr>
+        <w:ind w:left="5760" w:hanging="360"/>
+      </w:pPr>
+    </w:lvl>
+    <w:lvl w:ilvl="8" w:tplc="0405001B" w:tentative="1">
+      <w:start w:val="1"/>
+      <w:numFmt w:val="lowerRoman"/>
+      <w:lvlText w:val="%9."/>
+      <w:lvlJc w:val="right"/>
+      <w:pPr>
+        <w:ind w:left="6480" w:hanging="180"/>
+      </w:pPr>
+    </w:lvl>
+  </w:abstractNum>
+  <w:num w:numId="1" w16cid:durableId="713622895">
+    <w:abstractNumId w:val="1"/>
+  </w:num>
+  <w:num w:numId="2" w16cid:durableId="106198321">
+    <w:abstractNumId w:val="0"/>
+  </w:num>
+</w:numbering>
 </file>
 
 <file path=word/styles.xml><?xml version="1.0" encoding="utf-8"?>
@@ -5346,6 +6071,17 @@
       <w:lang w:eastAsia="cs-CZ"/>
     </w:rPr>
   </w:style>
+  <w:style w:type="paragraph" w:styleId="Odstavecseseznamem">
+    <w:name w:val="List Paragraph"/>
+    <w:basedOn w:val="Normln"/>
+    <w:uiPriority w:val="34"/>
+    <w:qFormat/>
+    <w:rsid w:val="005816F2"/>
+    <w:pPr>
+      <w:ind w:left="720"/>
+      <w:contextualSpacing/>
+    </w:pPr>
+  </w:style>
 </w:styles>
 </file>
 
@@ -5642,4 +6378,16 @@
     </a:ext>
   </a:extLst>
 </a:theme>
+</file>
+
+<file path=customXml/item1.xml><?xml version="1.0" encoding="utf-8"?>
+<b:Sources xmlns:b="http://schemas.openxmlformats.org/officeDocument/2006/bibliography" xmlns="http://schemas.openxmlformats.org/officeDocument/2006/bibliography" SelectedStyle="\APASixthEditionOfficeOnline.xsl" StyleName="APA" Version="6"/>
+</file>
+
+<file path=customXml/itemProps1.xml><?xml version="1.0" encoding="utf-8"?>
+<ds:datastoreItem xmlns:ds="http://schemas.openxmlformats.org/officeDocument/2006/customXml" ds:itemID="{376A827B-D9DD-47A2-AB65-3CA47424ECEC}">
+  <ds:schemaRefs>
+    <ds:schemaRef ds:uri="http://schemas.openxmlformats.org/officeDocument/2006/bibliography"/>
+  </ds:schemaRefs>
+</ds:datastoreItem>
 </file>
</xml_diff>

<commit_message>
\read print_data option etc
</commit_message>
<xml_diff>
--- a/Manual.docx
+++ b/Manual.docx
@@ -90,11 +90,15 @@
     <w:p>
       <w:pPr>
         <w:rPr>
-          <w:lang w:val="en-US"/>
-        </w:rPr>
-      </w:pPr>
-      <w:r>
-        <w:rPr>
+          <w:b/>
+          <w:bCs/>
+          <w:lang w:val="en-US"/>
+        </w:rPr>
+      </w:pPr>
+      <w:r>
+        <w:rPr>
+          <w:b/>
+          <w:bCs/>
           <w:lang w:val="en-US"/>
         </w:rPr>
         <w:t>\</w:t>
@@ -102,6 +106,8 @@
       <w:proofErr w:type="gramStart"/>
       <w:r>
         <w:rPr>
+          <w:b/>
+          <w:bCs/>
           <w:lang w:val="en-US"/>
         </w:rPr>
         <w:t>folder</w:t>
@@ -109,25 +115,17 @@
       <w:proofErr w:type="gramEnd"/>
       <w:r>
         <w:rPr>
-          <w:lang w:val="en-US"/>
-        </w:rPr>
-        <w:t xml:space="preserve"> (f)</w:t>
-      </w:r>
-      <w:r>
-        <w:rPr>
-          <w:lang w:val="en-US"/>
-        </w:rPr>
-        <w:t xml:space="preserve"> </w:t>
-      </w:r>
-      <w:r>
-        <w:rPr>
-          <w:lang w:val="en-US"/>
-        </w:rPr>
-        <w:t>[</w:t>
-      </w:r>
-      <w:proofErr w:type="spellStart"/>
-      <w:r>
-        <w:rPr>
+          <w:b/>
+          <w:bCs/>
+          <w:lang w:val="en-US"/>
+        </w:rPr>
+        <w:t xml:space="preserve"> (f) [</w:t>
+      </w:r>
+      <w:proofErr w:type="spellStart"/>
+      <w:r>
+        <w:rPr>
+          <w:b/>
+          <w:bCs/>
           <w:lang w:val="en-US"/>
         </w:rPr>
         <w:t>foldername</w:t>
@@ -135,19 +133,17 @@
       <w:proofErr w:type="spellEnd"/>
       <w:r>
         <w:rPr>
-          <w:lang w:val="en-US"/>
-        </w:rPr>
-        <w:t xml:space="preserve"> </w:t>
-      </w:r>
-      <w:r>
-        <w:rPr>
-          <w:lang w:val="en-US"/>
-        </w:rPr>
-        <w:t xml:space="preserve">(f / </w:t>
-      </w:r>
-      <w:proofErr w:type="spellStart"/>
-      <w:r>
-        <w:rPr>
+          <w:b/>
+          <w:bCs/>
+          <w:lang w:val="en-US"/>
+        </w:rPr>
+        <w:t xml:space="preserve"> (f / </w:t>
+      </w:r>
+      <w:proofErr w:type="spellStart"/>
+      <w:r>
+        <w:rPr>
+          <w:b/>
+          <w:bCs/>
           <w:lang w:val="en-US"/>
         </w:rPr>
         <w:t>fn</w:t>
@@ -155,21 +151,11 @@
       <w:proofErr w:type="spellEnd"/>
       <w:r>
         <w:rPr>
-          <w:lang w:val="en-US"/>
-        </w:rPr>
-        <w:t>) =]</w:t>
-      </w:r>
-      <w:r>
-        <w:rPr>
-          <w:lang w:val="en-US"/>
-        </w:rPr>
-        <w:t xml:space="preserve"> …</w:t>
-      </w:r>
-      <w:r>
-        <w:rPr>
-          <w:lang w:val="en-US"/>
-        </w:rPr>
-        <w:t>;</w:t>
+          <w:b/>
+          <w:bCs/>
+          <w:lang w:val="en-US"/>
+        </w:rPr>
+        <w:t>) =] …;</w:t>
       </w:r>
     </w:p>
     <w:p>
@@ -182,16 +168,8 @@
         <w:rPr>
           <w:lang w:val="en-US"/>
         </w:rPr>
-        <w:t xml:space="preserve">Relative or absolute folder where sqlite3 files, inputs and outputs </w:t>
-      </w:r>
-      <w:proofErr w:type="gramStart"/>
-      <w:r>
-        <w:rPr>
-          <w:lang w:val="en-US"/>
-        </w:rPr>
-        <w:t>are placed</w:t>
-      </w:r>
-      <w:proofErr w:type="gramEnd"/>
+        <w:t>Relative or absolute folder where sqlite3 files, inputs and outputs are placed</w:t>
+      </w:r>
       <w:r>
         <w:rPr>
           <w:lang w:val="en-US"/>
@@ -408,7 +386,19 @@
         <w:rPr>
           <w:lang w:val="en-US"/>
         </w:rPr>
-        <w:t>Result:</w:t>
+        <w:t>Result</w:t>
+      </w:r>
+      <w:r>
+        <w:rPr>
+          <w:lang w:val="en-US"/>
+        </w:rPr>
+        <w:t>(s)</w:t>
+      </w:r>
+      <w:r>
+        <w:rPr>
+          <w:lang w:val="en-US"/>
+        </w:rPr>
+        <w:t>:</w:t>
       </w:r>
     </w:p>
     <w:p>
@@ -441,7 +431,19 @@
         <w:rPr>
           <w:lang w:val="en-US"/>
         </w:rPr>
-        <w:t>Error:</w:t>
+        <w:t>Error</w:t>
+      </w:r>
+      <w:r>
+        <w:rPr>
+          <w:lang w:val="en-US"/>
+        </w:rPr>
+        <w:t>(s)</w:t>
+      </w:r>
+      <w:r>
+        <w:rPr>
+          <w:lang w:val="en-US"/>
+        </w:rPr>
+        <w:t>:</w:t>
       </w:r>
     </w:p>
     <w:p>
@@ -473,82 +475,716 @@
     </w:p>
     <w:p>
       <w:pPr>
-        <w:rPr>
-          <w:lang w:val="en-US"/>
-        </w:rPr>
-      </w:pPr>
-      <w:r>
-        <w:rPr>
-          <w:lang w:val="en-US"/>
-        </w:rPr>
-        <w:t>\</w:t>
-      </w:r>
-      <w:proofErr w:type="gramStart"/>
-      <w:r>
-        <w:rPr>
-          <w:lang w:val="en-US"/>
-        </w:rPr>
-        <w:t>load</w:t>
-      </w:r>
-      <w:proofErr w:type="gramEnd"/>
-      <w:r>
-        <w:rPr>
-          <w:lang w:val="en-US"/>
-        </w:rPr>
-        <w:t xml:space="preserve"> </w:t>
-      </w:r>
-      <w:r>
-        <w:rPr>
-          <w:lang w:val="en-US"/>
-        </w:rPr>
-        <w:t>filename</w:t>
-      </w:r>
-      <w:r>
-        <w:rPr>
-          <w:lang w:val="en-US"/>
-        </w:rPr>
-        <w:t xml:space="preserve"> = …;</w:t>
+        <w:pStyle w:val="Nadpis2"/>
+        <w:rPr>
+          <w:lang w:val="en-US"/>
+        </w:rPr>
+      </w:pPr>
+      <w:r>
+        <w:rPr>
+          <w:lang w:val="en-US"/>
+        </w:rPr>
+        <w:t>Command “read”</w:t>
       </w:r>
     </w:p>
     <w:p>
       <w:pPr>
         <w:rPr>
-          <w:lang w:val="en-US"/>
-        </w:rPr>
-      </w:pPr>
-      <w:r>
-        <w:rPr>
-          <w:lang w:val="en-US"/>
-        </w:rPr>
-        <w:t xml:space="preserve">Load file with </w:t>
-      </w:r>
-      <w:proofErr w:type="spellStart"/>
-      <w:r>
-        <w:rPr>
-          <w:lang w:val="en-US"/>
-        </w:rPr>
-        <w:t>sqls</w:t>
-      </w:r>
-      <w:proofErr w:type="spellEnd"/>
-      <w:r>
-        <w:rPr>
-          <w:lang w:val="en-US"/>
-        </w:rPr>
-        <w:t xml:space="preserve"> and commands. Two </w:t>
+          <w:b/>
+          <w:bCs/>
+          <w:lang w:val="en-US"/>
+        </w:rPr>
+      </w:pPr>
+      <w:r>
+        <w:rPr>
+          <w:b/>
+          <w:bCs/>
+          <w:lang w:val="en-US"/>
+        </w:rPr>
+        <w:t>\</w:t>
       </w:r>
       <w:proofErr w:type="gramStart"/>
       <w:r>
         <w:rPr>
-          <w:lang w:val="en-US"/>
-        </w:rPr>
-        <w:t>object</w:t>
+          <w:b/>
+          <w:bCs/>
+          <w:lang w:val="en-US"/>
+        </w:rPr>
+        <w:t>read</w:t>
       </w:r>
       <w:proofErr w:type="gramEnd"/>
       <w:r>
         <w:rPr>
-          <w:lang w:val="en-US"/>
-        </w:rPr>
-        <w:t xml:space="preserve"> (data and columns) are created in memory.</w:t>
+          <w:b/>
+          <w:bCs/>
+          <w:lang w:val="en-US"/>
+        </w:rPr>
+        <w:t xml:space="preserve"> </w:t>
+      </w:r>
+      <w:r>
+        <w:rPr>
+          <w:b/>
+          <w:bCs/>
+          <w:lang w:val="en-US"/>
+        </w:rPr>
+        <w:t xml:space="preserve">(r) </w:t>
+      </w:r>
+      <w:r>
+        <w:rPr>
+          <w:b/>
+          <w:bCs/>
+          <w:lang w:val="en-US"/>
+        </w:rPr>
+        <w:t>filename = …</w:t>
+      </w:r>
+      <w:r>
+        <w:rPr>
+          <w:b/>
+          <w:bCs/>
+          <w:lang w:val="en-US"/>
+        </w:rPr>
+        <w:t xml:space="preserve"> (str),</w:t>
+      </w:r>
+      <w:r>
+        <w:rPr>
+          <w:b/>
+          <w:bCs/>
+        </w:rPr>
+        <w:t xml:space="preserve"> </w:t>
+      </w:r>
+      <w:r>
+        <w:rPr>
+          <w:b/>
+          <w:bCs/>
+          <w:lang w:val="en-US"/>
+        </w:rPr>
+        <w:t>[delimiter</w:t>
+      </w:r>
+      <w:r>
+        <w:rPr>
+          <w:b/>
+          <w:bCs/>
+          <w:lang w:val="en-US"/>
+        </w:rPr>
+        <w:t xml:space="preserve"> (d) </w:t>
+      </w:r>
+      <w:r>
+        <w:rPr>
+          <w:b/>
+          <w:bCs/>
+          <w:lang w:val="en-US"/>
+        </w:rPr>
+        <w:t>=</w:t>
+      </w:r>
+      <w:r>
+        <w:rPr>
+          <w:b/>
+          <w:bCs/>
+          <w:lang w:val="en-US"/>
+        </w:rPr>
+        <w:t xml:space="preserve"> […] (str, default </w:t>
+      </w:r>
+      <w:r>
+        <w:rPr>
+          <w:b/>
+          <w:bCs/>
+          <w:lang w:val="en-US"/>
+        </w:rPr>
+        <w:t>'     '</w:t>
+      </w:r>
+      <w:r>
+        <w:rPr>
+          <w:b/>
+          <w:bCs/>
+          <w:lang w:val="en-US"/>
+        </w:rPr>
+        <w:t>)</w:t>
+      </w:r>
+      <w:r>
+        <w:rPr>
+          <w:b/>
+          <w:bCs/>
+          <w:lang w:val="en-US"/>
+        </w:rPr>
+        <w:t xml:space="preserve">, </w:t>
+      </w:r>
+      <w:proofErr w:type="spellStart"/>
+      <w:r>
+        <w:rPr>
+          <w:b/>
+          <w:bCs/>
+          <w:lang w:val="en-US"/>
+        </w:rPr>
+        <w:t>read_columns</w:t>
+      </w:r>
+      <w:proofErr w:type="spellEnd"/>
+      <w:r>
+        <w:rPr>
+          <w:b/>
+          <w:bCs/>
+          <w:lang w:val="en-US"/>
+        </w:rPr>
+        <w:t xml:space="preserve"> (</w:t>
+      </w:r>
+      <w:proofErr w:type="spellStart"/>
+      <w:r>
+        <w:rPr>
+          <w:b/>
+          <w:bCs/>
+          <w:lang w:val="en-US"/>
+        </w:rPr>
+        <w:t>rc</w:t>
+      </w:r>
+      <w:proofErr w:type="spellEnd"/>
+      <w:r>
+        <w:rPr>
+          <w:b/>
+          <w:bCs/>
+          <w:lang w:val="en-US"/>
+        </w:rPr>
+        <w:t xml:space="preserve">) </w:t>
+      </w:r>
+      <w:r>
+        <w:rPr>
+          <w:b/>
+          <w:bCs/>
+          <w:lang w:val="en-US"/>
+        </w:rPr>
+        <w:t>=</w:t>
+      </w:r>
+      <w:r>
+        <w:rPr>
+          <w:b/>
+          <w:bCs/>
+          <w:lang w:val="en-US"/>
+        </w:rPr>
+        <w:t xml:space="preserve"> … (bool, default </w:t>
+      </w:r>
+      <w:r>
+        <w:rPr>
+          <w:b/>
+          <w:bCs/>
+          <w:lang w:val="en-US"/>
+        </w:rPr>
+        <w:t>True</w:t>
+      </w:r>
+      <w:r>
+        <w:rPr>
+          <w:b/>
+          <w:bCs/>
+          <w:lang w:val="en-US"/>
+        </w:rPr>
+        <w:t>)</w:t>
+      </w:r>
+      <w:r>
+        <w:rPr>
+          <w:b/>
+          <w:bCs/>
+          <w:lang w:val="en-US"/>
+        </w:rPr>
+        <w:t xml:space="preserve">, </w:t>
+      </w:r>
+      <w:proofErr w:type="spellStart"/>
+      <w:r>
+        <w:rPr>
+          <w:b/>
+          <w:bCs/>
+          <w:lang w:val="en-US"/>
+        </w:rPr>
+        <w:t>strip_columns</w:t>
+      </w:r>
+      <w:proofErr w:type="spellEnd"/>
+      <w:r>
+        <w:rPr>
+          <w:b/>
+          <w:bCs/>
+          <w:lang w:val="en-US"/>
+        </w:rPr>
+        <w:t xml:space="preserve"> </w:t>
+      </w:r>
+      <w:r>
+        <w:rPr>
+          <w:b/>
+          <w:bCs/>
+          <w:lang w:val="en-US"/>
+        </w:rPr>
+        <w:t>=</w:t>
+      </w:r>
+      <w:r>
+        <w:rPr>
+          <w:b/>
+          <w:bCs/>
+          <w:lang w:val="en-US"/>
+        </w:rPr>
+        <w:t xml:space="preserve"> … (bool, default </w:t>
+      </w:r>
+      <w:r>
+        <w:rPr>
+          <w:b/>
+          <w:bCs/>
+          <w:lang w:val="en-US"/>
+        </w:rPr>
+        <w:t>True</w:t>
+      </w:r>
+      <w:r>
+        <w:rPr>
+          <w:b/>
+          <w:bCs/>
+          <w:lang w:val="en-US"/>
+        </w:rPr>
+        <w:t>)</w:t>
+      </w:r>
+      <w:r>
+        <w:rPr>
+          <w:b/>
+          <w:bCs/>
+          <w:lang w:val="en-US"/>
+        </w:rPr>
+        <w:t xml:space="preserve">, </w:t>
+      </w:r>
+      <w:proofErr w:type="spellStart"/>
+      <w:r>
+        <w:rPr>
+          <w:b/>
+          <w:bCs/>
+          <w:lang w:val="en-US"/>
+        </w:rPr>
+        <w:t>print</w:t>
+      </w:r>
+      <w:r>
+        <w:rPr>
+          <w:b/>
+          <w:bCs/>
+          <w:lang w:val="en-US"/>
+        </w:rPr>
+        <w:t>_</w:t>
+      </w:r>
+      <w:r>
+        <w:rPr>
+          <w:b/>
+          <w:bCs/>
+          <w:lang w:val="en-US"/>
+        </w:rPr>
+        <w:t>data</w:t>
+      </w:r>
+      <w:proofErr w:type="spellEnd"/>
+      <w:r>
+        <w:rPr>
+          <w:b/>
+          <w:bCs/>
+          <w:lang w:val="en-US"/>
+        </w:rPr>
+        <w:t xml:space="preserve"> </w:t>
+      </w:r>
+      <w:r>
+        <w:rPr>
+          <w:b/>
+          <w:bCs/>
+          <w:lang w:val="en-US"/>
+        </w:rPr>
+        <w:t>=</w:t>
+      </w:r>
+      <w:r>
+        <w:rPr>
+          <w:b/>
+          <w:bCs/>
+          <w:lang w:val="en-US"/>
+        </w:rPr>
+        <w:t xml:space="preserve"> … (bool, default </w:t>
+      </w:r>
+      <w:r>
+        <w:rPr>
+          <w:b/>
+          <w:bCs/>
+          <w:lang w:val="en-US"/>
+        </w:rPr>
+        <w:t>True</w:t>
+      </w:r>
+      <w:r>
+        <w:rPr>
+          <w:b/>
+          <w:bCs/>
+          <w:lang w:val="en-US"/>
+        </w:rPr>
+        <w:t xml:space="preserve">), </w:t>
+      </w:r>
+      <w:r>
+        <w:rPr>
+          <w:b/>
+          <w:bCs/>
+          <w:lang w:val="en-US"/>
+        </w:rPr>
+        <w:t>lines</w:t>
+      </w:r>
+      <w:r>
+        <w:rPr>
+          <w:b/>
+          <w:bCs/>
+          <w:lang w:val="en-US"/>
+        </w:rPr>
+        <w:t xml:space="preserve"> (l) </w:t>
+      </w:r>
+      <w:r>
+        <w:rPr>
+          <w:b/>
+          <w:bCs/>
+          <w:lang w:val="en-US"/>
+        </w:rPr>
+        <w:t>=</w:t>
+      </w:r>
+      <w:r>
+        <w:rPr>
+          <w:b/>
+          <w:bCs/>
+          <w:lang w:val="en-US"/>
+        </w:rPr>
+        <w:t xml:space="preserve"> … (int)</w:t>
+      </w:r>
+      <w:r>
+        <w:rPr>
+          <w:b/>
+          <w:bCs/>
+          <w:lang w:val="en-US"/>
+        </w:rPr>
+        <w:t>]</w:t>
+      </w:r>
+      <w:r>
+        <w:rPr>
+          <w:b/>
+          <w:bCs/>
+          <w:lang w:val="en-US"/>
+        </w:rPr>
+        <w:t>;</w:t>
+      </w:r>
+    </w:p>
+    <w:p>
+      <w:pPr>
+        <w:rPr>
+          <w:lang w:val="en-US"/>
+        </w:rPr>
+      </w:pPr>
+      <w:r>
+        <w:rPr>
+          <w:lang w:val="en-US"/>
+        </w:rPr>
+        <w:t>Read data file. Class data is created in memory.</w:t>
+      </w:r>
+    </w:p>
+    <w:p>
+      <w:pPr>
+        <w:rPr>
+          <w:lang w:val="en-US"/>
+        </w:rPr>
+      </w:pPr>
+      <w:r>
+        <w:rPr>
+          <w:lang w:val="en-US"/>
+        </w:rPr>
+        <w:t>As path separator, use “\” (e.g. “c:\”) or “/” (e.g. “~</w:t>
+      </w:r>
+      <w:proofErr w:type="gramStart"/>
+      <w:r>
+        <w:rPr>
+          <w:lang w:val="en-US"/>
+        </w:rPr>
+        <w:t>/..</w:t>
+      </w:r>
+      <w:proofErr w:type="gramEnd"/>
+      <w:r>
+        <w:rPr>
+          <w:lang w:val="en-US"/>
+        </w:rPr>
+        <w:t>”) in Windows or Linux.</w:t>
+      </w:r>
+    </w:p>
+    <w:p>
+      <w:pPr>
+        <w:pStyle w:val="Odstavecseseznamem"/>
+        <w:numPr>
+          <w:ilvl w:val="0"/>
+          <w:numId w:val="2"/>
+        </w:numPr>
+        <w:ind w:left="360"/>
+        <w:rPr>
+          <w:lang w:val="en-US"/>
+        </w:rPr>
+      </w:pPr>
+      <w:r>
+        <w:rPr>
+          <w:lang w:val="en-US"/>
+        </w:rPr>
+        <w:t>Examples:</w:t>
+      </w:r>
+    </w:p>
+    <w:p>
+      <w:pPr>
+        <w:rPr>
+          <w:lang w:val="en-US"/>
+        </w:rPr>
+      </w:pPr>
+      <w:r>
+        <w:rPr>
+          <w:lang w:val="en-US"/>
+        </w:rPr>
+        <w:t xml:space="preserve">\r a.txt, </w:t>
+      </w:r>
+      <w:proofErr w:type="spellStart"/>
+      <w:r>
+        <w:rPr>
+          <w:lang w:val="en-US"/>
+        </w:rPr>
+        <w:t>rc</w:t>
+      </w:r>
+      <w:proofErr w:type="spellEnd"/>
+      <w:r>
+        <w:rPr>
+          <w:lang w:val="en-US"/>
+        </w:rPr>
+        <w:t xml:space="preserve"> = 0, l =</w:t>
+      </w:r>
+      <w:r>
+        <w:rPr>
+          <w:lang w:val="en-US"/>
+        </w:rPr>
+        <w:t xml:space="preserve"> </w:t>
+      </w:r>
+      <w:r>
+        <w:rPr>
+          <w:lang w:val="en-US"/>
+        </w:rPr>
+        <w:t>1</w:t>
+      </w:r>
+      <w:r>
+        <w:rPr>
+          <w:lang w:val="en-US"/>
+        </w:rPr>
+        <w:t>;</w:t>
+      </w:r>
+      <w:r>
+        <w:rPr>
+          <w:lang w:val="en-US"/>
+        </w:rPr>
+        <w:t xml:space="preserve"> </w:t>
+      </w:r>
+      <w:r>
+        <w:rPr>
+          <w:lang w:val="en-US"/>
+        </w:rPr>
+        <w:t xml:space="preserve">\# </w:t>
+      </w:r>
+      <w:r>
+        <w:rPr>
+          <w:lang w:val="en-US"/>
+        </w:rPr>
+        <w:t>read file a.txt (tab delimited), do not read column names</w:t>
+      </w:r>
+      <w:r>
+        <w:rPr>
+          <w:lang w:val="en-US"/>
+        </w:rPr>
+        <w:t xml:space="preserve"> (create </w:t>
+      </w:r>
+      <w:r>
+        <w:rPr>
+          <w:lang w:val="en-US"/>
+        </w:rPr>
+        <w:t>names “</w:t>
+      </w:r>
+      <w:r>
+        <w:rPr>
+          <w:lang w:val="en-US"/>
+        </w:rPr>
+        <w:t>Col</w:t>
+      </w:r>
+      <w:r>
+        <w:rPr>
+          <w:lang w:val="en-US"/>
+        </w:rPr>
+        <w:t>u</w:t>
+      </w:r>
+      <w:r>
+        <w:rPr>
+          <w:lang w:val="en-US"/>
+        </w:rPr>
+        <w:t>mn_01</w:t>
+      </w:r>
+      <w:r>
+        <w:rPr>
+          <w:lang w:val="en-US"/>
+        </w:rPr>
+        <w:t>”</w:t>
+      </w:r>
+      <w:r>
+        <w:rPr>
+          <w:lang w:val="en-US"/>
+        </w:rPr>
+        <w:t xml:space="preserve"> etc.)</w:t>
+      </w:r>
+      <w:r>
+        <w:rPr>
+          <w:lang w:val="en-US"/>
+        </w:rPr>
+        <w:t xml:space="preserve">, read only 1 </w:t>
+      </w:r>
+      <w:proofErr w:type="gramStart"/>
+      <w:r>
+        <w:rPr>
+          <w:lang w:val="en-US"/>
+        </w:rPr>
+        <w:t>line</w:t>
+      </w:r>
+      <w:r>
+        <w:rPr>
+          <w:lang w:val="en-US"/>
+        </w:rPr>
+        <w:t>;</w:t>
+      </w:r>
+      <w:proofErr w:type="gramEnd"/>
+    </w:p>
+    <w:p>
+      <w:pPr>
+        <w:pStyle w:val="Odstavecseseznamem"/>
+        <w:numPr>
+          <w:ilvl w:val="0"/>
+          <w:numId w:val="2"/>
+        </w:numPr>
+        <w:ind w:left="360"/>
+        <w:rPr>
+          <w:lang w:val="en-US"/>
+        </w:rPr>
+      </w:pPr>
+      <w:r>
+        <w:rPr>
+          <w:lang w:val="en-US"/>
+        </w:rPr>
+        <w:t>Result</w:t>
+      </w:r>
+      <w:r>
+        <w:rPr>
+          <w:lang w:val="en-US"/>
+        </w:rPr>
+        <w:t>(s)</w:t>
+      </w:r>
+      <w:r>
+        <w:rPr>
+          <w:lang w:val="en-US"/>
+        </w:rPr>
+        <w:t>:</w:t>
+      </w:r>
+    </w:p>
+    <w:p>
+      <w:pPr>
+        <w:rPr>
+          <w:lang w:val="en-US"/>
+        </w:rPr>
+      </w:pPr>
+      <w:r>
+        <w:rPr>
+          <w:highlight w:val="green"/>
+          <w:lang w:val="en-US"/>
+        </w:rPr>
+        <w:t xml:space="preserve">Lines read: </w:t>
+      </w:r>
+      <w:r>
+        <w:rPr>
+          <w:highlight w:val="green"/>
+          <w:lang w:val="en-US"/>
+        </w:rPr>
+        <w:t>x</w:t>
+      </w:r>
+      <w:r>
+        <w:rPr>
+          <w:highlight w:val="green"/>
+          <w:lang w:val="en-US"/>
+        </w:rPr>
+        <w:t xml:space="preserve">, with </w:t>
+      </w:r>
+      <w:r>
+        <w:rPr>
+          <w:highlight w:val="green"/>
+          <w:lang w:val="en-US"/>
+        </w:rPr>
+        <w:t>y</w:t>
+      </w:r>
+      <w:r>
+        <w:rPr>
+          <w:highlight w:val="green"/>
+          <w:lang w:val="en-US"/>
+        </w:rPr>
+        <w:t xml:space="preserve"> columns.</w:t>
+      </w:r>
+    </w:p>
+    <w:p>
+      <w:pPr>
+        <w:rPr>
+          <w:lang w:val="en-US"/>
+        </w:rPr>
+      </w:pPr>
+      <w:r>
+        <w:rPr>
+          <w:highlight w:val="green"/>
+          <w:lang w:val="en-US"/>
+        </w:rPr>
+        <w:t xml:space="preserve">There are </w:t>
+      </w:r>
+      <w:r>
+        <w:rPr>
+          <w:highlight w:val="green"/>
+          <w:lang w:val="en-US"/>
+        </w:rPr>
+        <w:t>x</w:t>
+      </w:r>
+      <w:r>
+        <w:rPr>
+          <w:highlight w:val="green"/>
+          <w:lang w:val="en-US"/>
+        </w:rPr>
+        <w:t xml:space="preserve"> rows, </w:t>
+      </w:r>
+      <w:r>
+        <w:rPr>
+          <w:highlight w:val="green"/>
+          <w:lang w:val="en-US"/>
+        </w:rPr>
+        <w:t>y</w:t>
+      </w:r>
+      <w:r>
+        <w:rPr>
+          <w:highlight w:val="green"/>
+          <w:lang w:val="en-US"/>
+        </w:rPr>
+        <w:t xml:space="preserve"> columns. Printing all cases with all columns.</w:t>
+      </w:r>
+    </w:p>
+    <w:p>
+      <w:pPr>
+        <w:pStyle w:val="Odstavecseseznamem"/>
+        <w:numPr>
+          <w:ilvl w:val="0"/>
+          <w:numId w:val="2"/>
+        </w:numPr>
+        <w:ind w:left="360"/>
+        <w:rPr>
+          <w:lang w:val="en-US"/>
+        </w:rPr>
+      </w:pPr>
+      <w:r>
+        <w:rPr>
+          <w:lang w:val="en-US"/>
+        </w:rPr>
+        <w:t>Error</w:t>
+      </w:r>
+      <w:r>
+        <w:rPr>
+          <w:lang w:val="en-US"/>
+        </w:rPr>
+        <w:t>(s)</w:t>
+      </w:r>
+      <w:r>
+        <w:rPr>
+          <w:lang w:val="en-US"/>
+        </w:rPr>
+        <w:t>:</w:t>
       </w:r>
     </w:p>
     <w:p>
@@ -560,6 +1196,44 @@
           <w:lang w:val="en-US"/>
         </w:rPr>
       </w:pPr>
+      <w:r>
+        <w:rPr>
+          <w:highlight w:val="red"/>
+          <w:lang w:val="en-US"/>
+        </w:rPr>
+        <w:lastRenderedPageBreak/>
+        <w:t>[</w:t>
+      </w:r>
+      <w:proofErr w:type="spellStart"/>
+      <w:r>
+        <w:rPr>
+          <w:highlight w:val="red"/>
+          <w:lang w:val="en-US"/>
+        </w:rPr>
+        <w:t>Errno</w:t>
+      </w:r>
+      <w:proofErr w:type="spellEnd"/>
+      <w:r>
+        <w:rPr>
+          <w:highlight w:val="red"/>
+          <w:lang w:val="en-US"/>
+        </w:rPr>
+        <w:t xml:space="preserve"> 2] No such file or directory: '</w:t>
+      </w:r>
+      <w:r>
+        <w:rPr>
+          <w:highlight w:val="red"/>
+          <w:lang w:val="en-US"/>
+        </w:rPr>
+        <w:t xml:space="preserve"> </w:t>
+      </w:r>
+      <w:r>
+        <w:rPr>
+          <w:highlight w:val="red"/>
+          <w:lang w:val="en-US"/>
+        </w:rPr>
+        <w:t>'</w:t>
+      </w:r>
     </w:p>
     <w:p>
       <w:pPr>
@@ -570,94 +1244,28 @@
           <w:lang w:val="en-US"/>
         </w:rPr>
       </w:pPr>
-    </w:p>
-    <w:p>
-      <w:pPr>
-        <w:rPr>
-          <w:lang w:val="en-US"/>
-        </w:rPr>
-      </w:pPr>
-      <w:r>
-        <w:rPr>
-          <w:lang w:val="en-US"/>
-        </w:rPr>
-        <w:t>\</w:t>
-      </w:r>
-      <w:r>
-        <w:rPr>
-          <w:lang w:val="en-US"/>
-        </w:rPr>
-        <w:t xml:space="preserve">connect </w:t>
-      </w:r>
-      <w:r>
-        <w:rPr>
-          <w:lang w:val="en-US"/>
-        </w:rPr>
-        <w:t>sqlite3</w:t>
-      </w:r>
-      <w:r>
-        <w:rPr>
-          <w:lang w:val="en-US"/>
-        </w:rPr>
-        <w:t xml:space="preserve"> (,)</w:t>
-      </w:r>
-      <w:r>
-        <w:rPr>
-          <w:lang w:val="en-US"/>
-        </w:rPr>
-        <w:t xml:space="preserve"> </w:t>
-      </w:r>
-      <w:r>
-        <w:rPr>
-          <w:lang w:val="en-US"/>
-        </w:rPr>
-        <w:t>"filename"</w:t>
-      </w:r>
-      <w:r>
-        <w:rPr>
-          <w:lang w:val="en-US"/>
-        </w:rPr>
-        <w:t xml:space="preserve"> </w:t>
-      </w:r>
-      <w:proofErr w:type="gramStart"/>
-      <w:r>
-        <w:rPr>
-          <w:lang w:val="en-US"/>
-        </w:rPr>
-        <w:t>(:memory</w:t>
-      </w:r>
-      <w:proofErr w:type="gramEnd"/>
-      <w:r>
-        <w:rPr>
-          <w:lang w:val="en-US"/>
-        </w:rPr>
-        <w:t>:)</w:t>
-      </w:r>
-      <w:r>
-        <w:rPr>
-          <w:lang w:val="en-US"/>
-        </w:rPr>
-        <w:t>, "</w:t>
-      </w:r>
-      <w:proofErr w:type="spellStart"/>
-      <w:r>
-        <w:rPr>
-          <w:lang w:val="en-US"/>
-        </w:rPr>
-        <w:t>parse_formats</w:t>
-      </w:r>
-      <w:proofErr w:type="spellEnd"/>
-      <w:r>
-        <w:rPr>
-          <w:lang w:val="en-US"/>
-        </w:rPr>
-        <w:t>"</w:t>
-      </w:r>
-      <w:r>
-        <w:rPr>
-          <w:lang w:val="en-US"/>
-        </w:rPr>
-        <w:t xml:space="preserve"> (False)</w:t>
+      <w:r>
+        <w:rPr>
+          <w:highlight w:val="red"/>
+          <w:lang w:val="en-US"/>
+        </w:rPr>
+        <w:t>[</w:t>
+      </w:r>
+      <w:proofErr w:type="spellStart"/>
+      <w:r>
+        <w:rPr>
+          <w:highlight w:val="red"/>
+          <w:lang w:val="en-US"/>
+        </w:rPr>
+        <w:t>Errno</w:t>
+      </w:r>
+      <w:proofErr w:type="spellEnd"/>
+      <w:r>
+        <w:rPr>
+          <w:highlight w:val="red"/>
+          <w:lang w:val="en-US"/>
+        </w:rPr>
+        <w:t xml:space="preserve"> 13] Permission denied: 'C:\\#Git\\ReadSQL'</w:t>
       </w:r>
     </w:p>
     <w:p>
@@ -669,53 +1277,85 @@
           <w:lang w:val="en-US"/>
         </w:rPr>
       </w:pPr>
-      <w:r>
-        <w:rPr>
-          <w:lang w:val="en-US"/>
-        </w:rPr>
-        <w:t>"</w:t>
+    </w:p>
+    <w:p>
+      <w:pPr>
+        <w:rPr>
+          <w:lang w:val="en-US"/>
+        </w:rPr>
+      </w:pPr>
+      <w:r>
+        <w:rPr>
+          <w:lang w:val="en-US"/>
+        </w:rPr>
+        <w:t>\</w:t>
       </w:r>
       <w:proofErr w:type="gramStart"/>
       <w:r>
         <w:rPr>
           <w:lang w:val="en-US"/>
         </w:rPr>
-        <w:t>connect</w:t>
+        <w:t>load</w:t>
       </w:r>
       <w:proofErr w:type="gramEnd"/>
       <w:r>
         <w:rPr>
           <w:lang w:val="en-US"/>
         </w:rPr>
-        <w:t xml:space="preserve"> sqlite3", "connect </w:t>
-      </w:r>
-      <w:proofErr w:type="spellStart"/>
-      <w:r>
-        <w:rPr>
-          <w:lang w:val="en-US"/>
-        </w:rPr>
-        <w:t>sqlite</w:t>
-      </w:r>
-      <w:proofErr w:type="spellEnd"/>
-      <w:r>
-        <w:rPr>
-          <w:lang w:val="en-US"/>
-        </w:rPr>
-        <w:t xml:space="preserve">", "connect sql3", "connect </w:t>
-      </w:r>
-      <w:proofErr w:type="spellStart"/>
-      <w:r>
-        <w:rPr>
-          <w:lang w:val="en-US"/>
-        </w:rPr>
-        <w:t>sql</w:t>
-      </w:r>
-      <w:proofErr w:type="spellEnd"/>
-      <w:r>
-        <w:rPr>
-          <w:lang w:val="en-US"/>
-        </w:rPr>
-        <w:t>", "connect s", "c sqlite3",</w:t>
+        <w:t xml:space="preserve"> </w:t>
+      </w:r>
+      <w:r>
+        <w:rPr>
+          <w:lang w:val="en-US"/>
+        </w:rPr>
+        <w:t>filename</w:t>
+      </w:r>
+      <w:r>
+        <w:rPr>
+          <w:lang w:val="en-US"/>
+        </w:rPr>
+        <w:t xml:space="preserve"> = …;</w:t>
+      </w:r>
+    </w:p>
+    <w:p>
+      <w:pPr>
+        <w:rPr>
+          <w:lang w:val="en-US"/>
+        </w:rPr>
+      </w:pPr>
+      <w:r>
+        <w:rPr>
+          <w:lang w:val="en-US"/>
+        </w:rPr>
+        <w:t xml:space="preserve">Load file with </w:t>
+      </w:r>
+      <w:proofErr w:type="spellStart"/>
+      <w:r>
+        <w:rPr>
+          <w:lang w:val="en-US"/>
+        </w:rPr>
+        <w:t>sqls</w:t>
+      </w:r>
+      <w:proofErr w:type="spellEnd"/>
+      <w:r>
+        <w:rPr>
+          <w:lang w:val="en-US"/>
+        </w:rPr>
+        <w:t xml:space="preserve"> and commands. Two </w:t>
+      </w:r>
+      <w:proofErr w:type="gramStart"/>
+      <w:r>
+        <w:rPr>
+          <w:lang w:val="en-US"/>
+        </w:rPr>
+        <w:t>object</w:t>
+      </w:r>
+      <w:proofErr w:type="gramEnd"/>
+      <w:r>
+        <w:rPr>
+          <w:lang w:val="en-US"/>
+        </w:rPr>
+        <w:t xml:space="preserve"> (data and columns) are created in memory.</w:t>
       </w:r>
     </w:p>
     <w:p>
@@ -727,174 +1367,6 @@
           <w:lang w:val="en-US"/>
         </w:rPr>
       </w:pPr>
-      <w:r>
-        <w:rPr>
-          <w:lang w:val="en-US"/>
-        </w:rPr>
-        <w:t xml:space="preserve">"c </w:t>
-      </w:r>
-      <w:proofErr w:type="spellStart"/>
-      <w:r>
-        <w:rPr>
-          <w:lang w:val="en-US"/>
-        </w:rPr>
-        <w:t>sqlite</w:t>
-      </w:r>
-      <w:proofErr w:type="spellEnd"/>
-      <w:r>
-        <w:rPr>
-          <w:lang w:val="en-US"/>
-        </w:rPr>
-        <w:t xml:space="preserve">", "c sql3", "c </w:t>
-      </w:r>
-      <w:proofErr w:type="spellStart"/>
-      <w:r>
-        <w:rPr>
-          <w:lang w:val="en-US"/>
-        </w:rPr>
-        <w:t>sql</w:t>
-      </w:r>
-      <w:proofErr w:type="spellEnd"/>
-      <w:r>
-        <w:rPr>
-          <w:lang w:val="en-US"/>
-        </w:rPr>
-        <w:t>", "c s</w:t>
-      </w:r>
-      <w:proofErr w:type="gramStart"/>
-      <w:r>
-        <w:rPr>
-          <w:lang w:val="en-US"/>
-        </w:rPr>
-        <w:t>",  "</w:t>
-      </w:r>
-      <w:proofErr w:type="gramEnd"/>
-      <w:r>
-        <w:rPr>
-          <w:lang w:val="en-US"/>
-        </w:rPr>
-        <w:t>csqlite3", "</w:t>
-      </w:r>
-      <w:proofErr w:type="spellStart"/>
-      <w:r>
-        <w:rPr>
-          <w:lang w:val="en-US"/>
-        </w:rPr>
-        <w:t>csqlite</w:t>
-      </w:r>
-      <w:proofErr w:type="spellEnd"/>
-      <w:r>
-        <w:rPr>
-          <w:lang w:val="en-US"/>
-        </w:rPr>
-        <w:t>", "csql3", "</w:t>
-      </w:r>
-      <w:proofErr w:type="spellStart"/>
-      <w:r>
-        <w:rPr>
-          <w:lang w:val="en-US"/>
-        </w:rPr>
-        <w:t>csql</w:t>
-      </w:r>
-      <w:proofErr w:type="spellEnd"/>
-      <w:r>
-        <w:rPr>
-          <w:lang w:val="en-US"/>
-        </w:rPr>
-        <w:t>", "cs"</w:t>
-      </w:r>
-    </w:p>
-    <w:p>
-      <w:pPr>
-        <w:rPr>
-          <w:lang w:val="en-US"/>
-        </w:rPr>
-      </w:pPr>
-      <w:r>
-        <w:rPr>
-          <w:lang w:val="en-US"/>
-        </w:rPr>
-        <w:t>\</w:t>
-      </w:r>
-      <w:r>
-        <w:rPr>
-          <w:lang w:val="en-US"/>
-        </w:rPr>
-        <w:t xml:space="preserve"> </w:t>
-      </w:r>
-      <w:proofErr w:type="gramStart"/>
-      <w:r>
-        <w:rPr>
-          <w:lang w:val="en-US"/>
-        </w:rPr>
-        <w:t>connect</w:t>
-      </w:r>
-      <w:proofErr w:type="gramEnd"/>
-      <w:r>
-        <w:rPr>
-          <w:lang w:val="en-US"/>
-        </w:rPr>
-        <w:t xml:space="preserve"> </w:t>
-      </w:r>
-      <w:r>
-        <w:rPr>
-          <w:lang w:val="en-US"/>
-        </w:rPr>
-        <w:t>sqlite3</w:t>
-      </w:r>
-      <w:r>
-        <w:rPr>
-          <w:lang w:val="en-US"/>
-        </w:rPr>
-        <w:t xml:space="preserve"> </w:t>
-      </w:r>
-      <w:r>
-        <w:rPr>
-          <w:lang w:val="en-US"/>
-        </w:rPr>
-        <w:t>filename</w:t>
-      </w:r>
-      <w:r>
-        <w:rPr>
-          <w:lang w:val="en-US"/>
-        </w:rPr>
-        <w:t xml:space="preserve"> = …</w:t>
-      </w:r>
-      <w:r>
-        <w:rPr>
-          <w:lang w:val="en-US"/>
-        </w:rPr>
-        <w:t>;</w:t>
-      </w:r>
-    </w:p>
-    <w:p>
-      <w:pPr>
-        <w:rPr>
-          <w:lang w:val="en-US"/>
-        </w:rPr>
-      </w:pPr>
-      <w:r>
-        <w:rPr>
-          <w:lang w:val="en-US"/>
-        </w:rPr>
-        <w:t xml:space="preserve">Create or use existing database in specified folder (using </w:t>
-      </w:r>
-      <w:proofErr w:type="spellStart"/>
-      <w:proofErr w:type="gramStart"/>
-      <w:r>
-        <w:rPr>
-          <w:lang w:val="en-US"/>
-        </w:rPr>
-        <w:t>folder:foldername</w:t>
-      </w:r>
-      <w:proofErr w:type="spellEnd"/>
-      <w:proofErr w:type="gramEnd"/>
-      <w:r>
-        <w:rPr>
-          <w:lang w:val="en-US"/>
-        </w:rPr>
-        <w:t xml:space="preserve"> command)</w:t>
-      </w:r>
     </w:p>
     <w:p>
       <w:pPr>
@@ -908,156 +1380,6 @@
     </w:p>
     <w:p>
       <w:pPr>
-        <w:rPr>
-          <w:lang w:val="en-US"/>
-        </w:rPr>
-      </w:pPr>
-      <w:r>
-        <w:rPr>
-          <w:lang w:val="en-US"/>
-        </w:rPr>
-        <w:t>\</w:t>
-      </w:r>
-      <w:proofErr w:type="gramStart"/>
-      <w:r>
-        <w:rPr>
-          <w:lang w:val="en-US"/>
-        </w:rPr>
-        <w:t>r</w:t>
-      </w:r>
-      <w:r>
-        <w:rPr>
-          <w:lang w:val="en-US"/>
-        </w:rPr>
-        <w:t>ead</w:t>
-      </w:r>
-      <w:proofErr w:type="gramEnd"/>
-      <w:r>
-        <w:rPr>
-          <w:lang w:val="en-US"/>
-        </w:rPr>
-        <w:t xml:space="preserve"> </w:t>
-      </w:r>
-      <w:r>
-        <w:rPr>
-          <w:lang w:val="en-US"/>
-        </w:rPr>
-        <w:t>filename</w:t>
-      </w:r>
-      <w:r>
-        <w:rPr>
-          <w:lang w:val="en-US"/>
-        </w:rPr>
-        <w:t xml:space="preserve"> = …</w:t>
-      </w:r>
-      <w:r>
-        <w:rPr>
-          <w:lang w:val="en-US"/>
-        </w:rPr>
-        <w:t>, delimiter = …</w:t>
-      </w:r>
-      <w:r>
-        <w:rPr>
-          <w:lang w:val="en-US"/>
-        </w:rPr>
-        <w:t xml:space="preserve">, </w:t>
-      </w:r>
-      <w:proofErr w:type="spellStart"/>
-      <w:r>
-        <w:rPr>
-          <w:lang w:val="en-US"/>
-        </w:rPr>
-        <w:t>text_qualifier</w:t>
-      </w:r>
-      <w:proofErr w:type="spellEnd"/>
-      <w:r>
-        <w:rPr>
-          <w:lang w:val="en-US"/>
-        </w:rPr>
-        <w:t xml:space="preserve"> = …</w:t>
-      </w:r>
-      <w:r>
-        <w:rPr>
-          <w:lang w:val="en-US"/>
-        </w:rPr>
-        <w:t xml:space="preserve">, </w:t>
-      </w:r>
-      <w:proofErr w:type="spellStart"/>
-      <w:r>
-        <w:rPr>
-          <w:lang w:val="en-US"/>
-        </w:rPr>
-        <w:t>read_columns</w:t>
-      </w:r>
-      <w:proofErr w:type="spellEnd"/>
-      <w:r>
-        <w:rPr>
-          <w:lang w:val="en-US"/>
-        </w:rPr>
-        <w:t xml:space="preserve"> = True</w:t>
-      </w:r>
-      <w:r>
-        <w:rPr>
-          <w:lang w:val="en-US"/>
-        </w:rPr>
-        <w:t xml:space="preserve">, </w:t>
-      </w:r>
-      <w:proofErr w:type="spellStart"/>
-      <w:r>
-        <w:rPr>
-          <w:lang w:val="en-US"/>
-        </w:rPr>
-        <w:t>strip_columns</w:t>
-      </w:r>
-      <w:proofErr w:type="spellEnd"/>
-      <w:r>
-        <w:rPr>
-          <w:lang w:val="en-US"/>
-        </w:rPr>
-        <w:t xml:space="preserve"> = True, lines = 0</w:t>
-      </w:r>
-      <w:r>
-        <w:rPr>
-          <w:lang w:val="en-US"/>
-        </w:rPr>
-        <w:t>;</w:t>
-      </w:r>
-    </w:p>
-    <w:p>
-      <w:pPr>
-        <w:rPr>
-          <w:lang w:val="en-US"/>
-        </w:rPr>
-      </w:pPr>
-      <w:r>
-        <w:rPr>
-          <w:lang w:val="en-US"/>
-        </w:rPr>
-        <w:t xml:space="preserve">Read file with data. Two </w:t>
-      </w:r>
-      <w:proofErr w:type="gramStart"/>
-      <w:r>
-        <w:rPr>
-          <w:lang w:val="en-US"/>
-        </w:rPr>
-        <w:t>object</w:t>
-      </w:r>
-      <w:proofErr w:type="gramEnd"/>
-      <w:r>
-        <w:rPr>
-          <w:lang w:val="en-US"/>
-        </w:rPr>
-        <w:t xml:space="preserve"> (data and columns) are created in memory</w:t>
-      </w:r>
-      <w:r>
-        <w:rPr>
-          <w:lang w:val="en-US"/>
-        </w:rPr>
-        <w:t>.</w:t>
-      </w:r>
-    </w:p>
-    <w:p>
-      <w:pPr>
         <w:pBdr>
           <w:bottom w:val="single" w:sz="6" w:space="1" w:color="auto"/>
         </w:pBdr>
@@ -1078,182 +1400,81 @@
         </w:rPr>
         <w:t>\</w:t>
       </w:r>
+      <w:r>
+        <w:rPr>
+          <w:lang w:val="en-US"/>
+        </w:rPr>
+        <w:t xml:space="preserve">connect </w:t>
+      </w:r>
+      <w:r>
+        <w:rPr>
+          <w:lang w:val="en-US"/>
+        </w:rPr>
+        <w:t>sqlite3</w:t>
+      </w:r>
+      <w:r>
+        <w:rPr>
+          <w:lang w:val="en-US"/>
+        </w:rPr>
+        <w:t xml:space="preserve"> (,)</w:t>
+      </w:r>
+      <w:r>
+        <w:rPr>
+          <w:lang w:val="en-US"/>
+        </w:rPr>
+        <w:t xml:space="preserve"> </w:t>
+      </w:r>
+      <w:r>
+        <w:rPr>
+          <w:lang w:val="en-US"/>
+        </w:rPr>
+        <w:t>"filename"</w:t>
+      </w:r>
+      <w:r>
+        <w:rPr>
+          <w:lang w:val="en-US"/>
+        </w:rPr>
+        <w:t xml:space="preserve"> </w:t>
+      </w:r>
       <w:proofErr w:type="gramStart"/>
       <w:r>
         <w:rPr>
           <w:lang w:val="en-US"/>
         </w:rPr>
-        <w:t>export</w:t>
+        <w:t>(:memory</w:t>
       </w:r>
       <w:proofErr w:type="gramEnd"/>
       <w:r>
         <w:rPr>
           <w:lang w:val="en-US"/>
         </w:rPr>
-        <w:t xml:space="preserve"> </w:t>
-      </w:r>
-      <w:r>
-        <w:rPr>
-          <w:lang w:val="en-US"/>
-        </w:rPr>
-        <w:t>filename</w:t>
-      </w:r>
-      <w:r>
-        <w:rPr>
-          <w:lang w:val="en-US"/>
-        </w:rPr>
-        <w:t xml:space="preserve"> = …, delimiter = …, </w:t>
-      </w:r>
-      <w:proofErr w:type="spellStart"/>
-      <w:r>
-        <w:rPr>
-          <w:lang w:val="en-US"/>
-        </w:rPr>
-        <w:t>text_qualifier</w:t>
-      </w:r>
-      <w:proofErr w:type="spellEnd"/>
-      <w:r>
-        <w:rPr>
-          <w:lang w:val="en-US"/>
-        </w:rPr>
-        <w:t xml:space="preserve"> = …</w:t>
-      </w:r>
-      <w:r>
-        <w:rPr>
-          <w:lang w:val="en-US"/>
-        </w:rPr>
-        <w:t xml:space="preserve">, </w:t>
-      </w:r>
-      <w:proofErr w:type="spellStart"/>
-      <w:r>
-        <w:rPr>
-          <w:lang w:val="en-US"/>
-        </w:rPr>
-        <w:t>write</w:t>
-      </w:r>
-      <w:r>
-        <w:rPr>
-          <w:lang w:val="en-US"/>
-        </w:rPr>
-        <w:t>_columns</w:t>
-      </w:r>
-      <w:proofErr w:type="spellEnd"/>
-      <w:r>
-        <w:rPr>
-          <w:lang w:val="en-US"/>
-        </w:rPr>
-        <w:t xml:space="preserve"> = True</w:t>
-      </w:r>
-      <w:r>
-        <w:rPr>
-          <w:lang w:val="en-US"/>
-        </w:rPr>
-        <w:t xml:space="preserve">, </w:t>
-      </w:r>
-      <w:proofErr w:type="spellStart"/>
-      <w:r>
-        <w:rPr>
-          <w:lang w:val="en-US"/>
-        </w:rPr>
-        <w:t>strip_columns</w:t>
-      </w:r>
-      <w:proofErr w:type="spellEnd"/>
-      <w:r>
-        <w:rPr>
-          <w:lang w:val="en-US"/>
-        </w:rPr>
-        <w:t xml:space="preserve"> = True, lines = 0;</w:t>
-      </w:r>
-    </w:p>
-    <w:p>
-      <w:pPr>
-        <w:rPr>
-          <w:lang w:val="en-US"/>
-        </w:rPr>
-      </w:pPr>
-      <w:r>
-        <w:rPr>
-          <w:lang w:val="en-US"/>
-        </w:rPr>
-        <w:t>Export</w:t>
-      </w:r>
-      <w:r>
-        <w:rPr>
-          <w:lang w:val="en-US"/>
-        </w:rPr>
-        <w:t xml:space="preserve"> </w:t>
-      </w:r>
-      <w:r>
-        <w:rPr>
-          <w:lang w:val="en-US"/>
-        </w:rPr>
-        <w:t>data</w:t>
-      </w:r>
-      <w:r>
-        <w:rPr>
-          <w:lang w:val="en-US"/>
-        </w:rPr>
-        <w:t xml:space="preserve"> </w:t>
-      </w:r>
-      <w:r>
-        <w:rPr>
-          <w:lang w:val="en-US"/>
-        </w:rPr>
-        <w:t>to a</w:t>
-      </w:r>
-      <w:r>
-        <w:rPr>
-          <w:lang w:val="en-US"/>
-        </w:rPr>
-        <w:t xml:space="preserve"> </w:t>
-      </w:r>
-      <w:r>
-        <w:rPr>
-          <w:lang w:val="en-US"/>
-        </w:rPr>
-        <w:t>file</w:t>
-      </w:r>
-      <w:r>
-        <w:rPr>
-          <w:lang w:val="en-US"/>
-        </w:rPr>
-        <w:t xml:space="preserve">. </w:t>
-      </w:r>
-      <w:r>
-        <w:rPr>
-          <w:lang w:val="en-US"/>
-        </w:rPr>
-        <w:t>Use</w:t>
-      </w:r>
-      <w:r>
-        <w:rPr>
-          <w:lang w:val="en-US"/>
-        </w:rPr>
-        <w:t xml:space="preserve"> object</w:t>
-      </w:r>
-      <w:r>
-        <w:rPr>
-          <w:lang w:val="en-US"/>
-        </w:rPr>
-        <w:t>s</w:t>
-      </w:r>
-      <w:r>
-        <w:rPr>
-          <w:lang w:val="en-US"/>
-        </w:rPr>
-        <w:t xml:space="preserve"> (data and columns) </w:t>
-      </w:r>
-      <w:r>
-        <w:rPr>
-          <w:lang w:val="en-US"/>
-        </w:rPr>
-        <w:t xml:space="preserve">from </w:t>
-      </w:r>
-      <w:r>
-        <w:rPr>
-          <w:lang w:val="en-US"/>
-        </w:rPr>
-        <w:t>memory.</w:t>
+        <w:t>:)</w:t>
+      </w:r>
+      <w:r>
+        <w:rPr>
+          <w:lang w:val="en-US"/>
+        </w:rPr>
+        <w:t>, "</w:t>
+      </w:r>
+      <w:proofErr w:type="spellStart"/>
+      <w:r>
+        <w:rPr>
+          <w:lang w:val="en-US"/>
+        </w:rPr>
+        <w:t>parse_formats</w:t>
+      </w:r>
+      <w:proofErr w:type="spellEnd"/>
+      <w:r>
+        <w:rPr>
+          <w:lang w:val="en-US"/>
+        </w:rPr>
+        <w:t>"</w:t>
+      </w:r>
+      <w:r>
+        <w:rPr>
+          <w:lang w:val="en-US"/>
+        </w:rPr>
+        <w:t xml:space="preserve"> (False)</w:t>
       </w:r>
     </w:p>
     <w:p>
@@ -1265,127 +1486,53 @@
           <w:lang w:val="en-US"/>
         </w:rPr>
       </w:pPr>
-    </w:p>
-    <w:p>
-      <w:pPr>
-        <w:rPr>
-          <w:lang w:val="en-US"/>
-        </w:rPr>
-      </w:pPr>
-      <w:r>
-        <w:rPr>
-          <w:lang w:val="en-US"/>
-        </w:rPr>
-        <w:t>\</w:t>
+      <w:r>
+        <w:rPr>
+          <w:lang w:val="en-US"/>
+        </w:rPr>
+        <w:t>"</w:t>
       </w:r>
       <w:proofErr w:type="gramStart"/>
       <w:r>
         <w:rPr>
           <w:lang w:val="en-US"/>
         </w:rPr>
-        <w:t>insert</w:t>
+        <w:t>connect</w:t>
       </w:r>
       <w:proofErr w:type="gramEnd"/>
       <w:r>
         <w:rPr>
           <w:lang w:val="en-US"/>
         </w:rPr>
-        <w:t xml:space="preserve"> </w:t>
-      </w:r>
-      <w:proofErr w:type="spellStart"/>
-      <w:r>
-        <w:rPr>
-          <w:lang w:val="en-US"/>
-        </w:rPr>
-        <w:t>tablename</w:t>
-      </w:r>
-      <w:proofErr w:type="spellEnd"/>
-      <w:r>
-        <w:rPr>
-          <w:lang w:val="en-US"/>
-        </w:rPr>
-        <w:t xml:space="preserve"> = …</w:t>
-      </w:r>
-      <w:r>
-        <w:rPr>
-          <w:lang w:val="en-US"/>
-        </w:rPr>
-        <w:t>;</w:t>
-      </w:r>
-    </w:p>
-    <w:p>
-      <w:pPr>
-        <w:rPr>
-          <w:lang w:val="en-US"/>
-        </w:rPr>
-      </w:pPr>
-      <w:r>
-        <w:rPr>
-          <w:lang w:val="en-US"/>
-        </w:rPr>
-        <w:t>Insert data in memory (data object) into table in database</w:t>
-      </w:r>
-      <w:r>
-        <w:rPr>
-          <w:lang w:val="en-US"/>
-        </w:rPr>
-        <w:t xml:space="preserve"> (---sqlite</w:t>
-      </w:r>
-      <w:proofErr w:type="gramStart"/>
-      <w:r>
-        <w:rPr>
-          <w:lang w:val="en-US"/>
-        </w:rPr>
-        <w:t>3,---</w:t>
-      </w:r>
-      <w:proofErr w:type="spellStart"/>
-      <w:proofErr w:type="gramEnd"/>
-      <w:r>
-        <w:rPr>
-          <w:lang w:val="en-US"/>
-        </w:rPr>
-        <w:t>mysql</w:t>
-      </w:r>
-      <w:proofErr w:type="spellEnd"/>
-      <w:r>
-        <w:rPr>
-          <w:lang w:val="en-US"/>
-        </w:rPr>
-        <w:t>,---</w:t>
-      </w:r>
-      <w:proofErr w:type="spellStart"/>
-      <w:r>
-        <w:rPr>
-          <w:lang w:val="en-US"/>
-        </w:rPr>
-        <w:t>postg</w:t>
-      </w:r>
-      <w:r>
-        <w:rPr>
-          <w:lang w:val="en-US"/>
-        </w:rPr>
-        <w:t>re</w:t>
-      </w:r>
-      <w:proofErr w:type="spellEnd"/>
-      <w:r>
-        <w:rPr>
-          <w:lang w:val="en-US"/>
-        </w:rPr>
-        <w:t xml:space="preserve"> commands) using column names. Table MUST </w:t>
-      </w:r>
-      <w:proofErr w:type="gramStart"/>
-      <w:r>
-        <w:rPr>
-          <w:lang w:val="en-US"/>
-        </w:rPr>
-        <w:t>be created</w:t>
-      </w:r>
-      <w:proofErr w:type="gramEnd"/>
-      <w:r>
-        <w:rPr>
-          <w:lang w:val="en-US"/>
-        </w:rPr>
-        <w:t xml:space="preserve"> in advance.</w:t>
+        <w:t xml:space="preserve"> sqlite3", "connect </w:t>
+      </w:r>
+      <w:proofErr w:type="spellStart"/>
+      <w:r>
+        <w:rPr>
+          <w:lang w:val="en-US"/>
+        </w:rPr>
+        <w:t>sqlite</w:t>
+      </w:r>
+      <w:proofErr w:type="spellEnd"/>
+      <w:r>
+        <w:rPr>
+          <w:lang w:val="en-US"/>
+        </w:rPr>
+        <w:t xml:space="preserve">", "connect sql3", "connect </w:t>
+      </w:r>
+      <w:proofErr w:type="spellStart"/>
+      <w:r>
+        <w:rPr>
+          <w:lang w:val="en-US"/>
+        </w:rPr>
+        <w:t>sql</w:t>
+      </w:r>
+      <w:proofErr w:type="spellEnd"/>
+      <w:r>
+        <w:rPr>
+          <w:lang w:val="en-US"/>
+        </w:rPr>
+        <w:t>", "connect s", "c sqlite3",</w:t>
       </w:r>
     </w:p>
     <w:p>
@@ -1397,6 +1544,82 @@
           <w:lang w:val="en-US"/>
         </w:rPr>
       </w:pPr>
+      <w:r>
+        <w:rPr>
+          <w:lang w:val="en-US"/>
+        </w:rPr>
+        <w:t xml:space="preserve">"c </w:t>
+      </w:r>
+      <w:proofErr w:type="spellStart"/>
+      <w:r>
+        <w:rPr>
+          <w:lang w:val="en-US"/>
+        </w:rPr>
+        <w:t>sqlite</w:t>
+      </w:r>
+      <w:proofErr w:type="spellEnd"/>
+      <w:r>
+        <w:rPr>
+          <w:lang w:val="en-US"/>
+        </w:rPr>
+        <w:t xml:space="preserve">", "c sql3", "c </w:t>
+      </w:r>
+      <w:proofErr w:type="spellStart"/>
+      <w:r>
+        <w:rPr>
+          <w:lang w:val="en-US"/>
+        </w:rPr>
+        <w:t>sql</w:t>
+      </w:r>
+      <w:proofErr w:type="spellEnd"/>
+      <w:r>
+        <w:rPr>
+          <w:lang w:val="en-US"/>
+        </w:rPr>
+        <w:t>", "c s</w:t>
+      </w:r>
+      <w:proofErr w:type="gramStart"/>
+      <w:r>
+        <w:rPr>
+          <w:lang w:val="en-US"/>
+        </w:rPr>
+        <w:t>",  "</w:t>
+      </w:r>
+      <w:proofErr w:type="gramEnd"/>
+      <w:r>
+        <w:rPr>
+          <w:lang w:val="en-US"/>
+        </w:rPr>
+        <w:t>csqlite3", "</w:t>
+      </w:r>
+      <w:proofErr w:type="spellStart"/>
+      <w:r>
+        <w:rPr>
+          <w:lang w:val="en-US"/>
+        </w:rPr>
+        <w:t>csqlite</w:t>
+      </w:r>
+      <w:proofErr w:type="spellEnd"/>
+      <w:r>
+        <w:rPr>
+          <w:lang w:val="en-US"/>
+        </w:rPr>
+        <w:t>", "csql3", "</w:t>
+      </w:r>
+      <w:proofErr w:type="spellStart"/>
+      <w:r>
+        <w:rPr>
+          <w:lang w:val="en-US"/>
+        </w:rPr>
+        <w:t>csql</w:t>
+      </w:r>
+      <w:proofErr w:type="spellEnd"/>
+      <w:r>
+        <w:rPr>
+          <w:lang w:val="en-US"/>
+        </w:rPr>
+        <w:t>", "cs"</w:t>
+      </w:r>
     </w:p>
     <w:p>
       <w:pPr>
@@ -1408,7 +1631,7 @@
         <w:rPr>
           <w:lang w:val="en-US"/>
         </w:rPr>
-        <w:t>\print</w:t>
+        <w:t>\</w:t>
       </w:r>
       <w:r>
         <w:rPr>
@@ -1416,24 +1639,14 @@
         </w:rPr>
         <w:t xml:space="preserve"> </w:t>
       </w:r>
-      <w:r>
-        <w:rPr>
-          <w:lang w:val="en-US"/>
-        </w:rPr>
-        <w:t xml:space="preserve">what = </w:t>
-      </w:r>
-      <w:r>
-        <w:rPr>
-          <w:lang w:val="en-US"/>
-        </w:rPr>
-        <w:t>columns</w:t>
-      </w:r>
-      <w:r>
-        <w:rPr>
-          <w:lang w:val="en-US"/>
-        </w:rPr>
-        <w:t>,</w:t>
-      </w:r>
+      <w:proofErr w:type="gramStart"/>
+      <w:r>
+        <w:rPr>
+          <w:lang w:val="en-US"/>
+        </w:rPr>
+        <w:t>connect</w:t>
+      </w:r>
+      <w:proofErr w:type="gramEnd"/>
       <w:r>
         <w:rPr>
           <w:lang w:val="en-US"/>
@@ -1444,133 +1657,31 @@
         <w:rPr>
           <w:lang w:val="en-US"/>
         </w:rPr>
-        <w:t xml:space="preserve">columns = A B C (or columns = “A </w:t>
-      </w:r>
-      <w:proofErr w:type="spellStart"/>
-      <w:r>
-        <w:rPr>
-          <w:lang w:val="en-US"/>
-        </w:rPr>
-        <w:t>a</w:t>
-      </w:r>
-      <w:proofErr w:type="spellEnd"/>
-      <w:r>
-        <w:rPr>
-          <w:lang w:val="en-US"/>
-        </w:rPr>
-        <w:t xml:space="preserve">” “B </w:t>
-      </w:r>
-      <w:proofErr w:type="spellStart"/>
-      <w:r>
-        <w:rPr>
-          <w:lang w:val="en-US"/>
-        </w:rPr>
-        <w:t>b</w:t>
-      </w:r>
-      <w:proofErr w:type="spellEnd"/>
-      <w:r>
-        <w:rPr>
-          <w:lang w:val="en-US"/>
-        </w:rPr>
-        <w:t xml:space="preserve">” “C </w:t>
-      </w:r>
-      <w:proofErr w:type="spellStart"/>
-      <w:r>
-        <w:rPr>
-          <w:lang w:val="en-US"/>
-        </w:rPr>
-        <w:t>c</w:t>
-      </w:r>
-      <w:proofErr w:type="spellEnd"/>
-      <w:r>
-        <w:rPr>
-          <w:lang w:val="en-US"/>
-        </w:rPr>
-        <w:t xml:space="preserve">” or columns = [A </w:t>
-      </w:r>
-      <w:proofErr w:type="spellStart"/>
-      <w:r>
-        <w:rPr>
-          <w:lang w:val="en-US"/>
-        </w:rPr>
-        <w:t>a</w:t>
-      </w:r>
-      <w:proofErr w:type="spellEnd"/>
-      <w:r>
-        <w:rPr>
-          <w:lang w:val="en-US"/>
-        </w:rPr>
-        <w:t xml:space="preserve">, B </w:t>
-      </w:r>
-      <w:proofErr w:type="spellStart"/>
-      <w:r>
-        <w:rPr>
-          <w:lang w:val="en-US"/>
-        </w:rPr>
-        <w:t>b</w:t>
-      </w:r>
-      <w:proofErr w:type="spellEnd"/>
-      <w:r>
-        <w:rPr>
-          <w:lang w:val="en-US"/>
-        </w:rPr>
-        <w:t xml:space="preserve">, C c] or columns = </w:t>
-      </w:r>
-      <w:proofErr w:type="gramStart"/>
-      <w:r>
-        <w:rPr>
-          <w:lang w:val="en-US"/>
-        </w:rPr>
-        <w:t>[“ A</w:t>
-      </w:r>
-      <w:proofErr w:type="gramEnd"/>
+        <w:t>sqlite3</w:t>
+      </w:r>
       <w:r>
         <w:rPr>
           <w:lang w:val="en-US"/>
         </w:rPr>
         <w:t xml:space="preserve"> </w:t>
       </w:r>
-      <w:proofErr w:type="spellStart"/>
-      <w:r>
-        <w:rPr>
-          <w:lang w:val="en-US"/>
-        </w:rPr>
-        <w:t>a</w:t>
-      </w:r>
-      <w:proofErr w:type="spellEnd"/>
-      <w:r>
-        <w:rPr>
-          <w:lang w:val="en-US"/>
-        </w:rPr>
-        <w:t xml:space="preserve"> ”, “ B </w:t>
-      </w:r>
-      <w:proofErr w:type="spellStart"/>
-      <w:r>
-        <w:rPr>
-          <w:lang w:val="en-US"/>
-        </w:rPr>
-        <w:t>b</w:t>
-      </w:r>
-      <w:proofErr w:type="spellEnd"/>
-      <w:r>
-        <w:rPr>
-          <w:lang w:val="en-US"/>
-        </w:rPr>
-        <w:t xml:space="preserve"> “, “ C </w:t>
-      </w:r>
-      <w:proofErr w:type="spellStart"/>
-      <w:r>
-        <w:rPr>
-          <w:lang w:val="en-US"/>
-        </w:rPr>
-        <w:t>c</w:t>
-      </w:r>
-      <w:proofErr w:type="spellEnd"/>
-      <w:r>
-        <w:rPr>
-          <w:lang w:val="en-US"/>
-        </w:rPr>
-        <w:t xml:space="preserve"> “]);</w:t>
+      <w:r>
+        <w:rPr>
+          <w:lang w:val="en-US"/>
+        </w:rPr>
+        <w:t>filename</w:t>
+      </w:r>
+      <w:r>
+        <w:rPr>
+          <w:lang w:val="en-US"/>
+        </w:rPr>
+        <w:t xml:space="preserve"> = …</w:t>
+      </w:r>
+      <w:r>
+        <w:rPr>
+          <w:lang w:val="en-US"/>
+        </w:rPr>
+        <w:t>;</w:t>
       </w:r>
     </w:p>
     <w:p>
@@ -1583,40 +1694,23 @@
         <w:rPr>
           <w:lang w:val="en-US"/>
         </w:rPr>
-        <w:t>\</w:t>
-      </w:r>
+        <w:t xml:space="preserve">Create or use existing database in specified folder (using </w:t>
+      </w:r>
+      <w:proofErr w:type="spellStart"/>
       <w:proofErr w:type="gramStart"/>
       <w:r>
         <w:rPr>
           <w:lang w:val="en-US"/>
         </w:rPr>
-        <w:t>pc</w:t>
-      </w:r>
+        <w:t>folder:foldername</w:t>
+      </w:r>
+      <w:proofErr w:type="spellEnd"/>
       <w:proofErr w:type="gramEnd"/>
       <w:r>
         <w:rPr>
           <w:lang w:val="en-US"/>
         </w:rPr>
-        <w:t xml:space="preserve"> from = …, to = …, step = …, list = 1 2 3 4;</w:t>
-      </w:r>
-    </w:p>
-    <w:p>
-      <w:pPr>
-        <w:rPr>
-          <w:lang w:val="en-US"/>
-        </w:rPr>
-      </w:pPr>
-      <w:r>
-        <w:rPr>
-          <w:lang w:val="en-US"/>
-        </w:rPr>
-        <w:t>Print columns in column object</w:t>
-      </w:r>
-      <w:r>
-        <w:rPr>
-          <w:lang w:val="en-US"/>
-        </w:rPr>
-        <w:t>.</w:t>
+        <w:t xml:space="preserve"> command)</w:t>
       </w:r>
     </w:p>
     <w:p>
@@ -1639,6 +1733,484 @@
         <w:rPr>
           <w:lang w:val="en-US"/>
         </w:rPr>
+        <w:t>\</w:t>
+      </w:r>
+      <w:proofErr w:type="gramStart"/>
+      <w:r>
+        <w:rPr>
+          <w:lang w:val="en-US"/>
+        </w:rPr>
+        <w:t>r</w:t>
+      </w:r>
+      <w:r>
+        <w:rPr>
+          <w:lang w:val="en-US"/>
+        </w:rPr>
+        <w:t>ead</w:t>
+      </w:r>
+      <w:proofErr w:type="gramEnd"/>
+      <w:r>
+        <w:rPr>
+          <w:lang w:val="en-US"/>
+        </w:rPr>
+        <w:t xml:space="preserve"> </w:t>
+      </w:r>
+      <w:r>
+        <w:rPr>
+          <w:lang w:val="en-US"/>
+        </w:rPr>
+        <w:t>filename</w:t>
+      </w:r>
+      <w:r>
+        <w:rPr>
+          <w:lang w:val="en-US"/>
+        </w:rPr>
+        <w:t xml:space="preserve"> = …</w:t>
+      </w:r>
+      <w:r>
+        <w:rPr>
+          <w:lang w:val="en-US"/>
+        </w:rPr>
+        <w:t>, delimiter = …</w:t>
+      </w:r>
+      <w:r>
+        <w:rPr>
+          <w:lang w:val="en-US"/>
+        </w:rPr>
+        <w:t xml:space="preserve">, </w:t>
+      </w:r>
+      <w:proofErr w:type="spellStart"/>
+      <w:r>
+        <w:rPr>
+          <w:lang w:val="en-US"/>
+        </w:rPr>
+        <w:t>text_qualifier</w:t>
+      </w:r>
+      <w:proofErr w:type="spellEnd"/>
+      <w:r>
+        <w:rPr>
+          <w:lang w:val="en-US"/>
+        </w:rPr>
+        <w:t xml:space="preserve"> = …</w:t>
+      </w:r>
+      <w:r>
+        <w:rPr>
+          <w:lang w:val="en-US"/>
+        </w:rPr>
+        <w:t xml:space="preserve">, </w:t>
+      </w:r>
+      <w:proofErr w:type="spellStart"/>
+      <w:r>
+        <w:rPr>
+          <w:lang w:val="en-US"/>
+        </w:rPr>
+        <w:t>read_columns</w:t>
+      </w:r>
+      <w:proofErr w:type="spellEnd"/>
+      <w:r>
+        <w:rPr>
+          <w:lang w:val="en-US"/>
+        </w:rPr>
+        <w:t xml:space="preserve"> = True</w:t>
+      </w:r>
+      <w:r>
+        <w:rPr>
+          <w:lang w:val="en-US"/>
+        </w:rPr>
+        <w:t xml:space="preserve">, </w:t>
+      </w:r>
+      <w:proofErr w:type="spellStart"/>
+      <w:r>
+        <w:rPr>
+          <w:lang w:val="en-US"/>
+        </w:rPr>
+        <w:t>strip_columns</w:t>
+      </w:r>
+      <w:proofErr w:type="spellEnd"/>
+      <w:r>
+        <w:rPr>
+          <w:lang w:val="en-US"/>
+        </w:rPr>
+        <w:t xml:space="preserve"> = True, lines = 0</w:t>
+      </w:r>
+      <w:r>
+        <w:rPr>
+          <w:lang w:val="en-US"/>
+        </w:rPr>
+        <w:t>;</w:t>
+      </w:r>
+    </w:p>
+    <w:p>
+      <w:pPr>
+        <w:rPr>
+          <w:lang w:val="en-US"/>
+        </w:rPr>
+      </w:pPr>
+      <w:r>
+        <w:rPr>
+          <w:lang w:val="en-US"/>
+        </w:rPr>
+        <w:t xml:space="preserve">Read file with data. Two </w:t>
+      </w:r>
+      <w:proofErr w:type="gramStart"/>
+      <w:r>
+        <w:rPr>
+          <w:lang w:val="en-US"/>
+        </w:rPr>
+        <w:t>object</w:t>
+      </w:r>
+      <w:proofErr w:type="gramEnd"/>
+      <w:r>
+        <w:rPr>
+          <w:lang w:val="en-US"/>
+        </w:rPr>
+        <w:t xml:space="preserve"> (data and columns) are created in memory</w:t>
+      </w:r>
+      <w:r>
+        <w:rPr>
+          <w:lang w:val="en-US"/>
+        </w:rPr>
+        <w:t>.</w:t>
+      </w:r>
+    </w:p>
+    <w:p>
+      <w:pPr>
+        <w:pBdr>
+          <w:bottom w:val="single" w:sz="6" w:space="1" w:color="auto"/>
+        </w:pBdr>
+        <w:rPr>
+          <w:lang w:val="en-US"/>
+        </w:rPr>
+      </w:pPr>
+    </w:p>
+    <w:p>
+      <w:pPr>
+        <w:rPr>
+          <w:lang w:val="en-US"/>
+        </w:rPr>
+      </w:pPr>
+      <w:r>
+        <w:rPr>
+          <w:lang w:val="en-US"/>
+        </w:rPr>
+        <w:t>\</w:t>
+      </w:r>
+      <w:proofErr w:type="gramStart"/>
+      <w:r>
+        <w:rPr>
+          <w:lang w:val="en-US"/>
+        </w:rPr>
+        <w:t>export</w:t>
+      </w:r>
+      <w:proofErr w:type="gramEnd"/>
+      <w:r>
+        <w:rPr>
+          <w:lang w:val="en-US"/>
+        </w:rPr>
+        <w:t xml:space="preserve"> </w:t>
+      </w:r>
+      <w:r>
+        <w:rPr>
+          <w:lang w:val="en-US"/>
+        </w:rPr>
+        <w:t>filename</w:t>
+      </w:r>
+      <w:r>
+        <w:rPr>
+          <w:lang w:val="en-US"/>
+        </w:rPr>
+        <w:t xml:space="preserve"> = …, delimiter = …, </w:t>
+      </w:r>
+      <w:proofErr w:type="spellStart"/>
+      <w:r>
+        <w:rPr>
+          <w:lang w:val="en-US"/>
+        </w:rPr>
+        <w:t>text_qualifier</w:t>
+      </w:r>
+      <w:proofErr w:type="spellEnd"/>
+      <w:r>
+        <w:rPr>
+          <w:lang w:val="en-US"/>
+        </w:rPr>
+        <w:t xml:space="preserve"> = …</w:t>
+      </w:r>
+      <w:r>
+        <w:rPr>
+          <w:lang w:val="en-US"/>
+        </w:rPr>
+        <w:t xml:space="preserve">, </w:t>
+      </w:r>
+      <w:proofErr w:type="spellStart"/>
+      <w:r>
+        <w:rPr>
+          <w:lang w:val="en-US"/>
+        </w:rPr>
+        <w:t>write</w:t>
+      </w:r>
+      <w:r>
+        <w:rPr>
+          <w:lang w:val="en-US"/>
+        </w:rPr>
+        <w:t>_columns</w:t>
+      </w:r>
+      <w:proofErr w:type="spellEnd"/>
+      <w:r>
+        <w:rPr>
+          <w:lang w:val="en-US"/>
+        </w:rPr>
+        <w:t xml:space="preserve"> = True</w:t>
+      </w:r>
+      <w:r>
+        <w:rPr>
+          <w:lang w:val="en-US"/>
+        </w:rPr>
+        <w:t xml:space="preserve">, </w:t>
+      </w:r>
+      <w:proofErr w:type="spellStart"/>
+      <w:r>
+        <w:rPr>
+          <w:lang w:val="en-US"/>
+        </w:rPr>
+        <w:t>strip_columns</w:t>
+      </w:r>
+      <w:proofErr w:type="spellEnd"/>
+      <w:r>
+        <w:rPr>
+          <w:lang w:val="en-US"/>
+        </w:rPr>
+        <w:t xml:space="preserve"> = True, lines = 0;</w:t>
+      </w:r>
+    </w:p>
+    <w:p>
+      <w:pPr>
+        <w:rPr>
+          <w:lang w:val="en-US"/>
+        </w:rPr>
+      </w:pPr>
+      <w:r>
+        <w:rPr>
+          <w:lang w:val="en-US"/>
+        </w:rPr>
+        <w:t>Export</w:t>
+      </w:r>
+      <w:r>
+        <w:rPr>
+          <w:lang w:val="en-US"/>
+        </w:rPr>
+        <w:t xml:space="preserve"> </w:t>
+      </w:r>
+      <w:r>
+        <w:rPr>
+          <w:lang w:val="en-US"/>
+        </w:rPr>
+        <w:t>data</w:t>
+      </w:r>
+      <w:r>
+        <w:rPr>
+          <w:lang w:val="en-US"/>
+        </w:rPr>
+        <w:t xml:space="preserve"> </w:t>
+      </w:r>
+      <w:r>
+        <w:rPr>
+          <w:lang w:val="en-US"/>
+        </w:rPr>
+        <w:t>to a</w:t>
+      </w:r>
+      <w:r>
+        <w:rPr>
+          <w:lang w:val="en-US"/>
+        </w:rPr>
+        <w:t xml:space="preserve"> </w:t>
+      </w:r>
+      <w:r>
+        <w:rPr>
+          <w:lang w:val="en-US"/>
+        </w:rPr>
+        <w:t>file</w:t>
+      </w:r>
+      <w:r>
+        <w:rPr>
+          <w:lang w:val="en-US"/>
+        </w:rPr>
+        <w:t xml:space="preserve">. </w:t>
+      </w:r>
+      <w:r>
+        <w:rPr>
+          <w:lang w:val="en-US"/>
+        </w:rPr>
+        <w:t>Use</w:t>
+      </w:r>
+      <w:r>
+        <w:rPr>
+          <w:lang w:val="en-US"/>
+        </w:rPr>
+        <w:t xml:space="preserve"> object</w:t>
+      </w:r>
+      <w:r>
+        <w:rPr>
+          <w:lang w:val="en-US"/>
+        </w:rPr>
+        <w:t>s</w:t>
+      </w:r>
+      <w:r>
+        <w:rPr>
+          <w:lang w:val="en-US"/>
+        </w:rPr>
+        <w:t xml:space="preserve"> (data and columns) </w:t>
+      </w:r>
+      <w:r>
+        <w:rPr>
+          <w:lang w:val="en-US"/>
+        </w:rPr>
+        <w:t xml:space="preserve">from </w:t>
+      </w:r>
+      <w:r>
+        <w:rPr>
+          <w:lang w:val="en-US"/>
+        </w:rPr>
+        <w:t>memory.</w:t>
+      </w:r>
+    </w:p>
+    <w:p>
+      <w:pPr>
+        <w:pBdr>
+          <w:bottom w:val="single" w:sz="6" w:space="1" w:color="auto"/>
+        </w:pBdr>
+        <w:rPr>
+          <w:lang w:val="en-US"/>
+        </w:rPr>
+      </w:pPr>
+    </w:p>
+    <w:p>
+      <w:pPr>
+        <w:rPr>
+          <w:lang w:val="en-US"/>
+        </w:rPr>
+      </w:pPr>
+      <w:r>
+        <w:rPr>
+          <w:lang w:val="en-US"/>
+        </w:rPr>
+        <w:t>\</w:t>
+      </w:r>
+      <w:proofErr w:type="gramStart"/>
+      <w:r>
+        <w:rPr>
+          <w:lang w:val="en-US"/>
+        </w:rPr>
+        <w:t>insert</w:t>
+      </w:r>
+      <w:proofErr w:type="gramEnd"/>
+      <w:r>
+        <w:rPr>
+          <w:lang w:val="en-US"/>
+        </w:rPr>
+        <w:t xml:space="preserve"> </w:t>
+      </w:r>
+      <w:proofErr w:type="spellStart"/>
+      <w:r>
+        <w:rPr>
+          <w:lang w:val="en-US"/>
+        </w:rPr>
+        <w:t>tablename</w:t>
+      </w:r>
+      <w:proofErr w:type="spellEnd"/>
+      <w:r>
+        <w:rPr>
+          <w:lang w:val="en-US"/>
+        </w:rPr>
+        <w:t xml:space="preserve"> = …</w:t>
+      </w:r>
+      <w:r>
+        <w:rPr>
+          <w:lang w:val="en-US"/>
+        </w:rPr>
+        <w:t>;</w:t>
+      </w:r>
+    </w:p>
+    <w:p>
+      <w:pPr>
+        <w:rPr>
+          <w:lang w:val="en-US"/>
+        </w:rPr>
+      </w:pPr>
+      <w:r>
+        <w:rPr>
+          <w:lang w:val="en-US"/>
+        </w:rPr>
+        <w:t>Insert data in memory (data object) into table in database</w:t>
+      </w:r>
+      <w:r>
+        <w:rPr>
+          <w:lang w:val="en-US"/>
+        </w:rPr>
+        <w:t xml:space="preserve"> (---sqlite</w:t>
+      </w:r>
+      <w:proofErr w:type="gramStart"/>
+      <w:r>
+        <w:rPr>
+          <w:lang w:val="en-US"/>
+        </w:rPr>
+        <w:t>3,---</w:t>
+      </w:r>
+      <w:proofErr w:type="spellStart"/>
+      <w:proofErr w:type="gramEnd"/>
+      <w:r>
+        <w:rPr>
+          <w:lang w:val="en-US"/>
+        </w:rPr>
+        <w:t>mysql</w:t>
+      </w:r>
+      <w:proofErr w:type="spellEnd"/>
+      <w:r>
+        <w:rPr>
+          <w:lang w:val="en-US"/>
+        </w:rPr>
+        <w:t>,---</w:t>
+      </w:r>
+      <w:proofErr w:type="spellStart"/>
+      <w:r>
+        <w:rPr>
+          <w:lang w:val="en-US"/>
+        </w:rPr>
+        <w:t>postg</w:t>
+      </w:r>
+      <w:r>
+        <w:rPr>
+          <w:lang w:val="en-US"/>
+        </w:rPr>
+        <w:t>re</w:t>
+      </w:r>
+      <w:proofErr w:type="spellEnd"/>
+      <w:r>
+        <w:rPr>
+          <w:lang w:val="en-US"/>
+        </w:rPr>
+        <w:t xml:space="preserve"> commands) using column names. Table MUST be created in advance.</w:t>
+      </w:r>
+    </w:p>
+    <w:p>
+      <w:pPr>
+        <w:pBdr>
+          <w:bottom w:val="single" w:sz="6" w:space="1" w:color="auto"/>
+        </w:pBdr>
+        <w:rPr>
+          <w:lang w:val="en-US"/>
+        </w:rPr>
+      </w:pPr>
+    </w:p>
+    <w:p>
+      <w:pPr>
+        <w:rPr>
+          <w:lang w:val="en-US"/>
+        </w:rPr>
+      </w:pPr>
+      <w:r>
+        <w:rPr>
+          <w:lang w:val="en-US"/>
+        </w:rPr>
         <w:t>\print</w:t>
       </w:r>
       <w:r>
@@ -1657,6 +2229,238 @@
         <w:rPr>
           <w:lang w:val="en-US"/>
         </w:rPr>
+        <w:t>columns</w:t>
+      </w:r>
+      <w:r>
+        <w:rPr>
+          <w:lang w:val="en-US"/>
+        </w:rPr>
+        <w:t>,</w:t>
+      </w:r>
+      <w:r>
+        <w:rPr>
+          <w:lang w:val="en-US"/>
+        </w:rPr>
+        <w:t xml:space="preserve"> </w:t>
+      </w:r>
+      <w:r>
+        <w:rPr>
+          <w:lang w:val="en-US"/>
+        </w:rPr>
+        <w:t xml:space="preserve">columns = A B C (or columns = “A </w:t>
+      </w:r>
+      <w:proofErr w:type="spellStart"/>
+      <w:r>
+        <w:rPr>
+          <w:lang w:val="en-US"/>
+        </w:rPr>
+        <w:t>a</w:t>
+      </w:r>
+      <w:proofErr w:type="spellEnd"/>
+      <w:r>
+        <w:rPr>
+          <w:lang w:val="en-US"/>
+        </w:rPr>
+        <w:t xml:space="preserve">” “B </w:t>
+      </w:r>
+      <w:proofErr w:type="spellStart"/>
+      <w:r>
+        <w:rPr>
+          <w:lang w:val="en-US"/>
+        </w:rPr>
+        <w:t>b</w:t>
+      </w:r>
+      <w:proofErr w:type="spellEnd"/>
+      <w:r>
+        <w:rPr>
+          <w:lang w:val="en-US"/>
+        </w:rPr>
+        <w:t xml:space="preserve">” “C </w:t>
+      </w:r>
+      <w:proofErr w:type="spellStart"/>
+      <w:r>
+        <w:rPr>
+          <w:lang w:val="en-US"/>
+        </w:rPr>
+        <w:t>c</w:t>
+      </w:r>
+      <w:proofErr w:type="spellEnd"/>
+      <w:r>
+        <w:rPr>
+          <w:lang w:val="en-US"/>
+        </w:rPr>
+        <w:t xml:space="preserve">” or columns = [A </w:t>
+      </w:r>
+      <w:proofErr w:type="spellStart"/>
+      <w:r>
+        <w:rPr>
+          <w:lang w:val="en-US"/>
+        </w:rPr>
+        <w:t>a</w:t>
+      </w:r>
+      <w:proofErr w:type="spellEnd"/>
+      <w:r>
+        <w:rPr>
+          <w:lang w:val="en-US"/>
+        </w:rPr>
+        <w:t xml:space="preserve">, B </w:t>
+      </w:r>
+      <w:proofErr w:type="spellStart"/>
+      <w:r>
+        <w:rPr>
+          <w:lang w:val="en-US"/>
+        </w:rPr>
+        <w:t>b</w:t>
+      </w:r>
+      <w:proofErr w:type="spellEnd"/>
+      <w:r>
+        <w:rPr>
+          <w:lang w:val="en-US"/>
+        </w:rPr>
+        <w:t xml:space="preserve">, C c] or columns = </w:t>
+      </w:r>
+      <w:proofErr w:type="gramStart"/>
+      <w:r>
+        <w:rPr>
+          <w:lang w:val="en-US"/>
+        </w:rPr>
+        <w:t>[“ A</w:t>
+      </w:r>
+      <w:proofErr w:type="gramEnd"/>
+      <w:r>
+        <w:rPr>
+          <w:lang w:val="en-US"/>
+        </w:rPr>
+        <w:t xml:space="preserve"> </w:t>
+      </w:r>
+      <w:proofErr w:type="spellStart"/>
+      <w:r>
+        <w:rPr>
+          <w:lang w:val="en-US"/>
+        </w:rPr>
+        <w:t>a</w:t>
+      </w:r>
+      <w:proofErr w:type="spellEnd"/>
+      <w:r>
+        <w:rPr>
+          <w:lang w:val="en-US"/>
+        </w:rPr>
+        <w:t xml:space="preserve"> ”, “ B </w:t>
+      </w:r>
+      <w:proofErr w:type="spellStart"/>
+      <w:r>
+        <w:rPr>
+          <w:lang w:val="en-US"/>
+        </w:rPr>
+        <w:t>b</w:t>
+      </w:r>
+      <w:proofErr w:type="spellEnd"/>
+      <w:r>
+        <w:rPr>
+          <w:lang w:val="en-US"/>
+        </w:rPr>
+        <w:t xml:space="preserve"> “, “ C </w:t>
+      </w:r>
+      <w:proofErr w:type="spellStart"/>
+      <w:r>
+        <w:rPr>
+          <w:lang w:val="en-US"/>
+        </w:rPr>
+        <w:t>c</w:t>
+      </w:r>
+      <w:proofErr w:type="spellEnd"/>
+      <w:r>
+        <w:rPr>
+          <w:lang w:val="en-US"/>
+        </w:rPr>
+        <w:t xml:space="preserve"> “]);</w:t>
+      </w:r>
+    </w:p>
+    <w:p>
+      <w:pPr>
+        <w:rPr>
+          <w:lang w:val="en-US"/>
+        </w:rPr>
+      </w:pPr>
+      <w:r>
+        <w:rPr>
+          <w:lang w:val="en-US"/>
+        </w:rPr>
+        <w:t>\</w:t>
+      </w:r>
+      <w:proofErr w:type="gramStart"/>
+      <w:r>
+        <w:rPr>
+          <w:lang w:val="en-US"/>
+        </w:rPr>
+        <w:t>pc</w:t>
+      </w:r>
+      <w:proofErr w:type="gramEnd"/>
+      <w:r>
+        <w:rPr>
+          <w:lang w:val="en-US"/>
+        </w:rPr>
+        <w:t xml:space="preserve"> from = …, to = …, step = …, list = 1 2 3 4;</w:t>
+      </w:r>
+    </w:p>
+    <w:p>
+      <w:pPr>
+        <w:rPr>
+          <w:lang w:val="en-US"/>
+        </w:rPr>
+      </w:pPr>
+      <w:r>
+        <w:rPr>
+          <w:lang w:val="en-US"/>
+        </w:rPr>
+        <w:t>Print columns in column object</w:t>
+      </w:r>
+      <w:r>
+        <w:rPr>
+          <w:lang w:val="en-US"/>
+        </w:rPr>
+        <w:t>.</w:t>
+      </w:r>
+    </w:p>
+    <w:p>
+      <w:pPr>
+        <w:pBdr>
+          <w:bottom w:val="single" w:sz="6" w:space="1" w:color="auto"/>
+        </w:pBdr>
+        <w:rPr>
+          <w:lang w:val="en-US"/>
+        </w:rPr>
+      </w:pPr>
+    </w:p>
+    <w:p>
+      <w:pPr>
+        <w:rPr>
+          <w:lang w:val="en-US"/>
+        </w:rPr>
+      </w:pPr>
+      <w:r>
+        <w:rPr>
+          <w:lang w:val="en-US"/>
+        </w:rPr>
+        <w:lastRenderedPageBreak/>
+        <w:t>\print</w:t>
+      </w:r>
+      <w:r>
+        <w:rPr>
+          <w:lang w:val="en-US"/>
+        </w:rPr>
+        <w:t xml:space="preserve"> </w:t>
+      </w:r>
+      <w:r>
+        <w:rPr>
+          <w:lang w:val="en-US"/>
+        </w:rPr>
+        <w:t xml:space="preserve">what = </w:t>
+      </w:r>
+      <w:r>
+        <w:rPr>
+          <w:lang w:val="en-US"/>
+        </w:rPr>
         <w:t>data</w:t>
       </w:r>
       <w:r>
@@ -1781,7 +2585,14 @@
         <w:rPr>
           <w:lang w:val="en-US"/>
         </w:rPr>
-        <w:t>, C c] or columns = [“</w:t>
+        <w:t xml:space="preserve">, C c] or columns = </w:t>
+      </w:r>
+      <w:proofErr w:type="gramStart"/>
+      <w:r>
+        <w:rPr>
+          <w:lang w:val="en-US"/>
+        </w:rPr>
+        <w:t>[“</w:t>
       </w:r>
       <w:r>
         <w:rPr>
@@ -1793,7 +2604,14 @@
         <w:rPr>
           <w:lang w:val="en-US"/>
         </w:rPr>
-        <w:t xml:space="preserve">A </w:t>
+        <w:t>A</w:t>
+      </w:r>
+      <w:proofErr w:type="gramEnd"/>
+      <w:r>
+        <w:rPr>
+          <w:lang w:val="en-US"/>
+        </w:rPr>
+        <w:t xml:space="preserve"> </w:t>
       </w:r>
       <w:proofErr w:type="spellStart"/>
       <w:r>
@@ -3501,7 +4319,6 @@
           <w:bdr w:val="none" w:sz="0" w:space="0" w:color="auto" w:frame="1"/>
           <w:lang w:eastAsia="cs-CZ"/>
         </w:rPr>
-        <w:lastRenderedPageBreak/>
         <w:t>Table 7.1 </w:t>
       </w:r>
       <w:proofErr w:type="spellStart"/>

</xml_diff>

<commit_message>
Import numpy not in main
</commit_message>
<xml_diff>
--- a/Manual.docx
+++ b/Manual.docx
@@ -34,23 +34,7 @@
           <w:highlight w:val="green"/>
           <w:lang w:val="en-US"/>
         </w:rPr>
-        <w:t>[</w:t>
-      </w:r>
-      <w:proofErr w:type="spellStart"/>
-      <w:r>
-        <w:rPr>
-          <w:highlight w:val="green"/>
-          <w:lang w:val="en-US"/>
-        </w:rPr>
-        <w:t>SQL_filenames</w:t>
-      </w:r>
-      <w:proofErr w:type="spellEnd"/>
-      <w:r>
-        <w:rPr>
-          <w:highlight w:val="green"/>
-          <w:lang w:val="en-US"/>
-        </w:rPr>
-        <w:t xml:space="preserve"> ...]</w:t>
+        <w:t>[SQL_filenames ...]</w:t>
       </w:r>
     </w:p>
     <w:p>
@@ -75,7 +59,7 @@
     </w:p>
     <w:p>
       <w:pPr>
-        <w:pStyle w:val="Nadpis2"/>
+        <w:pStyle w:val="Heading2"/>
         <w:rPr>
           <w:lang w:val="en-US"/>
         </w:rPr>
@@ -101,61 +85,7 @@
           <w:bCs/>
           <w:lang w:val="en-US"/>
         </w:rPr>
-        <w:t>\</w:t>
-      </w:r>
-      <w:proofErr w:type="gramStart"/>
-      <w:r>
-        <w:rPr>
-          <w:b/>
-          <w:bCs/>
-          <w:lang w:val="en-US"/>
-        </w:rPr>
-        <w:t>folder</w:t>
-      </w:r>
-      <w:proofErr w:type="gramEnd"/>
-      <w:r>
-        <w:rPr>
-          <w:b/>
-          <w:bCs/>
-          <w:lang w:val="en-US"/>
-        </w:rPr>
-        <w:t xml:space="preserve"> (f) [</w:t>
-      </w:r>
-      <w:proofErr w:type="spellStart"/>
-      <w:r>
-        <w:rPr>
-          <w:b/>
-          <w:bCs/>
-          <w:lang w:val="en-US"/>
-        </w:rPr>
-        <w:t>foldername</w:t>
-      </w:r>
-      <w:proofErr w:type="spellEnd"/>
-      <w:r>
-        <w:rPr>
-          <w:b/>
-          <w:bCs/>
-          <w:lang w:val="en-US"/>
-        </w:rPr>
-        <w:t xml:space="preserve"> (f / </w:t>
-      </w:r>
-      <w:proofErr w:type="spellStart"/>
-      <w:r>
-        <w:rPr>
-          <w:b/>
-          <w:bCs/>
-          <w:lang w:val="en-US"/>
-        </w:rPr>
-        <w:t>fn</w:t>
-      </w:r>
-      <w:proofErr w:type="spellEnd"/>
-      <w:r>
-        <w:rPr>
-          <w:b/>
-          <w:bCs/>
-          <w:lang w:val="en-US"/>
-        </w:rPr>
-        <w:t>) =] …;</w:t>
+        <w:t>\folder (f) [foldername (f / fn) =] …;</w:t>
       </w:r>
     </w:p>
     <w:p>
@@ -187,26 +117,12 @@
         <w:rPr>
           <w:lang w:val="en-US"/>
         </w:rPr>
-        <w:t>As path separator, use “\” (e.g. “c:\”) or “/” (e.g. “~</w:t>
-      </w:r>
-      <w:proofErr w:type="gramStart"/>
-      <w:r>
-        <w:rPr>
-          <w:lang w:val="en-US"/>
-        </w:rPr>
-        <w:t>/..</w:t>
-      </w:r>
-      <w:proofErr w:type="gramEnd"/>
-      <w:r>
-        <w:rPr>
-          <w:lang w:val="en-US"/>
-        </w:rPr>
-        <w:t>”) in Windows or Linux.</w:t>
-      </w:r>
-    </w:p>
-    <w:p>
-      <w:pPr>
-        <w:pStyle w:val="Odstavecseseznamem"/>
+        <w:t>As path separator, use “\” (e.g. “c:\”) or “/” (e.g. “~/..”) in Windows or Linux.</w:t>
+      </w:r>
+    </w:p>
+    <w:p>
+      <w:pPr>
+        <w:pStyle w:val="ListParagraph"/>
         <w:numPr>
           <w:ilvl w:val="0"/>
           <w:numId w:val="2"/>
@@ -247,7 +163,6 @@
         </w:rPr>
         <w:t xml:space="preserve">\# go to home </w:t>
       </w:r>
-      <w:proofErr w:type="gramStart"/>
       <w:r>
         <w:rPr>
           <w:lang w:val="en-US"/>
@@ -260,7 +175,6 @@
         </w:rPr>
         <w:t>;</w:t>
       </w:r>
-      <w:proofErr w:type="gramEnd"/>
     </w:p>
     <w:p>
       <w:pPr>
@@ -308,42 +222,45 @@
         <w:rPr>
           <w:lang w:val="en-US"/>
         </w:rPr>
-        <w:t xml:space="preserve"> </w:t>
-      </w:r>
-      <w:proofErr w:type="gramStart"/>
-      <w:r>
-        <w:rPr>
-          <w:lang w:val="en-US"/>
-        </w:rPr>
-        <w:t>directory;</w:t>
-      </w:r>
-      <w:proofErr w:type="gramEnd"/>
-    </w:p>
-    <w:p>
-      <w:pPr>
-        <w:rPr>
-          <w:lang w:val="en-US"/>
-        </w:rPr>
-      </w:pPr>
-      <w:r>
-        <w:rPr>
-          <w:lang w:val="en-US"/>
-        </w:rPr>
-        <w:t>\f</w:t>
-      </w:r>
-      <w:proofErr w:type="gramStart"/>
-      <w:r>
-        <w:rPr>
-          <w:lang w:val="en-US"/>
-        </w:rPr>
-        <w:t xml:space="preserve"> ..</w:t>
-      </w:r>
-      <w:proofErr w:type="gramEnd"/>
-      <w:r>
-        <w:rPr>
-          <w:lang w:val="en-US"/>
-        </w:rPr>
-        <w:t>;</w:t>
+        <w:t xml:space="preserve"> directory;</w:t>
+      </w:r>
+    </w:p>
+    <w:p>
+      <w:pPr>
+        <w:rPr>
+          <w:lang w:val="en-US"/>
+        </w:rPr>
+      </w:pPr>
+      <w:r>
+        <w:rPr>
+          <w:lang w:val="en-US"/>
+        </w:rPr>
+        <w:t xml:space="preserve">\f </w:t>
+      </w:r>
+      <w:r>
+        <w:rPr>
+          <w:lang w:val="en-US"/>
+        </w:rPr>
+        <w:t>%appdata%</w:t>
+      </w:r>
+      <w:r>
+        <w:rPr>
+          <w:lang w:val="en-US"/>
+        </w:rPr>
+        <w:t>; \# go to appdata directory;</w:t>
+      </w:r>
+    </w:p>
+    <w:p>
+      <w:pPr>
+        <w:rPr>
+          <w:lang w:val="en-US"/>
+        </w:rPr>
+      </w:pPr>
+      <w:r>
+        <w:rPr>
+          <w:lang w:val="en-US"/>
+        </w:rPr>
+        <w:t>\f ..;</w:t>
       </w:r>
       <w:r>
         <w:rPr>
@@ -372,7 +289,7 @@
     </w:p>
     <w:p>
       <w:pPr>
-        <w:pStyle w:val="Odstavecseseznamem"/>
+        <w:pStyle w:val="ListParagraph"/>
         <w:numPr>
           <w:ilvl w:val="0"/>
           <w:numId w:val="2"/>
@@ -417,7 +334,7 @@
     </w:p>
     <w:p>
       <w:pPr>
-        <w:pStyle w:val="Odstavecseseznamem"/>
+        <w:pStyle w:val="ListParagraph"/>
         <w:numPr>
           <w:ilvl w:val="0"/>
           <w:numId w:val="2"/>
@@ -475,7 +392,7 @@
     </w:p>
     <w:p>
       <w:pPr>
-        <w:pStyle w:val="Nadpis2"/>
+        <w:pStyle w:val="Heading2"/>
         <w:rPr>
           <w:lang w:val="en-US"/>
         </w:rPr>
@@ -503,7 +420,6 @@
         </w:rPr>
         <w:t>\</w:t>
       </w:r>
-      <w:proofErr w:type="gramStart"/>
       <w:r>
         <w:rPr>
           <w:b/>
@@ -512,7 +428,6 @@
         </w:rPr>
         <w:t>read</w:t>
       </w:r>
-      <w:proofErr w:type="gramEnd"/>
       <w:r>
         <w:rPr>
           <w:b/>
@@ -606,43 +521,39 @@
           <w:bCs/>
           <w:lang w:val="en-US"/>
         </w:rPr>
-        <w:t xml:space="preserve">, </w:t>
-      </w:r>
-      <w:proofErr w:type="spellStart"/>
+        <w:t>, read_columns</w:t>
+      </w:r>
       <w:r>
         <w:rPr>
           <w:b/>
           <w:bCs/>
           <w:lang w:val="en-US"/>
         </w:rPr>
-        <w:t>read_columns</w:t>
-      </w:r>
-      <w:proofErr w:type="spellEnd"/>
+        <w:t xml:space="preserve"> (rc) </w:t>
+      </w:r>
       <w:r>
         <w:rPr>
           <w:b/>
           <w:bCs/>
           <w:lang w:val="en-US"/>
         </w:rPr>
-        <w:t xml:space="preserve"> (</w:t>
-      </w:r>
-      <w:proofErr w:type="spellStart"/>
+        <w:t>=</w:t>
+      </w:r>
       <w:r>
         <w:rPr>
           <w:b/>
           <w:bCs/>
           <w:lang w:val="en-US"/>
         </w:rPr>
-        <w:t>rc</w:t>
-      </w:r>
-      <w:proofErr w:type="spellEnd"/>
+        <w:t xml:space="preserve"> … (bool, default </w:t>
+      </w:r>
       <w:r>
         <w:rPr>
           <w:b/>
           <w:bCs/>
           <w:lang w:val="en-US"/>
         </w:rPr>
-        <w:t xml:space="preserve">) </w:t>
+        <w:t>True</w:t>
       </w:r>
       <w:r>
         <w:rPr>
@@ -650,7 +561,7 @@
           <w:bCs/>
           <w:lang w:val="en-US"/>
         </w:rPr>
-        <w:t>=</w:t>
+        <w:t>)</w:t>
       </w:r>
       <w:r>
         <w:rPr>
@@ -658,7 +569,7 @@
           <w:bCs/>
           <w:lang w:val="en-US"/>
         </w:rPr>
-        <w:t xml:space="preserve"> … (bool, default </w:t>
+        <w:t>, strip_columns</w:t>
       </w:r>
       <w:r>
         <w:rPr>
@@ -666,7 +577,7 @@
           <w:bCs/>
           <w:lang w:val="en-US"/>
         </w:rPr>
-        <w:t>True</w:t>
+        <w:t xml:space="preserve"> </w:t>
       </w:r>
       <w:r>
         <w:rPr>
@@ -674,7 +585,7 @@
           <w:bCs/>
           <w:lang w:val="en-US"/>
         </w:rPr>
-        <w:t>)</w:t>
+        <w:t>=</w:t>
       </w:r>
       <w:r>
         <w:rPr>
@@ -682,25 +593,23 @@
           <w:bCs/>
           <w:lang w:val="en-US"/>
         </w:rPr>
-        <w:t xml:space="preserve">, </w:t>
-      </w:r>
-      <w:proofErr w:type="spellStart"/>
+        <w:t xml:space="preserve"> … (bool, default </w:t>
+      </w:r>
       <w:r>
         <w:rPr>
           <w:b/>
           <w:bCs/>
           <w:lang w:val="en-US"/>
         </w:rPr>
-        <w:t>strip_columns</w:t>
-      </w:r>
-      <w:proofErr w:type="spellEnd"/>
+        <w:t>True</w:t>
+      </w:r>
       <w:r>
         <w:rPr>
           <w:b/>
           <w:bCs/>
           <w:lang w:val="en-US"/>
         </w:rPr>
-        <w:t xml:space="preserve"> </w:t>
+        <w:t>)</w:t>
       </w:r>
       <w:r>
         <w:rPr>
@@ -708,7 +617,7 @@
           <w:bCs/>
           <w:lang w:val="en-US"/>
         </w:rPr>
-        <w:t>=</w:t>
+        <w:t xml:space="preserve">, </w:t>
       </w:r>
       <w:r>
         <w:rPr>
@@ -716,7 +625,7 @@
           <w:bCs/>
           <w:lang w:val="en-US"/>
         </w:rPr>
-        <w:t xml:space="preserve"> … (bool, default </w:t>
+        <w:t>print</w:t>
       </w:r>
       <w:r>
         <w:rPr>
@@ -724,7 +633,7 @@
           <w:bCs/>
           <w:lang w:val="en-US"/>
         </w:rPr>
-        <w:t>True</w:t>
+        <w:t>_</w:t>
       </w:r>
       <w:r>
         <w:rPr>
@@ -732,7 +641,7 @@
           <w:bCs/>
           <w:lang w:val="en-US"/>
         </w:rPr>
-        <w:t>)</w:t>
+        <w:t xml:space="preserve">data </w:t>
       </w:r>
       <w:r>
         <w:rPr>
@@ -740,16 +649,15 @@
           <w:bCs/>
           <w:lang w:val="en-US"/>
         </w:rPr>
-        <w:t xml:space="preserve">, </w:t>
-      </w:r>
-      <w:proofErr w:type="spellStart"/>
+        <w:t>=</w:t>
+      </w:r>
       <w:r>
         <w:rPr>
           <w:b/>
           <w:bCs/>
           <w:lang w:val="en-US"/>
         </w:rPr>
-        <w:t>print</w:t>
+        <w:t xml:space="preserve"> … (bool, default </w:t>
       </w:r>
       <w:r>
         <w:rPr>
@@ -757,7 +665,7 @@
           <w:bCs/>
           <w:lang w:val="en-US"/>
         </w:rPr>
-        <w:t>_</w:t>
+        <w:t>True</w:t>
       </w:r>
       <w:r>
         <w:rPr>
@@ -765,16 +673,15 @@
           <w:bCs/>
           <w:lang w:val="en-US"/>
         </w:rPr>
-        <w:t>data</w:t>
-      </w:r>
-      <w:proofErr w:type="spellEnd"/>
+        <w:t xml:space="preserve">), </w:t>
+      </w:r>
       <w:r>
         <w:rPr>
           <w:b/>
           <w:bCs/>
           <w:lang w:val="en-US"/>
         </w:rPr>
-        <w:t xml:space="preserve"> </w:t>
+        <w:t>lines</w:t>
       </w:r>
       <w:r>
         <w:rPr>
@@ -782,7 +689,7 @@
           <w:bCs/>
           <w:lang w:val="en-US"/>
         </w:rPr>
-        <w:t>=</w:t>
+        <w:t xml:space="preserve"> (l) </w:t>
       </w:r>
       <w:r>
         <w:rPr>
@@ -790,7 +697,7 @@
           <w:bCs/>
           <w:lang w:val="en-US"/>
         </w:rPr>
-        <w:t xml:space="preserve"> … (bool, default </w:t>
+        <w:t>=</w:t>
       </w:r>
       <w:r>
         <w:rPr>
@@ -798,7 +705,7 @@
           <w:bCs/>
           <w:lang w:val="en-US"/>
         </w:rPr>
-        <w:t>True</w:t>
+        <w:t xml:space="preserve"> … (int)</w:t>
       </w:r>
       <w:r>
         <w:rPr>
@@ -806,7 +713,7 @@
           <w:bCs/>
           <w:lang w:val="en-US"/>
         </w:rPr>
-        <w:t xml:space="preserve">), </w:t>
+        <w:t>]</w:t>
       </w:r>
       <w:r>
         <w:rPr>
@@ -814,46 +721,6 @@
           <w:bCs/>
           <w:lang w:val="en-US"/>
         </w:rPr>
-        <w:t>lines</w:t>
-      </w:r>
-      <w:r>
-        <w:rPr>
-          <w:b/>
-          <w:bCs/>
-          <w:lang w:val="en-US"/>
-        </w:rPr>
-        <w:t xml:space="preserve"> (l) </w:t>
-      </w:r>
-      <w:r>
-        <w:rPr>
-          <w:b/>
-          <w:bCs/>
-          <w:lang w:val="en-US"/>
-        </w:rPr>
-        <w:t>=</w:t>
-      </w:r>
-      <w:r>
-        <w:rPr>
-          <w:b/>
-          <w:bCs/>
-          <w:lang w:val="en-US"/>
-        </w:rPr>
-        <w:t xml:space="preserve"> … (int)</w:t>
-      </w:r>
-      <w:r>
-        <w:rPr>
-          <w:b/>
-          <w:bCs/>
-          <w:lang w:val="en-US"/>
-        </w:rPr>
-        <w:t>]</w:t>
-      </w:r>
-      <w:r>
-        <w:rPr>
-          <w:b/>
-          <w:bCs/>
-          <w:lang w:val="en-US"/>
-        </w:rPr>
         <w:t>;</w:t>
       </w:r>
     </w:p>
@@ -880,26 +747,12 @@
         <w:rPr>
           <w:lang w:val="en-US"/>
         </w:rPr>
-        <w:t>As path separator, use “\” (e.g. “c:\”) or “/” (e.g. “~</w:t>
-      </w:r>
-      <w:proofErr w:type="gramStart"/>
-      <w:r>
-        <w:rPr>
-          <w:lang w:val="en-US"/>
-        </w:rPr>
-        <w:t>/..</w:t>
-      </w:r>
-      <w:proofErr w:type="gramEnd"/>
-      <w:r>
-        <w:rPr>
-          <w:lang w:val="en-US"/>
-        </w:rPr>
-        <w:t>”) in Windows or Linux.</w:t>
-      </w:r>
-    </w:p>
-    <w:p>
-      <w:pPr>
-        <w:pStyle w:val="Odstavecseseznamem"/>
+        <w:t>As path separator, use “\” (e.g. “c:\”) or “/” (e.g. “~/..”) in Windows or Linux.</w:t>
+      </w:r>
+    </w:p>
+    <w:p>
+      <w:pPr>
+        <w:pStyle w:val="ListParagraph"/>
         <w:numPr>
           <w:ilvl w:val="0"/>
           <w:numId w:val="2"/>
@@ -926,21 +779,7 @@
         <w:rPr>
           <w:lang w:val="en-US"/>
         </w:rPr>
-        <w:t xml:space="preserve">\r a.txt, </w:t>
-      </w:r>
-      <w:proofErr w:type="spellStart"/>
-      <w:r>
-        <w:rPr>
-          <w:lang w:val="en-US"/>
-        </w:rPr>
-        <w:t>rc</w:t>
-      </w:r>
-      <w:proofErr w:type="spellEnd"/>
-      <w:r>
-        <w:rPr>
-          <w:lang w:val="en-US"/>
-        </w:rPr>
-        <w:t xml:space="preserve"> = 0, l =</w:t>
+        <w:t>\r a.txt, rc = 0, l =</w:t>
       </w:r>
       <w:r>
         <w:rPr>
@@ -1024,14 +863,7 @@
         <w:rPr>
           <w:lang w:val="en-US"/>
         </w:rPr>
-        <w:t xml:space="preserve">, read only 1 </w:t>
-      </w:r>
-      <w:proofErr w:type="gramStart"/>
-      <w:r>
-        <w:rPr>
-          <w:lang w:val="en-US"/>
-        </w:rPr>
-        <w:t>line</w:t>
+        <w:t>, read only 1 line</w:t>
       </w:r>
       <w:r>
         <w:rPr>
@@ -1039,11 +871,10 @@
         </w:rPr>
         <w:t>;</w:t>
       </w:r>
-      <w:proofErr w:type="gramEnd"/>
-    </w:p>
-    <w:p>
-      <w:pPr>
-        <w:pStyle w:val="Odstavecseseznamem"/>
+    </w:p>
+    <w:p>
+      <w:pPr>
+        <w:pStyle w:val="ListParagraph"/>
         <w:numPr>
           <w:ilvl w:val="0"/>
           <w:numId w:val="2"/>
@@ -1158,7 +989,7 @@
     </w:p>
     <w:p>
       <w:pPr>
-        <w:pStyle w:val="Odstavecseseznamem"/>
+        <w:pStyle w:val="ListParagraph"/>
         <w:numPr>
           <w:ilvl w:val="0"/>
           <w:numId w:val="2"/>
@@ -1172,6 +1003,7 @@
         <w:rPr>
           <w:lang w:val="en-US"/>
         </w:rPr>
+        <w:lastRenderedPageBreak/>
         <w:t>Error</w:t>
       </w:r>
       <w:r>
@@ -1201,24 +1033,7 @@
           <w:highlight w:val="red"/>
           <w:lang w:val="en-US"/>
         </w:rPr>
-        <w:lastRenderedPageBreak/>
-        <w:t>[</w:t>
-      </w:r>
-      <w:proofErr w:type="spellStart"/>
-      <w:r>
-        <w:rPr>
-          <w:highlight w:val="red"/>
-          <w:lang w:val="en-US"/>
-        </w:rPr>
-        <w:t>Errno</w:t>
-      </w:r>
-      <w:proofErr w:type="spellEnd"/>
-      <w:r>
-        <w:rPr>
-          <w:highlight w:val="red"/>
-          <w:lang w:val="en-US"/>
-        </w:rPr>
-        <w:t xml:space="preserve"> 2] No such file or directory: '</w:t>
+        <w:t>[Errno 2] No such file or directory: '</w:t>
       </w:r>
       <w:r>
         <w:rPr>
@@ -1249,23 +1064,7 @@
           <w:highlight w:val="red"/>
           <w:lang w:val="en-US"/>
         </w:rPr>
-        <w:t>[</w:t>
-      </w:r>
-      <w:proofErr w:type="spellStart"/>
-      <w:r>
-        <w:rPr>
-          <w:highlight w:val="red"/>
-          <w:lang w:val="en-US"/>
-        </w:rPr>
-        <w:t>Errno</w:t>
-      </w:r>
-      <w:proofErr w:type="spellEnd"/>
-      <w:r>
-        <w:rPr>
-          <w:highlight w:val="red"/>
-          <w:lang w:val="en-US"/>
-        </w:rPr>
-        <w:t xml:space="preserve"> 13] Permission denied: 'C:\\#Git\\ReadSQL'</w:t>
+        <w:t>[Errno 13] Permission denied: 'C:\\#Git\\ReadSQL'</w:t>
       </w:r>
     </w:p>
     <w:p>
@@ -1288,21 +1087,7 @@
         <w:rPr>
           <w:lang w:val="en-US"/>
         </w:rPr>
-        <w:t>\</w:t>
-      </w:r>
-      <w:proofErr w:type="gramStart"/>
-      <w:r>
-        <w:rPr>
-          <w:lang w:val="en-US"/>
-        </w:rPr>
-        <w:t>load</w:t>
-      </w:r>
-      <w:proofErr w:type="gramEnd"/>
-      <w:r>
-        <w:rPr>
-          <w:lang w:val="en-US"/>
-        </w:rPr>
-        <w:t xml:space="preserve"> </w:t>
+        <w:t xml:space="preserve">\load </w:t>
       </w:r>
       <w:r>
         <w:rPr>
@@ -1327,35 +1112,7 @@
         <w:rPr>
           <w:lang w:val="en-US"/>
         </w:rPr>
-        <w:t xml:space="preserve">Load file with </w:t>
-      </w:r>
-      <w:proofErr w:type="spellStart"/>
-      <w:r>
-        <w:rPr>
-          <w:lang w:val="en-US"/>
-        </w:rPr>
-        <w:t>sqls</w:t>
-      </w:r>
-      <w:proofErr w:type="spellEnd"/>
-      <w:r>
-        <w:rPr>
-          <w:lang w:val="en-US"/>
-        </w:rPr>
-        <w:t xml:space="preserve"> and commands. Two </w:t>
-      </w:r>
-      <w:proofErr w:type="gramStart"/>
-      <w:r>
-        <w:rPr>
-          <w:lang w:val="en-US"/>
-        </w:rPr>
-        <w:t>object</w:t>
-      </w:r>
-      <w:proofErr w:type="gramEnd"/>
-      <w:r>
-        <w:rPr>
-          <w:lang w:val="en-US"/>
-        </w:rPr>
-        <w:t xml:space="preserve"> (data and columns) are created in memory.</w:t>
+        <w:t>Load file with sqls and commands. Two object (data and columns) are created in memory.</w:t>
       </w:r>
     </w:p>
     <w:p>
@@ -1434,41 +1191,13 @@
         <w:rPr>
           <w:lang w:val="en-US"/>
         </w:rPr>
-        <w:t xml:space="preserve"> </w:t>
-      </w:r>
-      <w:proofErr w:type="gramStart"/>
-      <w:r>
-        <w:rPr>
-          <w:lang w:val="en-US"/>
-        </w:rPr>
-        <w:t>(:memory</w:t>
-      </w:r>
-      <w:proofErr w:type="gramEnd"/>
-      <w:r>
-        <w:rPr>
-          <w:lang w:val="en-US"/>
-        </w:rPr>
-        <w:t>:)</w:t>
-      </w:r>
-      <w:r>
-        <w:rPr>
-          <w:lang w:val="en-US"/>
-        </w:rPr>
-        <w:t>, "</w:t>
-      </w:r>
-      <w:proofErr w:type="spellStart"/>
-      <w:r>
-        <w:rPr>
-          <w:lang w:val="en-US"/>
-        </w:rPr>
-        <w:t>parse_formats</w:t>
-      </w:r>
-      <w:proofErr w:type="spellEnd"/>
-      <w:r>
-        <w:rPr>
-          <w:lang w:val="en-US"/>
-        </w:rPr>
-        <w:t>"</w:t>
+        <w:t xml:space="preserve"> (:memory:)</w:t>
+      </w:r>
+      <w:r>
+        <w:rPr>
+          <w:lang w:val="en-US"/>
+        </w:rPr>
+        <w:t>, "parse_formats"</w:t>
       </w:r>
       <w:r>
         <w:rPr>
@@ -1490,49 +1219,7 @@
         <w:rPr>
           <w:lang w:val="en-US"/>
         </w:rPr>
-        <w:t>"</w:t>
-      </w:r>
-      <w:proofErr w:type="gramStart"/>
-      <w:r>
-        <w:rPr>
-          <w:lang w:val="en-US"/>
-        </w:rPr>
-        <w:t>connect</w:t>
-      </w:r>
-      <w:proofErr w:type="gramEnd"/>
-      <w:r>
-        <w:rPr>
-          <w:lang w:val="en-US"/>
-        </w:rPr>
-        <w:t xml:space="preserve"> sqlite3", "connect </w:t>
-      </w:r>
-      <w:proofErr w:type="spellStart"/>
-      <w:r>
-        <w:rPr>
-          <w:lang w:val="en-US"/>
-        </w:rPr>
-        <w:t>sqlite</w:t>
-      </w:r>
-      <w:proofErr w:type="spellEnd"/>
-      <w:r>
-        <w:rPr>
-          <w:lang w:val="en-US"/>
-        </w:rPr>
-        <w:t xml:space="preserve">", "connect sql3", "connect </w:t>
-      </w:r>
-      <w:proofErr w:type="spellStart"/>
-      <w:r>
-        <w:rPr>
-          <w:lang w:val="en-US"/>
-        </w:rPr>
-        <w:t>sql</w:t>
-      </w:r>
-      <w:proofErr w:type="spellEnd"/>
-      <w:r>
-        <w:rPr>
-          <w:lang w:val="en-US"/>
-        </w:rPr>
-        <w:t>", "connect s", "c sqlite3",</w:t>
+        <w:t>"connect sqlite3", "connect sqlite", "connect sql3", "connect sql", "connect s", "c sqlite3",</w:t>
       </w:r>
     </w:p>
     <w:p>
@@ -1548,77 +1235,7 @@
         <w:rPr>
           <w:lang w:val="en-US"/>
         </w:rPr>
-        <w:t xml:space="preserve">"c </w:t>
-      </w:r>
-      <w:proofErr w:type="spellStart"/>
-      <w:r>
-        <w:rPr>
-          <w:lang w:val="en-US"/>
-        </w:rPr>
-        <w:t>sqlite</w:t>
-      </w:r>
-      <w:proofErr w:type="spellEnd"/>
-      <w:r>
-        <w:rPr>
-          <w:lang w:val="en-US"/>
-        </w:rPr>
-        <w:t xml:space="preserve">", "c sql3", "c </w:t>
-      </w:r>
-      <w:proofErr w:type="spellStart"/>
-      <w:r>
-        <w:rPr>
-          <w:lang w:val="en-US"/>
-        </w:rPr>
-        <w:t>sql</w:t>
-      </w:r>
-      <w:proofErr w:type="spellEnd"/>
-      <w:r>
-        <w:rPr>
-          <w:lang w:val="en-US"/>
-        </w:rPr>
-        <w:t>", "c s</w:t>
-      </w:r>
-      <w:proofErr w:type="gramStart"/>
-      <w:r>
-        <w:rPr>
-          <w:lang w:val="en-US"/>
-        </w:rPr>
-        <w:t>",  "</w:t>
-      </w:r>
-      <w:proofErr w:type="gramEnd"/>
-      <w:r>
-        <w:rPr>
-          <w:lang w:val="en-US"/>
-        </w:rPr>
-        <w:t>csqlite3", "</w:t>
-      </w:r>
-      <w:proofErr w:type="spellStart"/>
-      <w:r>
-        <w:rPr>
-          <w:lang w:val="en-US"/>
-        </w:rPr>
-        <w:t>csqlite</w:t>
-      </w:r>
-      <w:proofErr w:type="spellEnd"/>
-      <w:r>
-        <w:rPr>
-          <w:lang w:val="en-US"/>
-        </w:rPr>
-        <w:t>", "csql3", "</w:t>
-      </w:r>
-      <w:proofErr w:type="spellStart"/>
-      <w:r>
-        <w:rPr>
-          <w:lang w:val="en-US"/>
-        </w:rPr>
-        <w:t>csql</w:t>
-      </w:r>
-      <w:proofErr w:type="spellEnd"/>
-      <w:r>
-        <w:rPr>
-          <w:lang w:val="en-US"/>
-        </w:rPr>
-        <w:t>", "cs"</w:t>
+        <w:t>"c sqlite", "c sql3", "c sql", "c s",  "csqlite3", "csqlite", "csql3", "csql", "cs"</w:t>
       </w:r>
     </w:p>
     <w:p>
@@ -1639,14 +1256,18 @@
         </w:rPr>
         <w:t xml:space="preserve"> </w:t>
       </w:r>
-      <w:proofErr w:type="gramStart"/>
-      <w:r>
-        <w:rPr>
-          <w:lang w:val="en-US"/>
-        </w:rPr>
-        <w:t>connect</w:t>
-      </w:r>
-      <w:proofErr w:type="gramEnd"/>
+      <w:r>
+        <w:rPr>
+          <w:lang w:val="en-US"/>
+        </w:rPr>
+        <w:t xml:space="preserve">connect </w:t>
+      </w:r>
+      <w:r>
+        <w:rPr>
+          <w:lang w:val="en-US"/>
+        </w:rPr>
+        <w:t>sqlite3</w:t>
+      </w:r>
       <w:r>
         <w:rPr>
           <w:lang w:val="en-US"/>
@@ -1657,18 +1278,6 @@
         <w:rPr>
           <w:lang w:val="en-US"/>
         </w:rPr>
-        <w:t>sqlite3</w:t>
-      </w:r>
-      <w:r>
-        <w:rPr>
-          <w:lang w:val="en-US"/>
-        </w:rPr>
-        <w:t xml:space="preserve"> </w:t>
-      </w:r>
-      <w:r>
-        <w:rPr>
-          <w:lang w:val="en-US"/>
-        </w:rPr>
         <w:t>filename</w:t>
       </w:r>
       <w:r>
@@ -1694,23 +1303,7 @@
         <w:rPr>
           <w:lang w:val="en-US"/>
         </w:rPr>
-        <w:t xml:space="preserve">Create or use existing database in specified folder (using </w:t>
-      </w:r>
-      <w:proofErr w:type="spellStart"/>
-      <w:proofErr w:type="gramStart"/>
-      <w:r>
-        <w:rPr>
-          <w:lang w:val="en-US"/>
-        </w:rPr>
-        <w:t>folder:foldername</w:t>
-      </w:r>
-      <w:proofErr w:type="spellEnd"/>
-      <w:proofErr w:type="gramEnd"/>
-      <w:r>
-        <w:rPr>
-          <w:lang w:val="en-US"/>
-        </w:rPr>
-        <w:t xml:space="preserve"> command)</w:t>
+        <w:t>Create or use existing database in specified folder (using folder:foldername command)</w:t>
       </w:r>
     </w:p>
     <w:p>
@@ -1735,7 +1328,6 @@
         </w:rPr>
         <w:t>\</w:t>
       </w:r>
-      <w:proofErr w:type="gramStart"/>
       <w:r>
         <w:rPr>
           <w:lang w:val="en-US"/>
@@ -1748,7 +1340,6 @@
         </w:rPr>
         <w:t>ead</w:t>
       </w:r>
-      <w:proofErr w:type="gramEnd"/>
       <w:r>
         <w:rPr>
           <w:lang w:val="en-US"/>
@@ -1779,14 +1370,12 @@
         </w:rPr>
         <w:t xml:space="preserve">, </w:t>
       </w:r>
-      <w:proofErr w:type="spellStart"/>
       <w:r>
         <w:rPr>
           <w:lang w:val="en-US"/>
         </w:rPr>
         <w:t>text_qualifier</w:t>
       </w:r>
-      <w:proofErr w:type="spellEnd"/>
       <w:r>
         <w:rPr>
           <w:lang w:val="en-US"/>
@@ -1797,16 +1386,8 @@
         <w:rPr>
           <w:lang w:val="en-US"/>
         </w:rPr>
-        <w:t xml:space="preserve">, </w:t>
-      </w:r>
-      <w:proofErr w:type="spellStart"/>
-      <w:r>
-        <w:rPr>
-          <w:lang w:val="en-US"/>
-        </w:rPr>
-        <w:t>read_columns</w:t>
-      </w:r>
-      <w:proofErr w:type="spellEnd"/>
+        <w:t>, read_columns</w:t>
+      </w:r>
       <w:r>
         <w:rPr>
           <w:lang w:val="en-US"/>
@@ -1817,16 +1398,8 @@
         <w:rPr>
           <w:lang w:val="en-US"/>
         </w:rPr>
-        <w:t xml:space="preserve">, </w:t>
-      </w:r>
-      <w:proofErr w:type="spellStart"/>
-      <w:r>
-        <w:rPr>
-          <w:lang w:val="en-US"/>
-        </w:rPr>
-        <w:t>strip_columns</w:t>
-      </w:r>
-      <w:proofErr w:type="spellEnd"/>
+        <w:t>, strip_columns</w:t>
+      </w:r>
       <w:r>
         <w:rPr>
           <w:lang w:val="en-US"/>
@@ -1850,21 +1423,7 @@
         <w:rPr>
           <w:lang w:val="en-US"/>
         </w:rPr>
-        <w:t xml:space="preserve">Read file with data. Two </w:t>
-      </w:r>
-      <w:proofErr w:type="gramStart"/>
-      <w:r>
-        <w:rPr>
-          <w:lang w:val="en-US"/>
-        </w:rPr>
-        <w:t>object</w:t>
-      </w:r>
-      <w:proofErr w:type="gramEnd"/>
-      <w:r>
-        <w:rPr>
-          <w:lang w:val="en-US"/>
-        </w:rPr>
-        <w:t xml:space="preserve"> (data and columns) are created in memory</w:t>
+        <w:t>Read file with data. Two object (data and columns) are created in memory</w:t>
       </w:r>
       <w:r>
         <w:rPr>
@@ -1893,21 +1452,7 @@
         <w:rPr>
           <w:lang w:val="en-US"/>
         </w:rPr>
-        <w:t>\</w:t>
-      </w:r>
-      <w:proofErr w:type="gramStart"/>
-      <w:r>
-        <w:rPr>
-          <w:lang w:val="en-US"/>
-        </w:rPr>
-        <w:t>export</w:t>
-      </w:r>
-      <w:proofErr w:type="gramEnd"/>
-      <w:r>
-        <w:rPr>
-          <w:lang w:val="en-US"/>
-        </w:rPr>
-        <w:t xml:space="preserve"> </w:t>
+        <w:t xml:space="preserve">\export </w:t>
       </w:r>
       <w:r>
         <w:rPr>
@@ -1921,14 +1466,12 @@
         </w:rPr>
         <w:t xml:space="preserve"> = …, delimiter = …, </w:t>
       </w:r>
-      <w:proofErr w:type="spellStart"/>
       <w:r>
         <w:rPr>
           <w:lang w:val="en-US"/>
         </w:rPr>
         <w:t>text_qualifier</w:t>
       </w:r>
-      <w:proofErr w:type="spellEnd"/>
       <w:r>
         <w:rPr>
           <w:lang w:val="en-US"/>
@@ -1941,7 +1484,6 @@
         </w:rPr>
         <w:t xml:space="preserve">, </w:t>
       </w:r>
-      <w:proofErr w:type="spellStart"/>
       <w:r>
         <w:rPr>
           <w:lang w:val="en-US"/>
@@ -1954,7 +1496,6 @@
         </w:rPr>
         <w:t>_columns</w:t>
       </w:r>
-      <w:proofErr w:type="spellEnd"/>
       <w:r>
         <w:rPr>
           <w:lang w:val="en-US"/>
@@ -1965,16 +1506,8 @@
         <w:rPr>
           <w:lang w:val="en-US"/>
         </w:rPr>
-        <w:t xml:space="preserve">, </w:t>
-      </w:r>
-      <w:proofErr w:type="spellStart"/>
-      <w:r>
-        <w:rPr>
-          <w:lang w:val="en-US"/>
-        </w:rPr>
-        <w:t>strip_columns</w:t>
-      </w:r>
-      <w:proofErr w:type="spellEnd"/>
+        <w:t>, strip_columns</w:t>
+      </w:r>
       <w:r>
         <w:rPr>
           <w:lang w:val="en-US"/>
@@ -2095,28 +1628,24 @@
         </w:rPr>
         <w:t>\</w:t>
       </w:r>
-      <w:proofErr w:type="gramStart"/>
       <w:r>
         <w:rPr>
           <w:lang w:val="en-US"/>
         </w:rPr>
         <w:t>insert</w:t>
       </w:r>
-      <w:proofErr w:type="gramEnd"/>
       <w:r>
         <w:rPr>
           <w:lang w:val="en-US"/>
         </w:rPr>
         <w:t xml:space="preserve"> </w:t>
       </w:r>
-      <w:proofErr w:type="spellStart"/>
       <w:r>
         <w:rPr>
           <w:lang w:val="en-US"/>
         </w:rPr>
         <w:t>tablename</w:t>
       </w:r>
-      <w:proofErr w:type="spellEnd"/>
       <w:r>
         <w:rPr>
           <w:lang w:val="en-US"/>
@@ -2146,49 +1675,13 @@
         <w:rPr>
           <w:lang w:val="en-US"/>
         </w:rPr>
-        <w:t xml:space="preserve"> (---sqlite</w:t>
-      </w:r>
-      <w:proofErr w:type="gramStart"/>
-      <w:r>
-        <w:rPr>
-          <w:lang w:val="en-US"/>
-        </w:rPr>
-        <w:t>3,---</w:t>
-      </w:r>
-      <w:proofErr w:type="spellStart"/>
-      <w:proofErr w:type="gramEnd"/>
-      <w:r>
-        <w:rPr>
-          <w:lang w:val="en-US"/>
-        </w:rPr>
-        <w:t>mysql</w:t>
-      </w:r>
-      <w:proofErr w:type="spellEnd"/>
-      <w:r>
-        <w:rPr>
-          <w:lang w:val="en-US"/>
-        </w:rPr>
-        <w:t>,---</w:t>
-      </w:r>
-      <w:proofErr w:type="spellStart"/>
-      <w:r>
-        <w:rPr>
-          <w:lang w:val="en-US"/>
-        </w:rPr>
-        <w:t>postg</w:t>
-      </w:r>
-      <w:r>
-        <w:rPr>
-          <w:lang w:val="en-US"/>
-        </w:rPr>
-        <w:t>re</w:t>
-      </w:r>
-      <w:proofErr w:type="spellEnd"/>
-      <w:r>
-        <w:rPr>
-          <w:lang w:val="en-US"/>
-        </w:rPr>
-        <w:t xml:space="preserve"> commands) using column names. Table MUST be created in advance.</w:t>
+        <w:t xml:space="preserve"> (---sqlite3,---mysql,---postg</w:t>
+      </w:r>
+      <w:r>
+        <w:rPr>
+          <w:lang w:val="en-US"/>
+        </w:rPr>
+        <w:t>re commands) using column names. Table MUST be created in advance.</w:t>
       </w:r>
     </w:p>
     <w:p>
@@ -2247,160 +1740,20 @@
         <w:rPr>
           <w:lang w:val="en-US"/>
         </w:rPr>
-        <w:t xml:space="preserve">columns = A B C (or columns = “A </w:t>
-      </w:r>
-      <w:proofErr w:type="spellStart"/>
-      <w:r>
-        <w:rPr>
-          <w:lang w:val="en-US"/>
-        </w:rPr>
-        <w:t>a</w:t>
-      </w:r>
-      <w:proofErr w:type="spellEnd"/>
-      <w:r>
-        <w:rPr>
-          <w:lang w:val="en-US"/>
-        </w:rPr>
-        <w:t xml:space="preserve">” “B </w:t>
-      </w:r>
-      <w:proofErr w:type="spellStart"/>
-      <w:r>
-        <w:rPr>
-          <w:lang w:val="en-US"/>
-        </w:rPr>
-        <w:t>b</w:t>
-      </w:r>
-      <w:proofErr w:type="spellEnd"/>
-      <w:r>
-        <w:rPr>
-          <w:lang w:val="en-US"/>
-        </w:rPr>
-        <w:t xml:space="preserve">” “C </w:t>
-      </w:r>
-      <w:proofErr w:type="spellStart"/>
-      <w:r>
-        <w:rPr>
-          <w:lang w:val="en-US"/>
-        </w:rPr>
-        <w:t>c</w:t>
-      </w:r>
-      <w:proofErr w:type="spellEnd"/>
-      <w:r>
-        <w:rPr>
-          <w:lang w:val="en-US"/>
-        </w:rPr>
-        <w:t xml:space="preserve">” or columns = [A </w:t>
-      </w:r>
-      <w:proofErr w:type="spellStart"/>
-      <w:r>
-        <w:rPr>
-          <w:lang w:val="en-US"/>
-        </w:rPr>
-        <w:t>a</w:t>
-      </w:r>
-      <w:proofErr w:type="spellEnd"/>
-      <w:r>
-        <w:rPr>
-          <w:lang w:val="en-US"/>
-        </w:rPr>
-        <w:t xml:space="preserve">, B </w:t>
-      </w:r>
-      <w:proofErr w:type="spellStart"/>
-      <w:r>
-        <w:rPr>
-          <w:lang w:val="en-US"/>
-        </w:rPr>
-        <w:t>b</w:t>
-      </w:r>
-      <w:proofErr w:type="spellEnd"/>
-      <w:r>
-        <w:rPr>
-          <w:lang w:val="en-US"/>
-        </w:rPr>
-        <w:t xml:space="preserve">, C c] or columns = </w:t>
-      </w:r>
-      <w:proofErr w:type="gramStart"/>
-      <w:r>
-        <w:rPr>
-          <w:lang w:val="en-US"/>
-        </w:rPr>
-        <w:t>[“ A</w:t>
-      </w:r>
-      <w:proofErr w:type="gramEnd"/>
-      <w:r>
-        <w:rPr>
-          <w:lang w:val="en-US"/>
-        </w:rPr>
-        <w:t xml:space="preserve"> </w:t>
-      </w:r>
-      <w:proofErr w:type="spellStart"/>
-      <w:r>
-        <w:rPr>
-          <w:lang w:val="en-US"/>
-        </w:rPr>
-        <w:t>a</w:t>
-      </w:r>
-      <w:proofErr w:type="spellEnd"/>
-      <w:r>
-        <w:rPr>
-          <w:lang w:val="en-US"/>
-        </w:rPr>
-        <w:t xml:space="preserve"> ”, “ B </w:t>
-      </w:r>
-      <w:proofErr w:type="spellStart"/>
-      <w:r>
-        <w:rPr>
-          <w:lang w:val="en-US"/>
-        </w:rPr>
-        <w:t>b</w:t>
-      </w:r>
-      <w:proofErr w:type="spellEnd"/>
-      <w:r>
-        <w:rPr>
-          <w:lang w:val="en-US"/>
-        </w:rPr>
-        <w:t xml:space="preserve"> “, “ C </w:t>
-      </w:r>
-      <w:proofErr w:type="spellStart"/>
-      <w:r>
-        <w:rPr>
-          <w:lang w:val="en-US"/>
-        </w:rPr>
-        <w:t>c</w:t>
-      </w:r>
-      <w:proofErr w:type="spellEnd"/>
-      <w:r>
-        <w:rPr>
-          <w:lang w:val="en-US"/>
-        </w:rPr>
-        <w:t xml:space="preserve"> “]);</w:t>
-      </w:r>
-    </w:p>
-    <w:p>
-      <w:pPr>
-        <w:rPr>
-          <w:lang w:val="en-US"/>
-        </w:rPr>
-      </w:pPr>
-      <w:r>
-        <w:rPr>
-          <w:lang w:val="en-US"/>
-        </w:rPr>
-        <w:t>\</w:t>
-      </w:r>
-      <w:proofErr w:type="gramStart"/>
-      <w:r>
-        <w:rPr>
-          <w:lang w:val="en-US"/>
-        </w:rPr>
-        <w:t>pc</w:t>
-      </w:r>
-      <w:proofErr w:type="gramEnd"/>
-      <w:r>
-        <w:rPr>
-          <w:lang w:val="en-US"/>
-        </w:rPr>
-        <w:t xml:space="preserve"> from = …, to = …, step = …, list = 1 2 3 4;</w:t>
+        <w:t>columns = A B C (or columns = “A a” “B b” “C c” or columns = [A a, B b, C c] or columns = [“ A a ”, “ B b “, “ C c “]);</w:t>
+      </w:r>
+    </w:p>
+    <w:p>
+      <w:pPr>
+        <w:rPr>
+          <w:lang w:val="en-US"/>
+        </w:rPr>
+      </w:pPr>
+      <w:r>
+        <w:rPr>
+          <w:lang w:val="en-US"/>
+        </w:rPr>
+        <w:t>\pc from = …, to = …, step = …, list = 1 2 3 4;</w:t>
       </w:r>
     </w:p>
     <w:p>
@@ -2442,7 +1795,6 @@
         <w:rPr>
           <w:lang w:val="en-US"/>
         </w:rPr>
-        <w:lastRenderedPageBreak/>
         <w:t>\print</w:t>
       </w:r>
       <w:r>
@@ -2515,84 +1867,7 @@
         <w:rPr>
           <w:lang w:val="en-US"/>
         </w:rPr>
-        <w:t xml:space="preserve"> (or columns = “A </w:t>
-      </w:r>
-      <w:proofErr w:type="spellStart"/>
-      <w:r>
-        <w:rPr>
-          <w:lang w:val="en-US"/>
-        </w:rPr>
-        <w:t>a</w:t>
-      </w:r>
-      <w:proofErr w:type="spellEnd"/>
-      <w:r>
-        <w:rPr>
-          <w:lang w:val="en-US"/>
-        </w:rPr>
-        <w:t xml:space="preserve">” “B </w:t>
-      </w:r>
-      <w:proofErr w:type="spellStart"/>
-      <w:r>
-        <w:rPr>
-          <w:lang w:val="en-US"/>
-        </w:rPr>
-        <w:t>b</w:t>
-      </w:r>
-      <w:proofErr w:type="spellEnd"/>
-      <w:r>
-        <w:rPr>
-          <w:lang w:val="en-US"/>
-        </w:rPr>
-        <w:t xml:space="preserve">” “C </w:t>
-      </w:r>
-      <w:proofErr w:type="spellStart"/>
-      <w:r>
-        <w:rPr>
-          <w:lang w:val="en-US"/>
-        </w:rPr>
-        <w:t>c</w:t>
-      </w:r>
-      <w:proofErr w:type="spellEnd"/>
-      <w:r>
-        <w:rPr>
-          <w:lang w:val="en-US"/>
-        </w:rPr>
-        <w:t xml:space="preserve">” or columns = [A </w:t>
-      </w:r>
-      <w:proofErr w:type="spellStart"/>
-      <w:r>
-        <w:rPr>
-          <w:lang w:val="en-US"/>
-        </w:rPr>
-        <w:t>a</w:t>
-      </w:r>
-      <w:proofErr w:type="spellEnd"/>
-      <w:r>
-        <w:rPr>
-          <w:lang w:val="en-US"/>
-        </w:rPr>
-        <w:t xml:space="preserve">, B </w:t>
-      </w:r>
-      <w:proofErr w:type="spellStart"/>
-      <w:r>
-        <w:rPr>
-          <w:lang w:val="en-US"/>
-        </w:rPr>
-        <w:t>b</w:t>
-      </w:r>
-      <w:proofErr w:type="spellEnd"/>
-      <w:r>
-        <w:rPr>
-          <w:lang w:val="en-US"/>
-        </w:rPr>
-        <w:t xml:space="preserve">, C c] or columns = </w:t>
-      </w:r>
-      <w:proofErr w:type="gramStart"/>
-      <w:r>
-        <w:rPr>
-          <w:lang w:val="en-US"/>
-        </w:rPr>
-        <w:t>[“</w:t>
+        <w:t xml:space="preserve"> (or columns = “A a” “B b” “C c” or columns = [A a, B b, C c] or columns = [“</w:t>
       </w:r>
       <w:r>
         <w:rPr>
@@ -2604,62 +1879,19 @@
         <w:rPr>
           <w:lang w:val="en-US"/>
         </w:rPr>
-        <w:t>A</w:t>
-      </w:r>
-      <w:proofErr w:type="gramEnd"/>
+        <w:t>A a</w:t>
+      </w:r>
       <w:r>
         <w:rPr>
           <w:lang w:val="en-US"/>
         </w:rPr>
         <w:t xml:space="preserve"> </w:t>
       </w:r>
-      <w:proofErr w:type="spellStart"/>
-      <w:r>
-        <w:rPr>
-          <w:lang w:val="en-US"/>
-        </w:rPr>
-        <w:t>a</w:t>
-      </w:r>
-      <w:proofErr w:type="spellEnd"/>
-      <w:r>
-        <w:rPr>
-          <w:lang w:val="en-US"/>
-        </w:rPr>
-        <w:t xml:space="preserve"> </w:t>
-      </w:r>
-      <w:r>
-        <w:rPr>
-          <w:lang w:val="en-US"/>
-        </w:rPr>
-        <w:t xml:space="preserve">”, “ B </w:t>
-      </w:r>
-      <w:proofErr w:type="spellStart"/>
-      <w:r>
-        <w:rPr>
-          <w:lang w:val="en-US"/>
-        </w:rPr>
-        <w:t>b</w:t>
-      </w:r>
-      <w:proofErr w:type="spellEnd"/>
-      <w:r>
-        <w:rPr>
-          <w:lang w:val="en-US"/>
-        </w:rPr>
-        <w:t xml:space="preserve"> “, “ C </w:t>
-      </w:r>
-      <w:proofErr w:type="spellStart"/>
-      <w:r>
-        <w:rPr>
-          <w:lang w:val="en-US"/>
-        </w:rPr>
-        <w:t>c</w:t>
-      </w:r>
-      <w:proofErr w:type="spellEnd"/>
-      <w:r>
-        <w:rPr>
-          <w:lang w:val="en-US"/>
-        </w:rPr>
-        <w:t xml:space="preserve"> “])</w:t>
+      <w:r>
+        <w:rPr>
+          <w:lang w:val="en-US"/>
+        </w:rPr>
+        <w:t>”, “ B b “, “ C c “])</w:t>
       </w:r>
       <w:r>
         <w:rPr>
@@ -2717,82 +1949,24 @@
           <w:lang w:val="en-US"/>
         </w:rPr>
       </w:pPr>
-      <w:proofErr w:type="spellStart"/>
-      <w:r>
-        <w:rPr>
-          <w:lang w:val="en-US"/>
-        </w:rPr>
-        <w:t>dir</w:t>
-      </w:r>
-      <w:proofErr w:type="spellEnd"/>
-      <w:r>
-        <w:rPr>
-          <w:lang w:val="en-US"/>
-        </w:rPr>
-        <w:t xml:space="preserve"> = </w:t>
-      </w:r>
-      <w:proofErr w:type="spellStart"/>
-      <w:r>
-        <w:rPr>
-          <w:lang w:val="en-US"/>
-        </w:rPr>
-        <w:t>raw_</w:t>
-      </w:r>
-      <w:proofErr w:type="gramStart"/>
-      <w:r>
-        <w:rPr>
-          <w:lang w:val="en-US"/>
-        </w:rPr>
-        <w:t>input</w:t>
-      </w:r>
-      <w:proofErr w:type="spellEnd"/>
-      <w:r>
-        <w:rPr>
-          <w:lang w:val="en-US"/>
-        </w:rPr>
-        <w:t>(</w:t>
-      </w:r>
-      <w:proofErr w:type="gramEnd"/>
-      <w:r>
-        <w:rPr>
-          <w:lang w:val="en-US"/>
-        </w:rPr>
-        <w:t>'Folder [%s]' % default)</w:t>
-      </w:r>
-    </w:p>
-    <w:p>
-      <w:pPr>
-        <w:rPr>
-          <w:lang w:val="en-US"/>
-        </w:rPr>
-      </w:pPr>
-      <w:proofErr w:type="spellStart"/>
-      <w:r>
-        <w:rPr>
-          <w:lang w:val="en-US"/>
-        </w:rPr>
-        <w:t>dir</w:t>
-      </w:r>
-      <w:proofErr w:type="spellEnd"/>
-      <w:r>
-        <w:rPr>
-          <w:lang w:val="en-US"/>
-        </w:rPr>
-        <w:t xml:space="preserve"> = </w:t>
-      </w:r>
-      <w:proofErr w:type="spellStart"/>
-      <w:r>
-        <w:rPr>
-          <w:lang w:val="en-US"/>
-        </w:rPr>
-        <w:t>dir</w:t>
-      </w:r>
-      <w:proofErr w:type="spellEnd"/>
-      <w:r>
-        <w:rPr>
-          <w:lang w:val="en-US"/>
-        </w:rPr>
-        <w:t xml:space="preserve"> or default</w:t>
+      <w:r>
+        <w:rPr>
+          <w:lang w:val="en-US"/>
+        </w:rPr>
+        <w:t>dir = raw_input('Folder [%s]' % default)</w:t>
+      </w:r>
+    </w:p>
+    <w:p>
+      <w:pPr>
+        <w:rPr>
+          <w:lang w:val="en-US"/>
+        </w:rPr>
+      </w:pPr>
+      <w:r>
+        <w:rPr>
+          <w:lang w:val="en-US"/>
+        </w:rPr>
+        <w:t>dir = dir or default</w:t>
       </w:r>
     </w:p>
     <w:p>
@@ -2823,64 +1997,8 @@
           <w:szCs w:val="38"/>
           <w:lang w:eastAsia="cs-CZ"/>
         </w:rPr>
-        <w:t>7.1 </w:t>
-      </w:r>
-      <w:proofErr w:type="spellStart"/>
-      <w:r>
-        <w:rPr>
-          <w:rFonts w:ascii="Open Sans" w:eastAsia="Times New Roman" w:hAnsi="Open Sans" w:cs="Open Sans"/>
-          <w:color w:val="555555"/>
-          <w:sz w:val="38"/>
-          <w:szCs w:val="38"/>
-          <w:lang w:eastAsia="cs-CZ"/>
-        </w:rPr>
-        <w:t>Connector</w:t>
-      </w:r>
-      <w:proofErr w:type="spellEnd"/>
-      <w:r>
-        <w:rPr>
-          <w:rFonts w:ascii="Open Sans" w:eastAsia="Times New Roman" w:hAnsi="Open Sans" w:cs="Open Sans"/>
-          <w:color w:val="555555"/>
-          <w:sz w:val="38"/>
-          <w:szCs w:val="38"/>
-          <w:lang w:eastAsia="cs-CZ"/>
-        </w:rPr>
-        <w:t xml:space="preserve">/Python </w:t>
-      </w:r>
-      <w:proofErr w:type="spellStart"/>
-      <w:r>
-        <w:rPr>
-          <w:rFonts w:ascii="Open Sans" w:eastAsia="Times New Roman" w:hAnsi="Open Sans" w:cs="Open Sans"/>
-          <w:color w:val="555555"/>
-          <w:sz w:val="38"/>
-          <w:szCs w:val="38"/>
-          <w:lang w:eastAsia="cs-CZ"/>
-        </w:rPr>
-        <w:t>Connection</w:t>
-      </w:r>
-      <w:proofErr w:type="spellEnd"/>
-      <w:r>
-        <w:rPr>
-          <w:rFonts w:ascii="Open Sans" w:eastAsia="Times New Roman" w:hAnsi="Open Sans" w:cs="Open Sans"/>
-          <w:color w:val="555555"/>
-          <w:sz w:val="38"/>
-          <w:szCs w:val="38"/>
-          <w:lang w:eastAsia="cs-CZ"/>
-        </w:rPr>
-        <w:t xml:space="preserve"> </w:t>
-      </w:r>
-      <w:proofErr w:type="spellStart"/>
-      <w:r>
-        <w:rPr>
-          <w:rFonts w:ascii="Open Sans" w:eastAsia="Times New Roman" w:hAnsi="Open Sans" w:cs="Open Sans"/>
-          <w:color w:val="555555"/>
-          <w:sz w:val="38"/>
-          <w:szCs w:val="38"/>
-          <w:lang w:eastAsia="cs-CZ"/>
-        </w:rPr>
-        <w:t>Arguments</w:t>
-      </w:r>
-      <w:proofErr w:type="spellEnd"/>
+        <w:t>7.1 Connector/Python Connection Arguments</w:t>
+      </w:r>
     </w:p>
     <w:p>
       <w:pPr>
@@ -2903,186 +2021,8 @@
           <w:szCs w:val="21"/>
           <w:lang w:eastAsia="cs-CZ"/>
         </w:rPr>
-        <w:t xml:space="preserve">A </w:t>
-      </w:r>
-      <w:proofErr w:type="spellStart"/>
-      <w:r>
-        <w:rPr>
-          <w:rFonts w:ascii="Open Sans" w:eastAsia="Times New Roman" w:hAnsi="Open Sans" w:cs="Open Sans"/>
-          <w:color w:val="555555"/>
-          <w:sz w:val="21"/>
-          <w:szCs w:val="21"/>
-          <w:lang w:eastAsia="cs-CZ"/>
-        </w:rPr>
-        <w:t>connection</w:t>
-      </w:r>
-      <w:proofErr w:type="spellEnd"/>
-      <w:r>
-        <w:rPr>
-          <w:rFonts w:ascii="Open Sans" w:eastAsia="Times New Roman" w:hAnsi="Open Sans" w:cs="Open Sans"/>
-          <w:color w:val="555555"/>
-          <w:sz w:val="21"/>
-          <w:szCs w:val="21"/>
-          <w:lang w:eastAsia="cs-CZ"/>
-        </w:rPr>
-        <w:t xml:space="preserve"> </w:t>
-      </w:r>
-      <w:proofErr w:type="spellStart"/>
-      <w:r>
-        <w:rPr>
-          <w:rFonts w:ascii="Open Sans" w:eastAsia="Times New Roman" w:hAnsi="Open Sans" w:cs="Open Sans"/>
-          <w:color w:val="555555"/>
-          <w:sz w:val="21"/>
-          <w:szCs w:val="21"/>
-          <w:lang w:eastAsia="cs-CZ"/>
-        </w:rPr>
-        <w:t>with</w:t>
-      </w:r>
-      <w:proofErr w:type="spellEnd"/>
-      <w:r>
-        <w:rPr>
-          <w:rFonts w:ascii="Open Sans" w:eastAsia="Times New Roman" w:hAnsi="Open Sans" w:cs="Open Sans"/>
-          <w:color w:val="555555"/>
-          <w:sz w:val="21"/>
-          <w:szCs w:val="21"/>
-          <w:lang w:eastAsia="cs-CZ"/>
-        </w:rPr>
-        <w:t xml:space="preserve"> the </w:t>
-      </w:r>
-      <w:proofErr w:type="spellStart"/>
-      <w:r>
-        <w:rPr>
-          <w:rFonts w:ascii="Open Sans" w:eastAsia="Times New Roman" w:hAnsi="Open Sans" w:cs="Open Sans"/>
-          <w:color w:val="555555"/>
-          <w:sz w:val="21"/>
-          <w:szCs w:val="21"/>
-          <w:lang w:eastAsia="cs-CZ"/>
-        </w:rPr>
-        <w:t>MySQL</w:t>
-      </w:r>
-      <w:proofErr w:type="spellEnd"/>
-      <w:r>
-        <w:rPr>
-          <w:rFonts w:ascii="Open Sans" w:eastAsia="Times New Roman" w:hAnsi="Open Sans" w:cs="Open Sans"/>
-          <w:color w:val="555555"/>
-          <w:sz w:val="21"/>
-          <w:szCs w:val="21"/>
-          <w:lang w:eastAsia="cs-CZ"/>
-        </w:rPr>
-        <w:t xml:space="preserve"> server </w:t>
-      </w:r>
-      <w:proofErr w:type="spellStart"/>
-      <w:r>
-        <w:rPr>
-          <w:rFonts w:ascii="Open Sans" w:eastAsia="Times New Roman" w:hAnsi="Open Sans" w:cs="Open Sans"/>
-          <w:color w:val="555555"/>
-          <w:sz w:val="21"/>
-          <w:szCs w:val="21"/>
-          <w:lang w:eastAsia="cs-CZ"/>
-        </w:rPr>
-        <w:t>can</w:t>
-      </w:r>
-      <w:proofErr w:type="spellEnd"/>
-      <w:r>
-        <w:rPr>
-          <w:rFonts w:ascii="Open Sans" w:eastAsia="Times New Roman" w:hAnsi="Open Sans" w:cs="Open Sans"/>
-          <w:color w:val="555555"/>
-          <w:sz w:val="21"/>
-          <w:szCs w:val="21"/>
-          <w:lang w:eastAsia="cs-CZ"/>
-        </w:rPr>
-        <w:t xml:space="preserve"> </w:t>
-      </w:r>
-      <w:proofErr w:type="spellStart"/>
-      <w:r>
-        <w:rPr>
-          <w:rFonts w:ascii="Open Sans" w:eastAsia="Times New Roman" w:hAnsi="Open Sans" w:cs="Open Sans"/>
-          <w:color w:val="555555"/>
-          <w:sz w:val="21"/>
-          <w:szCs w:val="21"/>
-          <w:lang w:eastAsia="cs-CZ"/>
-        </w:rPr>
-        <w:t>be</w:t>
-      </w:r>
-      <w:proofErr w:type="spellEnd"/>
-      <w:r>
-        <w:rPr>
-          <w:rFonts w:ascii="Open Sans" w:eastAsia="Times New Roman" w:hAnsi="Open Sans" w:cs="Open Sans"/>
-          <w:color w:val="555555"/>
-          <w:sz w:val="21"/>
-          <w:szCs w:val="21"/>
-          <w:lang w:eastAsia="cs-CZ"/>
-        </w:rPr>
-        <w:t xml:space="preserve"> </w:t>
-      </w:r>
-      <w:proofErr w:type="spellStart"/>
-      <w:r>
-        <w:rPr>
-          <w:rFonts w:ascii="Open Sans" w:eastAsia="Times New Roman" w:hAnsi="Open Sans" w:cs="Open Sans"/>
-          <w:color w:val="555555"/>
-          <w:sz w:val="21"/>
-          <w:szCs w:val="21"/>
-          <w:lang w:eastAsia="cs-CZ"/>
-        </w:rPr>
-        <w:t>established</w:t>
-      </w:r>
-      <w:proofErr w:type="spellEnd"/>
-      <w:r>
-        <w:rPr>
-          <w:rFonts w:ascii="Open Sans" w:eastAsia="Times New Roman" w:hAnsi="Open Sans" w:cs="Open Sans"/>
-          <w:color w:val="555555"/>
-          <w:sz w:val="21"/>
-          <w:szCs w:val="21"/>
-          <w:lang w:eastAsia="cs-CZ"/>
-        </w:rPr>
-        <w:t xml:space="preserve"> </w:t>
-      </w:r>
-      <w:proofErr w:type="spellStart"/>
-      <w:r>
-        <w:rPr>
-          <w:rFonts w:ascii="Open Sans" w:eastAsia="Times New Roman" w:hAnsi="Open Sans" w:cs="Open Sans"/>
-          <w:color w:val="555555"/>
-          <w:sz w:val="21"/>
-          <w:szCs w:val="21"/>
-          <w:lang w:eastAsia="cs-CZ"/>
-        </w:rPr>
-        <w:t>using</w:t>
-      </w:r>
-      <w:proofErr w:type="spellEnd"/>
-      <w:r>
-        <w:rPr>
-          <w:rFonts w:ascii="Open Sans" w:eastAsia="Times New Roman" w:hAnsi="Open Sans" w:cs="Open Sans"/>
-          <w:color w:val="555555"/>
-          <w:sz w:val="21"/>
-          <w:szCs w:val="21"/>
-          <w:lang w:eastAsia="cs-CZ"/>
-        </w:rPr>
-        <w:t xml:space="preserve"> </w:t>
-      </w:r>
-      <w:proofErr w:type="spellStart"/>
-      <w:r>
-        <w:rPr>
-          <w:rFonts w:ascii="Open Sans" w:eastAsia="Times New Roman" w:hAnsi="Open Sans" w:cs="Open Sans"/>
-          <w:color w:val="555555"/>
-          <w:sz w:val="21"/>
-          <w:szCs w:val="21"/>
-          <w:lang w:eastAsia="cs-CZ"/>
-        </w:rPr>
-        <w:t>either</w:t>
-      </w:r>
-      <w:proofErr w:type="spellEnd"/>
-      <w:r>
-        <w:rPr>
-          <w:rFonts w:ascii="Open Sans" w:eastAsia="Times New Roman" w:hAnsi="Open Sans" w:cs="Open Sans"/>
-          <w:color w:val="555555"/>
-          <w:sz w:val="21"/>
-          <w:szCs w:val="21"/>
-          <w:lang w:eastAsia="cs-CZ"/>
-        </w:rPr>
-        <w:t xml:space="preserve"> the </w:t>
-      </w:r>
-      <w:proofErr w:type="spellStart"/>
-      <w:proofErr w:type="gramStart"/>
+        <w:t>A connection with the MySQL server can be established using either the </w:t>
+      </w:r>
       <w:r>
         <w:rPr>
           <w:rFonts w:ascii="Courier New" w:eastAsia="Times New Roman" w:hAnsi="Courier New" w:cs="Courier New"/>
@@ -3092,9 +2032,18 @@
           <w:bdr w:val="none" w:sz="0" w:space="0" w:color="auto" w:frame="1"/>
           <w:lang w:eastAsia="cs-CZ"/>
         </w:rPr>
-        <w:t>mysql.connector</w:t>
-      </w:r>
-      <w:proofErr w:type="gramEnd"/>
+        <w:t>mysql.connector.connect()</w:t>
+      </w:r>
+      <w:r>
+        <w:rPr>
+          <w:rFonts w:ascii="Open Sans" w:eastAsia="Times New Roman" w:hAnsi="Open Sans" w:cs="Open Sans"/>
+          <w:color w:val="555555"/>
+          <w:sz w:val="21"/>
+          <w:szCs w:val="21"/>
+          <w:lang w:eastAsia="cs-CZ"/>
+        </w:rPr>
+        <w:t> function or the </w:t>
+      </w:r>
       <w:r>
         <w:rPr>
           <w:rFonts w:ascii="Courier New" w:eastAsia="Times New Roman" w:hAnsi="Courier New" w:cs="Courier New"/>
@@ -3104,19 +2053,7 @@
           <w:bdr w:val="none" w:sz="0" w:space="0" w:color="auto" w:frame="1"/>
           <w:lang w:eastAsia="cs-CZ"/>
         </w:rPr>
-        <w:t>.connect</w:t>
-      </w:r>
-      <w:proofErr w:type="spellEnd"/>
-      <w:r>
-        <w:rPr>
-          <w:rFonts w:ascii="Courier New" w:eastAsia="Times New Roman" w:hAnsi="Courier New" w:cs="Courier New"/>
-          <w:color w:val="000000"/>
-          <w:sz w:val="20"/>
-          <w:szCs w:val="20"/>
-          <w:bdr w:val="none" w:sz="0" w:space="0" w:color="auto" w:frame="1"/>
-          <w:lang w:eastAsia="cs-CZ"/>
-        </w:rPr>
-        <w:t>()</w:t>
+        <w:t>mysql.connector.MySQLConnection()</w:t>
       </w:r>
       <w:r>
         <w:rPr>
@@ -3126,107 +2063,7 @@
           <w:szCs w:val="21"/>
           <w:lang w:eastAsia="cs-CZ"/>
         </w:rPr>
-        <w:t> </w:t>
-      </w:r>
-      <w:proofErr w:type="spellStart"/>
-      <w:r>
-        <w:rPr>
-          <w:rFonts w:ascii="Open Sans" w:eastAsia="Times New Roman" w:hAnsi="Open Sans" w:cs="Open Sans"/>
-          <w:color w:val="555555"/>
-          <w:sz w:val="21"/>
-          <w:szCs w:val="21"/>
-          <w:lang w:eastAsia="cs-CZ"/>
-        </w:rPr>
-        <w:t>function</w:t>
-      </w:r>
-      <w:proofErr w:type="spellEnd"/>
-      <w:r>
-        <w:rPr>
-          <w:rFonts w:ascii="Open Sans" w:eastAsia="Times New Roman" w:hAnsi="Open Sans" w:cs="Open Sans"/>
-          <w:color w:val="555555"/>
-          <w:sz w:val="21"/>
-          <w:szCs w:val="21"/>
-          <w:lang w:eastAsia="cs-CZ"/>
-        </w:rPr>
-        <w:t xml:space="preserve"> </w:t>
-      </w:r>
-      <w:proofErr w:type="spellStart"/>
-      <w:r>
-        <w:rPr>
-          <w:rFonts w:ascii="Open Sans" w:eastAsia="Times New Roman" w:hAnsi="Open Sans" w:cs="Open Sans"/>
-          <w:color w:val="555555"/>
-          <w:sz w:val="21"/>
-          <w:szCs w:val="21"/>
-          <w:lang w:eastAsia="cs-CZ"/>
-        </w:rPr>
-        <w:t>or</w:t>
-      </w:r>
-      <w:proofErr w:type="spellEnd"/>
-      <w:r>
-        <w:rPr>
-          <w:rFonts w:ascii="Open Sans" w:eastAsia="Times New Roman" w:hAnsi="Open Sans" w:cs="Open Sans"/>
-          <w:color w:val="555555"/>
-          <w:sz w:val="21"/>
-          <w:szCs w:val="21"/>
-          <w:lang w:eastAsia="cs-CZ"/>
-        </w:rPr>
-        <w:t xml:space="preserve"> the </w:t>
-      </w:r>
-      <w:proofErr w:type="spellStart"/>
-      <w:r>
-        <w:rPr>
-          <w:rFonts w:ascii="Courier New" w:eastAsia="Times New Roman" w:hAnsi="Courier New" w:cs="Courier New"/>
-          <w:color w:val="000000"/>
-          <w:sz w:val="20"/>
-          <w:szCs w:val="20"/>
-          <w:bdr w:val="none" w:sz="0" w:space="0" w:color="auto" w:frame="1"/>
-          <w:lang w:eastAsia="cs-CZ"/>
-        </w:rPr>
-        <w:t>mysql.connector.MySQLConnection</w:t>
-      </w:r>
-      <w:proofErr w:type="spellEnd"/>
-      <w:r>
-        <w:rPr>
-          <w:rFonts w:ascii="Courier New" w:eastAsia="Times New Roman" w:hAnsi="Courier New" w:cs="Courier New"/>
-          <w:color w:val="000000"/>
-          <w:sz w:val="20"/>
-          <w:szCs w:val="20"/>
-          <w:bdr w:val="none" w:sz="0" w:space="0" w:color="auto" w:frame="1"/>
-          <w:lang w:eastAsia="cs-CZ"/>
-        </w:rPr>
-        <w:t>()</w:t>
-      </w:r>
-      <w:r>
-        <w:rPr>
-          <w:rFonts w:ascii="Open Sans" w:eastAsia="Times New Roman" w:hAnsi="Open Sans" w:cs="Open Sans"/>
-          <w:color w:val="555555"/>
-          <w:sz w:val="21"/>
-          <w:szCs w:val="21"/>
-          <w:lang w:eastAsia="cs-CZ"/>
-        </w:rPr>
-        <w:t> </w:t>
-      </w:r>
-      <w:proofErr w:type="spellStart"/>
-      <w:r>
-        <w:rPr>
-          <w:rFonts w:ascii="Open Sans" w:eastAsia="Times New Roman" w:hAnsi="Open Sans" w:cs="Open Sans"/>
-          <w:color w:val="555555"/>
-          <w:sz w:val="21"/>
-          <w:szCs w:val="21"/>
-          <w:lang w:eastAsia="cs-CZ"/>
-        </w:rPr>
-        <w:t>class</w:t>
-      </w:r>
-      <w:proofErr w:type="spellEnd"/>
-      <w:r>
-        <w:rPr>
-          <w:rFonts w:ascii="Open Sans" w:eastAsia="Times New Roman" w:hAnsi="Open Sans" w:cs="Open Sans"/>
-          <w:color w:val="555555"/>
-          <w:sz w:val="21"/>
-          <w:szCs w:val="21"/>
-          <w:lang w:eastAsia="cs-CZ"/>
-        </w:rPr>
-        <w:t>:</w:t>
+        <w:t> class:</w:t>
       </w:r>
     </w:p>
     <w:p>
@@ -3268,7 +2105,6 @@
           <w:lang w:eastAsia="cs-CZ"/>
         </w:rPr>
       </w:pPr>
-      <w:proofErr w:type="spellStart"/>
       <w:r>
         <w:rPr>
           <w:rFonts w:ascii="Consolas" w:eastAsia="Times New Roman" w:hAnsi="Consolas" w:cs="Courier New"/>
@@ -3278,9 +2114,19 @@
           <w:bdr w:val="none" w:sz="0" w:space="0" w:color="auto" w:frame="1"/>
           <w:lang w:eastAsia="cs-CZ"/>
         </w:rPr>
-        <w:t>cnx</w:t>
-      </w:r>
-      <w:proofErr w:type="spellEnd"/>
+        <w:t xml:space="preserve">cnx </w:t>
+      </w:r>
+      <w:r>
+        <w:rPr>
+          <w:rFonts w:ascii="Consolas" w:eastAsia="Times New Roman" w:hAnsi="Consolas" w:cs="Courier New"/>
+          <w:color w:val="A67F59"/>
+          <w:sz w:val="19"/>
+          <w:szCs w:val="19"/>
+          <w:bdr w:val="none" w:sz="0" w:space="0" w:color="auto" w:frame="1"/>
+          <w:lang w:eastAsia="cs-CZ"/>
+        </w:rPr>
+        <w:t>=</w:t>
+      </w:r>
       <w:r>
         <w:rPr>
           <w:rFonts w:ascii="Consolas" w:eastAsia="Times New Roman" w:hAnsi="Consolas" w:cs="Courier New"/>
@@ -3290,7 +2136,73 @@
           <w:bdr w:val="none" w:sz="0" w:space="0" w:color="auto" w:frame="1"/>
           <w:lang w:eastAsia="cs-CZ"/>
         </w:rPr>
-        <w:t xml:space="preserve"> </w:t>
+        <w:t xml:space="preserve"> mysql</w:t>
+      </w:r>
+      <w:r>
+        <w:rPr>
+          <w:rFonts w:ascii="Consolas" w:eastAsia="Times New Roman" w:hAnsi="Consolas" w:cs="Courier New"/>
+          <w:color w:val="999999"/>
+          <w:sz w:val="19"/>
+          <w:szCs w:val="19"/>
+          <w:bdr w:val="none" w:sz="0" w:space="0" w:color="auto" w:frame="1"/>
+          <w:lang w:eastAsia="cs-CZ"/>
+        </w:rPr>
+        <w:t>.</w:t>
+      </w:r>
+      <w:r>
+        <w:rPr>
+          <w:rFonts w:ascii="Consolas" w:eastAsia="Times New Roman" w:hAnsi="Consolas" w:cs="Courier New"/>
+          <w:color w:val="000000"/>
+          <w:sz w:val="19"/>
+          <w:szCs w:val="19"/>
+          <w:bdr w:val="none" w:sz="0" w:space="0" w:color="auto" w:frame="1"/>
+          <w:lang w:eastAsia="cs-CZ"/>
+        </w:rPr>
+        <w:t>connector</w:t>
+      </w:r>
+      <w:r>
+        <w:rPr>
+          <w:rFonts w:ascii="Consolas" w:eastAsia="Times New Roman" w:hAnsi="Consolas" w:cs="Courier New"/>
+          <w:color w:val="999999"/>
+          <w:sz w:val="19"/>
+          <w:szCs w:val="19"/>
+          <w:bdr w:val="none" w:sz="0" w:space="0" w:color="auto" w:frame="1"/>
+          <w:lang w:eastAsia="cs-CZ"/>
+        </w:rPr>
+        <w:t>.</w:t>
+      </w:r>
+      <w:r>
+        <w:rPr>
+          <w:rFonts w:ascii="Consolas" w:eastAsia="Times New Roman" w:hAnsi="Consolas" w:cs="Courier New"/>
+          <w:color w:val="DD4A68"/>
+          <w:sz w:val="19"/>
+          <w:szCs w:val="19"/>
+          <w:bdr w:val="none" w:sz="0" w:space="0" w:color="auto" w:frame="1"/>
+          <w:lang w:eastAsia="cs-CZ"/>
+        </w:rPr>
+        <w:t>connect</w:t>
+      </w:r>
+      <w:r>
+        <w:rPr>
+          <w:rFonts w:ascii="Consolas" w:eastAsia="Times New Roman" w:hAnsi="Consolas" w:cs="Courier New"/>
+          <w:color w:val="999999"/>
+          <w:sz w:val="19"/>
+          <w:szCs w:val="19"/>
+          <w:bdr w:val="none" w:sz="0" w:space="0" w:color="auto" w:frame="1"/>
+          <w:lang w:eastAsia="cs-CZ"/>
+        </w:rPr>
+        <w:t>(</w:t>
+      </w:r>
+      <w:r>
+        <w:rPr>
+          <w:rFonts w:ascii="Consolas" w:eastAsia="Times New Roman" w:hAnsi="Consolas" w:cs="Courier New"/>
+          <w:color w:val="000000"/>
+          <w:sz w:val="19"/>
+          <w:szCs w:val="19"/>
+          <w:bdr w:val="none" w:sz="0" w:space="0" w:color="auto" w:frame="1"/>
+          <w:lang w:eastAsia="cs-CZ"/>
+        </w:rPr>
+        <w:t>user</w:t>
       </w:r>
       <w:r>
         <w:rPr>
@@ -3306,140 +2218,13 @@
       <w:r>
         <w:rPr>
           <w:rFonts w:ascii="Consolas" w:eastAsia="Times New Roman" w:hAnsi="Consolas" w:cs="Courier New"/>
-          <w:color w:val="000000"/>
-          <w:sz w:val="19"/>
-          <w:szCs w:val="19"/>
-          <w:bdr w:val="none" w:sz="0" w:space="0" w:color="auto" w:frame="1"/>
-          <w:lang w:eastAsia="cs-CZ"/>
-        </w:rPr>
-        <w:t xml:space="preserve"> </w:t>
-      </w:r>
-      <w:proofErr w:type="spellStart"/>
-      <w:proofErr w:type="gramStart"/>
-      <w:r>
-        <w:rPr>
-          <w:rFonts w:ascii="Consolas" w:eastAsia="Times New Roman" w:hAnsi="Consolas" w:cs="Courier New"/>
-          <w:color w:val="000000"/>
-          <w:sz w:val="19"/>
-          <w:szCs w:val="19"/>
-          <w:bdr w:val="none" w:sz="0" w:space="0" w:color="auto" w:frame="1"/>
-          <w:lang w:eastAsia="cs-CZ"/>
-        </w:rPr>
-        <w:t>mysql</w:t>
-      </w:r>
-      <w:r>
-        <w:rPr>
-          <w:rFonts w:ascii="Consolas" w:eastAsia="Times New Roman" w:hAnsi="Consolas" w:cs="Courier New"/>
-          <w:color w:val="999999"/>
-          <w:sz w:val="19"/>
-          <w:szCs w:val="19"/>
-          <w:bdr w:val="none" w:sz="0" w:space="0" w:color="auto" w:frame="1"/>
-          <w:lang w:eastAsia="cs-CZ"/>
-        </w:rPr>
-        <w:t>.</w:t>
-      </w:r>
-      <w:r>
-        <w:rPr>
-          <w:rFonts w:ascii="Consolas" w:eastAsia="Times New Roman" w:hAnsi="Consolas" w:cs="Courier New"/>
-          <w:color w:val="000000"/>
-          <w:sz w:val="19"/>
-          <w:szCs w:val="19"/>
-          <w:bdr w:val="none" w:sz="0" w:space="0" w:color="auto" w:frame="1"/>
-          <w:lang w:eastAsia="cs-CZ"/>
-        </w:rPr>
-        <w:t>connector</w:t>
-      </w:r>
-      <w:proofErr w:type="gramEnd"/>
-      <w:r>
-        <w:rPr>
-          <w:rFonts w:ascii="Consolas" w:eastAsia="Times New Roman" w:hAnsi="Consolas" w:cs="Courier New"/>
-          <w:color w:val="999999"/>
-          <w:sz w:val="19"/>
-          <w:szCs w:val="19"/>
-          <w:bdr w:val="none" w:sz="0" w:space="0" w:color="auto" w:frame="1"/>
-          <w:lang w:eastAsia="cs-CZ"/>
-        </w:rPr>
-        <w:t>.</w:t>
-      </w:r>
-      <w:r>
-        <w:rPr>
-          <w:rFonts w:ascii="Consolas" w:eastAsia="Times New Roman" w:hAnsi="Consolas" w:cs="Courier New"/>
-          <w:color w:val="DD4A68"/>
-          <w:sz w:val="19"/>
-          <w:szCs w:val="19"/>
-          <w:bdr w:val="none" w:sz="0" w:space="0" w:color="auto" w:frame="1"/>
-          <w:lang w:eastAsia="cs-CZ"/>
-        </w:rPr>
-        <w:t>connect</w:t>
-      </w:r>
-      <w:proofErr w:type="spellEnd"/>
-      <w:r>
-        <w:rPr>
-          <w:rFonts w:ascii="Consolas" w:eastAsia="Times New Roman" w:hAnsi="Consolas" w:cs="Courier New"/>
-          <w:color w:val="999999"/>
-          <w:sz w:val="19"/>
-          <w:szCs w:val="19"/>
-          <w:bdr w:val="none" w:sz="0" w:space="0" w:color="auto" w:frame="1"/>
-          <w:lang w:eastAsia="cs-CZ"/>
-        </w:rPr>
-        <w:t>(</w:t>
-      </w:r>
-      <w:r>
-        <w:rPr>
-          <w:rFonts w:ascii="Consolas" w:eastAsia="Times New Roman" w:hAnsi="Consolas" w:cs="Courier New"/>
-          <w:color w:val="000000"/>
-          <w:sz w:val="19"/>
-          <w:szCs w:val="19"/>
-          <w:bdr w:val="none" w:sz="0" w:space="0" w:color="auto" w:frame="1"/>
-          <w:lang w:eastAsia="cs-CZ"/>
-        </w:rPr>
-        <w:t>user</w:t>
-      </w:r>
-      <w:r>
-        <w:rPr>
-          <w:rFonts w:ascii="Consolas" w:eastAsia="Times New Roman" w:hAnsi="Consolas" w:cs="Courier New"/>
-          <w:color w:val="A67F59"/>
-          <w:sz w:val="19"/>
-          <w:szCs w:val="19"/>
-          <w:bdr w:val="none" w:sz="0" w:space="0" w:color="auto" w:frame="1"/>
-          <w:lang w:eastAsia="cs-CZ"/>
-        </w:rPr>
-        <w:t>=</w:t>
-      </w:r>
-      <w:r>
-        <w:rPr>
-          <w:rFonts w:ascii="Consolas" w:eastAsia="Times New Roman" w:hAnsi="Consolas" w:cs="Courier New"/>
           <w:color w:val="669900"/>
           <w:sz w:val="19"/>
           <w:szCs w:val="19"/>
           <w:bdr w:val="none" w:sz="0" w:space="0" w:color="auto" w:frame="1"/>
           <w:lang w:eastAsia="cs-CZ"/>
         </w:rPr>
-        <w:t>'</w:t>
-      </w:r>
-      <w:proofErr w:type="spellStart"/>
-      <w:r>
-        <w:rPr>
-          <w:rFonts w:ascii="Consolas" w:eastAsia="Times New Roman" w:hAnsi="Consolas" w:cs="Courier New"/>
-          <w:color w:val="669900"/>
-          <w:sz w:val="19"/>
-          <w:szCs w:val="19"/>
-          <w:bdr w:val="none" w:sz="0" w:space="0" w:color="auto" w:frame="1"/>
-          <w:lang w:eastAsia="cs-CZ"/>
-        </w:rPr>
-        <w:t>joe</w:t>
-      </w:r>
-      <w:proofErr w:type="spellEnd"/>
-      <w:r>
-        <w:rPr>
-          <w:rFonts w:ascii="Consolas" w:eastAsia="Times New Roman" w:hAnsi="Consolas" w:cs="Courier New"/>
-          <w:color w:val="669900"/>
-          <w:sz w:val="19"/>
-          <w:szCs w:val="19"/>
-          <w:bdr w:val="none" w:sz="0" w:space="0" w:color="auto" w:frame="1"/>
-          <w:lang w:eastAsia="cs-CZ"/>
-        </w:rPr>
-        <w:t>'</w:t>
+        <w:t>'joe'</w:t>
       </w:r>
       <w:r>
         <w:rPr>
@@ -3535,7 +2320,6 @@
           <w:lang w:eastAsia="cs-CZ"/>
         </w:rPr>
       </w:pPr>
-      <w:proofErr w:type="spellStart"/>
       <w:r>
         <w:rPr>
           <w:rFonts w:ascii="Consolas" w:eastAsia="Times New Roman" w:hAnsi="Consolas" w:cs="Courier New"/>
@@ -3545,9 +2329,19 @@
           <w:bdr w:val="none" w:sz="0" w:space="0" w:color="auto" w:frame="1"/>
           <w:lang w:eastAsia="cs-CZ"/>
         </w:rPr>
-        <w:t>cnx</w:t>
-      </w:r>
-      <w:proofErr w:type="spellEnd"/>
+        <w:t xml:space="preserve">cnx </w:t>
+      </w:r>
+      <w:r>
+        <w:rPr>
+          <w:rFonts w:ascii="Consolas" w:eastAsia="Times New Roman" w:hAnsi="Consolas" w:cs="Courier New"/>
+          <w:color w:val="A67F59"/>
+          <w:sz w:val="19"/>
+          <w:szCs w:val="19"/>
+          <w:bdr w:val="none" w:sz="0" w:space="0" w:color="auto" w:frame="1"/>
+          <w:lang w:eastAsia="cs-CZ"/>
+        </w:rPr>
+        <w:t>=</w:t>
+      </w:r>
       <w:r>
         <w:rPr>
           <w:rFonts w:ascii="Consolas" w:eastAsia="Times New Roman" w:hAnsi="Consolas" w:cs="Courier New"/>
@@ -3562,13 +2356,24 @@
       <w:r>
         <w:rPr>
           <w:rFonts w:ascii="Consolas" w:eastAsia="Times New Roman" w:hAnsi="Consolas" w:cs="Courier New"/>
-          <w:color w:val="A67F59"/>
+          <w:color w:val="DD4A68"/>
           <w:sz w:val="19"/>
           <w:szCs w:val="19"/>
           <w:bdr w:val="none" w:sz="0" w:space="0" w:color="auto" w:frame="1"/>
           <w:lang w:eastAsia="cs-CZ"/>
         </w:rPr>
-        <w:t>=</w:t>
+        <w:t>MySQLConnection</w:t>
+      </w:r>
+      <w:r>
+        <w:rPr>
+          <w:rFonts w:ascii="Consolas" w:eastAsia="Times New Roman" w:hAnsi="Consolas" w:cs="Courier New"/>
+          <w:color w:val="999999"/>
+          <w:sz w:val="19"/>
+          <w:szCs w:val="19"/>
+          <w:bdr w:val="none" w:sz="0" w:space="0" w:color="auto" w:frame="1"/>
+          <w:lang w:eastAsia="cs-CZ"/>
+        </w:rPr>
+        <w:t>(</w:t>
       </w:r>
       <w:r>
         <w:rPr>
@@ -3579,22 +2384,30 @@
           <w:bdr w:val="none" w:sz="0" w:space="0" w:color="auto" w:frame="1"/>
           <w:lang w:eastAsia="cs-CZ"/>
         </w:rPr>
-        <w:t xml:space="preserve"> </w:t>
-      </w:r>
-      <w:proofErr w:type="spellStart"/>
-      <w:proofErr w:type="gramStart"/>
+        <w:t>user</w:t>
+      </w:r>
       <w:r>
         <w:rPr>
           <w:rFonts w:ascii="Consolas" w:eastAsia="Times New Roman" w:hAnsi="Consolas" w:cs="Courier New"/>
-          <w:color w:val="DD4A68"/>
+          <w:color w:val="A67F59"/>
           <w:sz w:val="19"/>
           <w:szCs w:val="19"/>
           <w:bdr w:val="none" w:sz="0" w:space="0" w:color="auto" w:frame="1"/>
           <w:lang w:eastAsia="cs-CZ"/>
         </w:rPr>
-        <w:t>MySQLConnection</w:t>
-      </w:r>
-      <w:proofErr w:type="spellEnd"/>
+        <w:t>=</w:t>
+      </w:r>
+      <w:r>
+        <w:rPr>
+          <w:rFonts w:ascii="Consolas" w:eastAsia="Times New Roman" w:hAnsi="Consolas" w:cs="Courier New"/>
+          <w:color w:val="669900"/>
+          <w:sz w:val="19"/>
+          <w:szCs w:val="19"/>
+          <w:bdr w:val="none" w:sz="0" w:space="0" w:color="auto" w:frame="1"/>
+          <w:lang w:eastAsia="cs-CZ"/>
+        </w:rPr>
+        <w:t>'joe'</w:t>
+      </w:r>
       <w:r>
         <w:rPr>
           <w:rFonts w:ascii="Consolas" w:eastAsia="Times New Roman" w:hAnsi="Consolas" w:cs="Courier New"/>
@@ -3604,9 +2417,8 @@
           <w:bdr w:val="none" w:sz="0" w:space="0" w:color="auto" w:frame="1"/>
           <w:lang w:eastAsia="cs-CZ"/>
         </w:rPr>
-        <w:t>(</w:t>
-      </w:r>
-      <w:proofErr w:type="gramEnd"/>
+        <w:t>,</w:t>
+      </w:r>
       <w:r>
         <w:rPr>
           <w:rFonts w:ascii="Consolas" w:eastAsia="Times New Roman" w:hAnsi="Consolas" w:cs="Courier New"/>
@@ -3616,7 +2428,7 @@
           <w:bdr w:val="none" w:sz="0" w:space="0" w:color="auto" w:frame="1"/>
           <w:lang w:eastAsia="cs-CZ"/>
         </w:rPr>
-        <w:t>user</w:t>
+        <w:t xml:space="preserve"> database</w:t>
       </w:r>
       <w:r>
         <w:rPr>
@@ -3638,31 +2450,7 @@
           <w:bdr w:val="none" w:sz="0" w:space="0" w:color="auto" w:frame="1"/>
           <w:lang w:eastAsia="cs-CZ"/>
         </w:rPr>
-        <w:t>'</w:t>
-      </w:r>
-      <w:proofErr w:type="spellStart"/>
-      <w:r>
-        <w:rPr>
-          <w:rFonts w:ascii="Consolas" w:eastAsia="Times New Roman" w:hAnsi="Consolas" w:cs="Courier New"/>
-          <w:color w:val="669900"/>
-          <w:sz w:val="19"/>
-          <w:szCs w:val="19"/>
-          <w:bdr w:val="none" w:sz="0" w:space="0" w:color="auto" w:frame="1"/>
-          <w:lang w:eastAsia="cs-CZ"/>
-        </w:rPr>
-        <w:t>joe</w:t>
-      </w:r>
-      <w:proofErr w:type="spellEnd"/>
-      <w:r>
-        <w:rPr>
-          <w:rFonts w:ascii="Consolas" w:eastAsia="Times New Roman" w:hAnsi="Consolas" w:cs="Courier New"/>
-          <w:color w:val="669900"/>
-          <w:sz w:val="19"/>
-          <w:szCs w:val="19"/>
-          <w:bdr w:val="none" w:sz="0" w:space="0" w:color="auto" w:frame="1"/>
-          <w:lang w:eastAsia="cs-CZ"/>
-        </w:rPr>
-        <w:t>'</w:t>
+        <w:t>'test'</w:t>
       </w:r>
       <w:r>
         <w:rPr>
@@ -3673,50 +2461,6 @@
           <w:bdr w:val="none" w:sz="0" w:space="0" w:color="auto" w:frame="1"/>
           <w:lang w:eastAsia="cs-CZ"/>
         </w:rPr>
-        <w:t>,</w:t>
-      </w:r>
-      <w:r>
-        <w:rPr>
-          <w:rFonts w:ascii="Consolas" w:eastAsia="Times New Roman" w:hAnsi="Consolas" w:cs="Courier New"/>
-          <w:color w:val="000000"/>
-          <w:sz w:val="19"/>
-          <w:szCs w:val="19"/>
-          <w:bdr w:val="none" w:sz="0" w:space="0" w:color="auto" w:frame="1"/>
-          <w:lang w:eastAsia="cs-CZ"/>
-        </w:rPr>
-        <w:t xml:space="preserve"> database</w:t>
-      </w:r>
-      <w:r>
-        <w:rPr>
-          <w:rFonts w:ascii="Consolas" w:eastAsia="Times New Roman" w:hAnsi="Consolas" w:cs="Courier New"/>
-          <w:color w:val="A67F59"/>
-          <w:sz w:val="19"/>
-          <w:szCs w:val="19"/>
-          <w:bdr w:val="none" w:sz="0" w:space="0" w:color="auto" w:frame="1"/>
-          <w:lang w:eastAsia="cs-CZ"/>
-        </w:rPr>
-        <w:t>=</w:t>
-      </w:r>
-      <w:r>
-        <w:rPr>
-          <w:rFonts w:ascii="Consolas" w:eastAsia="Times New Roman" w:hAnsi="Consolas" w:cs="Courier New"/>
-          <w:color w:val="669900"/>
-          <w:sz w:val="19"/>
-          <w:szCs w:val="19"/>
-          <w:bdr w:val="none" w:sz="0" w:space="0" w:color="auto" w:frame="1"/>
-          <w:lang w:eastAsia="cs-CZ"/>
-        </w:rPr>
-        <w:t>'test'</w:t>
-      </w:r>
-      <w:r>
-        <w:rPr>
-          <w:rFonts w:ascii="Consolas" w:eastAsia="Times New Roman" w:hAnsi="Consolas" w:cs="Courier New"/>
-          <w:color w:val="999999"/>
-          <w:sz w:val="19"/>
-          <w:szCs w:val="19"/>
-          <w:bdr w:val="none" w:sz="0" w:space="0" w:color="auto" w:frame="1"/>
-          <w:lang w:eastAsia="cs-CZ"/>
-        </w:rPr>
         <w:t>)</w:t>
       </w:r>
     </w:p>
@@ -3741,557 +2485,7 @@
           <w:szCs w:val="21"/>
           <w:lang w:eastAsia="cs-CZ"/>
         </w:rPr>
-        <w:t xml:space="preserve">The </w:t>
-      </w:r>
-      <w:proofErr w:type="spellStart"/>
-      <w:r>
-        <w:rPr>
-          <w:rFonts w:ascii="Open Sans" w:eastAsia="Times New Roman" w:hAnsi="Open Sans" w:cs="Open Sans"/>
-          <w:color w:val="555555"/>
-          <w:sz w:val="21"/>
-          <w:szCs w:val="21"/>
-          <w:lang w:eastAsia="cs-CZ"/>
-        </w:rPr>
-        <w:t>following</w:t>
-      </w:r>
-      <w:proofErr w:type="spellEnd"/>
-      <w:r>
-        <w:rPr>
-          <w:rFonts w:ascii="Open Sans" w:eastAsia="Times New Roman" w:hAnsi="Open Sans" w:cs="Open Sans"/>
-          <w:color w:val="555555"/>
-          <w:sz w:val="21"/>
-          <w:szCs w:val="21"/>
-          <w:lang w:eastAsia="cs-CZ"/>
-        </w:rPr>
-        <w:t xml:space="preserve"> table </w:t>
-      </w:r>
-      <w:proofErr w:type="spellStart"/>
-      <w:r>
-        <w:rPr>
-          <w:rFonts w:ascii="Open Sans" w:eastAsia="Times New Roman" w:hAnsi="Open Sans" w:cs="Open Sans"/>
-          <w:color w:val="555555"/>
-          <w:sz w:val="21"/>
-          <w:szCs w:val="21"/>
-          <w:lang w:eastAsia="cs-CZ"/>
-        </w:rPr>
-        <w:t>describes</w:t>
-      </w:r>
-      <w:proofErr w:type="spellEnd"/>
-      <w:r>
-        <w:rPr>
-          <w:rFonts w:ascii="Open Sans" w:eastAsia="Times New Roman" w:hAnsi="Open Sans" w:cs="Open Sans"/>
-          <w:color w:val="555555"/>
-          <w:sz w:val="21"/>
-          <w:szCs w:val="21"/>
-          <w:lang w:eastAsia="cs-CZ"/>
-        </w:rPr>
-        <w:t xml:space="preserve"> the </w:t>
-      </w:r>
-      <w:proofErr w:type="spellStart"/>
-      <w:r>
-        <w:rPr>
-          <w:rFonts w:ascii="Open Sans" w:eastAsia="Times New Roman" w:hAnsi="Open Sans" w:cs="Open Sans"/>
-          <w:color w:val="555555"/>
-          <w:sz w:val="21"/>
-          <w:szCs w:val="21"/>
-          <w:lang w:eastAsia="cs-CZ"/>
-        </w:rPr>
-        <w:t>arguments</w:t>
-      </w:r>
-      <w:proofErr w:type="spellEnd"/>
-      <w:r>
-        <w:rPr>
-          <w:rFonts w:ascii="Open Sans" w:eastAsia="Times New Roman" w:hAnsi="Open Sans" w:cs="Open Sans"/>
-          <w:color w:val="555555"/>
-          <w:sz w:val="21"/>
-          <w:szCs w:val="21"/>
-          <w:lang w:eastAsia="cs-CZ"/>
-        </w:rPr>
-        <w:t xml:space="preserve"> </w:t>
-      </w:r>
-      <w:proofErr w:type="spellStart"/>
-      <w:r>
-        <w:rPr>
-          <w:rFonts w:ascii="Open Sans" w:eastAsia="Times New Roman" w:hAnsi="Open Sans" w:cs="Open Sans"/>
-          <w:color w:val="555555"/>
-          <w:sz w:val="21"/>
-          <w:szCs w:val="21"/>
-          <w:lang w:eastAsia="cs-CZ"/>
-        </w:rPr>
-        <w:t>that</w:t>
-      </w:r>
-      <w:proofErr w:type="spellEnd"/>
-      <w:r>
-        <w:rPr>
-          <w:rFonts w:ascii="Open Sans" w:eastAsia="Times New Roman" w:hAnsi="Open Sans" w:cs="Open Sans"/>
-          <w:color w:val="555555"/>
-          <w:sz w:val="21"/>
-          <w:szCs w:val="21"/>
-          <w:lang w:eastAsia="cs-CZ"/>
-        </w:rPr>
-        <w:t xml:space="preserve"> </w:t>
-      </w:r>
-      <w:proofErr w:type="spellStart"/>
-      <w:r>
-        <w:rPr>
-          <w:rFonts w:ascii="Open Sans" w:eastAsia="Times New Roman" w:hAnsi="Open Sans" w:cs="Open Sans"/>
-          <w:color w:val="555555"/>
-          <w:sz w:val="21"/>
-          <w:szCs w:val="21"/>
-          <w:lang w:eastAsia="cs-CZ"/>
-        </w:rPr>
-        <w:t>can</w:t>
-      </w:r>
-      <w:proofErr w:type="spellEnd"/>
-      <w:r>
-        <w:rPr>
-          <w:rFonts w:ascii="Open Sans" w:eastAsia="Times New Roman" w:hAnsi="Open Sans" w:cs="Open Sans"/>
-          <w:color w:val="555555"/>
-          <w:sz w:val="21"/>
-          <w:szCs w:val="21"/>
-          <w:lang w:eastAsia="cs-CZ"/>
-        </w:rPr>
-        <w:t xml:space="preserve"> </w:t>
-      </w:r>
-      <w:proofErr w:type="spellStart"/>
-      <w:r>
-        <w:rPr>
-          <w:rFonts w:ascii="Open Sans" w:eastAsia="Times New Roman" w:hAnsi="Open Sans" w:cs="Open Sans"/>
-          <w:color w:val="555555"/>
-          <w:sz w:val="21"/>
-          <w:szCs w:val="21"/>
-          <w:lang w:eastAsia="cs-CZ"/>
-        </w:rPr>
-        <w:t>be</w:t>
-      </w:r>
-      <w:proofErr w:type="spellEnd"/>
-      <w:r>
-        <w:rPr>
-          <w:rFonts w:ascii="Open Sans" w:eastAsia="Times New Roman" w:hAnsi="Open Sans" w:cs="Open Sans"/>
-          <w:color w:val="555555"/>
-          <w:sz w:val="21"/>
-          <w:szCs w:val="21"/>
-          <w:lang w:eastAsia="cs-CZ"/>
-        </w:rPr>
-        <w:t xml:space="preserve"> </w:t>
-      </w:r>
-      <w:proofErr w:type="spellStart"/>
-      <w:r>
-        <w:rPr>
-          <w:rFonts w:ascii="Open Sans" w:eastAsia="Times New Roman" w:hAnsi="Open Sans" w:cs="Open Sans"/>
-          <w:color w:val="555555"/>
-          <w:sz w:val="21"/>
-          <w:szCs w:val="21"/>
-          <w:lang w:eastAsia="cs-CZ"/>
-        </w:rPr>
-        <w:t>used</w:t>
-      </w:r>
-      <w:proofErr w:type="spellEnd"/>
-      <w:r>
-        <w:rPr>
-          <w:rFonts w:ascii="Open Sans" w:eastAsia="Times New Roman" w:hAnsi="Open Sans" w:cs="Open Sans"/>
-          <w:color w:val="555555"/>
-          <w:sz w:val="21"/>
-          <w:szCs w:val="21"/>
-          <w:lang w:eastAsia="cs-CZ"/>
-        </w:rPr>
-        <w:t xml:space="preserve"> to </w:t>
-      </w:r>
-      <w:proofErr w:type="spellStart"/>
-      <w:r>
-        <w:rPr>
-          <w:rFonts w:ascii="Open Sans" w:eastAsia="Times New Roman" w:hAnsi="Open Sans" w:cs="Open Sans"/>
-          <w:color w:val="555555"/>
-          <w:sz w:val="21"/>
-          <w:szCs w:val="21"/>
-          <w:lang w:eastAsia="cs-CZ"/>
-        </w:rPr>
-        <w:t>initiate</w:t>
-      </w:r>
-      <w:proofErr w:type="spellEnd"/>
-      <w:r>
-        <w:rPr>
-          <w:rFonts w:ascii="Open Sans" w:eastAsia="Times New Roman" w:hAnsi="Open Sans" w:cs="Open Sans"/>
-          <w:color w:val="555555"/>
-          <w:sz w:val="21"/>
-          <w:szCs w:val="21"/>
-          <w:lang w:eastAsia="cs-CZ"/>
-        </w:rPr>
-        <w:t xml:space="preserve"> a </w:t>
-      </w:r>
-      <w:proofErr w:type="spellStart"/>
-      <w:r>
-        <w:rPr>
-          <w:rFonts w:ascii="Open Sans" w:eastAsia="Times New Roman" w:hAnsi="Open Sans" w:cs="Open Sans"/>
-          <w:color w:val="555555"/>
-          <w:sz w:val="21"/>
-          <w:szCs w:val="21"/>
-          <w:lang w:eastAsia="cs-CZ"/>
-        </w:rPr>
-        <w:t>connection</w:t>
-      </w:r>
-      <w:proofErr w:type="spellEnd"/>
-      <w:r>
-        <w:rPr>
-          <w:rFonts w:ascii="Open Sans" w:eastAsia="Times New Roman" w:hAnsi="Open Sans" w:cs="Open Sans"/>
-          <w:color w:val="555555"/>
-          <w:sz w:val="21"/>
-          <w:szCs w:val="21"/>
-          <w:lang w:eastAsia="cs-CZ"/>
-        </w:rPr>
-        <w:t xml:space="preserve">. An </w:t>
-      </w:r>
-      <w:proofErr w:type="spellStart"/>
-      <w:r>
-        <w:rPr>
-          <w:rFonts w:ascii="Open Sans" w:eastAsia="Times New Roman" w:hAnsi="Open Sans" w:cs="Open Sans"/>
-          <w:color w:val="555555"/>
-          <w:sz w:val="21"/>
-          <w:szCs w:val="21"/>
-          <w:lang w:eastAsia="cs-CZ"/>
-        </w:rPr>
-        <w:t>asterisk</w:t>
-      </w:r>
-      <w:proofErr w:type="spellEnd"/>
-      <w:r>
-        <w:rPr>
-          <w:rFonts w:ascii="Open Sans" w:eastAsia="Times New Roman" w:hAnsi="Open Sans" w:cs="Open Sans"/>
-          <w:color w:val="555555"/>
-          <w:sz w:val="21"/>
-          <w:szCs w:val="21"/>
-          <w:lang w:eastAsia="cs-CZ"/>
-        </w:rPr>
-        <w:t xml:space="preserve"> (*) </w:t>
-      </w:r>
-      <w:proofErr w:type="spellStart"/>
-      <w:r>
-        <w:rPr>
-          <w:rFonts w:ascii="Open Sans" w:eastAsia="Times New Roman" w:hAnsi="Open Sans" w:cs="Open Sans"/>
-          <w:color w:val="555555"/>
-          <w:sz w:val="21"/>
-          <w:szCs w:val="21"/>
-          <w:lang w:eastAsia="cs-CZ"/>
-        </w:rPr>
-        <w:t>following</w:t>
-      </w:r>
-      <w:proofErr w:type="spellEnd"/>
-      <w:r>
-        <w:rPr>
-          <w:rFonts w:ascii="Open Sans" w:eastAsia="Times New Roman" w:hAnsi="Open Sans" w:cs="Open Sans"/>
-          <w:color w:val="555555"/>
-          <w:sz w:val="21"/>
-          <w:szCs w:val="21"/>
-          <w:lang w:eastAsia="cs-CZ"/>
-        </w:rPr>
-        <w:t xml:space="preserve"> </w:t>
-      </w:r>
-      <w:proofErr w:type="spellStart"/>
-      <w:r>
-        <w:rPr>
-          <w:rFonts w:ascii="Open Sans" w:eastAsia="Times New Roman" w:hAnsi="Open Sans" w:cs="Open Sans"/>
-          <w:color w:val="555555"/>
-          <w:sz w:val="21"/>
-          <w:szCs w:val="21"/>
-          <w:lang w:eastAsia="cs-CZ"/>
-        </w:rPr>
-        <w:t>an</w:t>
-      </w:r>
-      <w:proofErr w:type="spellEnd"/>
-      <w:r>
-        <w:rPr>
-          <w:rFonts w:ascii="Open Sans" w:eastAsia="Times New Roman" w:hAnsi="Open Sans" w:cs="Open Sans"/>
-          <w:color w:val="555555"/>
-          <w:sz w:val="21"/>
-          <w:szCs w:val="21"/>
-          <w:lang w:eastAsia="cs-CZ"/>
-        </w:rPr>
-        <w:t xml:space="preserve"> argument </w:t>
-      </w:r>
-      <w:proofErr w:type="spellStart"/>
-      <w:r>
-        <w:rPr>
-          <w:rFonts w:ascii="Open Sans" w:eastAsia="Times New Roman" w:hAnsi="Open Sans" w:cs="Open Sans"/>
-          <w:color w:val="555555"/>
-          <w:sz w:val="21"/>
-          <w:szCs w:val="21"/>
-          <w:lang w:eastAsia="cs-CZ"/>
-        </w:rPr>
-        <w:t>indicates</w:t>
-      </w:r>
-      <w:proofErr w:type="spellEnd"/>
-      <w:r>
-        <w:rPr>
-          <w:rFonts w:ascii="Open Sans" w:eastAsia="Times New Roman" w:hAnsi="Open Sans" w:cs="Open Sans"/>
-          <w:color w:val="555555"/>
-          <w:sz w:val="21"/>
-          <w:szCs w:val="21"/>
-          <w:lang w:eastAsia="cs-CZ"/>
-        </w:rPr>
-        <w:t xml:space="preserve"> a </w:t>
-      </w:r>
-      <w:proofErr w:type="spellStart"/>
-      <w:r>
-        <w:rPr>
-          <w:rFonts w:ascii="Open Sans" w:eastAsia="Times New Roman" w:hAnsi="Open Sans" w:cs="Open Sans"/>
-          <w:color w:val="555555"/>
-          <w:sz w:val="21"/>
-          <w:szCs w:val="21"/>
-          <w:lang w:eastAsia="cs-CZ"/>
-        </w:rPr>
-        <w:t>synonymous</w:t>
-      </w:r>
-      <w:proofErr w:type="spellEnd"/>
-      <w:r>
-        <w:rPr>
-          <w:rFonts w:ascii="Open Sans" w:eastAsia="Times New Roman" w:hAnsi="Open Sans" w:cs="Open Sans"/>
-          <w:color w:val="555555"/>
-          <w:sz w:val="21"/>
-          <w:szCs w:val="21"/>
-          <w:lang w:eastAsia="cs-CZ"/>
-        </w:rPr>
-        <w:t xml:space="preserve"> argument </w:t>
-      </w:r>
-      <w:proofErr w:type="spellStart"/>
-      <w:r>
-        <w:rPr>
-          <w:rFonts w:ascii="Open Sans" w:eastAsia="Times New Roman" w:hAnsi="Open Sans" w:cs="Open Sans"/>
-          <w:color w:val="555555"/>
-          <w:sz w:val="21"/>
-          <w:szCs w:val="21"/>
-          <w:lang w:eastAsia="cs-CZ"/>
-        </w:rPr>
-        <w:t>name</w:t>
-      </w:r>
-      <w:proofErr w:type="spellEnd"/>
-      <w:r>
-        <w:rPr>
-          <w:rFonts w:ascii="Open Sans" w:eastAsia="Times New Roman" w:hAnsi="Open Sans" w:cs="Open Sans"/>
-          <w:color w:val="555555"/>
-          <w:sz w:val="21"/>
-          <w:szCs w:val="21"/>
-          <w:lang w:eastAsia="cs-CZ"/>
-        </w:rPr>
-        <w:t xml:space="preserve">, </w:t>
-      </w:r>
-      <w:proofErr w:type="spellStart"/>
-      <w:r>
-        <w:rPr>
-          <w:rFonts w:ascii="Open Sans" w:eastAsia="Times New Roman" w:hAnsi="Open Sans" w:cs="Open Sans"/>
-          <w:color w:val="555555"/>
-          <w:sz w:val="21"/>
-          <w:szCs w:val="21"/>
-          <w:lang w:eastAsia="cs-CZ"/>
-        </w:rPr>
-        <w:t>available</w:t>
-      </w:r>
-      <w:proofErr w:type="spellEnd"/>
-      <w:r>
-        <w:rPr>
-          <w:rFonts w:ascii="Open Sans" w:eastAsia="Times New Roman" w:hAnsi="Open Sans" w:cs="Open Sans"/>
-          <w:color w:val="555555"/>
-          <w:sz w:val="21"/>
-          <w:szCs w:val="21"/>
-          <w:lang w:eastAsia="cs-CZ"/>
-        </w:rPr>
-        <w:t xml:space="preserve"> </w:t>
-      </w:r>
-      <w:proofErr w:type="spellStart"/>
-      <w:r>
-        <w:rPr>
-          <w:rFonts w:ascii="Open Sans" w:eastAsia="Times New Roman" w:hAnsi="Open Sans" w:cs="Open Sans"/>
-          <w:color w:val="555555"/>
-          <w:sz w:val="21"/>
-          <w:szCs w:val="21"/>
-          <w:lang w:eastAsia="cs-CZ"/>
-        </w:rPr>
-        <w:t>only</w:t>
-      </w:r>
-      <w:proofErr w:type="spellEnd"/>
-      <w:r>
-        <w:rPr>
-          <w:rFonts w:ascii="Open Sans" w:eastAsia="Times New Roman" w:hAnsi="Open Sans" w:cs="Open Sans"/>
-          <w:color w:val="555555"/>
-          <w:sz w:val="21"/>
-          <w:szCs w:val="21"/>
-          <w:lang w:eastAsia="cs-CZ"/>
-        </w:rPr>
-        <w:t xml:space="preserve"> for </w:t>
-      </w:r>
-      <w:proofErr w:type="spellStart"/>
-      <w:r>
-        <w:rPr>
-          <w:rFonts w:ascii="Open Sans" w:eastAsia="Times New Roman" w:hAnsi="Open Sans" w:cs="Open Sans"/>
-          <w:color w:val="555555"/>
-          <w:sz w:val="21"/>
-          <w:szCs w:val="21"/>
-          <w:lang w:eastAsia="cs-CZ"/>
-        </w:rPr>
-        <w:t>compatibility</w:t>
-      </w:r>
-      <w:proofErr w:type="spellEnd"/>
-      <w:r>
-        <w:rPr>
-          <w:rFonts w:ascii="Open Sans" w:eastAsia="Times New Roman" w:hAnsi="Open Sans" w:cs="Open Sans"/>
-          <w:color w:val="555555"/>
-          <w:sz w:val="21"/>
-          <w:szCs w:val="21"/>
-          <w:lang w:eastAsia="cs-CZ"/>
-        </w:rPr>
-        <w:t xml:space="preserve"> </w:t>
-      </w:r>
-      <w:proofErr w:type="spellStart"/>
-      <w:r>
-        <w:rPr>
-          <w:rFonts w:ascii="Open Sans" w:eastAsia="Times New Roman" w:hAnsi="Open Sans" w:cs="Open Sans"/>
-          <w:color w:val="555555"/>
-          <w:sz w:val="21"/>
-          <w:szCs w:val="21"/>
-          <w:lang w:eastAsia="cs-CZ"/>
-        </w:rPr>
-        <w:t>with</w:t>
-      </w:r>
-      <w:proofErr w:type="spellEnd"/>
-      <w:r>
-        <w:rPr>
-          <w:rFonts w:ascii="Open Sans" w:eastAsia="Times New Roman" w:hAnsi="Open Sans" w:cs="Open Sans"/>
-          <w:color w:val="555555"/>
-          <w:sz w:val="21"/>
-          <w:szCs w:val="21"/>
-          <w:lang w:eastAsia="cs-CZ"/>
-        </w:rPr>
-        <w:t xml:space="preserve"> </w:t>
-      </w:r>
-      <w:proofErr w:type="spellStart"/>
-      <w:r>
-        <w:rPr>
-          <w:rFonts w:ascii="Open Sans" w:eastAsia="Times New Roman" w:hAnsi="Open Sans" w:cs="Open Sans"/>
-          <w:color w:val="555555"/>
-          <w:sz w:val="21"/>
-          <w:szCs w:val="21"/>
-          <w:lang w:eastAsia="cs-CZ"/>
-        </w:rPr>
-        <w:t>other</w:t>
-      </w:r>
-      <w:proofErr w:type="spellEnd"/>
-      <w:r>
-        <w:rPr>
-          <w:rFonts w:ascii="Open Sans" w:eastAsia="Times New Roman" w:hAnsi="Open Sans" w:cs="Open Sans"/>
-          <w:color w:val="555555"/>
-          <w:sz w:val="21"/>
-          <w:szCs w:val="21"/>
-          <w:lang w:eastAsia="cs-CZ"/>
-        </w:rPr>
-        <w:t xml:space="preserve"> Python </w:t>
-      </w:r>
-      <w:proofErr w:type="spellStart"/>
-      <w:r>
-        <w:rPr>
-          <w:rFonts w:ascii="Open Sans" w:eastAsia="Times New Roman" w:hAnsi="Open Sans" w:cs="Open Sans"/>
-          <w:color w:val="555555"/>
-          <w:sz w:val="21"/>
-          <w:szCs w:val="21"/>
-          <w:lang w:eastAsia="cs-CZ"/>
-        </w:rPr>
-        <w:t>MySQL</w:t>
-      </w:r>
-      <w:proofErr w:type="spellEnd"/>
-      <w:r>
-        <w:rPr>
-          <w:rFonts w:ascii="Open Sans" w:eastAsia="Times New Roman" w:hAnsi="Open Sans" w:cs="Open Sans"/>
-          <w:color w:val="555555"/>
-          <w:sz w:val="21"/>
-          <w:szCs w:val="21"/>
-          <w:lang w:eastAsia="cs-CZ"/>
-        </w:rPr>
-        <w:t xml:space="preserve"> </w:t>
-      </w:r>
-      <w:proofErr w:type="spellStart"/>
-      <w:r>
-        <w:rPr>
-          <w:rFonts w:ascii="Open Sans" w:eastAsia="Times New Roman" w:hAnsi="Open Sans" w:cs="Open Sans"/>
-          <w:color w:val="555555"/>
-          <w:sz w:val="21"/>
-          <w:szCs w:val="21"/>
-          <w:lang w:eastAsia="cs-CZ"/>
-        </w:rPr>
-        <w:t>drivers</w:t>
-      </w:r>
-      <w:proofErr w:type="spellEnd"/>
-      <w:r>
-        <w:rPr>
-          <w:rFonts w:ascii="Open Sans" w:eastAsia="Times New Roman" w:hAnsi="Open Sans" w:cs="Open Sans"/>
-          <w:color w:val="555555"/>
-          <w:sz w:val="21"/>
-          <w:szCs w:val="21"/>
-          <w:lang w:eastAsia="cs-CZ"/>
-        </w:rPr>
-        <w:t xml:space="preserve">. Oracle </w:t>
-      </w:r>
-      <w:proofErr w:type="spellStart"/>
-      <w:r>
-        <w:rPr>
-          <w:rFonts w:ascii="Open Sans" w:eastAsia="Times New Roman" w:hAnsi="Open Sans" w:cs="Open Sans"/>
-          <w:color w:val="555555"/>
-          <w:sz w:val="21"/>
-          <w:szCs w:val="21"/>
-          <w:lang w:eastAsia="cs-CZ"/>
-        </w:rPr>
-        <w:t>recommends</w:t>
-      </w:r>
-      <w:proofErr w:type="spellEnd"/>
-      <w:r>
-        <w:rPr>
-          <w:rFonts w:ascii="Open Sans" w:eastAsia="Times New Roman" w:hAnsi="Open Sans" w:cs="Open Sans"/>
-          <w:color w:val="555555"/>
-          <w:sz w:val="21"/>
-          <w:szCs w:val="21"/>
-          <w:lang w:eastAsia="cs-CZ"/>
-        </w:rPr>
-        <w:t xml:space="preserve"> not to use these </w:t>
-      </w:r>
-      <w:proofErr w:type="spellStart"/>
-      <w:r>
-        <w:rPr>
-          <w:rFonts w:ascii="Open Sans" w:eastAsia="Times New Roman" w:hAnsi="Open Sans" w:cs="Open Sans"/>
-          <w:color w:val="555555"/>
-          <w:sz w:val="21"/>
-          <w:szCs w:val="21"/>
-          <w:lang w:eastAsia="cs-CZ"/>
-        </w:rPr>
-        <w:t>alternative</w:t>
-      </w:r>
-      <w:proofErr w:type="spellEnd"/>
-      <w:r>
-        <w:rPr>
-          <w:rFonts w:ascii="Open Sans" w:eastAsia="Times New Roman" w:hAnsi="Open Sans" w:cs="Open Sans"/>
-          <w:color w:val="555555"/>
-          <w:sz w:val="21"/>
-          <w:szCs w:val="21"/>
-          <w:lang w:eastAsia="cs-CZ"/>
-        </w:rPr>
-        <w:t xml:space="preserve"> </w:t>
-      </w:r>
-      <w:proofErr w:type="spellStart"/>
-      <w:r>
-        <w:rPr>
-          <w:rFonts w:ascii="Open Sans" w:eastAsia="Times New Roman" w:hAnsi="Open Sans" w:cs="Open Sans"/>
-          <w:color w:val="555555"/>
-          <w:sz w:val="21"/>
-          <w:szCs w:val="21"/>
-          <w:lang w:eastAsia="cs-CZ"/>
-        </w:rPr>
-        <w:t>names</w:t>
-      </w:r>
-      <w:proofErr w:type="spellEnd"/>
-      <w:r>
-        <w:rPr>
-          <w:rFonts w:ascii="Open Sans" w:eastAsia="Times New Roman" w:hAnsi="Open Sans" w:cs="Open Sans"/>
-          <w:color w:val="555555"/>
-          <w:sz w:val="21"/>
-          <w:szCs w:val="21"/>
-          <w:lang w:eastAsia="cs-CZ"/>
-        </w:rPr>
-        <w:t>.</w:t>
+        <w:t>The following table describes the arguments that can be used to initiate a connection. An asterisk (*) following an argument indicates a synonymous argument name, available only for compatibility with other Python MySQL drivers. Oracle recommends not to use these alternative names.</w:t>
       </w:r>
     </w:p>
     <w:p>
@@ -4319,91 +2513,7 @@
           <w:bdr w:val="none" w:sz="0" w:space="0" w:color="auto" w:frame="1"/>
           <w:lang w:eastAsia="cs-CZ"/>
         </w:rPr>
-        <w:t>Table 7.1 </w:t>
-      </w:r>
-      <w:proofErr w:type="spellStart"/>
-      <w:r>
-        <w:rPr>
-          <w:rFonts w:ascii="Open Sans" w:eastAsia="Times New Roman" w:hAnsi="Open Sans" w:cs="Open Sans"/>
-          <w:b/>
-          <w:bCs/>
-          <w:color w:val="555555"/>
-          <w:sz w:val="21"/>
-          <w:szCs w:val="21"/>
-          <w:bdr w:val="none" w:sz="0" w:space="0" w:color="auto" w:frame="1"/>
-          <w:lang w:eastAsia="cs-CZ"/>
-        </w:rPr>
-        <w:t>Connection</w:t>
-      </w:r>
-      <w:proofErr w:type="spellEnd"/>
-      <w:r>
-        <w:rPr>
-          <w:rFonts w:ascii="Open Sans" w:eastAsia="Times New Roman" w:hAnsi="Open Sans" w:cs="Open Sans"/>
-          <w:b/>
-          <w:bCs/>
-          <w:color w:val="555555"/>
-          <w:sz w:val="21"/>
-          <w:szCs w:val="21"/>
-          <w:bdr w:val="none" w:sz="0" w:space="0" w:color="auto" w:frame="1"/>
-          <w:lang w:eastAsia="cs-CZ"/>
-        </w:rPr>
-        <w:t xml:space="preserve"> </w:t>
-      </w:r>
-      <w:proofErr w:type="spellStart"/>
-      <w:r>
-        <w:rPr>
-          <w:rFonts w:ascii="Open Sans" w:eastAsia="Times New Roman" w:hAnsi="Open Sans" w:cs="Open Sans"/>
-          <w:b/>
-          <w:bCs/>
-          <w:color w:val="555555"/>
-          <w:sz w:val="21"/>
-          <w:szCs w:val="21"/>
-          <w:bdr w:val="none" w:sz="0" w:space="0" w:color="auto" w:frame="1"/>
-          <w:lang w:eastAsia="cs-CZ"/>
-        </w:rPr>
-        <w:t>Arguments</w:t>
-      </w:r>
-      <w:proofErr w:type="spellEnd"/>
-      <w:r>
-        <w:rPr>
-          <w:rFonts w:ascii="Open Sans" w:eastAsia="Times New Roman" w:hAnsi="Open Sans" w:cs="Open Sans"/>
-          <w:b/>
-          <w:bCs/>
-          <w:color w:val="555555"/>
-          <w:sz w:val="21"/>
-          <w:szCs w:val="21"/>
-          <w:bdr w:val="none" w:sz="0" w:space="0" w:color="auto" w:frame="1"/>
-          <w:lang w:eastAsia="cs-CZ"/>
-        </w:rPr>
-        <w:t xml:space="preserve"> for </w:t>
-      </w:r>
-      <w:proofErr w:type="spellStart"/>
-      <w:r>
-        <w:rPr>
-          <w:rFonts w:ascii="Open Sans" w:eastAsia="Times New Roman" w:hAnsi="Open Sans" w:cs="Open Sans"/>
-          <w:b/>
-          <w:bCs/>
-          <w:color w:val="555555"/>
-          <w:sz w:val="21"/>
-          <w:szCs w:val="21"/>
-          <w:bdr w:val="none" w:sz="0" w:space="0" w:color="auto" w:frame="1"/>
-          <w:lang w:eastAsia="cs-CZ"/>
-        </w:rPr>
-        <w:t>Connector</w:t>
-      </w:r>
-      <w:proofErr w:type="spellEnd"/>
-      <w:r>
-        <w:rPr>
-          <w:rFonts w:ascii="Open Sans" w:eastAsia="Times New Roman" w:hAnsi="Open Sans" w:cs="Open Sans"/>
-          <w:b/>
-          <w:bCs/>
-          <w:color w:val="555555"/>
-          <w:sz w:val="21"/>
-          <w:szCs w:val="21"/>
-          <w:bdr w:val="none" w:sz="0" w:space="0" w:color="auto" w:frame="1"/>
-          <w:lang w:eastAsia="cs-CZ"/>
-        </w:rPr>
-        <w:t>/Python</w:t>
+        <w:t>Table 7.1 Connection Arguments for Connector/Python</w:t>
       </w:r>
     </w:p>
     <w:tbl>
@@ -4548,7 +2658,6 @@
                 <w:lang w:eastAsia="cs-CZ"/>
               </w:rPr>
             </w:pPr>
-            <w:proofErr w:type="spellStart"/>
             <w:r>
               <w:rPr>
                 <w:rFonts w:eastAsia="Times New Roman" w:cs="Times New Roman"/>
@@ -4560,277 +2669,6 @@
                 <w:lang w:eastAsia="cs-CZ"/>
               </w:rPr>
               <w:t>Description</w:t>
-            </w:r>
-            <w:proofErr w:type="spellEnd"/>
-          </w:p>
-        </w:tc>
-      </w:tr>
-      <w:tr>
-        <w:tc>
-          <w:tcPr>
-            <w:tcW w:w="0" w:type="auto"/>
-            <w:tcBorders>
-              <w:top w:val="single" w:sz="12" w:space="0" w:color="808080"/>
-              <w:left w:val="single" w:sz="12" w:space="0" w:color="808080"/>
-              <w:bottom w:val="single" w:sz="12" w:space="0" w:color="808080"/>
-              <w:right w:val="single" w:sz="12" w:space="0" w:color="808080"/>
-            </w:tcBorders>
-            <w:shd w:val="clear" w:color="auto" w:fill="auto"/>
-            <w:tcMar>
-              <w:top w:w="45" w:type="dxa"/>
-              <w:left w:w="45" w:type="dxa"/>
-              <w:bottom w:w="45" w:type="dxa"/>
-              <w:right w:w="45" w:type="dxa"/>
-            </w:tcMar>
-            <w:vAlign w:val="bottom"/>
-            <w:hideMark/>
-          </w:tcPr>
-          <w:p>
-            <w:pPr>
-              <w:spacing w:after="0" w:line="240" w:lineRule="auto"/>
-              <w:rPr>
-                <w:rFonts w:eastAsia="Times New Roman" w:cs="Times New Roman"/>
-                <w:b/>
-                <w:bCs/>
-                <w:color w:val="auto"/>
-                <w:sz w:val="21"/>
-                <w:szCs w:val="21"/>
-                <w:lang w:eastAsia="cs-CZ"/>
-              </w:rPr>
-            </w:pPr>
-            <w:r>
-              <w:rPr>
-                <w:rFonts w:ascii="Courier New" w:eastAsia="Times New Roman" w:hAnsi="Courier New" w:cs="Courier New"/>
-                <w:color w:val="000000"/>
-                <w:sz w:val="20"/>
-                <w:szCs w:val="20"/>
-                <w:bdr w:val="none" w:sz="0" w:space="0" w:color="auto" w:frame="1"/>
-                <w:lang w:eastAsia="cs-CZ"/>
-              </w:rPr>
-              <w:t>user</w:t>
-            </w:r>
-            <w:r>
-              <w:rPr>
-                <w:rFonts w:eastAsia="Times New Roman" w:cs="Times New Roman"/>
-                <w:b/>
-                <w:bCs/>
-                <w:color w:val="auto"/>
-                <w:sz w:val="21"/>
-                <w:szCs w:val="21"/>
-                <w:lang w:eastAsia="cs-CZ"/>
-              </w:rPr>
-              <w:t> (</w:t>
-            </w:r>
-            <w:proofErr w:type="spellStart"/>
-            <w:r>
-              <w:rPr>
-                <w:rFonts w:ascii="Courier New" w:eastAsia="Times New Roman" w:hAnsi="Courier New" w:cs="Courier New"/>
-                <w:color w:val="000000"/>
-                <w:sz w:val="20"/>
-                <w:szCs w:val="20"/>
-                <w:bdr w:val="none" w:sz="0" w:space="0" w:color="auto" w:frame="1"/>
-                <w:lang w:eastAsia="cs-CZ"/>
-              </w:rPr>
-              <w:t>username</w:t>
-            </w:r>
-            <w:proofErr w:type="spellEnd"/>
-            <w:r>
-              <w:rPr>
-                <w:rFonts w:eastAsia="Times New Roman" w:cs="Times New Roman"/>
-                <w:b/>
-                <w:bCs/>
-                <w:color w:val="auto"/>
-                <w:sz w:val="21"/>
-                <w:szCs w:val="21"/>
-                <w:lang w:eastAsia="cs-CZ"/>
-              </w:rPr>
-              <w:t>*)</w:t>
-            </w:r>
-          </w:p>
-        </w:tc>
-        <w:tc>
-          <w:tcPr>
-            <w:tcW w:w="0" w:type="auto"/>
-            <w:tcBorders>
-              <w:top w:val="single" w:sz="12" w:space="0" w:color="808080"/>
-              <w:left w:val="single" w:sz="12" w:space="0" w:color="808080"/>
-              <w:bottom w:val="single" w:sz="12" w:space="0" w:color="808080"/>
-              <w:right w:val="single" w:sz="12" w:space="0" w:color="808080"/>
-            </w:tcBorders>
-            <w:shd w:val="clear" w:color="auto" w:fill="auto"/>
-            <w:tcMar>
-              <w:top w:w="45" w:type="dxa"/>
-              <w:left w:w="45" w:type="dxa"/>
-              <w:bottom w:w="45" w:type="dxa"/>
-              <w:right w:w="45" w:type="dxa"/>
-            </w:tcMar>
-            <w:vAlign w:val="bottom"/>
-            <w:hideMark/>
-          </w:tcPr>
-          <w:p>
-            <w:pPr>
-              <w:spacing w:after="0" w:line="240" w:lineRule="auto"/>
-              <w:rPr>
-                <w:rFonts w:eastAsia="Times New Roman" w:cs="Times New Roman"/>
-                <w:b/>
-                <w:bCs/>
-                <w:color w:val="auto"/>
-                <w:sz w:val="21"/>
-                <w:szCs w:val="21"/>
-                <w:lang w:eastAsia="cs-CZ"/>
-              </w:rPr>
-            </w:pPr>
-          </w:p>
-        </w:tc>
-        <w:tc>
-          <w:tcPr>
-            <w:tcW w:w="0" w:type="auto"/>
-            <w:tcBorders>
-              <w:top w:val="single" w:sz="12" w:space="0" w:color="808080"/>
-              <w:left w:val="single" w:sz="12" w:space="0" w:color="808080"/>
-              <w:bottom w:val="single" w:sz="12" w:space="0" w:color="808080"/>
-              <w:right w:val="single" w:sz="12" w:space="0" w:color="808080"/>
-            </w:tcBorders>
-            <w:shd w:val="clear" w:color="auto" w:fill="auto"/>
-            <w:tcMar>
-              <w:top w:w="45" w:type="dxa"/>
-              <w:left w:w="45" w:type="dxa"/>
-              <w:bottom w:w="45" w:type="dxa"/>
-              <w:right w:w="45" w:type="dxa"/>
-            </w:tcMar>
-            <w:vAlign w:val="bottom"/>
-            <w:hideMark/>
-          </w:tcPr>
-          <w:p>
-            <w:pPr>
-              <w:spacing w:after="0" w:line="240" w:lineRule="auto"/>
-              <w:rPr>
-                <w:rFonts w:eastAsia="Times New Roman" w:cs="Times New Roman"/>
-                <w:color w:val="auto"/>
-                <w:sz w:val="20"/>
-                <w:szCs w:val="20"/>
-                <w:lang w:eastAsia="cs-CZ"/>
-              </w:rPr>
-            </w:pPr>
-            <w:r>
-              <w:rPr>
-                <w:rFonts w:eastAsia="Times New Roman" w:cs="Times New Roman"/>
-                <w:color w:val="auto"/>
-                <w:sz w:val="20"/>
-                <w:szCs w:val="20"/>
-                <w:lang w:eastAsia="cs-CZ"/>
-              </w:rPr>
-              <w:t xml:space="preserve">The user </w:t>
-            </w:r>
-            <w:proofErr w:type="spellStart"/>
-            <w:r>
-              <w:rPr>
-                <w:rFonts w:eastAsia="Times New Roman" w:cs="Times New Roman"/>
-                <w:color w:val="auto"/>
-                <w:sz w:val="20"/>
-                <w:szCs w:val="20"/>
-                <w:lang w:eastAsia="cs-CZ"/>
-              </w:rPr>
-              <w:t>name</w:t>
-            </w:r>
-            <w:proofErr w:type="spellEnd"/>
-            <w:r>
-              <w:rPr>
-                <w:rFonts w:eastAsia="Times New Roman" w:cs="Times New Roman"/>
-                <w:color w:val="auto"/>
-                <w:sz w:val="20"/>
-                <w:szCs w:val="20"/>
-                <w:lang w:eastAsia="cs-CZ"/>
-              </w:rPr>
-              <w:t xml:space="preserve"> </w:t>
-            </w:r>
-            <w:proofErr w:type="spellStart"/>
-            <w:r>
-              <w:rPr>
-                <w:rFonts w:eastAsia="Times New Roman" w:cs="Times New Roman"/>
-                <w:color w:val="auto"/>
-                <w:sz w:val="20"/>
-                <w:szCs w:val="20"/>
-                <w:lang w:eastAsia="cs-CZ"/>
-              </w:rPr>
-              <w:t>used</w:t>
-            </w:r>
-            <w:proofErr w:type="spellEnd"/>
-            <w:r>
-              <w:rPr>
-                <w:rFonts w:eastAsia="Times New Roman" w:cs="Times New Roman"/>
-                <w:color w:val="auto"/>
-                <w:sz w:val="20"/>
-                <w:szCs w:val="20"/>
-                <w:lang w:eastAsia="cs-CZ"/>
-              </w:rPr>
-              <w:t xml:space="preserve"> to </w:t>
-            </w:r>
-            <w:proofErr w:type="spellStart"/>
-            <w:r>
-              <w:rPr>
-                <w:rFonts w:eastAsia="Times New Roman" w:cs="Times New Roman"/>
-                <w:color w:val="auto"/>
-                <w:sz w:val="20"/>
-                <w:szCs w:val="20"/>
-                <w:lang w:eastAsia="cs-CZ"/>
-              </w:rPr>
-              <w:t>authenticate</w:t>
-            </w:r>
-            <w:proofErr w:type="spellEnd"/>
-            <w:r>
-              <w:rPr>
-                <w:rFonts w:eastAsia="Times New Roman" w:cs="Times New Roman"/>
-                <w:color w:val="auto"/>
-                <w:sz w:val="20"/>
-                <w:szCs w:val="20"/>
-                <w:lang w:eastAsia="cs-CZ"/>
-              </w:rPr>
-              <w:t xml:space="preserve"> </w:t>
-            </w:r>
-            <w:proofErr w:type="spellStart"/>
-            <w:r>
-              <w:rPr>
-                <w:rFonts w:eastAsia="Times New Roman" w:cs="Times New Roman"/>
-                <w:color w:val="auto"/>
-                <w:sz w:val="20"/>
-                <w:szCs w:val="20"/>
-                <w:lang w:eastAsia="cs-CZ"/>
-              </w:rPr>
-              <w:t>with</w:t>
-            </w:r>
-            <w:proofErr w:type="spellEnd"/>
-            <w:r>
-              <w:rPr>
-                <w:rFonts w:eastAsia="Times New Roman" w:cs="Times New Roman"/>
-                <w:color w:val="auto"/>
-                <w:sz w:val="20"/>
-                <w:szCs w:val="20"/>
-                <w:lang w:eastAsia="cs-CZ"/>
-              </w:rPr>
-              <w:t xml:space="preserve"> the </w:t>
-            </w:r>
-            <w:proofErr w:type="spellStart"/>
-            <w:r>
-              <w:rPr>
-                <w:rFonts w:eastAsia="Times New Roman" w:cs="Times New Roman"/>
-                <w:color w:val="auto"/>
-                <w:sz w:val="20"/>
-                <w:szCs w:val="20"/>
-                <w:lang w:eastAsia="cs-CZ"/>
-              </w:rPr>
-              <w:t>MySQL</w:t>
-            </w:r>
-            <w:proofErr w:type="spellEnd"/>
-            <w:r>
-              <w:rPr>
-                <w:rFonts w:eastAsia="Times New Roman" w:cs="Times New Roman"/>
-                <w:color w:val="auto"/>
-                <w:sz w:val="20"/>
-                <w:szCs w:val="20"/>
-                <w:lang w:eastAsia="cs-CZ"/>
-              </w:rPr>
-              <w:t xml:space="preserve"> server.</w:t>
             </w:r>
           </w:p>
         </w:tc>
@@ -4868,7 +2706,6 @@
                 <w:lang w:eastAsia="cs-CZ"/>
               </w:rPr>
             </w:pPr>
-            <w:proofErr w:type="spellStart"/>
             <w:r>
               <w:rPr>
                 <w:rFonts w:ascii="Courier New" w:eastAsia="Times New Roman" w:hAnsi="Courier New" w:cs="Courier New"/>
@@ -4878,9 +2715,8 @@
                 <w:bdr w:val="none" w:sz="0" w:space="0" w:color="auto" w:frame="1"/>
                 <w:lang w:eastAsia="cs-CZ"/>
               </w:rPr>
-              <w:t>password</w:t>
+              <w:t>user</w:t>
             </w:r>
-            <w:proofErr w:type="spellEnd"/>
             <w:r>
               <w:rPr>
                 <w:rFonts w:eastAsia="Times New Roman" w:cs="Times New Roman"/>
@@ -4893,7 +2729,6 @@
               </w:rPr>
               <w:t> (</w:t>
             </w:r>
-            <w:proofErr w:type="spellStart"/>
             <w:r>
               <w:rPr>
                 <w:rFonts w:ascii="Courier New" w:eastAsia="Times New Roman" w:hAnsi="Courier New" w:cs="Courier New"/>
@@ -4903,9 +2738,8 @@
                 <w:bdr w:val="none" w:sz="0" w:space="0" w:color="auto" w:frame="1"/>
                 <w:lang w:eastAsia="cs-CZ"/>
               </w:rPr>
-              <w:t>passwd</w:t>
+              <w:t>username</w:t>
             </w:r>
-            <w:proofErr w:type="spellEnd"/>
             <w:r>
               <w:rPr>
                 <w:rFonts w:eastAsia="Times New Roman" w:cs="Times New Roman"/>
@@ -4992,95 +2826,7 @@
                 <w:szCs w:val="20"/>
                 <w:lang w:eastAsia="cs-CZ"/>
               </w:rPr>
-              <w:t xml:space="preserve">The </w:t>
-            </w:r>
-            <w:proofErr w:type="spellStart"/>
-            <w:r>
-              <w:rPr>
-                <w:rFonts w:eastAsia="Times New Roman" w:cs="Times New Roman"/>
-                <w:color w:val="auto"/>
-                <w:sz w:val="20"/>
-                <w:szCs w:val="20"/>
-                <w:lang w:eastAsia="cs-CZ"/>
-              </w:rPr>
-              <w:t>password</w:t>
-            </w:r>
-            <w:proofErr w:type="spellEnd"/>
-            <w:r>
-              <w:rPr>
-                <w:rFonts w:eastAsia="Times New Roman" w:cs="Times New Roman"/>
-                <w:color w:val="auto"/>
-                <w:sz w:val="20"/>
-                <w:szCs w:val="20"/>
-                <w:lang w:eastAsia="cs-CZ"/>
-              </w:rPr>
-              <w:t xml:space="preserve"> to </w:t>
-            </w:r>
-            <w:proofErr w:type="spellStart"/>
-            <w:r>
-              <w:rPr>
-                <w:rFonts w:eastAsia="Times New Roman" w:cs="Times New Roman"/>
-                <w:color w:val="auto"/>
-                <w:sz w:val="20"/>
-                <w:szCs w:val="20"/>
-                <w:lang w:eastAsia="cs-CZ"/>
-              </w:rPr>
-              <w:t>authenticate</w:t>
-            </w:r>
-            <w:proofErr w:type="spellEnd"/>
-            <w:r>
-              <w:rPr>
-                <w:rFonts w:eastAsia="Times New Roman" w:cs="Times New Roman"/>
-                <w:color w:val="auto"/>
-                <w:sz w:val="20"/>
-                <w:szCs w:val="20"/>
-                <w:lang w:eastAsia="cs-CZ"/>
-              </w:rPr>
-              <w:t xml:space="preserve"> the user </w:t>
-            </w:r>
-            <w:proofErr w:type="spellStart"/>
-            <w:r>
-              <w:rPr>
-                <w:rFonts w:eastAsia="Times New Roman" w:cs="Times New Roman"/>
-                <w:color w:val="auto"/>
-                <w:sz w:val="20"/>
-                <w:szCs w:val="20"/>
-                <w:lang w:eastAsia="cs-CZ"/>
-              </w:rPr>
-              <w:t>with</w:t>
-            </w:r>
-            <w:proofErr w:type="spellEnd"/>
-            <w:r>
-              <w:rPr>
-                <w:rFonts w:eastAsia="Times New Roman" w:cs="Times New Roman"/>
-                <w:color w:val="auto"/>
-                <w:sz w:val="20"/>
-                <w:szCs w:val="20"/>
-                <w:lang w:eastAsia="cs-CZ"/>
-              </w:rPr>
-              <w:t xml:space="preserve"> the </w:t>
-            </w:r>
-            <w:proofErr w:type="spellStart"/>
-            <w:r>
-              <w:rPr>
-                <w:rFonts w:eastAsia="Times New Roman" w:cs="Times New Roman"/>
-                <w:color w:val="auto"/>
-                <w:sz w:val="20"/>
-                <w:szCs w:val="20"/>
-                <w:lang w:eastAsia="cs-CZ"/>
-              </w:rPr>
-              <w:t>MySQL</w:t>
-            </w:r>
-            <w:proofErr w:type="spellEnd"/>
-            <w:r>
-              <w:rPr>
-                <w:rFonts w:eastAsia="Times New Roman" w:cs="Times New Roman"/>
-                <w:color w:val="auto"/>
-                <w:sz w:val="20"/>
-                <w:szCs w:val="20"/>
-                <w:lang w:eastAsia="cs-CZ"/>
-              </w:rPr>
-              <w:t xml:space="preserve"> server.</w:t>
+              <w:t>The user name used to authenticate with the MySQL server.</w:t>
             </w:r>
           </w:p>
         </w:tc>
@@ -5127,7 +2873,7 @@
                 <w:bdr w:val="none" w:sz="0" w:space="0" w:color="auto" w:frame="1"/>
                 <w:lang w:eastAsia="cs-CZ"/>
               </w:rPr>
-              <w:t>password1</w:t>
+              <w:t>password</w:t>
             </w:r>
             <w:r>
               <w:rPr>
@@ -5139,7 +2885,7 @@
                 <w:szCs w:val="21"/>
                 <w:lang w:eastAsia="cs-CZ"/>
               </w:rPr>
-              <w:t>, </w:t>
+              <w:t> (</w:t>
             </w:r>
             <w:r>
               <w:rPr>
@@ -5150,7 +2896,7 @@
                 <w:bdr w:val="none" w:sz="0" w:space="0" w:color="auto" w:frame="1"/>
                 <w:lang w:eastAsia="cs-CZ"/>
               </w:rPr>
-              <w:t>password2</w:t>
+              <w:t>passwd</w:t>
             </w:r>
             <w:r>
               <w:rPr>
@@ -5162,18 +2908,7 @@
                 <w:szCs w:val="21"/>
                 <w:lang w:eastAsia="cs-CZ"/>
               </w:rPr>
-              <w:t>, and </w:t>
-            </w:r>
-            <w:r>
-              <w:rPr>
-                <w:rFonts w:ascii="Courier New" w:eastAsia="Times New Roman" w:hAnsi="Courier New" w:cs="Courier New"/>
-                <w:color w:val="000000"/>
-                <w:sz w:val="20"/>
-                <w:szCs w:val="20"/>
-                <w:bdr w:val="none" w:sz="0" w:space="0" w:color="auto" w:frame="1"/>
-                <w:lang w:eastAsia="cs-CZ"/>
-              </w:rPr>
-              <w:t>password3</w:t>
+              <w:t>*)</w:t>
             </w:r>
           </w:p>
         </w:tc>
@@ -5249,139 +2984,7 @@
                 <w:szCs w:val="20"/>
                 <w:lang w:eastAsia="cs-CZ"/>
               </w:rPr>
-              <w:t xml:space="preserve">For </w:t>
-            </w:r>
-            <w:proofErr w:type="spellStart"/>
-            <w:r>
-              <w:rPr>
-                <w:rFonts w:eastAsia="Times New Roman" w:cs="Times New Roman"/>
-                <w:color w:val="auto"/>
-                <w:sz w:val="20"/>
-                <w:szCs w:val="20"/>
-                <w:lang w:eastAsia="cs-CZ"/>
-              </w:rPr>
-              <w:t>Multi-Factor</w:t>
-            </w:r>
-            <w:proofErr w:type="spellEnd"/>
-            <w:r>
-              <w:rPr>
-                <w:rFonts w:eastAsia="Times New Roman" w:cs="Times New Roman"/>
-                <w:color w:val="auto"/>
-                <w:sz w:val="20"/>
-                <w:szCs w:val="20"/>
-                <w:lang w:eastAsia="cs-CZ"/>
-              </w:rPr>
-              <w:t xml:space="preserve"> </w:t>
-            </w:r>
-            <w:proofErr w:type="spellStart"/>
-            <w:r>
-              <w:rPr>
-                <w:rFonts w:eastAsia="Times New Roman" w:cs="Times New Roman"/>
-                <w:color w:val="auto"/>
-                <w:sz w:val="20"/>
-                <w:szCs w:val="20"/>
-                <w:lang w:eastAsia="cs-CZ"/>
-              </w:rPr>
-              <w:t>Authentication</w:t>
-            </w:r>
-            <w:proofErr w:type="spellEnd"/>
-            <w:r>
-              <w:rPr>
-                <w:rFonts w:eastAsia="Times New Roman" w:cs="Times New Roman"/>
-                <w:color w:val="auto"/>
-                <w:sz w:val="20"/>
-                <w:szCs w:val="20"/>
-                <w:lang w:eastAsia="cs-CZ"/>
-              </w:rPr>
-              <w:t xml:space="preserve"> (MFA) / FIDO; </w:t>
-            </w:r>
-            <w:r>
-              <w:rPr>
-                <w:rFonts w:ascii="Courier New" w:eastAsia="Times New Roman" w:hAnsi="Courier New" w:cs="Courier New"/>
-                <w:color w:val="000000"/>
-                <w:sz w:val="19"/>
-                <w:szCs w:val="19"/>
-                <w:bdr w:val="none" w:sz="0" w:space="0" w:color="auto" w:frame="1"/>
-                <w:lang w:eastAsia="cs-CZ"/>
-              </w:rPr>
-              <w:t>password1</w:t>
-            </w:r>
-            <w:r>
-              <w:rPr>
-                <w:rFonts w:eastAsia="Times New Roman" w:cs="Times New Roman"/>
-                <w:color w:val="auto"/>
-                <w:sz w:val="20"/>
-                <w:szCs w:val="20"/>
-                <w:lang w:eastAsia="cs-CZ"/>
-              </w:rPr>
-              <w:t xml:space="preserve"> is </w:t>
-            </w:r>
-            <w:proofErr w:type="spellStart"/>
-            <w:r>
-              <w:rPr>
-                <w:rFonts w:eastAsia="Times New Roman" w:cs="Times New Roman"/>
-                <w:color w:val="auto"/>
-                <w:sz w:val="20"/>
-                <w:szCs w:val="20"/>
-                <w:lang w:eastAsia="cs-CZ"/>
-              </w:rPr>
-              <w:t>an</w:t>
-            </w:r>
-            <w:proofErr w:type="spellEnd"/>
-            <w:r>
-              <w:rPr>
-                <w:rFonts w:eastAsia="Times New Roman" w:cs="Times New Roman"/>
-                <w:color w:val="auto"/>
-                <w:sz w:val="20"/>
-                <w:szCs w:val="20"/>
-                <w:lang w:eastAsia="cs-CZ"/>
-              </w:rPr>
-              <w:t xml:space="preserve"> alias for </w:t>
-            </w:r>
-            <w:proofErr w:type="spellStart"/>
-            <w:r>
-              <w:rPr>
-                <w:rFonts w:ascii="Courier New" w:eastAsia="Times New Roman" w:hAnsi="Courier New" w:cs="Courier New"/>
-                <w:color w:val="000000"/>
-                <w:sz w:val="19"/>
-                <w:szCs w:val="19"/>
-                <w:bdr w:val="none" w:sz="0" w:space="0" w:color="auto" w:frame="1"/>
-                <w:lang w:eastAsia="cs-CZ"/>
-              </w:rPr>
-              <w:t>password</w:t>
-            </w:r>
-            <w:proofErr w:type="spellEnd"/>
-            <w:r>
-              <w:rPr>
-                <w:rFonts w:eastAsia="Times New Roman" w:cs="Times New Roman"/>
-                <w:color w:val="auto"/>
-                <w:sz w:val="20"/>
-                <w:szCs w:val="20"/>
-                <w:lang w:eastAsia="cs-CZ"/>
-              </w:rPr>
-              <w:t xml:space="preserve">. </w:t>
-            </w:r>
-            <w:proofErr w:type="spellStart"/>
-            <w:r>
-              <w:rPr>
-                <w:rFonts w:eastAsia="Times New Roman" w:cs="Times New Roman"/>
-                <w:color w:val="auto"/>
-                <w:sz w:val="20"/>
-                <w:szCs w:val="20"/>
-                <w:lang w:eastAsia="cs-CZ"/>
-              </w:rPr>
-              <w:t>Added</w:t>
-            </w:r>
-            <w:proofErr w:type="spellEnd"/>
-            <w:r>
-              <w:rPr>
-                <w:rFonts w:eastAsia="Times New Roman" w:cs="Times New Roman"/>
-                <w:color w:val="auto"/>
-                <w:sz w:val="20"/>
-                <w:szCs w:val="20"/>
-                <w:lang w:eastAsia="cs-CZ"/>
-              </w:rPr>
-              <w:t xml:space="preserve"> in 8.0.28.</w:t>
+              <w:t>The password to authenticate the user with the MySQL server.</w:t>
             </w:r>
           </w:p>
         </w:tc>
@@ -5428,7 +3031,7 @@
                 <w:bdr w:val="none" w:sz="0" w:space="0" w:color="auto" w:frame="1"/>
                 <w:lang w:eastAsia="cs-CZ"/>
               </w:rPr>
-              <w:t>database</w:t>
+              <w:t>password1</w:t>
             </w:r>
             <w:r>
               <w:rPr>
@@ -5440,9 +3043,8 @@
                 <w:szCs w:val="21"/>
                 <w:lang w:eastAsia="cs-CZ"/>
               </w:rPr>
-              <w:t> (</w:t>
+              <w:t>, </w:t>
             </w:r>
-            <w:proofErr w:type="spellStart"/>
             <w:r>
               <w:rPr>
                 <w:rFonts w:ascii="Courier New" w:eastAsia="Times New Roman" w:hAnsi="Courier New" w:cs="Courier New"/>
@@ -5452,9 +3054,8 @@
                 <w:bdr w:val="none" w:sz="0" w:space="0" w:color="auto" w:frame="1"/>
                 <w:lang w:eastAsia="cs-CZ"/>
               </w:rPr>
-              <w:t>db</w:t>
+              <w:t>password2</w:t>
             </w:r>
-            <w:proofErr w:type="spellEnd"/>
             <w:r>
               <w:rPr>
                 <w:rFonts w:eastAsia="Times New Roman" w:cs="Times New Roman"/>
@@ -5465,7 +3066,18 @@
                 <w:szCs w:val="21"/>
                 <w:lang w:eastAsia="cs-CZ"/>
               </w:rPr>
-              <w:t>*)</w:t>
+              <w:t>, and </w:t>
+            </w:r>
+            <w:r>
+              <w:rPr>
+                <w:rFonts w:ascii="Courier New" w:eastAsia="Times New Roman" w:hAnsi="Courier New" w:cs="Courier New"/>
+                <w:color w:val="000000"/>
+                <w:sz w:val="20"/>
+                <w:szCs w:val="20"/>
+                <w:bdr w:val="none" w:sz="0" w:space="0" w:color="auto" w:frame="1"/>
+                <w:lang w:eastAsia="cs-CZ"/>
+              </w:rPr>
+              <w:t>password3</w:t>
             </w:r>
           </w:p>
         </w:tc>
@@ -5541,9 +3153,19 @@
                 <w:szCs w:val="20"/>
                 <w:lang w:eastAsia="cs-CZ"/>
               </w:rPr>
-              <w:t xml:space="preserve">The database </w:t>
+              <w:t>For Multi-Factor Authentication (MFA) / FIDO; </w:t>
             </w:r>
-            <w:proofErr w:type="spellStart"/>
+            <w:r>
+              <w:rPr>
+                <w:rFonts w:ascii="Courier New" w:eastAsia="Times New Roman" w:hAnsi="Courier New" w:cs="Courier New"/>
+                <w:color w:val="000000"/>
+                <w:sz w:val="19"/>
+                <w:szCs w:val="19"/>
+                <w:bdr w:val="none" w:sz="0" w:space="0" w:color="auto" w:frame="1"/>
+                <w:lang w:eastAsia="cs-CZ"/>
+              </w:rPr>
+              <w:t>password1</w:t>
+            </w:r>
             <w:r>
               <w:rPr>
                 <w:rFonts w:eastAsia="Times New Roman" w:cs="Times New Roman"/>
@@ -5552,9 +3174,19 @@
                 <w:szCs w:val="20"/>
                 <w:lang w:eastAsia="cs-CZ"/>
               </w:rPr>
-              <w:t>name</w:t>
+              <w:t> is an alias for </w:t>
             </w:r>
-            <w:proofErr w:type="spellEnd"/>
+            <w:r>
+              <w:rPr>
+                <w:rFonts w:ascii="Courier New" w:eastAsia="Times New Roman" w:hAnsi="Courier New" w:cs="Courier New"/>
+                <w:color w:val="000000"/>
+                <w:sz w:val="19"/>
+                <w:szCs w:val="19"/>
+                <w:bdr w:val="none" w:sz="0" w:space="0" w:color="auto" w:frame="1"/>
+                <w:lang w:eastAsia="cs-CZ"/>
+              </w:rPr>
+              <w:t>password</w:t>
+            </w:r>
             <w:r>
               <w:rPr>
                 <w:rFonts w:eastAsia="Times New Roman" w:cs="Times New Roman"/>
@@ -5563,73 +3195,7 @@
                 <w:szCs w:val="20"/>
                 <w:lang w:eastAsia="cs-CZ"/>
               </w:rPr>
-              <w:t xml:space="preserve"> to use when </w:t>
-            </w:r>
-            <w:proofErr w:type="spellStart"/>
-            <w:r>
-              <w:rPr>
-                <w:rFonts w:eastAsia="Times New Roman" w:cs="Times New Roman"/>
-                <w:color w:val="auto"/>
-                <w:sz w:val="20"/>
-                <w:szCs w:val="20"/>
-                <w:lang w:eastAsia="cs-CZ"/>
-              </w:rPr>
-              <w:t>connecting</w:t>
-            </w:r>
-            <w:proofErr w:type="spellEnd"/>
-            <w:r>
-              <w:rPr>
-                <w:rFonts w:eastAsia="Times New Roman" w:cs="Times New Roman"/>
-                <w:color w:val="auto"/>
-                <w:sz w:val="20"/>
-                <w:szCs w:val="20"/>
-                <w:lang w:eastAsia="cs-CZ"/>
-              </w:rPr>
-              <w:t xml:space="preserve"> </w:t>
-            </w:r>
-            <w:proofErr w:type="spellStart"/>
-            <w:r>
-              <w:rPr>
-                <w:rFonts w:eastAsia="Times New Roman" w:cs="Times New Roman"/>
-                <w:color w:val="auto"/>
-                <w:sz w:val="20"/>
-                <w:szCs w:val="20"/>
-                <w:lang w:eastAsia="cs-CZ"/>
-              </w:rPr>
-              <w:t>with</w:t>
-            </w:r>
-            <w:proofErr w:type="spellEnd"/>
-            <w:r>
-              <w:rPr>
-                <w:rFonts w:eastAsia="Times New Roman" w:cs="Times New Roman"/>
-                <w:color w:val="auto"/>
-                <w:sz w:val="20"/>
-                <w:szCs w:val="20"/>
-                <w:lang w:eastAsia="cs-CZ"/>
-              </w:rPr>
-              <w:t xml:space="preserve"> the </w:t>
-            </w:r>
-            <w:proofErr w:type="spellStart"/>
-            <w:r>
-              <w:rPr>
-                <w:rFonts w:eastAsia="Times New Roman" w:cs="Times New Roman"/>
-                <w:color w:val="auto"/>
-                <w:sz w:val="20"/>
-                <w:szCs w:val="20"/>
-                <w:lang w:eastAsia="cs-CZ"/>
-              </w:rPr>
-              <w:t>MySQL</w:t>
-            </w:r>
-            <w:proofErr w:type="spellEnd"/>
-            <w:r>
-              <w:rPr>
-                <w:rFonts w:eastAsia="Times New Roman" w:cs="Times New Roman"/>
-                <w:color w:val="auto"/>
-                <w:sz w:val="20"/>
-                <w:szCs w:val="20"/>
-                <w:lang w:eastAsia="cs-CZ"/>
-              </w:rPr>
-              <w:t xml:space="preserve"> server.</w:t>
+              <w:t>. Added in 8.0.28.</w:t>
             </w:r>
           </w:p>
         </w:tc>
@@ -5676,7 +3242,42 @@
                 <w:bdr w:val="none" w:sz="0" w:space="0" w:color="auto" w:frame="1"/>
                 <w:lang w:eastAsia="cs-CZ"/>
               </w:rPr>
-              <w:t>host</w:t>
+              <w:t>database</w:t>
+            </w:r>
+            <w:r>
+              <w:rPr>
+                <w:rFonts w:eastAsia="Times New Roman" w:cs="Times New Roman"/>
+                <w:b/>
+                <w:bCs/>
+                <w:color w:val="auto"/>
+                <w:sz w:val="21"/>
+                <w:szCs w:val="21"/>
+                <w:lang w:eastAsia="cs-CZ"/>
+              </w:rPr>
+              <w:t> (</w:t>
+            </w:r>
+            <w:r>
+              <w:rPr>
+                <w:rFonts w:ascii="Courier New" w:eastAsia="Times New Roman" w:hAnsi="Courier New" w:cs="Courier New"/>
+                <w:color w:val="000000"/>
+                <w:sz w:val="20"/>
+                <w:szCs w:val="20"/>
+                <w:bdr w:val="none" w:sz="0" w:space="0" w:color="auto" w:frame="1"/>
+                <w:lang w:eastAsia="cs-CZ"/>
+              </w:rPr>
+              <w:t>db</w:t>
+            </w:r>
+            <w:r>
+              <w:rPr>
+                <w:rFonts w:eastAsia="Times New Roman" w:cs="Times New Roman"/>
+                <w:b/>
+                <w:bCs/>
+                <w:color w:val="auto"/>
+                <w:sz w:val="21"/>
+                <w:szCs w:val="21"/>
+                <w:lang w:eastAsia="cs-CZ"/>
+              </w:rPr>
+              <w:t>*)</w:t>
             </w:r>
           </w:p>
         </w:tc>
@@ -5704,22 +3305,14 @@
               <w:spacing w:after="0" w:line="240" w:lineRule="auto"/>
               <w:rPr>
                 <w:rFonts w:eastAsia="Times New Roman" w:cs="Times New Roman"/>
+                <w:b/>
+                <w:bCs/>
                 <w:color w:val="auto"/>
-                <w:sz w:val="20"/>
-                <w:szCs w:val="20"/>
+                <w:sz w:val="21"/>
+                <w:szCs w:val="21"/>
                 <w:lang w:eastAsia="cs-CZ"/>
               </w:rPr>
             </w:pPr>
-            <w:r>
-              <w:rPr>
-                <w:rFonts w:eastAsia="Times New Roman" w:cs="Times New Roman"/>
-                <w:color w:val="auto"/>
-                <w:sz w:val="20"/>
-                <w:szCs w:val="20"/>
-                <w:lang w:eastAsia="cs-CZ"/>
-              </w:rPr>
-              <w:t>127.0.0.1</w:t>
-            </w:r>
           </w:p>
         </w:tc>
         <w:tc>
@@ -5760,95 +3353,7 @@
                 <w:szCs w:val="20"/>
                 <w:lang w:eastAsia="cs-CZ"/>
               </w:rPr>
-              <w:t xml:space="preserve">The host </w:t>
-            </w:r>
-            <w:proofErr w:type="spellStart"/>
-            <w:r>
-              <w:rPr>
-                <w:rFonts w:eastAsia="Times New Roman" w:cs="Times New Roman"/>
-                <w:color w:val="auto"/>
-                <w:sz w:val="20"/>
-                <w:szCs w:val="20"/>
-                <w:lang w:eastAsia="cs-CZ"/>
-              </w:rPr>
-              <w:t>name</w:t>
-            </w:r>
-            <w:proofErr w:type="spellEnd"/>
-            <w:r>
-              <w:rPr>
-                <w:rFonts w:eastAsia="Times New Roman" w:cs="Times New Roman"/>
-                <w:color w:val="auto"/>
-                <w:sz w:val="20"/>
-                <w:szCs w:val="20"/>
-                <w:lang w:eastAsia="cs-CZ"/>
-              </w:rPr>
-              <w:t xml:space="preserve"> </w:t>
-            </w:r>
-            <w:proofErr w:type="spellStart"/>
-            <w:r>
-              <w:rPr>
-                <w:rFonts w:eastAsia="Times New Roman" w:cs="Times New Roman"/>
-                <w:color w:val="auto"/>
-                <w:sz w:val="20"/>
-                <w:szCs w:val="20"/>
-                <w:lang w:eastAsia="cs-CZ"/>
-              </w:rPr>
-              <w:t>or</w:t>
-            </w:r>
-            <w:proofErr w:type="spellEnd"/>
-            <w:r>
-              <w:rPr>
-                <w:rFonts w:eastAsia="Times New Roman" w:cs="Times New Roman"/>
-                <w:color w:val="auto"/>
-                <w:sz w:val="20"/>
-                <w:szCs w:val="20"/>
-                <w:lang w:eastAsia="cs-CZ"/>
-              </w:rPr>
-              <w:t xml:space="preserve"> IP </w:t>
-            </w:r>
-            <w:proofErr w:type="spellStart"/>
-            <w:r>
-              <w:rPr>
-                <w:rFonts w:eastAsia="Times New Roman" w:cs="Times New Roman"/>
-                <w:color w:val="auto"/>
-                <w:sz w:val="20"/>
-                <w:szCs w:val="20"/>
-                <w:lang w:eastAsia="cs-CZ"/>
-              </w:rPr>
-              <w:t>address</w:t>
-            </w:r>
-            <w:proofErr w:type="spellEnd"/>
-            <w:r>
-              <w:rPr>
-                <w:rFonts w:eastAsia="Times New Roman" w:cs="Times New Roman"/>
-                <w:color w:val="auto"/>
-                <w:sz w:val="20"/>
-                <w:szCs w:val="20"/>
-                <w:lang w:eastAsia="cs-CZ"/>
-              </w:rPr>
-              <w:t xml:space="preserve"> of the </w:t>
-            </w:r>
-            <w:proofErr w:type="spellStart"/>
-            <w:r>
-              <w:rPr>
-                <w:rFonts w:eastAsia="Times New Roman" w:cs="Times New Roman"/>
-                <w:color w:val="auto"/>
-                <w:sz w:val="20"/>
-                <w:szCs w:val="20"/>
-                <w:lang w:eastAsia="cs-CZ"/>
-              </w:rPr>
-              <w:t>MySQL</w:t>
-            </w:r>
-            <w:proofErr w:type="spellEnd"/>
-            <w:r>
-              <w:rPr>
-                <w:rFonts w:eastAsia="Times New Roman" w:cs="Times New Roman"/>
-                <w:color w:val="auto"/>
-                <w:sz w:val="20"/>
-                <w:szCs w:val="20"/>
-                <w:lang w:eastAsia="cs-CZ"/>
-              </w:rPr>
-              <w:t xml:space="preserve"> server.</w:t>
+              <w:t>The database name to use when connecting with the MySQL server.</w:t>
             </w:r>
           </w:p>
         </w:tc>
@@ -5895,6 +3400,137 @@
                 <w:bdr w:val="none" w:sz="0" w:space="0" w:color="auto" w:frame="1"/>
                 <w:lang w:eastAsia="cs-CZ"/>
               </w:rPr>
+              <w:t>host</w:t>
+            </w:r>
+          </w:p>
+        </w:tc>
+        <w:tc>
+          <w:tcPr>
+            <w:tcW w:w="0" w:type="auto"/>
+            <w:tcBorders>
+              <w:top w:val="single" w:sz="12" w:space="0" w:color="808080"/>
+              <w:left w:val="single" w:sz="12" w:space="0" w:color="808080"/>
+              <w:bottom w:val="single" w:sz="12" w:space="0" w:color="808080"/>
+              <w:right w:val="single" w:sz="12" w:space="0" w:color="808080"/>
+            </w:tcBorders>
+            <w:shd w:val="clear" w:color="auto" w:fill="auto"/>
+            <w:tcMar>
+              <w:top w:w="45" w:type="dxa"/>
+              <w:left w:w="45" w:type="dxa"/>
+              <w:bottom w:w="45" w:type="dxa"/>
+              <w:right w:w="45" w:type="dxa"/>
+            </w:tcMar>
+            <w:vAlign w:val="bottom"/>
+            <w:hideMark/>
+          </w:tcPr>
+          <w:p>
+            <w:pPr>
+              <w:spacing w:after="0" w:line="240" w:lineRule="auto"/>
+              <w:rPr>
+                <w:rFonts w:eastAsia="Times New Roman" w:cs="Times New Roman"/>
+                <w:color w:val="auto"/>
+                <w:sz w:val="20"/>
+                <w:szCs w:val="20"/>
+                <w:lang w:eastAsia="cs-CZ"/>
+              </w:rPr>
+            </w:pPr>
+            <w:r>
+              <w:rPr>
+                <w:rFonts w:eastAsia="Times New Roman" w:cs="Times New Roman"/>
+                <w:color w:val="auto"/>
+                <w:sz w:val="20"/>
+                <w:szCs w:val="20"/>
+                <w:lang w:eastAsia="cs-CZ"/>
+              </w:rPr>
+              <w:t>127.0.0.1</w:t>
+            </w:r>
+          </w:p>
+        </w:tc>
+        <w:tc>
+          <w:tcPr>
+            <w:tcW w:w="0" w:type="auto"/>
+            <w:tcBorders>
+              <w:top w:val="single" w:sz="12" w:space="0" w:color="808080"/>
+              <w:left w:val="single" w:sz="12" w:space="0" w:color="808080"/>
+              <w:bottom w:val="single" w:sz="12" w:space="0" w:color="808080"/>
+              <w:right w:val="single" w:sz="12" w:space="0" w:color="808080"/>
+            </w:tcBorders>
+            <w:shd w:val="clear" w:color="auto" w:fill="auto"/>
+            <w:tcMar>
+              <w:top w:w="45" w:type="dxa"/>
+              <w:left w:w="45" w:type="dxa"/>
+              <w:bottom w:w="45" w:type="dxa"/>
+              <w:right w:w="45" w:type="dxa"/>
+            </w:tcMar>
+            <w:vAlign w:val="bottom"/>
+            <w:hideMark/>
+          </w:tcPr>
+          <w:p>
+            <w:pPr>
+              <w:spacing w:after="0" w:line="240" w:lineRule="auto"/>
+              <w:rPr>
+                <w:rFonts w:eastAsia="Times New Roman" w:cs="Times New Roman"/>
+                <w:color w:val="auto"/>
+                <w:sz w:val="20"/>
+                <w:szCs w:val="20"/>
+                <w:lang w:eastAsia="cs-CZ"/>
+              </w:rPr>
+            </w:pPr>
+            <w:r>
+              <w:rPr>
+                <w:rFonts w:eastAsia="Times New Roman" w:cs="Times New Roman"/>
+                <w:color w:val="auto"/>
+                <w:sz w:val="20"/>
+                <w:szCs w:val="20"/>
+                <w:lang w:eastAsia="cs-CZ"/>
+              </w:rPr>
+              <w:t>The host name or IP address of the MySQL server.</w:t>
+            </w:r>
+          </w:p>
+        </w:tc>
+      </w:tr>
+      <w:tr>
+        <w:tc>
+          <w:tcPr>
+            <w:tcW w:w="0" w:type="auto"/>
+            <w:tcBorders>
+              <w:top w:val="single" w:sz="12" w:space="0" w:color="808080"/>
+              <w:left w:val="single" w:sz="12" w:space="0" w:color="808080"/>
+              <w:bottom w:val="single" w:sz="12" w:space="0" w:color="808080"/>
+              <w:right w:val="single" w:sz="12" w:space="0" w:color="808080"/>
+            </w:tcBorders>
+            <w:shd w:val="clear" w:color="auto" w:fill="auto"/>
+            <w:tcMar>
+              <w:top w:w="45" w:type="dxa"/>
+              <w:left w:w="45" w:type="dxa"/>
+              <w:bottom w:w="45" w:type="dxa"/>
+              <w:right w:w="45" w:type="dxa"/>
+            </w:tcMar>
+            <w:vAlign w:val="bottom"/>
+            <w:hideMark/>
+          </w:tcPr>
+          <w:p>
+            <w:pPr>
+              <w:spacing w:after="0" w:line="240" w:lineRule="auto"/>
+              <w:rPr>
+                <w:rFonts w:eastAsia="Times New Roman" w:cs="Times New Roman"/>
+                <w:b/>
+                <w:bCs/>
+                <w:color w:val="auto"/>
+                <w:sz w:val="21"/>
+                <w:szCs w:val="21"/>
+                <w:lang w:eastAsia="cs-CZ"/>
+              </w:rPr>
+            </w:pPr>
+            <w:r>
+              <w:rPr>
+                <w:rFonts w:ascii="Courier New" w:eastAsia="Times New Roman" w:hAnsi="Courier New" w:cs="Courier New"/>
+                <w:color w:val="000000"/>
+                <w:sz w:val="20"/>
+                <w:szCs w:val="20"/>
+                <w:bdr w:val="none" w:sz="0" w:space="0" w:color="auto" w:frame="1"/>
+                <w:lang w:eastAsia="cs-CZ"/>
+              </w:rPr>
               <w:t>port</w:t>
             </w:r>
           </w:p>
@@ -5979,117 +3615,7 @@
                 <w:szCs w:val="20"/>
                 <w:lang w:eastAsia="cs-CZ"/>
               </w:rPr>
-              <w:t xml:space="preserve">The TCP/IP port of the </w:t>
-            </w:r>
-            <w:proofErr w:type="spellStart"/>
-            <w:r>
-              <w:rPr>
-                <w:rFonts w:eastAsia="Times New Roman" w:cs="Times New Roman"/>
-                <w:color w:val="auto"/>
-                <w:sz w:val="20"/>
-                <w:szCs w:val="20"/>
-                <w:lang w:eastAsia="cs-CZ"/>
-              </w:rPr>
-              <w:t>MySQL</w:t>
-            </w:r>
-            <w:proofErr w:type="spellEnd"/>
-            <w:r>
-              <w:rPr>
-                <w:rFonts w:eastAsia="Times New Roman" w:cs="Times New Roman"/>
-                <w:color w:val="auto"/>
-                <w:sz w:val="20"/>
-                <w:szCs w:val="20"/>
-                <w:lang w:eastAsia="cs-CZ"/>
-              </w:rPr>
-              <w:t xml:space="preserve"> server. </w:t>
-            </w:r>
-            <w:proofErr w:type="spellStart"/>
-            <w:r>
-              <w:rPr>
-                <w:rFonts w:eastAsia="Times New Roman" w:cs="Times New Roman"/>
-                <w:color w:val="auto"/>
-                <w:sz w:val="20"/>
-                <w:szCs w:val="20"/>
-                <w:lang w:eastAsia="cs-CZ"/>
-              </w:rPr>
-              <w:t>Must</w:t>
-            </w:r>
-            <w:proofErr w:type="spellEnd"/>
-            <w:r>
-              <w:rPr>
-                <w:rFonts w:eastAsia="Times New Roman" w:cs="Times New Roman"/>
-                <w:color w:val="auto"/>
-                <w:sz w:val="20"/>
-                <w:szCs w:val="20"/>
-                <w:lang w:eastAsia="cs-CZ"/>
-              </w:rPr>
-              <w:t xml:space="preserve"> </w:t>
-            </w:r>
-            <w:proofErr w:type="spellStart"/>
-            <w:r>
-              <w:rPr>
-                <w:rFonts w:eastAsia="Times New Roman" w:cs="Times New Roman"/>
-                <w:color w:val="auto"/>
-                <w:sz w:val="20"/>
-                <w:szCs w:val="20"/>
-                <w:lang w:eastAsia="cs-CZ"/>
-              </w:rPr>
-              <w:t>be</w:t>
-            </w:r>
-            <w:proofErr w:type="spellEnd"/>
-            <w:r>
-              <w:rPr>
-                <w:rFonts w:eastAsia="Times New Roman" w:cs="Times New Roman"/>
-                <w:color w:val="auto"/>
-                <w:sz w:val="20"/>
-                <w:szCs w:val="20"/>
-                <w:lang w:eastAsia="cs-CZ"/>
-              </w:rPr>
-              <w:t xml:space="preserve"> </w:t>
-            </w:r>
-            <w:proofErr w:type="spellStart"/>
-            <w:r>
-              <w:rPr>
-                <w:rFonts w:eastAsia="Times New Roman" w:cs="Times New Roman"/>
-                <w:color w:val="auto"/>
-                <w:sz w:val="20"/>
-                <w:szCs w:val="20"/>
-                <w:lang w:eastAsia="cs-CZ"/>
-              </w:rPr>
-              <w:t>an</w:t>
-            </w:r>
-            <w:proofErr w:type="spellEnd"/>
-            <w:r>
-              <w:rPr>
-                <w:rFonts w:eastAsia="Times New Roman" w:cs="Times New Roman"/>
-                <w:color w:val="auto"/>
-                <w:sz w:val="20"/>
-                <w:szCs w:val="20"/>
-                <w:lang w:eastAsia="cs-CZ"/>
-              </w:rPr>
-              <w:t xml:space="preserve"> </w:t>
-            </w:r>
-            <w:proofErr w:type="spellStart"/>
-            <w:r>
-              <w:rPr>
-                <w:rFonts w:eastAsia="Times New Roman" w:cs="Times New Roman"/>
-                <w:color w:val="auto"/>
-                <w:sz w:val="20"/>
-                <w:szCs w:val="20"/>
-                <w:lang w:eastAsia="cs-CZ"/>
-              </w:rPr>
-              <w:t>integer</w:t>
-            </w:r>
-            <w:proofErr w:type="spellEnd"/>
-            <w:r>
-              <w:rPr>
-                <w:rFonts w:eastAsia="Times New Roman" w:cs="Times New Roman"/>
-                <w:color w:val="auto"/>
-                <w:sz w:val="20"/>
-                <w:szCs w:val="20"/>
-                <w:lang w:eastAsia="cs-CZ"/>
-              </w:rPr>
-              <w:t>.</w:t>
+              <w:t>The TCP/IP port of the MySQL server. Must be an integer.</w:t>
             </w:r>
           </w:p>
         </w:tc>
@@ -6721,14 +4247,14 @@
     <w:lsdException w:name="Unresolved Mention" w:semiHidden="1" w:unhideWhenUsed="1"/>
     <w:lsdException w:name="Smart Link" w:semiHidden="1" w:unhideWhenUsed="1"/>
   </w:latentStyles>
-  <w:style w:type="paragraph" w:default="1" w:styleId="Normln">
+  <w:style w:type="paragraph" w:default="1" w:styleId="Normal">
     <w:name w:val="Normal"/>
     <w:qFormat/>
   </w:style>
-  <w:style w:type="paragraph" w:styleId="Nadpis2">
+  <w:style w:type="paragraph" w:styleId="Heading2">
     <w:name w:val="heading 2"/>
-    <w:basedOn w:val="Normln"/>
-    <w:link w:val="Nadpis2Char"/>
+    <w:basedOn w:val="Normal"/>
+    <w:link w:val="Heading2Char"/>
     <w:uiPriority w:val="9"/>
     <w:qFormat/>
     <w:rsid w:val="00E34FD3"/>
@@ -6746,13 +4272,13 @@
       <w:lang w:eastAsia="cs-CZ"/>
     </w:rPr>
   </w:style>
-  <w:style w:type="character" w:default="1" w:styleId="Standardnpsmoodstavce">
+  <w:style w:type="character" w:default="1" w:styleId="DefaultParagraphFont">
     <w:name w:val="Default Paragraph Font"/>
     <w:uiPriority w:val="1"/>
     <w:semiHidden/>
     <w:unhideWhenUsed/>
   </w:style>
-  <w:style w:type="table" w:default="1" w:styleId="Normlntabulka">
+  <w:style w:type="table" w:default="1" w:styleId="TableNormal">
     <w:name w:val="Normal Table"/>
     <w:uiPriority w:val="99"/>
     <w:semiHidden/>
@@ -6767,16 +4293,16 @@
       </w:tblCellMar>
     </w:tblPr>
   </w:style>
-  <w:style w:type="numbering" w:default="1" w:styleId="Bezseznamu">
+  <w:style w:type="numbering" w:default="1" w:styleId="NoList">
     <w:name w:val="No List"/>
     <w:uiPriority w:val="99"/>
     <w:semiHidden/>
     <w:unhideWhenUsed/>
   </w:style>
-  <w:style w:type="character" w:customStyle="1" w:styleId="Nadpis2Char">
-    <w:name w:val="Nadpis 2 Char"/>
-    <w:basedOn w:val="Standardnpsmoodstavce"/>
-    <w:link w:val="Nadpis2"/>
+  <w:style w:type="character" w:customStyle="1" w:styleId="Heading2Char">
+    <w:name w:val="Heading 2 Char"/>
+    <w:basedOn w:val="DefaultParagraphFont"/>
+    <w:link w:val="Heading2"/>
     <w:uiPriority w:val="9"/>
     <w:rsid w:val="00E34FD3"/>
     <w:rPr>
@@ -6789,9 +4315,9 @@
       <w:lang w:eastAsia="cs-CZ"/>
     </w:rPr>
   </w:style>
-  <w:style w:type="paragraph" w:styleId="Normlnweb">
+  <w:style w:type="paragraph" w:styleId="NormalWeb">
     <w:name w:val="Normal (Web)"/>
-    <w:basedOn w:val="Normln"/>
+    <w:basedOn w:val="Normal"/>
     <w:uiPriority w:val="99"/>
     <w:semiHidden/>
     <w:unhideWhenUsed/>
@@ -6805,9 +4331,9 @@
       <w:lang w:eastAsia="cs-CZ"/>
     </w:rPr>
   </w:style>
-  <w:style w:type="character" w:styleId="KdHTML">
+  <w:style w:type="character" w:styleId="HTMLCode">
     <w:name w:val="HTML Code"/>
-    <w:basedOn w:val="Standardnpsmoodstavce"/>
+    <w:basedOn w:val="DefaultParagraphFont"/>
     <w:uiPriority w:val="99"/>
     <w:semiHidden/>
     <w:unhideWhenUsed/>
@@ -6818,10 +4344,10 @@
       <w:szCs w:val="20"/>
     </w:rPr>
   </w:style>
-  <w:style w:type="paragraph" w:styleId="FormtovanvHTML">
+  <w:style w:type="paragraph" w:styleId="HTMLPreformatted">
     <w:name w:val="HTML Preformatted"/>
-    <w:basedOn w:val="Normln"/>
-    <w:link w:val="FormtovanvHTMLChar"/>
+    <w:basedOn w:val="Normal"/>
+    <w:link w:val="HTMLPreformattedChar"/>
     <w:uiPriority w:val="99"/>
     <w:semiHidden/>
     <w:unhideWhenUsed/>
@@ -6855,10 +4381,10 @@
       <w:lang w:eastAsia="cs-CZ"/>
     </w:rPr>
   </w:style>
-  <w:style w:type="character" w:customStyle="1" w:styleId="FormtovanvHTMLChar">
-    <w:name w:val="Formátovaný v HTML Char"/>
-    <w:basedOn w:val="Standardnpsmoodstavce"/>
-    <w:link w:val="FormtovanvHTML"/>
+  <w:style w:type="character" w:customStyle="1" w:styleId="HTMLPreformattedChar">
+    <w:name w:val="HTML Preformatted Char"/>
+    <w:basedOn w:val="DefaultParagraphFont"/>
+    <w:link w:val="HTMLPreformatted"/>
     <w:uiPriority w:val="99"/>
     <w:semiHidden/>
     <w:rsid w:val="00E34FD3"/>
@@ -6872,12 +4398,12 @@
   </w:style>
   <w:style w:type="character" w:customStyle="1" w:styleId="token">
     <w:name w:val="token"/>
-    <w:basedOn w:val="Standardnpsmoodstavce"/>
+    <w:basedOn w:val="DefaultParagraphFont"/>
     <w:rsid w:val="00E34FD3"/>
   </w:style>
   <w:style w:type="paragraph" w:customStyle="1" w:styleId="Title1">
     <w:name w:val="Title1"/>
-    <w:basedOn w:val="Normln"/>
+    <w:basedOn w:val="Normal"/>
     <w:rsid w:val="00E34FD3"/>
     <w:pPr>
       <w:spacing w:before="100" w:beforeAutospacing="1" w:after="100" w:afterAutospacing="1" w:line="240" w:lineRule="auto"/>
@@ -6888,9 +4414,9 @@
       <w:lang w:eastAsia="cs-CZ"/>
     </w:rPr>
   </w:style>
-  <w:style w:type="paragraph" w:styleId="Odstavecseseznamem">
+  <w:style w:type="paragraph" w:styleId="ListParagraph">
     <w:name w:val="List Paragraph"/>
-    <w:basedOn w:val="Normln"/>
+    <w:basedOn w:val="Normal"/>
     <w:uiPriority w:val="34"/>
     <w:qFormat/>
     <w:rsid w:val="005816F2"/>

</xml_diff>

<commit_message>
\l silent_mode added, fetchall option must be off
</commit_message>
<xml_diff>
--- a/Manual.docx
+++ b/Manual.docx
@@ -56,10 +56,37 @@
           <w:lang w:val="en-US"/>
         </w:rPr>
       </w:pPr>
-    </w:p>
-    <w:p>
-      <w:pPr>
-        <w:pStyle w:val="Nadpis2"/>
+      <w:r>
+        <w:rPr>
+          <w:lang w:val="en-US"/>
+        </w:rPr>
+        <w:t>TODO:</w:t>
+      </w:r>
+    </w:p>
+    <w:p>
+      <w:pPr>
+        <w:pStyle w:val="ListParagraph"/>
+        <w:numPr>
+          <w:ilvl w:val="0"/>
+          <w:numId w:val="3"/>
+        </w:numPr>
+        <w:pBdr>
+          <w:bottom w:val="single" w:sz="6" w:space="1" w:color="auto"/>
+        </w:pBdr>
+        <w:rPr>
+          <w:lang w:val="en-US"/>
+        </w:rPr>
+      </w:pPr>
+      <w:r>
+        <w:rPr>
+          <w:lang w:val="en-US"/>
+        </w:rPr>
+        <w:t>Save option fetchall = True/False</w:t>
+      </w:r>
+    </w:p>
+    <w:p>
+      <w:pPr>
+        <w:pStyle w:val="Heading2"/>
         <w:rPr>
           <w:lang w:val="en-US"/>
         </w:rPr>
@@ -122,7 +149,7 @@
     </w:p>
     <w:p>
       <w:pPr>
-        <w:pStyle w:val="Odstavecseseznamem"/>
+        <w:pStyle w:val="ListParagraph"/>
         <w:numPr>
           <w:ilvl w:val="0"/>
           <w:numId w:val="2"/>
@@ -289,7 +316,7 @@
     </w:p>
     <w:p>
       <w:pPr>
-        <w:pStyle w:val="Odstavecseseznamem"/>
+        <w:pStyle w:val="ListParagraph"/>
         <w:numPr>
           <w:ilvl w:val="0"/>
           <w:numId w:val="2"/>
@@ -334,7 +361,7 @@
     </w:p>
     <w:p>
       <w:pPr>
-        <w:pStyle w:val="Odstavecseseznamem"/>
+        <w:pStyle w:val="ListParagraph"/>
         <w:numPr>
           <w:ilvl w:val="0"/>
           <w:numId w:val="2"/>
@@ -392,7 +419,7 @@
     </w:p>
     <w:p>
       <w:pPr>
-        <w:pStyle w:val="Nadpis2"/>
+        <w:pStyle w:val="Heading2"/>
         <w:rPr>
           <w:lang w:val="en-US"/>
         </w:rPr>
@@ -752,7 +779,7 @@
     </w:p>
     <w:p>
       <w:pPr>
-        <w:pStyle w:val="Odstavecseseznamem"/>
+        <w:pStyle w:val="ListParagraph"/>
         <w:numPr>
           <w:ilvl w:val="0"/>
           <w:numId w:val="2"/>
@@ -874,7 +901,7 @@
     </w:p>
     <w:p>
       <w:pPr>
-        <w:pStyle w:val="Odstavecseseznamem"/>
+        <w:pStyle w:val="ListParagraph"/>
         <w:numPr>
           <w:ilvl w:val="0"/>
           <w:numId w:val="2"/>
@@ -956,6 +983,7 @@
           <w:highlight w:val="green"/>
           <w:lang w:val="en-US"/>
         </w:rPr>
+        <w:lastRenderedPageBreak/>
         <w:t xml:space="preserve">There are </w:t>
       </w:r>
       <w:r>
@@ -989,7 +1017,7 @@
     </w:p>
     <w:p>
       <w:pPr>
-        <w:pStyle w:val="Odstavecseseznamem"/>
+        <w:pStyle w:val="ListParagraph"/>
         <w:numPr>
           <w:ilvl w:val="0"/>
           <w:numId w:val="2"/>
@@ -1003,7 +1031,6 @@
         <w:rPr>
           <w:lang w:val="en-US"/>
         </w:rPr>
-        <w:lastRenderedPageBreak/>
         <w:t>Error</w:t>
       </w:r>
       <w:r>
@@ -1079,56 +1106,44 @@
     </w:p>
     <w:p>
       <w:pPr>
-        <w:pStyle w:val="Nadpis2"/>
-        <w:rPr>
-          <w:lang w:val="en-US"/>
-        </w:rPr>
-      </w:pPr>
-      <w:r>
-        <w:rPr>
-          <w:lang w:val="en-US"/>
-        </w:rPr>
-        <w:t>Command “</w:t>
-      </w:r>
-      <w:r>
-        <w:rPr>
+        <w:pStyle w:val="Heading2"/>
+        <w:rPr>
+          <w:lang w:val="en-US"/>
+        </w:rPr>
+      </w:pPr>
+      <w:r>
+        <w:rPr>
+          <w:lang w:val="en-US"/>
+        </w:rPr>
+        <w:t>Command “load”</w:t>
+      </w:r>
+    </w:p>
+    <w:p>
+      <w:pPr>
+        <w:rPr>
+          <w:b/>
+          <w:bCs/>
+          <w:lang w:val="en-US"/>
+        </w:rPr>
+      </w:pPr>
+      <w:r>
+        <w:rPr>
+          <w:b/>
+          <w:bCs/>
+          <w:lang w:val="en-US"/>
+        </w:rPr>
+        <w:t>\</w:t>
+      </w:r>
+      <w:r>
+        <w:rPr>
+          <w:b/>
+          <w:bCs/>
           <w:lang w:val="en-US"/>
         </w:rPr>
         <w:t>load</w:t>
       </w:r>
       <w:r>
         <w:rPr>
-          <w:lang w:val="en-US"/>
-        </w:rPr>
-        <w:t>”</w:t>
-      </w:r>
-    </w:p>
-    <w:p>
-      <w:pPr>
-        <w:rPr>
-          <w:b/>
-          <w:bCs/>
-          <w:lang w:val="en-US"/>
-        </w:rPr>
-      </w:pPr>
-      <w:r>
-        <w:rPr>
-          <w:b/>
-          <w:bCs/>
-          <w:lang w:val="en-US"/>
-        </w:rPr>
-        <w:t>\</w:t>
-      </w:r>
-      <w:r>
-        <w:rPr>
-          <w:b/>
-          <w:bCs/>
-          <w:lang w:val="en-US"/>
-        </w:rPr>
-        <w:t>load</w:t>
-      </w:r>
-      <w:r>
-        <w:rPr>
           <w:b/>
           <w:bCs/>
           <w:lang w:val="en-US"/>
@@ -1196,15 +1211,7 @@
           <w:bCs/>
           <w:lang w:val="en-US"/>
         </w:rPr>
-        <w:t>ilent_mode (s,sm)</w:t>
-      </w:r>
-      <w:r>
-        <w:rPr>
-          <w:b/>
-          <w:bCs/>
-          <w:lang w:val="en-US"/>
-        </w:rPr>
-        <w:t xml:space="preserve"> </w:t>
+        <w:t xml:space="preserve">ilent_mode (s,sm) </w:t>
       </w:r>
       <w:r>
         <w:rPr>
@@ -1220,15 +1227,7 @@
           <w:bCs/>
           <w:lang w:val="en-US"/>
         </w:rPr>
-        <w:t xml:space="preserve"> … (bool, default </w:t>
-      </w:r>
-      <w:r>
-        <w:rPr>
-          <w:b/>
-          <w:bCs/>
-          <w:lang w:val="en-US"/>
-        </w:rPr>
-        <w:t>False)</w:t>
+        <w:t xml:space="preserve"> … (bool, default False)</w:t>
       </w:r>
       <w:r>
         <w:rPr>
@@ -1257,31 +1256,7 @@
         <w:rPr>
           <w:lang w:val="en-US"/>
         </w:rPr>
-        <w:t>Loads</w:t>
-      </w:r>
-      <w:r>
-        <w:rPr>
-          <w:lang w:val="en-US"/>
-        </w:rPr>
-        <w:t xml:space="preserve"> </w:t>
-      </w:r>
-      <w:r>
-        <w:rPr>
-          <w:lang w:val="en-US"/>
-        </w:rPr>
-        <w:t>sql</w:t>
-      </w:r>
-      <w:r>
-        <w:rPr>
-          <w:lang w:val="en-US"/>
-        </w:rPr>
-        <w:t xml:space="preserve"> file.</w:t>
-      </w:r>
-      <w:r>
-        <w:rPr>
-          <w:lang w:val="en-US"/>
-        </w:rPr>
-        <w:t xml:space="preserve"> Executes one command after other. To avoid printing results (e.g., when a lot of command do inserts etc.), use optional “silent_mode = True”.</w:t>
+        <w:t>Loads sql file. Executes one command after other. To avoid printing results (e.g., when a lot of command do inserts etc.), use optional “silent_mode = True”.</w:t>
       </w:r>
     </w:p>
     <w:p>
@@ -1299,7 +1274,7 @@
     </w:p>
     <w:p>
       <w:pPr>
-        <w:pStyle w:val="Odstavecseseznamem"/>
+        <w:pStyle w:val="ListParagraph"/>
         <w:numPr>
           <w:ilvl w:val="0"/>
           <w:numId w:val="2"/>
@@ -1373,7 +1348,7 @@
     </w:p>
     <w:p>
       <w:pPr>
-        <w:pStyle w:val="Odstavecseseznamem"/>
+        <w:pStyle w:val="ListParagraph"/>
         <w:numPr>
           <w:ilvl w:val="0"/>
           <w:numId w:val="2"/>
@@ -1476,7 +1451,7 @@
     </w:p>
     <w:p>
       <w:pPr>
-        <w:pStyle w:val="Odstavecseseznamem"/>
+        <w:pStyle w:val="ListParagraph"/>
         <w:numPr>
           <w:ilvl w:val="0"/>
           <w:numId w:val="2"/>
@@ -1868,7 +1843,6 @@
         <w:rPr>
           <w:lang w:val="en-US"/>
         </w:rPr>
-        <w:lastRenderedPageBreak/>
         <w:t xml:space="preserve">\export </w:t>
       </w:r>
       <w:r>
@@ -2930,6 +2904,7 @@
           <w:bdr w:val="none" w:sz="0" w:space="0" w:color="auto" w:frame="1"/>
           <w:lang w:eastAsia="cs-CZ"/>
         </w:rPr>
+        <w:lastRenderedPageBreak/>
         <w:t>Table 7.1 Connection Arguments for Connector/Python</w:t>
       </w:r>
     </w:p>
@@ -2993,7 +2968,6 @@
                 <w:szCs w:val="21"/>
                 <w:lang w:eastAsia="cs-CZ"/>
               </w:rPr>
-              <w:lastRenderedPageBreak/>
               <w:t>Argument Name</w:t>
             </w:r>
           </w:p>
@@ -4059,6 +4033,118 @@
 <file path=word/numbering.xml><?xml version="1.0" encoding="utf-8"?>
 <w:numbering xmlns:wpc="http://schemas.microsoft.com/office/word/2010/wordprocessingCanvas" xmlns:cx="http://schemas.microsoft.com/office/drawing/2014/chartex" xmlns:cx1="http://schemas.microsoft.com/office/drawing/2015/9/8/chartex" xmlns:cx2="http://schemas.microsoft.com/office/drawing/2015/10/21/chartex" xmlns:cx3="http://schemas.microsoft.com/office/drawing/2016/5/9/chartex" xmlns:cx4="http://schemas.microsoft.com/office/drawing/2016/5/10/chartex" xmlns:cx5="http://schemas.microsoft.com/office/drawing/2016/5/11/chartex" xmlns:cx6="http://schemas.microsoft.com/office/drawing/2016/5/12/chartex" xmlns:cx7="http://schemas.microsoft.com/office/drawing/2016/5/13/chartex" xmlns:cx8="http://schemas.microsoft.com/office/drawing/2016/5/14/chartex" xmlns:mc="http://schemas.openxmlformats.org/markup-compatibility/2006" xmlns:aink="http://schemas.microsoft.com/office/drawing/2016/ink" xmlns:am3d="http://schemas.microsoft.com/office/drawing/2017/model3d" xmlns:o="urn:schemas-microsoft-com:office:office" xmlns:oel="http://schemas.microsoft.com/office/2019/extlst" xmlns:r="http://schemas.openxmlformats.org/officeDocument/2006/relationships" xmlns:m="http://schemas.openxmlformats.org/officeDocument/2006/math" xmlns:v="urn:schemas-microsoft-com:vml" xmlns:wp14="http://schemas.microsoft.com/office/word/2010/wordprocessingDrawing" xmlns:wp="http://schemas.openxmlformats.org/drawingml/2006/wordprocessingDrawing" xmlns:w10="urn:schemas-microsoft-com:office:word" xmlns:w="http://schemas.openxmlformats.org/wordprocessingml/2006/main" xmlns:w14="http://schemas.microsoft.com/office/word/2010/wordml" xmlns:w15="http://schemas.microsoft.com/office/word/2012/wordml" xmlns:w16cex="http://schemas.microsoft.com/office/word/2018/wordml/cex" xmlns:w16cid="http://schemas.microsoft.com/office/word/2016/wordml/cid" xmlns:w16="http://schemas.microsoft.com/office/word/2018/wordml" xmlns:w16sdtdh="http://schemas.microsoft.com/office/word/2020/wordml/sdtdatahash" xmlns:w16se="http://schemas.microsoft.com/office/word/2015/wordml/symex" xmlns:wpg="http://schemas.microsoft.com/office/word/2010/wordprocessingGroup" xmlns:wpi="http://schemas.microsoft.com/office/word/2010/wordprocessingInk" xmlns:wne="http://schemas.microsoft.com/office/word/2006/wordml" xmlns:wps="http://schemas.microsoft.com/office/word/2010/wordprocessingShape" mc:Ignorable="w14 w15 w16se w16cid w16 w16cex w16sdtdh wp14">
   <w:abstractNum w:abstractNumId="0" w15:restartNumberingAfterBreak="0">
+    <w:nsid w:val="1B956215"/>
+    <w:multiLevelType w:val="hybridMultilevel"/>
+    <w:tmpl w:val="A24EFC76"/>
+    <w:lvl w:ilvl="0" w:tplc="00B8D47E">
+      <w:numFmt w:val="bullet"/>
+      <w:lvlText w:val="-"/>
+      <w:lvlJc w:val="left"/>
+      <w:pPr>
+        <w:ind w:left="720" w:hanging="360"/>
+      </w:pPr>
+      <w:rPr>
+        <w:rFonts w:ascii="Times New Roman" w:eastAsiaTheme="minorHAnsi" w:hAnsi="Times New Roman" w:cs="Times New Roman" w:hint="default"/>
+      </w:rPr>
+    </w:lvl>
+    <w:lvl w:ilvl="1" w:tplc="04050003" w:tentative="1">
+      <w:start w:val="1"/>
+      <w:numFmt w:val="bullet"/>
+      <w:lvlText w:val="o"/>
+      <w:lvlJc w:val="left"/>
+      <w:pPr>
+        <w:ind w:left="1440" w:hanging="360"/>
+      </w:pPr>
+      <w:rPr>
+        <w:rFonts w:ascii="Courier New" w:hAnsi="Courier New" w:cs="Courier New" w:hint="default"/>
+      </w:rPr>
+    </w:lvl>
+    <w:lvl w:ilvl="2" w:tplc="04050005" w:tentative="1">
+      <w:start w:val="1"/>
+      <w:numFmt w:val="bullet"/>
+      <w:lvlText w:val=""/>
+      <w:lvlJc w:val="left"/>
+      <w:pPr>
+        <w:ind w:left="2160" w:hanging="360"/>
+      </w:pPr>
+      <w:rPr>
+        <w:rFonts w:ascii="Wingdings" w:hAnsi="Wingdings" w:hint="default"/>
+      </w:rPr>
+    </w:lvl>
+    <w:lvl w:ilvl="3" w:tplc="04050001" w:tentative="1">
+      <w:start w:val="1"/>
+      <w:numFmt w:val="bullet"/>
+      <w:lvlText w:val=""/>
+      <w:lvlJc w:val="left"/>
+      <w:pPr>
+        <w:ind w:left="2880" w:hanging="360"/>
+      </w:pPr>
+      <w:rPr>
+        <w:rFonts w:ascii="Symbol" w:hAnsi="Symbol" w:hint="default"/>
+      </w:rPr>
+    </w:lvl>
+    <w:lvl w:ilvl="4" w:tplc="04050003" w:tentative="1">
+      <w:start w:val="1"/>
+      <w:numFmt w:val="bullet"/>
+      <w:lvlText w:val="o"/>
+      <w:lvlJc w:val="left"/>
+      <w:pPr>
+        <w:ind w:left="3600" w:hanging="360"/>
+      </w:pPr>
+      <w:rPr>
+        <w:rFonts w:ascii="Courier New" w:hAnsi="Courier New" w:cs="Courier New" w:hint="default"/>
+      </w:rPr>
+    </w:lvl>
+    <w:lvl w:ilvl="5" w:tplc="04050005" w:tentative="1">
+      <w:start w:val="1"/>
+      <w:numFmt w:val="bullet"/>
+      <w:lvlText w:val=""/>
+      <w:lvlJc w:val="left"/>
+      <w:pPr>
+        <w:ind w:left="4320" w:hanging="360"/>
+      </w:pPr>
+      <w:rPr>
+        <w:rFonts w:ascii="Wingdings" w:hAnsi="Wingdings" w:hint="default"/>
+      </w:rPr>
+    </w:lvl>
+    <w:lvl w:ilvl="6" w:tplc="04050001" w:tentative="1">
+      <w:start w:val="1"/>
+      <w:numFmt w:val="bullet"/>
+      <w:lvlText w:val=""/>
+      <w:lvlJc w:val="left"/>
+      <w:pPr>
+        <w:ind w:left="5040" w:hanging="360"/>
+      </w:pPr>
+      <w:rPr>
+        <w:rFonts w:ascii="Symbol" w:hAnsi="Symbol" w:hint="default"/>
+      </w:rPr>
+    </w:lvl>
+    <w:lvl w:ilvl="7" w:tplc="04050003" w:tentative="1">
+      <w:start w:val="1"/>
+      <w:numFmt w:val="bullet"/>
+      <w:lvlText w:val="o"/>
+      <w:lvlJc w:val="left"/>
+      <w:pPr>
+        <w:ind w:left="5760" w:hanging="360"/>
+      </w:pPr>
+      <w:rPr>
+        <w:rFonts w:ascii="Courier New" w:hAnsi="Courier New" w:cs="Courier New" w:hint="default"/>
+      </w:rPr>
+    </w:lvl>
+    <w:lvl w:ilvl="8" w:tplc="04050005" w:tentative="1">
+      <w:start w:val="1"/>
+      <w:numFmt w:val="bullet"/>
+      <w:lvlText w:val=""/>
+      <w:lvlJc w:val="left"/>
+      <w:pPr>
+        <w:ind w:left="6480" w:hanging="360"/>
+      </w:pPr>
+      <w:rPr>
+        <w:rFonts w:ascii="Wingdings" w:hAnsi="Wingdings" w:hint="default"/>
+      </w:rPr>
+    </w:lvl>
+  </w:abstractNum>
+  <w:abstractNum w:abstractNumId="1" w15:restartNumberingAfterBreak="0">
     <w:nsid w:val="25782532"/>
     <w:multiLevelType w:val="hybridMultilevel"/>
     <w:tmpl w:val="530EC6B2"/>
@@ -4171,7 +4257,7 @@
       </w:rPr>
     </w:lvl>
   </w:abstractNum>
-  <w:abstractNum w:abstractNumId="1" w15:restartNumberingAfterBreak="0">
+  <w:abstractNum w:abstractNumId="2" w15:restartNumberingAfterBreak="0">
     <w:nsid w:val="27360290"/>
     <w:multiLevelType w:val="hybridMultilevel"/>
     <w:tmpl w:val="516E70D2"/>
@@ -4261,9 +4347,12 @@
     </w:lvl>
   </w:abstractNum>
   <w:num w:numId="1" w16cid:durableId="713622895">
+    <w:abstractNumId w:val="2"/>
+  </w:num>
+  <w:num w:numId="2" w16cid:durableId="106198321">
     <w:abstractNumId w:val="1"/>
   </w:num>
-  <w:num w:numId="2" w16cid:durableId="106198321">
+  <w:num w:numId="3" w16cid:durableId="2145846034">
     <w:abstractNumId w:val="0"/>
   </w:num>
 </w:numbering>
@@ -4665,14 +4754,14 @@
     <w:lsdException w:name="Unresolved Mention" w:semiHidden="1" w:unhideWhenUsed="1"/>
     <w:lsdException w:name="Smart Link" w:semiHidden="1" w:unhideWhenUsed="1"/>
   </w:latentStyles>
-  <w:style w:type="paragraph" w:default="1" w:styleId="Normln">
+  <w:style w:type="paragraph" w:default="1" w:styleId="Normal">
     <w:name w:val="Normal"/>
     <w:qFormat/>
   </w:style>
-  <w:style w:type="paragraph" w:styleId="Nadpis2">
+  <w:style w:type="paragraph" w:styleId="Heading2">
     <w:name w:val="heading 2"/>
-    <w:basedOn w:val="Normln"/>
-    <w:link w:val="Nadpis2Char"/>
+    <w:basedOn w:val="Normal"/>
+    <w:link w:val="Heading2Char"/>
     <w:uiPriority w:val="9"/>
     <w:qFormat/>
     <w:rsid w:val="00E34FD3"/>
@@ -4690,13 +4779,13 @@
       <w:lang w:eastAsia="cs-CZ"/>
     </w:rPr>
   </w:style>
-  <w:style w:type="character" w:default="1" w:styleId="Standardnpsmoodstavce">
+  <w:style w:type="character" w:default="1" w:styleId="DefaultParagraphFont">
     <w:name w:val="Default Paragraph Font"/>
     <w:uiPriority w:val="1"/>
     <w:semiHidden/>
     <w:unhideWhenUsed/>
   </w:style>
-  <w:style w:type="table" w:default="1" w:styleId="Normlntabulka">
+  <w:style w:type="table" w:default="1" w:styleId="TableNormal">
     <w:name w:val="Normal Table"/>
     <w:uiPriority w:val="99"/>
     <w:semiHidden/>
@@ -4711,16 +4800,16 @@
       </w:tblCellMar>
     </w:tblPr>
   </w:style>
-  <w:style w:type="numbering" w:default="1" w:styleId="Bezseznamu">
+  <w:style w:type="numbering" w:default="1" w:styleId="NoList">
     <w:name w:val="No List"/>
     <w:uiPriority w:val="99"/>
     <w:semiHidden/>
     <w:unhideWhenUsed/>
   </w:style>
-  <w:style w:type="character" w:customStyle="1" w:styleId="Nadpis2Char">
-    <w:name w:val="Nadpis 2 Char"/>
-    <w:basedOn w:val="Standardnpsmoodstavce"/>
-    <w:link w:val="Nadpis2"/>
+  <w:style w:type="character" w:customStyle="1" w:styleId="Heading2Char">
+    <w:name w:val="Heading 2 Char"/>
+    <w:basedOn w:val="DefaultParagraphFont"/>
+    <w:link w:val="Heading2"/>
     <w:uiPriority w:val="9"/>
     <w:rsid w:val="00E34FD3"/>
     <w:rPr>
@@ -4733,9 +4822,9 @@
       <w:lang w:eastAsia="cs-CZ"/>
     </w:rPr>
   </w:style>
-  <w:style w:type="paragraph" w:styleId="Normlnweb">
+  <w:style w:type="paragraph" w:styleId="NormalWeb">
     <w:name w:val="Normal (Web)"/>
-    <w:basedOn w:val="Normln"/>
+    <w:basedOn w:val="Normal"/>
     <w:uiPriority w:val="99"/>
     <w:semiHidden/>
     <w:unhideWhenUsed/>
@@ -4749,9 +4838,9 @@
       <w:lang w:eastAsia="cs-CZ"/>
     </w:rPr>
   </w:style>
-  <w:style w:type="character" w:styleId="KdHTML">
+  <w:style w:type="character" w:styleId="HTMLCode">
     <w:name w:val="HTML Code"/>
-    <w:basedOn w:val="Standardnpsmoodstavce"/>
+    <w:basedOn w:val="DefaultParagraphFont"/>
     <w:uiPriority w:val="99"/>
     <w:semiHidden/>
     <w:unhideWhenUsed/>
@@ -4762,10 +4851,10 @@
       <w:szCs w:val="20"/>
     </w:rPr>
   </w:style>
-  <w:style w:type="paragraph" w:styleId="FormtovanvHTML">
+  <w:style w:type="paragraph" w:styleId="HTMLPreformatted">
     <w:name w:val="HTML Preformatted"/>
-    <w:basedOn w:val="Normln"/>
-    <w:link w:val="FormtovanvHTMLChar"/>
+    <w:basedOn w:val="Normal"/>
+    <w:link w:val="HTMLPreformattedChar"/>
     <w:uiPriority w:val="99"/>
     <w:semiHidden/>
     <w:unhideWhenUsed/>
@@ -4799,10 +4888,10 @@
       <w:lang w:eastAsia="cs-CZ"/>
     </w:rPr>
   </w:style>
-  <w:style w:type="character" w:customStyle="1" w:styleId="FormtovanvHTMLChar">
-    <w:name w:val="Formátovaný v HTML Char"/>
-    <w:basedOn w:val="Standardnpsmoodstavce"/>
-    <w:link w:val="FormtovanvHTML"/>
+  <w:style w:type="character" w:customStyle="1" w:styleId="HTMLPreformattedChar">
+    <w:name w:val="HTML Preformatted Char"/>
+    <w:basedOn w:val="DefaultParagraphFont"/>
+    <w:link w:val="HTMLPreformatted"/>
     <w:uiPriority w:val="99"/>
     <w:semiHidden/>
     <w:rsid w:val="00E34FD3"/>
@@ -4816,12 +4905,12 @@
   </w:style>
   <w:style w:type="character" w:customStyle="1" w:styleId="token">
     <w:name w:val="token"/>
-    <w:basedOn w:val="Standardnpsmoodstavce"/>
+    <w:basedOn w:val="DefaultParagraphFont"/>
     <w:rsid w:val="00E34FD3"/>
   </w:style>
   <w:style w:type="paragraph" w:customStyle="1" w:styleId="Title1">
     <w:name w:val="Title1"/>
-    <w:basedOn w:val="Normln"/>
+    <w:basedOn w:val="Normal"/>
     <w:rsid w:val="00E34FD3"/>
     <w:pPr>
       <w:spacing w:before="100" w:beforeAutospacing="1" w:after="100" w:afterAutospacing="1" w:line="240" w:lineRule="auto"/>
@@ -4832,9 +4921,9 @@
       <w:lang w:eastAsia="cs-CZ"/>
     </w:rPr>
   </w:style>
-  <w:style w:type="paragraph" w:styleId="Odstavecseseznamem">
+  <w:style w:type="paragraph" w:styleId="ListParagraph">
     <w:name w:val="List Paragraph"/>
-    <w:basedOn w:val="Normln"/>
+    <w:basedOn w:val="Normal"/>
     <w:uiPriority w:val="34"/>
     <w:qFormat/>
     <w:rsid w:val="005816F2"/>

</xml_diff>